<commit_message>
Dàn ý đề cương - Chỉnh sửa lần 5
Ngày 19/3/2017 :
Sửa mô tả chi tiết và yêu cầu ứng dụng - vẽ lại sơ đồ, viết 5 kịch bản,
lợi thế.
</commit_message>
<xml_diff>
--- a/Outline.docx
+++ b/Outline.docx
@@ -5112,14 +5112,12 @@
         <w:rPr>
           <w:rFonts w:ascii="Times New Roman" w:hAnsi="Times New Roman" w:cs="Times New Roman"/>
           <w:highlight w:val="yellow"/>
-          <w:lang w:val="fr-FR"/>
-        </w:rPr>
-      </w:pPr>
-      <w:r>
-        <w:rPr>
-          <w:rFonts w:ascii="Times New Roman" w:hAnsi="Times New Roman" w:cs="Times New Roman"/>
-          <w:highlight w:val="yellow"/>
-          <w:lang w:val="fr-FR"/>
+        </w:rPr>
+      </w:pPr>
+      <w:r>
+        <w:rPr>
+          <w:rFonts w:ascii="Times New Roman" w:hAnsi="Times New Roman" w:cs="Times New Roman"/>
+          <w:highlight w:val="yellow"/>
         </w:rPr>
         <w:t>Standardization : Tiêu chuẩn giữa các kiến trúc và môi trường mà cho phép chia sẻ vùng nhớ</w:t>
       </w:r>
@@ -5130,14 +5128,12 @@
         <w:rPr>
           <w:rFonts w:ascii="Times New Roman" w:hAnsi="Times New Roman" w:cs="Times New Roman"/>
           <w:highlight w:val="yellow"/>
-          <w:lang w:val="fr-FR"/>
-        </w:rPr>
-      </w:pPr>
-      <w:r>
-        <w:rPr>
-          <w:rFonts w:ascii="Times New Roman" w:hAnsi="Times New Roman" w:cs="Times New Roman"/>
-          <w:highlight w:val="yellow"/>
-          <w:lang w:val="fr-FR"/>
+        </w:rPr>
+      </w:pPr>
+      <w:r>
+        <w:rPr>
+          <w:rFonts w:ascii="Times New Roman" w:hAnsi="Times New Roman" w:cs="Times New Roman"/>
+          <w:highlight w:val="yellow"/>
         </w:rPr>
         <w:tab/>
         <w:t xml:space="preserve">  </w:t>
@@ -5146,7 +5142,6 @@
         <w:rPr>
           <w:rFonts w:ascii="Times New Roman" w:hAnsi="Times New Roman" w:cs="Times New Roman"/>
           <w:highlight w:val="yellow"/>
-          <w:lang w:val="fr-FR"/>
         </w:rPr>
         <w:tab/>
       </w:r>
@@ -5154,7 +5149,6 @@
         <w:rPr>
           <w:rFonts w:ascii="Times New Roman" w:hAnsi="Times New Roman" w:cs="Times New Roman"/>
           <w:highlight w:val="yellow"/>
-          <w:lang w:val="fr-FR"/>
         </w:rPr>
         <w:t>+ Lean and Mean : Thiết lập các chỉ thị lập trình tạo nên các máy cho phép chia sẻ vùng nhớ</w:t>
       </w:r>
@@ -5171,14 +5165,12 @@
         <w:rPr>
           <w:rFonts w:ascii="Times New Roman" w:hAnsi="Times New Roman" w:cs="Times New Roman"/>
           <w:highlight w:val="yellow"/>
-          <w:lang w:val="fr-FR"/>
-        </w:rPr>
-      </w:pPr>
-      <w:r>
-        <w:rPr>
-          <w:rFonts w:ascii="Times New Roman" w:hAnsi="Times New Roman" w:cs="Times New Roman"/>
-          <w:highlight w:val="yellow"/>
-          <w:lang w:val="fr-FR"/>
+        </w:rPr>
+      </w:pPr>
+      <w:r>
+        <w:rPr>
+          <w:rFonts w:ascii="Times New Roman" w:hAnsi="Times New Roman" w:cs="Times New Roman"/>
+          <w:highlight w:val="yellow"/>
         </w:rPr>
         <w:t>Ease of use : cung cấp khả năng thiết lập sự đồng thời của chương trình, dù chương trình có các task cồng kềnh hay đơn giản.</w:t>
       </w:r>
@@ -5190,7 +5182,6 @@
         <w:rPr>
           <w:rFonts w:ascii="Times New Roman" w:hAnsi="Times New Roman" w:cs="Times New Roman"/>
           <w:highlight w:val="yellow"/>
-          <w:lang w:val="fr-FR"/>
         </w:rPr>
       </w:pPr>
     </w:p>
@@ -5207,14 +5198,12 @@
           <w:rFonts w:ascii="Times New Roman" w:hAnsi="Times New Roman" w:cs="Times New Roman"/>
           <w:i/>
           <w:highlight w:val="yellow"/>
-          <w:lang w:val="fr-FR"/>
-        </w:rPr>
-      </w:pPr>
-      <w:r>
-        <w:rPr>
-          <w:rFonts w:ascii="Times New Roman" w:hAnsi="Times New Roman" w:cs="Times New Roman"/>
-          <w:highlight w:val="yellow"/>
-          <w:lang w:val="fr-FR"/>
+        </w:rPr>
+      </w:pPr>
+      <w:r>
+        <w:rPr>
+          <w:rFonts w:ascii="Times New Roman" w:hAnsi="Times New Roman" w:cs="Times New Roman"/>
+          <w:highlight w:val="yellow"/>
         </w:rPr>
         <w:t>Portability : API được xây dựng trên C/C++, và Fortran và có thể được thực thi trên cả môi trường Windows lẫn Linux/Unix</w:t>
       </w:r>
@@ -5478,26 +5467,6 @@
     </w:p>
     <w:p>
       <w:pPr>
-        <w:rPr>
-          <w:rFonts w:ascii="Times New Roman" w:hAnsi="Times New Roman" w:cs="Times New Roman"/>
-          <w:sz w:val="24"/>
-          <w:szCs w:val="24"/>
-          <w:lang w:val="fr-FR"/>
-        </w:rPr>
-      </w:pPr>
-      <w:r>
-        <w:rPr>
-          <w:rFonts w:ascii="Times New Roman" w:hAnsi="Times New Roman" w:cs="Times New Roman"/>
-          <w:sz w:val="24"/>
-          <w:szCs w:val="24"/>
-          <w:lang w:val="fr-FR"/>
-        </w:rPr>
-        <w:lastRenderedPageBreak/>
-        <w:br w:type="page"/>
-      </w:r>
-    </w:p>
-    <w:p>
-      <w:pPr>
         <w:jc w:val="both"/>
         <w:rPr>
           <w:rFonts w:ascii="Times New Roman" w:hAnsi="Times New Roman" w:cs="Times New Roman"/>
@@ -5944,8 +5913,6 @@
         </w:rPr>
         <w:t>ận một khối dữ liệu và thao tác,</w:t>
       </w:r>
-      <w:bookmarkStart w:id="0" w:name="_GoBack"/>
-      <w:bookmarkEnd w:id="0"/>
       <w:r>
         <w:rPr>
           <w:rFonts w:ascii="Times New Roman" w:hAnsi="Times New Roman" w:cs="Times New Roman"/>
@@ -8781,12 +8748,14 @@
         <w:rPr>
           <w:rFonts w:ascii="Times New Roman" w:hAnsi="Times New Roman" w:cs="Times New Roman"/>
           <w:b/>
-        </w:rPr>
-      </w:pPr>
-      <w:r>
-        <w:rPr>
-          <w:rFonts w:ascii="Times New Roman" w:hAnsi="Times New Roman" w:cs="Times New Roman"/>
-          <w:b/>
+          <w:highlight w:val="yellow"/>
+        </w:rPr>
+      </w:pPr>
+      <w:r>
+        <w:rPr>
+          <w:rFonts w:ascii="Times New Roman" w:hAnsi="Times New Roman" w:cs="Times New Roman"/>
+          <w:b/>
+          <w:highlight w:val="yellow"/>
         </w:rPr>
         <w:t>Mô tả chi tiết và yêu cầu</w:t>
       </w:r>
@@ -8797,17 +8766,19 @@
         <w:rPr>
           <w:rFonts w:ascii="Times New Roman" w:hAnsi="Times New Roman" w:cs="Times New Roman"/>
           <w:b/>
+          <w:highlight w:val="yellow"/>
         </w:rPr>
       </w:pPr>
       <w:r>
         <w:rPr>
           <w:noProof/>
+          <w:highlight w:val="yellow"/>
         </w:rPr>
         <w:drawing>
-          <wp:inline distT="0" distB="0" distL="0" distR="0" wp14:anchorId="1CC3344B" wp14:editId="5D679D80">
-            <wp:extent cx="5943600" cy="2773045"/>
-            <wp:effectExtent l="0" t="0" r="0" b="8255"/>
-            <wp:docPr id="18" name="Picture 18"/>
+          <wp:inline distT="0" distB="0" distL="0" distR="0" wp14:anchorId="0659CB27" wp14:editId="291DBF74">
+            <wp:extent cx="5943600" cy="2519680"/>
+            <wp:effectExtent l="0" t="0" r="0" b="0"/>
+            <wp:docPr id="17" name="Picture 17"/>
             <wp:cNvGraphicFramePr>
               <a:graphicFrameLocks xmlns:a="http://schemas.openxmlformats.org/drawingml/2006/main" noChangeAspect="1"/>
             </wp:cNvGraphicFramePr>
@@ -8827,7 +8798,7 @@
                   <pic:spPr>
                     <a:xfrm>
                       <a:off x="0" y="0"/>
-                      <a:ext cx="5943600" cy="2773045"/>
+                      <a:ext cx="5943600" cy="2519680"/>
                     </a:xfrm>
                     <a:prstGeom prst="rect">
                       <a:avLst/>
@@ -8845,59 +8816,86 @@
         <w:jc w:val="both"/>
         <w:rPr>
           <w:rFonts w:ascii="Times New Roman" w:hAnsi="Times New Roman" w:cs="Times New Roman"/>
-        </w:rPr>
-      </w:pPr>
-      <w:r>
-        <w:rPr>
-          <w:rFonts w:ascii="Times New Roman" w:hAnsi="Times New Roman" w:cs="Times New Roman"/>
-        </w:rPr>
-        <w:t xml:space="preserve">Xây dựng tiếp nối </w:t>
-      </w:r>
-      <w:r>
-        <w:rPr>
-          <w:rFonts w:ascii="Times New Roman" w:hAnsi="Times New Roman" w:cs="Times New Roman"/>
+          <w:b/>
+          <w:highlight w:val="yellow"/>
+        </w:rPr>
+      </w:pPr>
+    </w:p>
+    <w:p>
+      <w:pPr>
+        <w:jc w:val="both"/>
+        <w:rPr>
+          <w:rFonts w:ascii="Times New Roman" w:hAnsi="Times New Roman" w:cs="Times New Roman"/>
+          <w:highlight w:val="yellow"/>
+        </w:rPr>
+      </w:pPr>
+      <w:r>
+        <w:rPr>
+          <w:rFonts w:ascii="Times New Roman" w:hAnsi="Times New Roman" w:cs="Times New Roman"/>
+          <w:highlight w:val="yellow"/>
+        </w:rPr>
+        <w:t>Trên cơ sở</w:t>
+      </w:r>
+      <w:r>
+        <w:rPr>
+          <w:rFonts w:ascii="Times New Roman" w:hAnsi="Times New Roman" w:cs="Times New Roman"/>
+          <w:highlight w:val="yellow"/>
+        </w:rPr>
+        <w:t xml:space="preserve"> tiếp nối </w:t>
+      </w:r>
+      <w:r>
+        <w:rPr>
+          <w:rFonts w:ascii="Times New Roman" w:hAnsi="Times New Roman" w:cs="Times New Roman"/>
+          <w:highlight w:val="yellow"/>
         </w:rPr>
         <w:t>ứng dụng</w:t>
       </w:r>
       <w:r>
         <w:rPr>
           <w:rFonts w:ascii="Times New Roman" w:hAnsi="Times New Roman" w:cs="Times New Roman"/>
+          <w:highlight w:val="yellow"/>
         </w:rPr>
         <w:t xml:space="preserve"> của Hoàng và Thưởng : phát triển </w:t>
       </w:r>
       <w:r>
         <w:rPr>
           <w:rFonts w:ascii="Times New Roman" w:hAnsi="Times New Roman" w:cs="Times New Roman"/>
+          <w:highlight w:val="yellow"/>
         </w:rPr>
         <w:t xml:space="preserve">một mạng cluster có quy mô rộng hơn gồm </w:t>
       </w:r>
       <w:r>
         <w:rPr>
           <w:rFonts w:ascii="Times New Roman" w:hAnsi="Times New Roman" w:cs="Times New Roman"/>
+          <w:highlight w:val="yellow"/>
         </w:rPr>
         <w:t xml:space="preserve">   </w:t>
       </w:r>
       <w:r>
         <w:rPr>
           <w:rFonts w:ascii="Times New Roman" w:hAnsi="Times New Roman" w:cs="Times New Roman"/>
+          <w:highlight w:val="yellow"/>
         </w:rPr>
         <w:t>nhiều host</w:t>
       </w:r>
       <w:r>
         <w:rPr>
           <w:rFonts w:ascii="Times New Roman" w:hAnsi="Times New Roman" w:cs="Times New Roman"/>
+          <w:highlight w:val="yellow"/>
         </w:rPr>
         <w:t xml:space="preserve"> thay vì mộ</w:t>
       </w:r>
       <w:r>
         <w:rPr>
           <w:rFonts w:ascii="Times New Roman" w:hAnsi="Times New Roman" w:cs="Times New Roman"/>
+          <w:highlight w:val="yellow"/>
         </w:rPr>
         <w:t>t host như trướ</w:t>
       </w:r>
       <w:r>
         <w:rPr>
           <w:rFonts w:ascii="Times New Roman" w:hAnsi="Times New Roman" w:cs="Times New Roman"/>
+          <w:highlight w:val="yellow"/>
         </w:rPr>
         <w:t>c kia.</w:t>
       </w:r>
@@ -8907,237 +8905,961 @@
         <w:jc w:val="both"/>
         <w:rPr>
           <w:rFonts w:ascii="Times New Roman" w:hAnsi="Times New Roman" w:cs="Times New Roman"/>
-        </w:rPr>
-      </w:pPr>
-      <w:r>
-        <w:rPr>
-          <w:rFonts w:ascii="Times New Roman" w:hAnsi="Times New Roman" w:cs="Times New Roman"/>
-        </w:rPr>
-        <w:t>Đặt trường hợp hệ thống có lắp đặt nhiều camera</w:t>
-      </w:r>
-      <w:r>
-        <w:rPr>
-          <w:rFonts w:ascii="Times New Roman" w:hAnsi="Times New Roman" w:cs="Times New Roman"/>
+          <w:highlight w:val="yellow"/>
+        </w:rPr>
+      </w:pPr>
+      <w:r>
+        <w:rPr>
+          <w:rFonts w:ascii="Times New Roman" w:hAnsi="Times New Roman" w:cs="Times New Roman"/>
+          <w:highlight w:val="yellow"/>
+        </w:rPr>
+        <w:t xml:space="preserve">Trong </w:t>
+      </w:r>
+      <w:r>
+        <w:rPr>
+          <w:rFonts w:ascii="Times New Roman" w:hAnsi="Times New Roman" w:cs="Times New Roman"/>
+          <w:highlight w:val="yellow"/>
+        </w:rPr>
+        <w:t>ứng dụng này, các camera sẽ được phân thành nhiều nhóm</w:t>
+      </w:r>
+      <w:r>
+        <w:rPr>
+          <w:rFonts w:ascii="Times New Roman" w:hAnsi="Times New Roman" w:cs="Times New Roman"/>
+          <w:highlight w:val="yellow"/>
         </w:rPr>
         <w:t xml:space="preserve"> </w:t>
       </w:r>
       <w:r>
         <w:rPr>
           <w:rFonts w:ascii="Times New Roman" w:hAnsi="Times New Roman" w:cs="Times New Roman"/>
-        </w:rPr>
-        <w:t>để quan sát nhiều vị</w:t>
-      </w:r>
-      <w:r>
-        <w:rPr>
-          <w:rFonts w:ascii="Times New Roman" w:hAnsi="Times New Roman" w:cs="Times New Roman"/>
-        </w:rPr>
-        <w:t xml:space="preserve"> trí khác nhau</w:t>
-      </w:r>
-      <w:r>
-        <w:rPr>
-          <w:rFonts w:ascii="Times New Roman" w:hAnsi="Times New Roman" w:cs="Times New Roman"/>
-        </w:rPr>
-        <w:t xml:space="preserve"> và các camera này đều thu và chuyển </w:t>
-      </w:r>
-      <w:r>
-        <w:rPr>
-          <w:rFonts w:ascii="Times New Roman" w:hAnsi="Times New Roman" w:cs="Times New Roman"/>
-        </w:rPr>
-        <w:t>dữ liệu (</w:t>
-      </w:r>
-      <w:r>
-        <w:rPr>
-          <w:rFonts w:ascii="Times New Roman" w:hAnsi="Times New Roman" w:cs="Times New Roman"/>
-        </w:rPr>
-        <w:t>hình ảnh</w:t>
-      </w:r>
-      <w:r>
-        <w:rPr>
-          <w:rFonts w:ascii="Times New Roman" w:hAnsi="Times New Roman" w:cs="Times New Roman"/>
-        </w:rPr>
-        <w:t>)</w:t>
-      </w:r>
-      <w:r>
-        <w:rPr>
-          <w:rFonts w:ascii="Times New Roman" w:hAnsi="Times New Roman" w:cs="Times New Roman"/>
-        </w:rPr>
-        <w:t xml:space="preserve"> về </w:t>
-      </w:r>
-      <w:r>
-        <w:rPr>
-          <w:rFonts w:ascii="Times New Roman" w:hAnsi="Times New Roman" w:cs="Times New Roman"/>
-        </w:rPr>
-        <w:t>một buffer.</w:t>
-      </w:r>
-      <w:r>
-        <w:rPr>
-          <w:rFonts w:ascii="Times New Roman" w:hAnsi="Times New Roman" w:cs="Times New Roman"/>
+          <w:highlight w:val="yellow"/>
+        </w:rPr>
+        <w:t>theo dõi các khu vự</w:t>
+      </w:r>
+      <w:r>
+        <w:rPr>
+          <w:rFonts w:ascii="Times New Roman" w:hAnsi="Times New Roman" w:cs="Times New Roman"/>
+          <w:highlight w:val="yellow"/>
+        </w:rPr>
+        <w:t>c khác nhau</w:t>
+      </w:r>
+      <w:r>
+        <w:rPr>
+          <w:rFonts w:ascii="Times New Roman" w:hAnsi="Times New Roman" w:cs="Times New Roman"/>
+          <w:highlight w:val="yellow"/>
+        </w:rPr>
+        <w:t>.</w:t>
+      </w:r>
+      <w:r>
+        <w:rPr>
+          <w:rFonts w:ascii="Times New Roman" w:hAnsi="Times New Roman" w:cs="Times New Roman"/>
+          <w:highlight w:val="yellow"/>
         </w:rPr>
         <w:t xml:space="preserve"> </w:t>
       </w:r>
       <w:r>
         <w:rPr>
           <w:rFonts w:ascii="Times New Roman" w:hAnsi="Times New Roman" w:cs="Times New Roman"/>
-        </w:rPr>
-        <w:t xml:space="preserve">Các server (hay còn gọi là slave) trong cluster sẽ </w:t>
-      </w:r>
-      <w:r>
-        <w:rPr>
-          <w:rFonts w:ascii="Times New Roman" w:hAnsi="Times New Roman" w:cs="Times New Roman"/>
-        </w:rPr>
-        <w:t xml:space="preserve">truy xuất đến buffer này để </w:t>
-      </w:r>
-      <w:r>
-        <w:rPr>
-          <w:rFonts w:ascii="Times New Roman" w:hAnsi="Times New Roman" w:cs="Times New Roman"/>
-        </w:rPr>
-        <w:t xml:space="preserve">lấy </w:t>
-      </w:r>
-      <w:r>
-        <w:rPr>
-          <w:rFonts w:ascii="Times New Roman" w:hAnsi="Times New Roman" w:cs="Times New Roman"/>
-        </w:rPr>
-        <w:t>dữ liệu</w:t>
-      </w:r>
-      <w:r>
-        <w:rPr>
-          <w:rFonts w:ascii="Times New Roman" w:hAnsi="Times New Roman" w:cs="Times New Roman"/>
-        </w:rPr>
-        <w:t xml:space="preserve"> sẵn sàng phục vụ cho các yêu cầu xử lý truy xuất từ client. </w:t>
-      </w:r>
-      <w:r>
-        <w:rPr>
-          <w:rFonts w:ascii="Times New Roman" w:hAnsi="Times New Roman" w:cs="Times New Roman"/>
-        </w:rPr>
-        <w:t>Dữ liệu video trong mỗi server được coi như tài nguyên của server đó.</w:t>
-      </w:r>
-    </w:p>
-    <w:p>
-      <w:pPr>
-        <w:jc w:val="both"/>
-        <w:rPr>
-          <w:rFonts w:ascii="Times New Roman" w:hAnsi="Times New Roman" w:cs="Times New Roman"/>
-        </w:rPr>
-      </w:pPr>
-      <w:r>
-        <w:rPr>
-          <w:rFonts w:ascii="Times New Roman" w:hAnsi="Times New Roman" w:cs="Times New Roman"/>
-        </w:rPr>
-        <w:t xml:space="preserve">Cluster sẽ có một Master </w:t>
-      </w:r>
-      <w:r>
-        <w:rPr>
-          <w:rFonts w:ascii="Times New Roman" w:hAnsi="Times New Roman" w:cs="Times New Roman"/>
-        </w:rPr>
-        <w:t xml:space="preserve">(server </w:t>
-      </w:r>
-      <w:r>
-        <w:rPr>
-          <w:rFonts w:ascii="Times New Roman" w:hAnsi="Times New Roman" w:cs="Times New Roman"/>
-        </w:rPr>
-        <w:t>chủ</w:t>
-      </w:r>
-      <w:r>
-        <w:rPr>
-          <w:rFonts w:ascii="Times New Roman" w:hAnsi="Times New Roman" w:cs="Times New Roman"/>
-        </w:rPr>
-        <w:t xml:space="preserve">) </w:t>
-      </w:r>
-      <w:r>
-        <w:rPr>
-          <w:rFonts w:ascii="Times New Roman" w:hAnsi="Times New Roman" w:cs="Times New Roman"/>
-        </w:rPr>
-        <w:t xml:space="preserve">đóng vai trò giao tiếp với các client bên ngoài. </w:t>
-      </w:r>
-      <w:r>
-        <w:rPr>
-          <w:rFonts w:ascii="Times New Roman" w:hAnsi="Times New Roman" w:cs="Times New Roman"/>
-        </w:rPr>
-        <w:t xml:space="preserve">Nó </w:t>
-      </w:r>
-      <w:r>
-        <w:rPr>
-          <w:rFonts w:ascii="Times New Roman" w:hAnsi="Times New Roman" w:cs="Times New Roman"/>
-        </w:rPr>
-        <w:t>có</w:t>
-      </w:r>
-      <w:r>
-        <w:rPr>
-          <w:rFonts w:ascii="Times New Roman" w:hAnsi="Times New Roman" w:cs="Times New Roman"/>
-        </w:rPr>
-        <w:t xml:space="preserve"> trách nhiệm </w:t>
-      </w:r>
-      <w:r>
-        <w:rPr>
-          <w:rFonts w:ascii="Times New Roman" w:hAnsi="Times New Roman" w:cs="Times New Roman"/>
-        </w:rPr>
-        <w:t>nhận yêu cầu từ</w:t>
-      </w:r>
-      <w:r>
-        <w:rPr>
-          <w:rFonts w:ascii="Times New Roman" w:hAnsi="Times New Roman" w:cs="Times New Roman"/>
+          <w:highlight w:val="yellow"/>
+        </w:rPr>
+        <w:t xml:space="preserve">Ứng dụng phục vụ nhu cầu người dùng </w:t>
+      </w:r>
+      <w:r>
+        <w:rPr>
+          <w:rFonts w:ascii="Times New Roman" w:hAnsi="Times New Roman" w:cs="Times New Roman"/>
+          <w:highlight w:val="yellow"/>
+        </w:rPr>
+        <w:t xml:space="preserve">khi </w:t>
+      </w:r>
+      <w:r>
+        <w:rPr>
+          <w:rFonts w:ascii="Times New Roman" w:hAnsi="Times New Roman" w:cs="Times New Roman"/>
+          <w:highlight w:val="yellow"/>
+        </w:rPr>
+        <w:t xml:space="preserve">họ </w:t>
+      </w:r>
+      <w:r>
+        <w:rPr>
+          <w:rFonts w:ascii="Times New Roman" w:hAnsi="Times New Roman" w:cs="Times New Roman"/>
+          <w:highlight w:val="yellow"/>
+        </w:rPr>
+        <w:t xml:space="preserve">muốn </w:t>
+      </w:r>
+      <w:r>
+        <w:rPr>
+          <w:rFonts w:ascii="Times New Roman" w:hAnsi="Times New Roman" w:cs="Times New Roman"/>
+          <w:highlight w:val="yellow"/>
+        </w:rPr>
+        <w:t xml:space="preserve">theo dõi </w:t>
+      </w:r>
+      <w:r>
+        <w:rPr>
+          <w:rFonts w:ascii="Times New Roman" w:hAnsi="Times New Roman" w:cs="Times New Roman"/>
+          <w:highlight w:val="yellow"/>
+        </w:rPr>
+        <w:t>một khu vực</w:t>
+      </w:r>
+      <w:r>
+        <w:rPr>
+          <w:rFonts w:ascii="Times New Roman" w:hAnsi="Times New Roman" w:cs="Times New Roman"/>
+          <w:highlight w:val="yellow"/>
+        </w:rPr>
+        <w:t xml:space="preserve"> nhất định</w:t>
+      </w:r>
+      <w:r>
+        <w:rPr>
+          <w:rFonts w:ascii="Times New Roman" w:hAnsi="Times New Roman" w:cs="Times New Roman"/>
+          <w:highlight w:val="yellow"/>
+        </w:rPr>
+        <w:t xml:space="preserve"> nào đó.</w:t>
+      </w:r>
+    </w:p>
+    <w:p>
+      <w:pPr>
+        <w:jc w:val="both"/>
+        <w:rPr>
+          <w:rFonts w:ascii="Times New Roman" w:hAnsi="Times New Roman" w:cs="Times New Roman"/>
+          <w:highlight w:val="yellow"/>
+        </w:rPr>
+      </w:pPr>
+      <w:r>
+        <w:rPr>
+          <w:rFonts w:ascii="Times New Roman" w:hAnsi="Times New Roman" w:cs="Times New Roman"/>
+          <w:highlight w:val="yellow"/>
+        </w:rPr>
+        <w:t xml:space="preserve">Ứng dụng </w:t>
+      </w:r>
+      <w:r>
+        <w:rPr>
+          <w:rFonts w:ascii="Times New Roman" w:hAnsi="Times New Roman" w:cs="Times New Roman"/>
+          <w:highlight w:val="yellow"/>
+        </w:rPr>
+        <w:t>được phát triển theo 5 kịch bản sau đây</w:t>
+      </w:r>
+      <w:r>
+        <w:rPr>
+          <w:rFonts w:ascii="Times New Roman" w:hAnsi="Times New Roman" w:cs="Times New Roman"/>
+          <w:highlight w:val="yellow"/>
+        </w:rPr>
+        <w:t>:</w:t>
+      </w:r>
+    </w:p>
+    <w:p>
+      <w:pPr>
+        <w:pStyle w:val="ListParagraph"/>
+        <w:numPr>
+          <w:ilvl w:val="0"/>
+          <w:numId w:val="6"/>
+        </w:numPr>
+        <w:jc w:val="both"/>
+        <w:rPr>
+          <w:rFonts w:ascii="Times New Roman" w:hAnsi="Times New Roman" w:cs="Times New Roman"/>
+          <w:highlight w:val="yellow"/>
+        </w:rPr>
+      </w:pPr>
+      <w:r>
+        <w:rPr>
+          <w:rFonts w:ascii="Times New Roman" w:hAnsi="Times New Roman" w:cs="Times New Roman"/>
+          <w:highlight w:val="yellow"/>
+        </w:rPr>
+        <w:t>Kịch bả</w:t>
+      </w:r>
+      <w:r>
+        <w:rPr>
+          <w:rFonts w:ascii="Times New Roman" w:hAnsi="Times New Roman" w:cs="Times New Roman"/>
+          <w:highlight w:val="yellow"/>
+        </w:rPr>
+        <w:t xml:space="preserve">n 1 - </w:t>
+      </w:r>
+      <w:r>
+        <w:rPr>
+          <w:rFonts w:ascii="Times New Roman" w:hAnsi="Times New Roman" w:cs="Times New Roman"/>
+          <w:highlight w:val="yellow"/>
+        </w:rPr>
+        <w:t>Camera</w:t>
+      </w:r>
+      <w:r>
+        <w:rPr>
+          <w:rFonts w:ascii="Times New Roman" w:hAnsi="Times New Roman" w:cs="Times New Roman"/>
+          <w:highlight w:val="yellow"/>
+        </w:rPr>
+        <w:t xml:space="preserve"> đăng nhập vào hệ thống</w:t>
+      </w:r>
+      <w:r>
+        <w:rPr>
+          <w:rFonts w:ascii="Times New Roman" w:hAnsi="Times New Roman" w:cs="Times New Roman"/>
+          <w:highlight w:val="yellow"/>
         </w:rPr>
         <w:t xml:space="preserve"> </w:t>
       </w:r>
       <w:r>
         <w:rPr>
           <w:rFonts w:ascii="Times New Roman" w:hAnsi="Times New Roman" w:cs="Times New Roman"/>
-        </w:rPr>
-        <w:t>client</w:t>
-      </w:r>
-      <w:r>
-        <w:rPr>
-          <w:rFonts w:ascii="Times New Roman" w:hAnsi="Times New Roman" w:cs="Times New Roman"/>
-        </w:rPr>
-        <w:t xml:space="preserve">, xử lý yêu cầu đó hoặc </w:t>
-      </w:r>
-      <w:r>
-        <w:rPr>
-          <w:rFonts w:ascii="Times New Roman" w:hAnsi="Times New Roman" w:cs="Times New Roman"/>
-        </w:rPr>
-        <w:t>giao yêu cầu</w:t>
-      </w:r>
-      <w:r>
-        <w:rPr>
-          <w:rFonts w:ascii="Times New Roman" w:hAnsi="Times New Roman" w:cs="Times New Roman"/>
-        </w:rPr>
-        <w:t xml:space="preserve"> cho các server </w:t>
-      </w:r>
-      <w:r>
-        <w:rPr>
-          <w:rFonts w:ascii="Times New Roman" w:hAnsi="Times New Roman" w:cs="Times New Roman"/>
-        </w:rPr>
-        <w:t>khác thực hiện dùm</w:t>
-      </w:r>
-      <w:r>
-        <w:rPr>
-          <w:rFonts w:ascii="Times New Roman" w:hAnsi="Times New Roman" w:cs="Times New Roman"/>
+          <w:highlight w:val="yellow"/>
+        </w:rPr>
+        <w:t>thông qua Master</w:t>
+      </w:r>
+      <w:r>
+        <w:rPr>
+          <w:rFonts w:ascii="Times New Roman" w:hAnsi="Times New Roman" w:cs="Times New Roman"/>
+          <w:highlight w:val="yellow"/>
+        </w:rPr>
+        <w:t xml:space="preserve">: </w:t>
+      </w:r>
+      <w:r>
+        <w:rPr>
+          <w:rFonts w:ascii="Times New Roman" w:hAnsi="Times New Roman" w:cs="Times New Roman"/>
+          <w:highlight w:val="yellow"/>
+        </w:rPr>
+        <w:t xml:space="preserve">camera </w:t>
+      </w:r>
+      <w:r>
+        <w:rPr>
+          <w:rFonts w:ascii="Times New Roman" w:hAnsi="Times New Roman" w:cs="Times New Roman"/>
+          <w:highlight w:val="yellow"/>
+        </w:rPr>
+        <w:t>phải được</w:t>
+      </w:r>
+      <w:r>
+        <w:rPr>
+          <w:rFonts w:ascii="Times New Roman" w:hAnsi="Times New Roman" w:cs="Times New Roman"/>
+          <w:highlight w:val="yellow"/>
+        </w:rPr>
+        <w:t xml:space="preserve"> gia nhập vào</w:t>
+      </w:r>
+      <w:r>
+        <w:rPr>
+          <w:rFonts w:ascii="Times New Roman" w:hAnsi="Times New Roman" w:cs="Times New Roman"/>
+          <w:highlight w:val="yellow"/>
+        </w:rPr>
+        <w:t xml:space="preserve"> nhóm nào đó thì mới có thể kiểm soát được.</w:t>
+      </w:r>
+      <w:r>
+        <w:rPr>
+          <w:rFonts w:ascii="Times New Roman" w:hAnsi="Times New Roman" w:cs="Times New Roman"/>
+          <w:highlight w:val="yellow"/>
+        </w:rPr>
+        <w:t xml:space="preserve"> </w:t>
+      </w:r>
+      <w:r>
+        <w:rPr>
+          <w:rFonts w:ascii="Times New Roman" w:hAnsi="Times New Roman" w:cs="Times New Roman"/>
+          <w:highlight w:val="yellow"/>
+        </w:rPr>
+        <w:t xml:space="preserve">Master sẽ cung cấp cho </w:t>
+      </w:r>
+      <w:r>
+        <w:rPr>
+          <w:rFonts w:ascii="Times New Roman" w:hAnsi="Times New Roman" w:cs="Times New Roman"/>
+          <w:highlight w:val="yellow"/>
+        </w:rPr>
+        <w:t xml:space="preserve">camera port, </w:t>
+      </w:r>
+      <w:r>
+        <w:rPr>
+          <w:rFonts w:ascii="Times New Roman" w:hAnsi="Times New Roman" w:cs="Times New Roman"/>
+          <w:highlight w:val="yellow"/>
+        </w:rPr>
+        <w:t>địa chỉ IP</w:t>
+      </w:r>
+      <w:r>
+        <w:rPr>
+          <w:rFonts w:ascii="Times New Roman" w:hAnsi="Times New Roman" w:cs="Times New Roman"/>
+          <w:highlight w:val="yellow"/>
+        </w:rPr>
+        <w:t>…</w:t>
+      </w:r>
+      <w:r>
+        <w:rPr>
+          <w:rFonts w:ascii="Times New Roman" w:hAnsi="Times New Roman" w:cs="Times New Roman"/>
+          <w:highlight w:val="yellow"/>
+        </w:rPr>
+        <w:t xml:space="preserve"> của slave đảm nhận </w:t>
+      </w:r>
+      <w:r>
+        <w:rPr>
+          <w:rFonts w:ascii="Times New Roman" w:hAnsi="Times New Roman" w:cs="Times New Roman"/>
+          <w:highlight w:val="yellow"/>
+        </w:rPr>
+        <w:t>nhóm</w:t>
+      </w:r>
+      <w:r>
+        <w:rPr>
+          <w:rFonts w:ascii="Times New Roman" w:hAnsi="Times New Roman" w:cs="Times New Roman"/>
+          <w:highlight w:val="yellow"/>
+        </w:rPr>
+        <w:t xml:space="preserve"> mà camera thuộc về</w:t>
+      </w:r>
+      <w:r>
+        <w:rPr>
+          <w:rFonts w:ascii="Times New Roman" w:hAnsi="Times New Roman" w:cs="Times New Roman"/>
+          <w:highlight w:val="yellow"/>
         </w:rPr>
         <w:t>.</w:t>
       </w:r>
       <w:r>
         <w:rPr>
           <w:rFonts w:ascii="Times New Roman" w:hAnsi="Times New Roman" w:cs="Times New Roman"/>
-        </w:rPr>
-        <w:t xml:space="preserve"> Các client chính là </w:t>
-      </w:r>
-      <w:r>
-        <w:rPr>
-          <w:rFonts w:ascii="Times New Roman" w:hAnsi="Times New Roman" w:cs="Times New Roman"/>
-        </w:rPr>
-        <w:t>các máy tính của người dùng có nhu cầu</w:t>
-      </w:r>
-      <w:r>
-        <w:rPr>
-          <w:rFonts w:ascii="Times New Roman" w:hAnsi="Times New Roman" w:cs="Times New Roman"/>
-        </w:rPr>
-        <w:t xml:space="preserve"> như </w:t>
-      </w:r>
-      <w:r>
-        <w:rPr>
-          <w:rFonts w:ascii="Times New Roman" w:hAnsi="Times New Roman" w:cs="Times New Roman"/>
-        </w:rPr>
-        <w:t>quan sát, theo dõi hội nghị hoặc xem truyền hình trực tuyến…</w:t>
+          <w:highlight w:val="yellow"/>
+        </w:rPr>
+        <w:t xml:space="preserve"> Kịch bản này chỉ xảy ra một lần duy nhất.</w:t>
+      </w:r>
+      <w:r>
+        <w:rPr>
+          <w:rFonts w:ascii="Times New Roman" w:hAnsi="Times New Roman" w:cs="Times New Roman"/>
+          <w:highlight w:val="yellow"/>
+        </w:rPr>
+        <w:t xml:space="preserve"> Nếu </w:t>
+      </w:r>
+      <w:r>
+        <w:rPr>
+          <w:rFonts w:ascii="Times New Roman" w:hAnsi="Times New Roman" w:cs="Times New Roman"/>
+          <w:highlight w:val="yellow"/>
+        </w:rPr>
+        <w:t xml:space="preserve">Camera </w:t>
+      </w:r>
+      <w:r>
+        <w:rPr>
+          <w:rFonts w:ascii="Times New Roman" w:hAnsi="Times New Roman" w:cs="Times New Roman"/>
+          <w:highlight w:val="yellow"/>
+        </w:rPr>
+        <w:t>đổi khu vực, thì phải đăng nhập lại từ đầu với master.</w:t>
+      </w:r>
+    </w:p>
+    <w:p>
+      <w:pPr>
+        <w:pStyle w:val="ListParagraph"/>
+        <w:ind w:left="525"/>
+        <w:jc w:val="both"/>
+        <w:rPr>
+          <w:rFonts w:ascii="Times New Roman" w:hAnsi="Times New Roman" w:cs="Times New Roman"/>
+          <w:highlight w:val="yellow"/>
+        </w:rPr>
+      </w:pPr>
+    </w:p>
+    <w:p>
+      <w:pPr>
+        <w:pStyle w:val="ListParagraph"/>
+        <w:numPr>
+          <w:ilvl w:val="0"/>
+          <w:numId w:val="6"/>
+        </w:numPr>
+        <w:jc w:val="both"/>
+        <w:rPr>
+          <w:rFonts w:ascii="Times New Roman" w:hAnsi="Times New Roman" w:cs="Times New Roman"/>
+          <w:highlight w:val="yellow"/>
+        </w:rPr>
+      </w:pPr>
+      <w:r>
+        <w:rPr>
+          <w:rFonts w:ascii="Times New Roman" w:hAnsi="Times New Roman" w:cs="Times New Roman"/>
+          <w:highlight w:val="yellow"/>
+        </w:rPr>
+        <w:t>Kịch bản 2</w:t>
+      </w:r>
+      <w:r>
+        <w:rPr>
+          <w:rFonts w:ascii="Times New Roman" w:hAnsi="Times New Roman" w:cs="Times New Roman"/>
+          <w:highlight w:val="yellow"/>
+        </w:rPr>
+        <w:t xml:space="preserve"> - </w:t>
+      </w:r>
+      <w:r>
+        <w:rPr>
+          <w:rFonts w:ascii="Times New Roman" w:hAnsi="Times New Roman" w:cs="Times New Roman"/>
+          <w:highlight w:val="yellow"/>
+        </w:rPr>
+        <w:t>User đăng nhập vào hệ thống để yêu cầ</w:t>
+      </w:r>
+      <w:r>
+        <w:rPr>
+          <w:rFonts w:ascii="Times New Roman" w:hAnsi="Times New Roman" w:cs="Times New Roman"/>
+          <w:highlight w:val="yellow"/>
+        </w:rPr>
+        <w:t xml:space="preserve">u quan sát </w:t>
+      </w:r>
+      <w:r>
+        <w:rPr>
+          <w:rFonts w:ascii="Times New Roman" w:hAnsi="Times New Roman" w:cs="Times New Roman"/>
+          <w:highlight w:val="yellow"/>
+        </w:rPr>
+        <w:t xml:space="preserve">: </w:t>
+      </w:r>
+      <w:r>
+        <w:rPr>
+          <w:rFonts w:ascii="Times New Roman" w:hAnsi="Times New Roman" w:cs="Times New Roman"/>
+          <w:highlight w:val="yellow"/>
+        </w:rPr>
+        <w:t xml:space="preserve">user sẽ gửi yêu cầu </w:t>
+      </w:r>
+      <w:r>
+        <w:rPr>
+          <w:rFonts w:ascii="Times New Roman" w:hAnsi="Times New Roman" w:cs="Times New Roman"/>
+          <w:highlight w:val="yellow"/>
+        </w:rPr>
+        <w:t xml:space="preserve">muốn </w:t>
+      </w:r>
+      <w:r>
+        <w:rPr>
+          <w:rFonts w:ascii="Times New Roman" w:hAnsi="Times New Roman" w:cs="Times New Roman"/>
+          <w:highlight w:val="yellow"/>
+        </w:rPr>
+        <w:t xml:space="preserve">theo dõi </w:t>
+      </w:r>
+      <w:r>
+        <w:rPr>
+          <w:rFonts w:ascii="Times New Roman" w:hAnsi="Times New Roman" w:cs="Times New Roman"/>
+          <w:highlight w:val="yellow"/>
+        </w:rPr>
+        <w:t xml:space="preserve">khu vực nào đó </w:t>
+      </w:r>
+      <w:r>
+        <w:rPr>
+          <w:rFonts w:ascii="Times New Roman" w:hAnsi="Times New Roman" w:cs="Times New Roman"/>
+          <w:highlight w:val="yellow"/>
+        </w:rPr>
+        <w:t xml:space="preserve">tới </w:t>
+      </w:r>
+      <w:r>
+        <w:rPr>
+          <w:rFonts w:ascii="Times New Roman" w:hAnsi="Times New Roman" w:cs="Times New Roman"/>
+          <w:highlight w:val="yellow"/>
+        </w:rPr>
+        <w:t>Master</w:t>
+      </w:r>
+      <w:r>
+        <w:rPr>
+          <w:rFonts w:ascii="Times New Roman" w:hAnsi="Times New Roman" w:cs="Times New Roman"/>
+          <w:highlight w:val="yellow"/>
+        </w:rPr>
+        <w:t xml:space="preserve">. Master sẽ chỉ định, cung cấp </w:t>
+      </w:r>
+      <w:r>
+        <w:rPr>
+          <w:rFonts w:ascii="Times New Roman" w:hAnsi="Times New Roman" w:cs="Times New Roman"/>
+          <w:highlight w:val="yellow"/>
+        </w:rPr>
+        <w:t>port, địa chỉ IP,…</w:t>
+      </w:r>
+      <w:r>
+        <w:rPr>
+          <w:rFonts w:ascii="Times New Roman" w:hAnsi="Times New Roman" w:cs="Times New Roman"/>
+          <w:highlight w:val="yellow"/>
+        </w:rPr>
+        <w:t xml:space="preserve"> mà slave </w:t>
+      </w:r>
+      <w:r>
+        <w:rPr>
+          <w:rFonts w:ascii="Times New Roman" w:hAnsi="Times New Roman" w:cs="Times New Roman"/>
+          <w:highlight w:val="yellow"/>
+        </w:rPr>
+        <w:t>đảm nhận khu vực người dùng muốn theo dõi.</w:t>
+      </w:r>
+      <w:r>
+        <w:rPr>
+          <w:rFonts w:ascii="Times New Roman" w:hAnsi="Times New Roman" w:cs="Times New Roman"/>
+          <w:highlight w:val="yellow"/>
+        </w:rPr>
+        <w:t xml:space="preserve"> </w:t>
+      </w:r>
+      <w:r>
+        <w:rPr>
+          <w:rFonts w:ascii="Times New Roman" w:hAnsi="Times New Roman" w:cs="Times New Roman"/>
+          <w:highlight w:val="yellow"/>
+        </w:rPr>
+        <w:t>Kịch bản này chỉ xảy ra một lần duy nhất</w:t>
+      </w:r>
+      <w:r>
+        <w:rPr>
+          <w:rFonts w:ascii="Times New Roman" w:hAnsi="Times New Roman" w:cs="Times New Roman"/>
+          <w:highlight w:val="yellow"/>
+        </w:rPr>
+        <w:t xml:space="preserve">. </w:t>
+      </w:r>
+      <w:r>
+        <w:rPr>
+          <w:rFonts w:ascii="Times New Roman" w:hAnsi="Times New Roman" w:cs="Times New Roman"/>
+          <w:highlight w:val="yellow"/>
+        </w:rPr>
+        <w:t xml:space="preserve">Nếu người dùng </w:t>
+      </w:r>
+      <w:r>
+        <w:rPr>
+          <w:rFonts w:ascii="Times New Roman" w:hAnsi="Times New Roman" w:cs="Times New Roman"/>
+          <w:highlight w:val="yellow"/>
+        </w:rPr>
+        <w:t>đổi khu vực thi phải đăng nhập lại</w:t>
+      </w:r>
+      <w:r>
+        <w:rPr>
+          <w:rFonts w:ascii="Times New Roman" w:hAnsi="Times New Roman" w:cs="Times New Roman"/>
+          <w:highlight w:val="yellow"/>
+        </w:rPr>
+        <w:t xml:space="preserve"> qua Master.</w:t>
+      </w:r>
+    </w:p>
+    <w:p>
+      <w:pPr>
+        <w:pStyle w:val="ListParagraph"/>
+        <w:rPr>
+          <w:rFonts w:ascii="Times New Roman" w:hAnsi="Times New Roman" w:cs="Times New Roman"/>
+          <w:highlight w:val="yellow"/>
+        </w:rPr>
+      </w:pPr>
+    </w:p>
+    <w:p>
+      <w:pPr>
+        <w:pStyle w:val="ListParagraph"/>
+        <w:numPr>
+          <w:ilvl w:val="0"/>
+          <w:numId w:val="6"/>
+        </w:numPr>
+        <w:jc w:val="both"/>
+        <w:rPr>
+          <w:rFonts w:ascii="Times New Roman" w:hAnsi="Times New Roman" w:cs="Times New Roman"/>
+          <w:highlight w:val="yellow"/>
+        </w:rPr>
+      </w:pPr>
+      <w:r>
+        <w:rPr>
+          <w:rFonts w:ascii="Times New Roman" w:hAnsi="Times New Roman" w:cs="Times New Roman"/>
+          <w:highlight w:val="yellow"/>
+        </w:rPr>
+        <w:t>Kịch bả</w:t>
+      </w:r>
+      <w:r>
+        <w:rPr>
+          <w:rFonts w:ascii="Times New Roman" w:hAnsi="Times New Roman" w:cs="Times New Roman"/>
+          <w:highlight w:val="yellow"/>
+        </w:rPr>
+        <w:t>n 3 -</w:t>
+      </w:r>
+      <w:r>
+        <w:rPr>
+          <w:rFonts w:ascii="Times New Roman" w:hAnsi="Times New Roman" w:cs="Times New Roman"/>
+          <w:highlight w:val="yellow"/>
+        </w:rPr>
+        <w:t xml:space="preserve"> </w:t>
+      </w:r>
+      <w:r>
+        <w:rPr>
+          <w:rFonts w:ascii="Times New Roman" w:hAnsi="Times New Roman" w:cs="Times New Roman"/>
+          <w:highlight w:val="yellow"/>
+        </w:rPr>
+        <w:t>Master quả</w:t>
+      </w:r>
+      <w:r>
+        <w:rPr>
+          <w:rFonts w:ascii="Times New Roman" w:hAnsi="Times New Roman" w:cs="Times New Roman"/>
+          <w:highlight w:val="yellow"/>
+        </w:rPr>
+        <w:t>n lý slave</w:t>
+      </w:r>
+      <w:r>
+        <w:rPr>
+          <w:rFonts w:ascii="Times New Roman" w:hAnsi="Times New Roman" w:cs="Times New Roman"/>
+          <w:highlight w:val="yellow"/>
+        </w:rPr>
+        <w:t xml:space="preserve"> : </w:t>
+      </w:r>
+      <w:r>
+        <w:rPr>
+          <w:rFonts w:ascii="Times New Roman" w:hAnsi="Times New Roman" w:cs="Times New Roman"/>
+          <w:highlight w:val="yellow"/>
+        </w:rPr>
+        <w:t xml:space="preserve">Master có nhiệm vụ </w:t>
+      </w:r>
+      <w:r>
+        <w:rPr>
+          <w:rFonts w:ascii="Times New Roman" w:hAnsi="Times New Roman" w:cs="Times New Roman"/>
+          <w:highlight w:val="yellow"/>
+        </w:rPr>
+        <w:t>phân phối công việc</w:t>
+      </w:r>
+      <w:r>
+        <w:rPr>
+          <w:rFonts w:ascii="Times New Roman" w:hAnsi="Times New Roman" w:cs="Times New Roman"/>
+          <w:highlight w:val="yellow"/>
+        </w:rPr>
+        <w:t>, thời gian cho các slave</w:t>
+      </w:r>
+      <w:r>
+        <w:rPr>
+          <w:rFonts w:ascii="Times New Roman" w:hAnsi="Times New Roman" w:cs="Times New Roman"/>
+          <w:highlight w:val="yellow"/>
+        </w:rPr>
+        <w:t>.</w:t>
+      </w:r>
+      <w:r>
+        <w:rPr>
+          <w:rFonts w:ascii="Times New Roman" w:hAnsi="Times New Roman" w:cs="Times New Roman"/>
+          <w:highlight w:val="yellow"/>
+        </w:rPr>
+        <w:t xml:space="preserve"> Mỗi slave sẽ</w:t>
+      </w:r>
+      <w:r>
+        <w:rPr>
+          <w:rFonts w:ascii="Times New Roman" w:hAnsi="Times New Roman" w:cs="Times New Roman"/>
+          <w:highlight w:val="yellow"/>
+        </w:rPr>
+        <w:t xml:space="preserve"> được Master giao</w:t>
+      </w:r>
+      <w:r>
+        <w:rPr>
+          <w:rFonts w:ascii="Times New Roman" w:hAnsi="Times New Roman" w:cs="Times New Roman"/>
+          <w:highlight w:val="yellow"/>
+        </w:rPr>
+        <w:t xml:space="preserve"> </w:t>
+      </w:r>
+      <w:r>
+        <w:rPr>
+          <w:rFonts w:ascii="Times New Roman" w:hAnsi="Times New Roman" w:cs="Times New Roman"/>
+          <w:highlight w:val="yellow"/>
+        </w:rPr>
+        <w:t xml:space="preserve">đảm nhận </w:t>
+      </w:r>
+      <w:r>
+        <w:rPr>
+          <w:rFonts w:ascii="Times New Roman" w:hAnsi="Times New Roman" w:cs="Times New Roman"/>
+          <w:highlight w:val="yellow"/>
+        </w:rPr>
+        <w:t xml:space="preserve">xử lý </w:t>
+      </w:r>
+      <w:r>
+        <w:rPr>
+          <w:rFonts w:ascii="Times New Roman" w:hAnsi="Times New Roman" w:cs="Times New Roman"/>
+          <w:highlight w:val="yellow"/>
+        </w:rPr>
+        <w:t xml:space="preserve">dữ liệu hình ảnh từ một hay nhiều </w:t>
+      </w:r>
+      <w:r>
+        <w:rPr>
+          <w:rFonts w:ascii="Times New Roman" w:hAnsi="Times New Roman" w:cs="Times New Roman"/>
+          <w:highlight w:val="yellow"/>
+        </w:rPr>
+        <w:t>khu vực camera nào đó.</w:t>
+      </w:r>
+      <w:r>
+        <w:rPr>
+          <w:rFonts w:ascii="Times New Roman" w:hAnsi="Times New Roman" w:cs="Times New Roman"/>
+          <w:highlight w:val="yellow"/>
+        </w:rPr>
+        <w:t xml:space="preserve"> Mạng giao tiếp giữa </w:t>
+      </w:r>
+      <w:r>
+        <w:rPr>
+          <w:rFonts w:ascii="Times New Roman" w:hAnsi="Times New Roman" w:cs="Times New Roman"/>
+          <w:highlight w:val="yellow"/>
+        </w:rPr>
+        <w:t>các slave và Master là</w:t>
+      </w:r>
+      <w:r>
+        <w:rPr>
+          <w:rFonts w:ascii="Times New Roman" w:hAnsi="Times New Roman" w:cs="Times New Roman"/>
+          <w:highlight w:val="yellow"/>
+        </w:rPr>
+        <w:t xml:space="preserve"> cục bộ (LAN).</w:t>
+      </w:r>
+      <w:r>
+        <w:rPr>
+          <w:rFonts w:ascii="Times New Roman" w:hAnsi="Times New Roman" w:cs="Times New Roman"/>
+          <w:highlight w:val="yellow"/>
+        </w:rPr>
+        <w:t xml:space="preserve"> Master còn có nhiệm vụ </w:t>
+      </w:r>
+      <w:r>
+        <w:rPr>
+          <w:rFonts w:ascii="Times New Roman" w:hAnsi="Times New Roman" w:cs="Times New Roman"/>
+          <w:highlight w:val="yellow"/>
+        </w:rPr>
+        <w:t>phân phối lại công việc trong trường hợp xảy ra sự cố: slave bị hư…</w:t>
+      </w:r>
+      <w:bookmarkStart w:id="0" w:name="_GoBack"/>
+      <w:bookmarkEnd w:id="0"/>
+    </w:p>
+    <w:p>
+      <w:pPr>
+        <w:pStyle w:val="ListParagraph"/>
+        <w:rPr>
+          <w:rFonts w:ascii="Times New Roman" w:hAnsi="Times New Roman" w:cs="Times New Roman"/>
+          <w:highlight w:val="yellow"/>
+        </w:rPr>
+      </w:pPr>
+    </w:p>
+    <w:p>
+      <w:pPr>
+        <w:pStyle w:val="ListParagraph"/>
+        <w:numPr>
+          <w:ilvl w:val="0"/>
+          <w:numId w:val="6"/>
+        </w:numPr>
+        <w:jc w:val="both"/>
+        <w:rPr>
+          <w:rFonts w:ascii="Times New Roman" w:hAnsi="Times New Roman" w:cs="Times New Roman"/>
+          <w:highlight w:val="yellow"/>
+        </w:rPr>
+      </w:pPr>
+      <w:r>
+        <w:rPr>
+          <w:rFonts w:ascii="Times New Roman" w:hAnsi="Times New Roman" w:cs="Times New Roman"/>
+          <w:highlight w:val="yellow"/>
+        </w:rPr>
+        <w:t xml:space="preserve">Kịch bản 4 </w:t>
+      </w:r>
+      <w:r>
+        <w:rPr>
+          <w:rFonts w:ascii="Times New Roman" w:hAnsi="Times New Roman" w:cs="Times New Roman"/>
+          <w:highlight w:val="yellow"/>
+        </w:rPr>
+        <w:t>–</w:t>
+      </w:r>
+      <w:r>
+        <w:rPr>
+          <w:rFonts w:ascii="Times New Roman" w:hAnsi="Times New Roman" w:cs="Times New Roman"/>
+          <w:highlight w:val="yellow"/>
+        </w:rPr>
+        <w:t xml:space="preserve"> </w:t>
+      </w:r>
+      <w:r>
+        <w:rPr>
+          <w:rFonts w:ascii="Times New Roman" w:hAnsi="Times New Roman" w:cs="Times New Roman"/>
+          <w:highlight w:val="yellow"/>
+        </w:rPr>
+        <w:t xml:space="preserve">Slave </w:t>
+      </w:r>
+      <w:r>
+        <w:rPr>
+          <w:rFonts w:ascii="Times New Roman" w:hAnsi="Times New Roman" w:cs="Times New Roman"/>
+          <w:highlight w:val="yellow"/>
+        </w:rPr>
+        <w:t>giao tiếp với Camera</w:t>
+      </w:r>
+      <w:r>
+        <w:rPr>
+          <w:rFonts w:ascii="Times New Roman" w:hAnsi="Times New Roman" w:cs="Times New Roman"/>
+          <w:highlight w:val="yellow"/>
+        </w:rPr>
+        <w:t xml:space="preserve"> : </w:t>
+      </w:r>
+      <w:r>
+        <w:rPr>
+          <w:rFonts w:ascii="Times New Roman" w:hAnsi="Times New Roman" w:cs="Times New Roman"/>
+          <w:highlight w:val="yellow"/>
+        </w:rPr>
+        <w:t>S</w:t>
+      </w:r>
+      <w:r>
+        <w:rPr>
+          <w:rFonts w:ascii="Times New Roman" w:hAnsi="Times New Roman" w:cs="Times New Roman"/>
+          <w:highlight w:val="yellow"/>
+        </w:rPr>
+        <w:t>au khi camera đăng nhập</w:t>
+      </w:r>
+      <w:r>
+        <w:rPr>
+          <w:rFonts w:ascii="Times New Roman" w:hAnsi="Times New Roman" w:cs="Times New Roman"/>
+          <w:highlight w:val="yellow"/>
+        </w:rPr>
+        <w:t xml:space="preserve"> lần đầu tiên</w:t>
+      </w:r>
+      <w:r>
+        <w:rPr>
+          <w:rFonts w:ascii="Times New Roman" w:hAnsi="Times New Roman" w:cs="Times New Roman"/>
+          <w:highlight w:val="yellow"/>
+        </w:rPr>
+        <w:t xml:space="preserve"> thì </w:t>
+      </w:r>
+      <w:r>
+        <w:rPr>
+          <w:rFonts w:ascii="Times New Roman" w:hAnsi="Times New Roman" w:cs="Times New Roman"/>
+          <w:highlight w:val="yellow"/>
+        </w:rPr>
+        <w:t>nó sẽ giao tiếp trực tiếp vớ</w:t>
+      </w:r>
+      <w:r>
+        <w:rPr>
+          <w:rFonts w:ascii="Times New Roman" w:hAnsi="Times New Roman" w:cs="Times New Roman"/>
+          <w:highlight w:val="yellow"/>
+        </w:rPr>
+        <w:t xml:space="preserve">i slave </w:t>
+      </w:r>
+      <w:r>
+        <w:rPr>
+          <w:rFonts w:ascii="Times New Roman" w:hAnsi="Times New Roman" w:cs="Times New Roman"/>
+          <w:highlight w:val="yellow"/>
+        </w:rPr>
+        <w:t xml:space="preserve">thông qua mạng LAN hoặc WAN mà không phải qua </w:t>
+      </w:r>
+      <w:r>
+        <w:rPr>
+          <w:rFonts w:ascii="Times New Roman" w:hAnsi="Times New Roman" w:cs="Times New Roman"/>
+          <w:highlight w:val="yellow"/>
+        </w:rPr>
+        <w:t xml:space="preserve">trung gian </w:t>
+      </w:r>
+      <w:r>
+        <w:rPr>
+          <w:rFonts w:ascii="Times New Roman" w:hAnsi="Times New Roman" w:cs="Times New Roman"/>
+          <w:highlight w:val="yellow"/>
+        </w:rPr>
+        <w:t>Master</w:t>
+      </w:r>
+      <w:r>
+        <w:rPr>
+          <w:rFonts w:ascii="Times New Roman" w:hAnsi="Times New Roman" w:cs="Times New Roman"/>
+          <w:highlight w:val="yellow"/>
+        </w:rPr>
+        <w:t>.</w:t>
+      </w:r>
+      <w:r>
+        <w:rPr>
+          <w:rFonts w:ascii="Times New Roman" w:hAnsi="Times New Roman" w:cs="Times New Roman"/>
+          <w:highlight w:val="yellow"/>
+        </w:rPr>
+        <w:t xml:space="preserve"> Slave lấy hình ảnh từ camera đó làm tài nguyên của mình</w:t>
+      </w:r>
+      <w:r>
+        <w:rPr>
+          <w:rFonts w:ascii="Times New Roman" w:hAnsi="Times New Roman" w:cs="Times New Roman"/>
+          <w:highlight w:val="yellow"/>
+        </w:rPr>
+        <w:t>.</w:t>
+      </w:r>
+    </w:p>
+    <w:p>
+      <w:pPr>
+        <w:pStyle w:val="ListParagraph"/>
+        <w:rPr>
+          <w:rFonts w:ascii="Times New Roman" w:hAnsi="Times New Roman" w:cs="Times New Roman"/>
+          <w:highlight w:val="yellow"/>
+        </w:rPr>
+      </w:pPr>
+    </w:p>
+    <w:p>
+      <w:pPr>
+        <w:pStyle w:val="ListParagraph"/>
+        <w:ind w:left="525"/>
+        <w:jc w:val="both"/>
+        <w:rPr>
+          <w:rFonts w:ascii="Times New Roman" w:hAnsi="Times New Roman" w:cs="Times New Roman"/>
+          <w:highlight w:val="yellow"/>
+        </w:rPr>
+      </w:pPr>
+    </w:p>
+    <w:p>
+      <w:pPr>
+        <w:pStyle w:val="ListParagraph"/>
+        <w:numPr>
+          <w:ilvl w:val="0"/>
+          <w:numId w:val="6"/>
+        </w:numPr>
+        <w:jc w:val="both"/>
+        <w:rPr>
+          <w:rFonts w:ascii="Times New Roman" w:hAnsi="Times New Roman" w:cs="Times New Roman"/>
+          <w:highlight w:val="yellow"/>
+        </w:rPr>
+      </w:pPr>
+      <w:r>
+        <w:rPr>
+          <w:rFonts w:ascii="Times New Roman" w:hAnsi="Times New Roman" w:cs="Times New Roman"/>
+          <w:highlight w:val="yellow"/>
+        </w:rPr>
+        <w:t xml:space="preserve">Kịch bản 5 </w:t>
+      </w:r>
+      <w:r>
+        <w:rPr>
+          <w:rFonts w:ascii="Times New Roman" w:hAnsi="Times New Roman" w:cs="Times New Roman"/>
+          <w:highlight w:val="yellow"/>
+        </w:rPr>
+        <w:t>–</w:t>
+      </w:r>
+      <w:r>
+        <w:rPr>
+          <w:rFonts w:ascii="Times New Roman" w:hAnsi="Times New Roman" w:cs="Times New Roman"/>
+          <w:highlight w:val="yellow"/>
+        </w:rPr>
+        <w:t xml:space="preserve"> </w:t>
+      </w:r>
+      <w:r>
+        <w:rPr>
+          <w:rFonts w:ascii="Times New Roman" w:hAnsi="Times New Roman" w:cs="Times New Roman"/>
+          <w:highlight w:val="yellow"/>
+        </w:rPr>
+        <w:t xml:space="preserve">Slave giao tiếp với user : </w:t>
+      </w:r>
+      <w:r>
+        <w:rPr>
+          <w:rFonts w:ascii="Times New Roman" w:hAnsi="Times New Roman" w:cs="Times New Roman"/>
+          <w:highlight w:val="yellow"/>
+        </w:rPr>
+        <w:t>sau khi user đăng nhập lần đầu tiên</w:t>
+      </w:r>
+      <w:r>
+        <w:rPr>
+          <w:rFonts w:ascii="Times New Roman" w:hAnsi="Times New Roman" w:cs="Times New Roman"/>
+          <w:highlight w:val="yellow"/>
+        </w:rPr>
+        <w:t xml:space="preserve"> </w:t>
+      </w:r>
+      <w:r>
+        <w:rPr>
+          <w:rFonts w:ascii="Times New Roman" w:hAnsi="Times New Roman" w:cs="Times New Roman"/>
+          <w:highlight w:val="yellow"/>
+        </w:rPr>
+        <w:t xml:space="preserve">vào </w:t>
+      </w:r>
+      <w:r>
+        <w:rPr>
+          <w:rFonts w:ascii="Times New Roman" w:hAnsi="Times New Roman" w:cs="Times New Roman"/>
+          <w:highlight w:val="yellow"/>
+        </w:rPr>
+        <w:t>hệ thống</w:t>
+      </w:r>
+      <w:r>
+        <w:rPr>
+          <w:rFonts w:ascii="Times New Roman" w:hAnsi="Times New Roman" w:cs="Times New Roman"/>
+          <w:highlight w:val="yellow"/>
+        </w:rPr>
+        <w:t xml:space="preserve"> thì máy tính user sẽ </w:t>
+      </w:r>
+      <w:r>
+        <w:rPr>
+          <w:rFonts w:ascii="Times New Roman" w:hAnsi="Times New Roman" w:cs="Times New Roman"/>
+          <w:highlight w:val="yellow"/>
+        </w:rPr>
+        <w:t>giao</w:t>
+      </w:r>
+      <w:r>
+        <w:rPr>
+          <w:rFonts w:ascii="Times New Roman" w:hAnsi="Times New Roman" w:cs="Times New Roman"/>
+          <w:highlight w:val="yellow"/>
+        </w:rPr>
+        <w:t xml:space="preserve"> tiếp trực tiếp </w:t>
+      </w:r>
+      <w:r>
+        <w:rPr>
+          <w:rFonts w:ascii="Times New Roman" w:hAnsi="Times New Roman" w:cs="Times New Roman"/>
+          <w:highlight w:val="yellow"/>
+        </w:rPr>
+        <w:t>với slave để lấy hình ảnh mà không phải qua trung gian Master nữa.</w:t>
+      </w:r>
+    </w:p>
+    <w:p>
+      <w:pPr>
+        <w:pStyle w:val="ListParagraph"/>
+        <w:ind w:left="525"/>
+        <w:jc w:val="both"/>
+        <w:rPr>
+          <w:rFonts w:ascii="Times New Roman" w:hAnsi="Times New Roman" w:cs="Times New Roman"/>
+          <w:highlight w:val="yellow"/>
+        </w:rPr>
+      </w:pPr>
+      <w:r>
+        <w:rPr>
+          <w:rFonts w:ascii="Times New Roman" w:hAnsi="Times New Roman" w:cs="Times New Roman"/>
+          <w:highlight w:val="yellow"/>
+        </w:rPr>
+        <w:t xml:space="preserve"> </w:t>
       </w:r>
     </w:p>
     <w:p>
@@ -9149,6 +9871,7 @@
           <w:b/>
           <w:sz w:val="24"/>
           <w:szCs w:val="24"/>
+          <w:highlight w:val="yellow"/>
         </w:rPr>
       </w:pPr>
       <w:r>
@@ -9157,6 +9880,7 @@
           <w:b/>
           <w:sz w:val="24"/>
           <w:szCs w:val="24"/>
+          <w:highlight w:val="yellow"/>
         </w:rPr>
         <w:t>Lợi thế</w:t>
       </w:r>
@@ -9168,6 +9892,7 @@
           <w:rFonts w:ascii="Times New Roman" w:hAnsi="Times New Roman" w:cs="Times New Roman"/>
           <w:sz w:val="24"/>
           <w:szCs w:val="24"/>
+          <w:highlight w:val="yellow"/>
         </w:rPr>
       </w:pPr>
       <w:r>
@@ -9175,6 +9900,7 @@
           <w:rFonts w:ascii="Times New Roman" w:hAnsi="Times New Roman" w:cs="Times New Roman"/>
           <w:sz w:val="24"/>
           <w:szCs w:val="24"/>
+          <w:highlight w:val="yellow"/>
         </w:rPr>
         <w:t xml:space="preserve">So với </w:t>
       </w:r>
@@ -9183,6 +9909,7 @@
           <w:rFonts w:ascii="Times New Roman" w:hAnsi="Times New Roman" w:cs="Times New Roman"/>
           <w:sz w:val="24"/>
           <w:szCs w:val="24"/>
+          <w:highlight w:val="yellow"/>
         </w:rPr>
         <w:t>hệ thống</w:t>
       </w:r>
@@ -9191,6 +9918,7 @@
           <w:rFonts w:ascii="Times New Roman" w:hAnsi="Times New Roman" w:cs="Times New Roman"/>
           <w:sz w:val="24"/>
           <w:szCs w:val="24"/>
+          <w:highlight w:val="yellow"/>
         </w:rPr>
         <w:t xml:space="preserve"> một </w:t>
       </w:r>
@@ -9199,6 +9927,7 @@
           <w:rFonts w:ascii="Times New Roman" w:hAnsi="Times New Roman" w:cs="Times New Roman"/>
           <w:sz w:val="24"/>
           <w:szCs w:val="24"/>
+          <w:highlight w:val="yellow"/>
         </w:rPr>
         <w:t>host</w:t>
       </w:r>
@@ -9207,6 +9936,7 @@
           <w:rFonts w:ascii="Times New Roman" w:hAnsi="Times New Roman" w:cs="Times New Roman"/>
           <w:sz w:val="24"/>
           <w:szCs w:val="24"/>
+          <w:highlight w:val="yellow"/>
         </w:rPr>
         <w:t xml:space="preserve"> của Hoàng và Thưởng</w:t>
       </w:r>
@@ -9215,6 +9945,7 @@
           <w:rFonts w:ascii="Times New Roman" w:hAnsi="Times New Roman" w:cs="Times New Roman"/>
           <w:sz w:val="24"/>
           <w:szCs w:val="24"/>
+          <w:highlight w:val="yellow"/>
         </w:rPr>
         <w:t>, thì hệ thống cluster này có nhiều điểm ưu việt hơn</w:t>
       </w:r>
@@ -9223,6 +9954,7 @@
           <w:rFonts w:ascii="Times New Roman" w:hAnsi="Times New Roman" w:cs="Times New Roman"/>
           <w:sz w:val="24"/>
           <w:szCs w:val="24"/>
+          <w:highlight w:val="yellow"/>
         </w:rPr>
         <w:t xml:space="preserve"> vì</w:t>
       </w:r>
@@ -9235,6 +9967,7 @@
           <w:rFonts w:ascii="Times New Roman" w:hAnsi="Times New Roman" w:cs="Times New Roman"/>
           <w:sz w:val="24"/>
           <w:szCs w:val="24"/>
+          <w:highlight w:val="yellow"/>
         </w:rPr>
       </w:pPr>
       <w:r>
@@ -9242,6 +9975,7 @@
           <w:rFonts w:ascii="Times New Roman" w:hAnsi="Times New Roman" w:cs="Times New Roman"/>
           <w:sz w:val="24"/>
           <w:szCs w:val="24"/>
+          <w:highlight w:val="yellow"/>
         </w:rPr>
         <w:t xml:space="preserve">- </w:t>
       </w:r>
@@ -9250,147 +9984,164 @@
           <w:rFonts w:ascii="Times New Roman" w:hAnsi="Times New Roman" w:cs="Times New Roman"/>
           <w:sz w:val="24"/>
           <w:szCs w:val="24"/>
-        </w:rPr>
-        <w:t>Dễ dàng xử lý khi lượng máy client truy cập tăng cao</w:t>
+          <w:highlight w:val="yellow"/>
+        </w:rPr>
+        <w:t>Dễ dàng xử lý khi lượng máy client</w:t>
       </w:r>
       <w:r>
         <w:rPr>
           <w:rFonts w:ascii="Times New Roman" w:hAnsi="Times New Roman" w:cs="Times New Roman"/>
           <w:sz w:val="24"/>
           <w:szCs w:val="24"/>
-        </w:rPr>
-        <w:t xml:space="preserve"> và </w:t>
+          <w:highlight w:val="yellow"/>
+        </w:rPr>
+        <w:t xml:space="preserve"> hay camera</w:t>
       </w:r>
       <w:r>
         <w:rPr>
           <w:rFonts w:ascii="Times New Roman" w:hAnsi="Times New Roman" w:cs="Times New Roman"/>
           <w:sz w:val="24"/>
           <w:szCs w:val="24"/>
-        </w:rPr>
-        <w:t>phần cứng lẫn ứng dụng của</w:t>
+          <w:highlight w:val="yellow"/>
+        </w:rPr>
+        <w:t xml:space="preserve"> truy cập tăng cao</w:t>
       </w:r>
       <w:r>
         <w:rPr>
           <w:rFonts w:ascii="Times New Roman" w:hAnsi="Times New Roman" w:cs="Times New Roman"/>
           <w:sz w:val="24"/>
           <w:szCs w:val="24"/>
-        </w:rPr>
-        <w:t xml:space="preserve"> </w:t>
+          <w:highlight w:val="yellow"/>
+        </w:rPr>
+        <w:t xml:space="preserve"> và </w:t>
       </w:r>
       <w:r>
         <w:rPr>
           <w:rFonts w:ascii="Times New Roman" w:hAnsi="Times New Roman" w:cs="Times New Roman"/>
           <w:sz w:val="24"/>
           <w:szCs w:val="24"/>
-        </w:rPr>
-        <w:t xml:space="preserve">một host không thể đáp ứng nổi điều đó. Nên </w:t>
+          <w:highlight w:val="yellow"/>
+        </w:rPr>
+        <w:t>phần cứng lẫn ứng dụng của</w:t>
       </w:r>
       <w:r>
         <w:rPr>
           <w:rFonts w:ascii="Times New Roman" w:hAnsi="Times New Roman" w:cs="Times New Roman"/>
           <w:sz w:val="24"/>
           <w:szCs w:val="24"/>
-        </w:rPr>
-        <w:t>tốc độ xử lý sẽ chậm hoặ</w:t>
+          <w:highlight w:val="yellow"/>
+        </w:rPr>
+        <w:t xml:space="preserve"> </w:t>
       </w:r>
       <w:r>
         <w:rPr>
           <w:rFonts w:ascii="Times New Roman" w:hAnsi="Times New Roman" w:cs="Times New Roman"/>
           <w:sz w:val="24"/>
           <w:szCs w:val="24"/>
-        </w:rPr>
-        <w:t>c</w:t>
+          <w:highlight w:val="yellow"/>
+        </w:rPr>
+        <w:t>một host không thể đáp ứng nổi điề</w:t>
       </w:r>
       <w:r>
         <w:rPr>
           <w:rFonts w:ascii="Times New Roman" w:hAnsi="Times New Roman" w:cs="Times New Roman"/>
           <w:sz w:val="24"/>
           <w:szCs w:val="24"/>
-        </w:rPr>
-        <w:t xml:space="preserve"> sự</w:t>
+          <w:highlight w:val="yellow"/>
+        </w:rPr>
+        <w:t>u đó, n</w:t>
       </w:r>
       <w:r>
         <w:rPr>
           <w:rFonts w:ascii="Times New Roman" w:hAnsi="Times New Roman" w:cs="Times New Roman"/>
           <w:sz w:val="24"/>
           <w:szCs w:val="24"/>
-        </w:rPr>
-        <w:t xml:space="preserve"> </w:t>
+          <w:highlight w:val="yellow"/>
+        </w:rPr>
+        <w:t xml:space="preserve">ên </w:t>
       </w:r>
       <w:r>
         <w:rPr>
           <w:rFonts w:ascii="Times New Roman" w:hAnsi="Times New Roman" w:cs="Times New Roman"/>
           <w:sz w:val="24"/>
           <w:szCs w:val="24"/>
-        </w:rPr>
-        <w:t>cạn kiệt tài nguyên củ</w:t>
+          <w:highlight w:val="yellow"/>
+        </w:rPr>
+        <w:t>tốc độ xử lý sẽ chậm hoặ</w:t>
       </w:r>
       <w:r>
         <w:rPr>
           <w:rFonts w:ascii="Times New Roman" w:hAnsi="Times New Roman" w:cs="Times New Roman"/>
           <w:sz w:val="24"/>
           <w:szCs w:val="24"/>
-        </w:rPr>
-        <w:t>a host</w:t>
+          <w:highlight w:val="yellow"/>
+        </w:rPr>
+        <w:t>c</w:t>
       </w:r>
       <w:r>
         <w:rPr>
           <w:rFonts w:ascii="Times New Roman" w:hAnsi="Times New Roman" w:cs="Times New Roman"/>
           <w:sz w:val="24"/>
           <w:szCs w:val="24"/>
-        </w:rPr>
-        <w:t xml:space="preserve"> sẽ xảy ra</w:t>
+          <w:highlight w:val="yellow"/>
+        </w:rPr>
+        <w:t xml:space="preserve"> sự</w:t>
       </w:r>
       <w:r>
         <w:rPr>
           <w:rFonts w:ascii="Times New Roman" w:hAnsi="Times New Roman" w:cs="Times New Roman"/>
           <w:sz w:val="24"/>
           <w:szCs w:val="24"/>
-        </w:rPr>
-        <w:t>.</w:t>
-      </w:r>
-    </w:p>
-    <w:p>
-      <w:pPr>
-        <w:ind w:firstLine="720"/>
-        <w:jc w:val="both"/>
+          <w:highlight w:val="yellow"/>
+        </w:rPr>
+        <w:t xml:space="preserve"> </w:t>
+      </w:r>
+      <w:r>
         <w:rPr>
           <w:rFonts w:ascii="Times New Roman" w:hAnsi="Times New Roman" w:cs="Times New Roman"/>
           <w:sz w:val="24"/>
           <w:szCs w:val="24"/>
-        </w:rPr>
-      </w:pPr>
+          <w:highlight w:val="yellow"/>
+        </w:rPr>
+        <w:t>cạn kiệt tài nguyên củ</w:t>
+      </w:r>
       <w:r>
         <w:rPr>
           <w:rFonts w:ascii="Times New Roman" w:hAnsi="Times New Roman" w:cs="Times New Roman"/>
           <w:sz w:val="24"/>
           <w:szCs w:val="24"/>
-        </w:rPr>
-        <w:t xml:space="preserve">- </w:t>
+          <w:highlight w:val="yellow"/>
+        </w:rPr>
+        <w:t>a host</w:t>
       </w:r>
       <w:r>
         <w:rPr>
           <w:rFonts w:ascii="Times New Roman" w:hAnsi="Times New Roman" w:cs="Times New Roman"/>
           <w:sz w:val="24"/>
           <w:szCs w:val="24"/>
-        </w:rPr>
-        <w:t xml:space="preserve">Hệ thống một host sẽ dễ bị tổn thương khi có sự cố vì nó không có </w:t>
+          <w:highlight w:val="yellow"/>
+        </w:rPr>
+        <w:t xml:space="preserve"> sẽ xảy ra</w:t>
       </w:r>
       <w:r>
         <w:rPr>
           <w:rFonts w:ascii="Times New Roman" w:hAnsi="Times New Roman" w:cs="Times New Roman"/>
           <w:sz w:val="24"/>
           <w:szCs w:val="24"/>
-        </w:rPr>
-        <w:t>server dự phòng.</w:t>
-      </w:r>
-    </w:p>
-    <w:p>
-      <w:pPr>
+          <w:highlight w:val="yellow"/>
+        </w:rPr>
+        <w:t>.</w:t>
+      </w:r>
+    </w:p>
+    <w:p>
+      <w:pPr>
+        <w:ind w:firstLine="720"/>
+        <w:jc w:val="both"/>
         <w:rPr>
           <w:rFonts w:ascii="Times New Roman" w:hAnsi="Times New Roman" w:cs="Times New Roman"/>
           <w:sz w:val="24"/>
           <w:szCs w:val="24"/>
+          <w:highlight w:val="yellow"/>
         </w:rPr>
       </w:pPr>
       <w:r>
@@ -9398,164 +10149,249 @@
           <w:rFonts w:ascii="Times New Roman" w:hAnsi="Times New Roman" w:cs="Times New Roman"/>
           <w:sz w:val="24"/>
           <w:szCs w:val="24"/>
-        </w:rPr>
-        <w:br w:type="page"/>
-      </w:r>
-    </w:p>
-    <w:p>
-      <w:pPr>
-        <w:jc w:val="both"/>
-        <w:rPr>
-          <w:rFonts w:ascii="Times New Roman" w:hAnsi="Times New Roman" w:cs="Times New Roman"/>
-          <w:b/>
-        </w:rPr>
-      </w:pPr>
-      <w:r>
-        <w:rPr>
-          <w:rFonts w:ascii="Times New Roman" w:hAnsi="Times New Roman" w:cs="Times New Roman"/>
-          <w:b/>
-        </w:rPr>
-        <w:lastRenderedPageBreak/>
-        <w:t>3.</w:t>
-      </w:r>
-      <w:r>
-        <w:rPr>
-          <w:rFonts w:ascii="Times New Roman" w:hAnsi="Times New Roman" w:cs="Times New Roman"/>
-          <w:b/>
-        </w:rPr>
-        <w:t>2) Phân tích thiết kế</w:t>
-      </w:r>
-    </w:p>
-    <w:p>
-      <w:pPr>
-        <w:jc w:val="both"/>
+          <w:highlight w:val="yellow"/>
+        </w:rPr>
+        <w:t xml:space="preserve">- </w:t>
+      </w:r>
+      <w:r>
         <w:rPr>
           <w:rFonts w:ascii="Times New Roman" w:hAnsi="Times New Roman" w:cs="Times New Roman"/>
           <w:sz w:val="24"/>
           <w:szCs w:val="24"/>
-        </w:rPr>
-      </w:pPr>
-      <w:r>
-        <w:rPr>
-          <w:rFonts w:ascii="Times New Roman" w:hAnsi="Times New Roman" w:cs="Times New Roman"/>
-        </w:rPr>
-        <w:t xml:space="preserve">   </w:t>
-      </w:r>
-      <w:r>
-        <w:rPr>
-          <w:rFonts w:ascii="Times New Roman" w:hAnsi="Times New Roman" w:cs="Times New Roman"/>
-          <w:b/>
-        </w:rPr>
-        <w:t xml:space="preserve">3.2.1) </w:t>
-      </w:r>
-      <w:r>
-        <w:rPr>
-          <w:rFonts w:ascii="Times New Roman" w:hAnsi="Times New Roman" w:cs="Times New Roman"/>
-          <w:b/>
-        </w:rPr>
-        <w:t xml:space="preserve">Kịch bản </w:t>
-      </w:r>
-      <w:r>
-        <w:rPr>
-          <w:rFonts w:ascii="Times New Roman" w:hAnsi="Times New Roman" w:cs="Times New Roman"/>
-          <w:b/>
-        </w:rPr>
-        <w:t>xử lý</w:t>
-      </w:r>
-      <w:r>
-        <w:rPr>
-          <w:rFonts w:ascii="Times New Roman" w:hAnsi="Times New Roman" w:cs="Times New Roman"/>
-          <w:b/>
-        </w:rPr>
-        <w:t xml:space="preserve"> trên các </w:t>
-      </w:r>
-      <w:r>
-        <w:rPr>
-          <w:rFonts w:ascii="Times New Roman" w:hAnsi="Times New Roman" w:cs="Times New Roman"/>
-          <w:b/>
-        </w:rPr>
-        <w:t>môi trường</w:t>
-      </w:r>
-      <w:r>
-        <w:rPr>
-          <w:rFonts w:ascii="Times New Roman" w:hAnsi="Times New Roman" w:cs="Times New Roman"/>
-          <w:b/>
-        </w:rPr>
-        <w:t xml:space="preserve"> phần cứng</w:t>
-      </w:r>
-    </w:p>
-    <w:p>
-      <w:pPr>
-        <w:ind w:left="360"/>
-        <w:jc w:val="both"/>
-        <w:rPr>
-          <w:rFonts w:ascii="Times New Roman" w:hAnsi="Times New Roman" w:cs="Times New Roman"/>
-          <w:b/>
+          <w:highlight w:val="yellow"/>
+        </w:rPr>
+        <w:t xml:space="preserve">Hệ thống một host sẽ dễ bị tổn thương khi có sự cố vì nó không có </w:t>
+      </w:r>
+      <w:r>
+        <w:rPr>
+          <w:rFonts w:ascii="Times New Roman" w:hAnsi="Times New Roman" w:cs="Times New Roman"/>
           <w:sz w:val="24"/>
           <w:szCs w:val="24"/>
-        </w:rPr>
-      </w:pPr>
-      <w:r>
-        <w:rPr>
-          <w:rFonts w:ascii="Times New Roman" w:hAnsi="Times New Roman" w:cs="Times New Roman"/>
-          <w:b/>
+          <w:highlight w:val="yellow"/>
+        </w:rPr>
+        <w:t>server dự phòng.</w:t>
+      </w:r>
+    </w:p>
+    <w:p>
+      <w:pPr>
+        <w:jc w:val="both"/>
+        <w:rPr>
+          <w:rFonts w:ascii="Times New Roman" w:hAnsi="Times New Roman" w:cs="Times New Roman"/>
           <w:sz w:val="24"/>
           <w:szCs w:val="24"/>
         </w:rPr>
-        <w:t>Môi trường phần cứ</w:t>
-      </w:r>
-      <w:r>
-        <w:rPr>
-          <w:rFonts w:ascii="Times New Roman" w:hAnsi="Times New Roman" w:cs="Times New Roman"/>
-          <w:b/>
+      </w:pPr>
+      <w:r>
+        <w:rPr>
+          <w:rFonts w:ascii="Times New Roman" w:hAnsi="Times New Roman" w:cs="Times New Roman"/>
           <w:sz w:val="24"/>
           <w:szCs w:val="24"/>
-        </w:rPr>
-        <w:t>ng chí có</w:t>
-      </w:r>
-      <w:r>
-        <w:rPr>
-          <w:rFonts w:ascii="Times New Roman" w:hAnsi="Times New Roman" w:cs="Times New Roman"/>
-          <w:b/>
+          <w:highlight w:val="yellow"/>
+        </w:rPr>
+        <w:tab/>
+        <w:t xml:space="preserve">- </w:t>
+      </w:r>
+      <w:r>
+        <w:rPr>
+          <w:rFonts w:ascii="Times New Roman" w:hAnsi="Times New Roman" w:cs="Times New Roman"/>
           <w:sz w:val="24"/>
           <w:szCs w:val="24"/>
-        </w:rPr>
-        <w:t xml:space="preserve"> CPU</w:t>
-      </w:r>
-    </w:p>
-    <w:p>
-      <w:pPr>
-        <w:jc w:val="both"/>
+          <w:highlight w:val="yellow"/>
+        </w:rPr>
+        <w:t>Tránh</w:t>
+      </w:r>
+      <w:r>
         <w:rPr>
           <w:rFonts w:ascii="Times New Roman" w:hAnsi="Times New Roman" w:cs="Times New Roman"/>
           <w:sz w:val="24"/>
           <w:szCs w:val="24"/>
-        </w:rPr>
-      </w:pPr>
+          <w:highlight w:val="yellow"/>
+        </w:rPr>
+        <w:t xml:space="preserve"> được trường hợp nghẽn nút cổ chai nếu xảy ra quá tải đường truyền</w:t>
+      </w:r>
       <w:r>
         <w:rPr>
           <w:rFonts w:ascii="Times New Roman" w:hAnsi="Times New Roman" w:cs="Times New Roman"/>
           <w:sz w:val="24"/>
           <w:szCs w:val="24"/>
-        </w:rPr>
-        <w:t>Một client yêu cầu tới Master</w:t>
-      </w:r>
-    </w:p>
-    <w:p>
-      <w:pPr>
-        <w:jc w:val="both"/>
+          <w:highlight w:val="yellow"/>
+        </w:rPr>
+        <w:t xml:space="preserve"> ra</w:t>
+      </w:r>
+      <w:r>
         <w:rPr>
           <w:rFonts w:ascii="Times New Roman" w:hAnsi="Times New Roman" w:cs="Times New Roman"/>
           <w:sz w:val="24"/>
           <w:szCs w:val="24"/>
-        </w:rPr>
-      </w:pPr>
-      <w:r>
+          <w:highlight w:val="yellow"/>
+        </w:rPr>
+        <w:t xml:space="preserve"> vào Master.</w:t>
+      </w:r>
+    </w:p>
+    <w:p>
+      <w:pPr>
+        <w:jc w:val="both"/>
         <w:rPr>
           <w:rFonts w:ascii="Times New Roman" w:hAnsi="Times New Roman" w:cs="Times New Roman"/>
           <w:sz w:val="24"/>
           <w:szCs w:val="24"/>
         </w:rPr>
+      </w:pPr>
+    </w:p>
+    <w:p>
+      <w:pPr>
+        <w:jc w:val="both"/>
+        <w:rPr>
+          <w:rFonts w:ascii="Times New Roman" w:hAnsi="Times New Roman" w:cs="Times New Roman"/>
+          <w:sz w:val="24"/>
+          <w:szCs w:val="24"/>
+        </w:rPr>
+      </w:pPr>
+      <w:r>
+        <w:rPr>
+          <w:rFonts w:ascii="Times New Roman" w:hAnsi="Times New Roman" w:cs="Times New Roman"/>
+          <w:b/>
+        </w:rPr>
+        <w:t>3.</w:t>
+      </w:r>
+      <w:r>
+        <w:rPr>
+          <w:rFonts w:ascii="Times New Roman" w:hAnsi="Times New Roman" w:cs="Times New Roman"/>
+          <w:b/>
+        </w:rPr>
+        <w:t>2) Phân tích thiết kế</w:t>
+      </w:r>
+    </w:p>
+    <w:p>
+      <w:pPr>
+        <w:jc w:val="both"/>
+        <w:rPr>
+          <w:rFonts w:ascii="Times New Roman" w:hAnsi="Times New Roman" w:cs="Times New Roman"/>
+          <w:sz w:val="24"/>
+          <w:szCs w:val="24"/>
+        </w:rPr>
+      </w:pPr>
+      <w:r>
+        <w:rPr>
+          <w:rFonts w:ascii="Times New Roman" w:hAnsi="Times New Roman" w:cs="Times New Roman"/>
+        </w:rPr>
+        <w:t xml:space="preserve">   </w:t>
+      </w:r>
+      <w:r>
+        <w:rPr>
+          <w:rFonts w:ascii="Times New Roman" w:hAnsi="Times New Roman" w:cs="Times New Roman"/>
+          <w:b/>
+        </w:rPr>
+        <w:t xml:space="preserve">3.2.1) </w:t>
+      </w:r>
+      <w:r>
+        <w:rPr>
+          <w:rFonts w:ascii="Times New Roman" w:hAnsi="Times New Roman" w:cs="Times New Roman"/>
+          <w:b/>
+        </w:rPr>
+        <w:t xml:space="preserve">Kịch bản </w:t>
+      </w:r>
+      <w:r>
+        <w:rPr>
+          <w:rFonts w:ascii="Times New Roman" w:hAnsi="Times New Roman" w:cs="Times New Roman"/>
+          <w:b/>
+        </w:rPr>
+        <w:t>xử lý</w:t>
+      </w:r>
+      <w:r>
+        <w:rPr>
+          <w:rFonts w:ascii="Times New Roman" w:hAnsi="Times New Roman" w:cs="Times New Roman"/>
+          <w:b/>
+        </w:rPr>
+        <w:t xml:space="preserve"> trên các </w:t>
+      </w:r>
+      <w:r>
+        <w:rPr>
+          <w:rFonts w:ascii="Times New Roman" w:hAnsi="Times New Roman" w:cs="Times New Roman"/>
+          <w:b/>
+        </w:rPr>
+        <w:t>môi trường</w:t>
+      </w:r>
+      <w:r>
+        <w:rPr>
+          <w:rFonts w:ascii="Times New Roman" w:hAnsi="Times New Roman" w:cs="Times New Roman"/>
+          <w:b/>
+        </w:rPr>
+        <w:t xml:space="preserve"> phần cứng</w:t>
+      </w:r>
+    </w:p>
+    <w:p>
+      <w:pPr>
+        <w:ind w:left="360"/>
+        <w:jc w:val="both"/>
+        <w:rPr>
+          <w:rFonts w:ascii="Times New Roman" w:hAnsi="Times New Roman" w:cs="Times New Roman"/>
+          <w:b/>
+          <w:sz w:val="24"/>
+          <w:szCs w:val="24"/>
+        </w:rPr>
+      </w:pPr>
+      <w:r>
+        <w:rPr>
+          <w:rFonts w:ascii="Times New Roman" w:hAnsi="Times New Roman" w:cs="Times New Roman"/>
+          <w:b/>
+          <w:sz w:val="24"/>
+          <w:szCs w:val="24"/>
+        </w:rPr>
+        <w:t>Môi trường phần cứ</w:t>
+      </w:r>
+      <w:r>
+        <w:rPr>
+          <w:rFonts w:ascii="Times New Roman" w:hAnsi="Times New Roman" w:cs="Times New Roman"/>
+          <w:b/>
+          <w:sz w:val="24"/>
+          <w:szCs w:val="24"/>
+        </w:rPr>
+        <w:t>ng chí có</w:t>
+      </w:r>
+      <w:r>
+        <w:rPr>
+          <w:rFonts w:ascii="Times New Roman" w:hAnsi="Times New Roman" w:cs="Times New Roman"/>
+          <w:b/>
+          <w:sz w:val="24"/>
+          <w:szCs w:val="24"/>
+        </w:rPr>
+        <w:t xml:space="preserve"> CPU</w:t>
+      </w:r>
+    </w:p>
+    <w:p>
+      <w:pPr>
+        <w:jc w:val="both"/>
+        <w:rPr>
+          <w:rFonts w:ascii="Times New Roman" w:hAnsi="Times New Roman" w:cs="Times New Roman"/>
+          <w:sz w:val="24"/>
+          <w:szCs w:val="24"/>
+        </w:rPr>
+      </w:pPr>
+      <w:r>
+        <w:rPr>
+          <w:rFonts w:ascii="Times New Roman" w:hAnsi="Times New Roman" w:cs="Times New Roman"/>
+          <w:sz w:val="24"/>
+          <w:szCs w:val="24"/>
+        </w:rPr>
+        <w:t>Một client yêu cầu tới Master</w:t>
+      </w:r>
+    </w:p>
+    <w:p>
+      <w:pPr>
+        <w:jc w:val="both"/>
+        <w:rPr>
+          <w:rFonts w:ascii="Times New Roman" w:hAnsi="Times New Roman" w:cs="Times New Roman"/>
+          <w:sz w:val="24"/>
+          <w:szCs w:val="24"/>
+        </w:rPr>
+      </w:pPr>
+      <w:r>
+        <w:rPr>
+          <w:rFonts w:ascii="Times New Roman" w:hAnsi="Times New Roman" w:cs="Times New Roman"/>
+          <w:sz w:val="24"/>
+          <w:szCs w:val="24"/>
+        </w:rPr>
         <w:tab/>
         <w:t>If (</w:t>
       </w:r>
@@ -9823,6 +10659,7 @@
         <w:rPr>
           <w:rFonts w:ascii="Times New Roman" w:hAnsi="Times New Roman" w:cs="Times New Roman"/>
         </w:rPr>
+        <w:lastRenderedPageBreak/>
         <w:t xml:space="preserve">   </w:t>
       </w:r>
       <w:r>
@@ -14906,7 +15743,7 @@
 </file>
 
 <file path=customXml/itemProps1.xml><?xml version="1.0" encoding="utf-8"?>
-<ds:datastoreItem xmlns:ds="http://schemas.openxmlformats.org/officeDocument/2006/customXml" ds:itemID="{6E7754BA-9F57-40B7-9FF2-0C8DD6DD59B0}">
+<ds:datastoreItem xmlns:ds="http://schemas.openxmlformats.org/officeDocument/2006/customXml" ds:itemID="{511B865F-528E-4F23-B739-30D864310200}">
   <ds:schemaRefs>
     <ds:schemaRef ds:uri="http://schemas.openxmlformats.org/officeDocument/2006/bibliography"/>
   </ds:schemaRefs>

</xml_diff>

<commit_message>
Lập tiến độ luận văn
File readme.md
</commit_message>
<xml_diff>
--- a/Outline.docx
+++ b/Outline.docx
@@ -10,6 +10,8 @@
           <w:b/>
         </w:rPr>
       </w:pPr>
+      <w:bookmarkStart w:id="0" w:name="_GoBack"/>
+      <w:bookmarkEnd w:id="0"/>
       <w:r>
         <w:rPr>
           <w:rFonts w:ascii="Times New Roman" w:hAnsi="Times New Roman" w:cs="Times New Roman"/>
@@ -9574,8 +9576,6 @@
         </w:rPr>
         <w:t>phân phối lại công việc trong trường hợp xảy ra sự cố: slave bị hư…</w:t>
       </w:r>
-      <w:bookmarkStart w:id="0" w:name="_GoBack"/>
-      <w:bookmarkEnd w:id="0"/>
     </w:p>
     <w:p>
       <w:pPr>
@@ -15743,7 +15743,7 @@
 </file>
 
 <file path=customXml/itemProps1.xml><?xml version="1.0" encoding="utf-8"?>
-<ds:datastoreItem xmlns:ds="http://schemas.openxmlformats.org/officeDocument/2006/customXml" ds:itemID="{511B865F-528E-4F23-B739-30D864310200}">
+<ds:datastoreItem xmlns:ds="http://schemas.openxmlformats.org/officeDocument/2006/customXml" ds:itemID="{A59C8E53-DA18-4C8D-A5FE-FE6D452B872E}">
   <ds:schemaRefs>
     <ds:schemaRef ds:uri="http://schemas.openxmlformats.org/officeDocument/2006/bibliography"/>
   </ds:schemaRefs>

</xml_diff>

<commit_message>
Dàn ý đề cương - Chỉnh sửa lần 6
Ngày 21/3/2017
Mô tả chi tiết yêu cầu, chức năng của hệ thống. Chưa hoàn thành kịch bản
(trình tự hành động) cho mỗi chức năng
</commit_message>
<xml_diff>
--- a/Outline.docx
+++ b/Outline.docx
@@ -10,8 +10,6 @@
           <w:b/>
         </w:rPr>
       </w:pPr>
-      <w:bookmarkStart w:id="0" w:name="_GoBack"/>
-      <w:bookmarkEnd w:id="0"/>
       <w:r>
         <w:rPr>
           <w:rFonts w:ascii="Times New Roman" w:hAnsi="Times New Roman" w:cs="Times New Roman"/>
@@ -1415,7 +1413,7 @@
           <w:noProof/>
         </w:rPr>
         <w:drawing>
-          <wp:anchor distT="0" distB="0" distL="114300" distR="114300" simplePos="0" relativeHeight="251658240" behindDoc="0" locked="0" layoutInCell="1" allowOverlap="1" wp14:anchorId="087D0DD5" wp14:editId="4088493F">
+          <wp:anchor distT="0" distB="0" distL="114300" distR="114300" simplePos="0" relativeHeight="251658240" behindDoc="0" locked="0" layoutInCell="1" allowOverlap="1" wp14:anchorId="165F88E4" wp14:editId="6A13622D">
             <wp:simplePos x="0" y="0"/>
             <wp:positionH relativeFrom="column">
               <wp:posOffset>609600</wp:posOffset>
@@ -1639,7 +1637,7 @@
           <w:noProof/>
         </w:rPr>
         <w:drawing>
-          <wp:inline distT="0" distB="0" distL="0" distR="0" wp14:anchorId="17E058F9" wp14:editId="14C1FFD5">
+          <wp:inline distT="0" distB="0" distL="0" distR="0" wp14:anchorId="04AA3FE7" wp14:editId="12623572">
             <wp:extent cx="2952750" cy="2743200"/>
             <wp:effectExtent l="0" t="0" r="0" b="0"/>
             <wp:docPr id="4" name="Picture 4" descr="Hadoop cluster"/>
@@ -2511,7 +2509,7 @@
           <w:noProof/>
         </w:rPr>
         <w:drawing>
-          <wp:inline distT="0" distB="0" distL="0" distR="0">
+          <wp:inline distT="0" distB="0" distL="0" distR="0" wp14:anchorId="5CA9168D" wp14:editId="5DD30BA4">
             <wp:extent cx="3152775" cy="2181225"/>
             <wp:effectExtent l="0" t="0" r="9525" b="9525"/>
             <wp:docPr id="5" name="Picture 5" descr="https://upload.wikimedia.org/wikipedia/commons/thumb/4/40/Beowulf.png/240px-Beowulf.png"/>
@@ -3068,7 +3066,7 @@
           <w:noProof/>
         </w:rPr>
         <w:drawing>
-          <wp:inline distT="0" distB="0" distL="0" distR="0" wp14:anchorId="0DB48BD8" wp14:editId="07BF81A9">
+          <wp:inline distT="0" distB="0" distL="0" distR="0" wp14:anchorId="04728C6A" wp14:editId="39817F52">
             <wp:extent cx="5943600" cy="2741295"/>
             <wp:effectExtent l="0" t="0" r="0" b="1905"/>
             <wp:docPr id="13" name="Picture 13"/>
@@ -3429,7 +3427,7 @@
           <w:noProof/>
         </w:rPr>
         <w:drawing>
-          <wp:inline distT="0" distB="0" distL="0" distR="0">
+          <wp:inline distT="0" distB="0" distL="0" distR="0" wp14:anchorId="37FE4B33" wp14:editId="3197B846">
             <wp:extent cx="5943600" cy="1679067"/>
             <wp:effectExtent l="0" t="0" r="0" b="0"/>
             <wp:docPr id="14" name="Picture 14" descr="Fork - Join Model"/>
@@ -4366,7 +4364,7 @@
           <w:highlight w:val="yellow"/>
         </w:rPr>
         <w:drawing>
-          <wp:inline distT="0" distB="0" distL="0" distR="0" wp14:anchorId="7EC0ADB2" wp14:editId="3E53D216">
+          <wp:inline distT="0" distB="0" distL="0" distR="0" wp14:anchorId="2485199E" wp14:editId="2134811E">
             <wp:extent cx="5239910" cy="2712085"/>
             <wp:effectExtent l="0" t="0" r="0" b="0"/>
             <wp:docPr id="10" name="Picture 10"/>
@@ -5227,7 +5225,7 @@
           <w:highlight w:val="yellow"/>
         </w:rPr>
         <w:drawing>
-          <wp:inline distT="0" distB="0" distL="0" distR="0" wp14:anchorId="1D0633EA" wp14:editId="1CC816B9">
+          <wp:inline distT="0" distB="0" distL="0" distR="0" wp14:anchorId="764A10A5" wp14:editId="126D855A">
             <wp:extent cx="5943600" cy="1880235"/>
             <wp:effectExtent l="0" t="0" r="0" b="5715"/>
             <wp:docPr id="11" name="Picture 11"/>
@@ -6044,7 +6042,7 @@
           <w:highlight w:val="yellow"/>
         </w:rPr>
         <w:drawing>
-          <wp:inline distT="0" distB="0" distL="0" distR="0">
+          <wp:inline distT="0" distB="0" distL="0" distR="0" wp14:anchorId="0EA18778" wp14:editId="65D6BBCA">
             <wp:extent cx="5943600" cy="2393081"/>
             <wp:effectExtent l="0" t="0" r="0" b="0"/>
             <wp:docPr id="3" name="Picture 3" descr="Kết quả hình ảnh cho sự khác nhau giữa CPU và GPU"/>
@@ -6259,7 +6257,7 @@
           <w:highlight w:val="yellow"/>
         </w:rPr>
         <w:drawing>
-          <wp:inline distT="0" distB="0" distL="0" distR="0" wp14:anchorId="3A2416ED" wp14:editId="15904948">
+          <wp:inline distT="0" distB="0" distL="0" distR="0" wp14:anchorId="79EF333C" wp14:editId="688D727D">
             <wp:extent cx="5943600" cy="1980565"/>
             <wp:effectExtent l="0" t="0" r="0" b="635"/>
             <wp:docPr id="6" name="Picture 95"/>
@@ -6626,7 +6624,7 @@
           <w:highlight w:val="yellow"/>
         </w:rPr>
         <w:drawing>
-          <wp:anchor distT="0" distB="0" distL="114300" distR="114300" simplePos="0" relativeHeight="251660288" behindDoc="0" locked="0" layoutInCell="1" allowOverlap="1" wp14:anchorId="6FFC0999" wp14:editId="330931E3">
+          <wp:anchor distT="0" distB="0" distL="114300" distR="114300" simplePos="0" relativeHeight="251660288" behindDoc="0" locked="0" layoutInCell="1" allowOverlap="1" wp14:anchorId="156E229E" wp14:editId="3D32CEE1">
             <wp:simplePos x="0" y="0"/>
             <wp:positionH relativeFrom="margin">
               <wp:posOffset>990600</wp:posOffset>
@@ -7163,7 +7161,7 @@
           <w:noProof/>
         </w:rPr>
         <w:drawing>
-          <wp:inline distT="0" distB="0" distL="0" distR="0">
+          <wp:inline distT="0" distB="0" distL="0" distR="0" wp14:anchorId="61377284" wp14:editId="2731178F">
             <wp:extent cx="2857500" cy="2762250"/>
             <wp:effectExtent l="0" t="0" r="0" b="0"/>
             <wp:docPr id="8" name="Picture 8" descr="https://upload.wikimedia.org/wikipedia/commons/thumb/5/59/CUDA_processing_flow_%28En%29.PNG/300px-CUDA_processing_flow_%28En%29.PNG"/>
@@ -7545,7 +7543,7 @@
           <w:highlight w:val="yellow"/>
         </w:rPr>
         <w:drawing>
-          <wp:inline distT="0" distB="0" distL="0" distR="0" wp14:anchorId="3D31E7B5" wp14:editId="3E92EC89">
+          <wp:inline distT="0" distB="0" distL="0" distR="0" wp14:anchorId="2161881E" wp14:editId="35AF9F18">
             <wp:extent cx="4105275" cy="3514476"/>
             <wp:effectExtent l="0" t="0" r="0" b="0"/>
             <wp:docPr id="7" name="Picture 96"/>
@@ -7691,7 +7689,7 @@
           <w:noProof/>
         </w:rPr>
         <w:drawing>
-          <wp:anchor distT="0" distB="0" distL="114300" distR="114300" simplePos="0" relativeHeight="251662336" behindDoc="0" locked="0" layoutInCell="1" allowOverlap="1" wp14:anchorId="7D60C4C2" wp14:editId="04693287">
+          <wp:anchor distT="0" distB="0" distL="114300" distR="114300" simplePos="0" relativeHeight="251662336" behindDoc="0" locked="0" layoutInCell="1" allowOverlap="1" wp14:anchorId="2D773E67" wp14:editId="52A1B15C">
             <wp:simplePos x="0" y="0"/>
             <wp:positionH relativeFrom="margin">
               <wp:align>right</wp:align>
@@ -7952,7 +7950,7 @@
           <w:highlight w:val="yellow"/>
         </w:rPr>
         <w:drawing>
-          <wp:inline distT="0" distB="0" distL="0" distR="0" wp14:anchorId="0CE5DC3D" wp14:editId="693EBA1E">
+          <wp:inline distT="0" distB="0" distL="0" distR="0" wp14:anchorId="201DFC40" wp14:editId="3962F752">
             <wp:extent cx="5581585" cy="3331596"/>
             <wp:effectExtent l="0" t="0" r="635" b="2540"/>
             <wp:docPr id="9" name="Picture 98"/>
@@ -8367,7 +8365,7 @@
           <w:highlight w:val="yellow"/>
         </w:rPr>
         <w:drawing>
-          <wp:inline distT="0" distB="0" distL="0" distR="0" wp14:anchorId="1C4AF6C2" wp14:editId="02E939B0">
+          <wp:inline distT="0" distB="0" distL="0" distR="0" wp14:anchorId="24B6D6FD" wp14:editId="1562655B">
             <wp:extent cx="5943600" cy="1990725"/>
             <wp:effectExtent l="0" t="0" r="0" b="9525"/>
             <wp:docPr id="2" name="Picture 2" descr="https://developer.nvidia.com/sites/default/files/akamai/cuda/images/product_supporting_images/OpenACC-overview2.jpg"/>
@@ -8613,7 +8611,7 @@
           <w:highlight w:val="yellow"/>
         </w:rPr>
         <w:drawing>
-          <wp:inline distT="0" distB="0" distL="0" distR="0">
+          <wp:inline distT="0" distB="0" distL="0" distR="0" wp14:anchorId="7AD7056F" wp14:editId="25F86810">
             <wp:extent cx="5942330" cy="2428875"/>
             <wp:effectExtent l="0" t="0" r="1270" b="9525"/>
             <wp:docPr id="12" name="Picture 12" descr="https://developer.nvidia.com/sites/default/files/akamai/cuda/images/product_supporting_images/OpenACC-speed1.png"/>
@@ -8750,14 +8748,416 @@
         <w:rPr>
           <w:rFonts w:ascii="Times New Roman" w:hAnsi="Times New Roman" w:cs="Times New Roman"/>
           <w:b/>
-          <w:highlight w:val="yellow"/>
-        </w:rPr>
-      </w:pPr>
-      <w:r>
-        <w:rPr>
-          <w:rFonts w:ascii="Times New Roman" w:hAnsi="Times New Roman" w:cs="Times New Roman"/>
-          <w:b/>
-          <w:highlight w:val="yellow"/>
+        </w:rPr>
+      </w:pPr>
+      <w:r>
+        <w:rPr>
+          <w:rFonts w:ascii="Times New Roman" w:hAnsi="Times New Roman" w:cs="Times New Roman"/>
+          <w:b/>
+        </w:rPr>
+        <w:t>Yêu cầu</w:t>
+      </w:r>
+      <w:r>
+        <w:rPr>
+          <w:rFonts w:ascii="Times New Roman" w:hAnsi="Times New Roman" w:cs="Times New Roman"/>
+          <w:b/>
+        </w:rPr>
+        <w:t xml:space="preserve"> của</w:t>
+      </w:r>
+      <w:r>
+        <w:rPr>
+          <w:rFonts w:ascii="Times New Roman" w:hAnsi="Times New Roman" w:cs="Times New Roman"/>
+          <w:b/>
+        </w:rPr>
+        <w:t xml:space="preserve"> khách hàng</w:t>
+      </w:r>
+    </w:p>
+    <w:p>
+      <w:pPr>
+        <w:jc w:val="both"/>
+        <w:rPr>
+          <w:rFonts w:ascii="Times New Roman" w:hAnsi="Times New Roman" w:cs="Times New Roman"/>
+        </w:rPr>
+      </w:pPr>
+      <w:r>
+        <w:rPr>
+          <w:rFonts w:ascii="Times New Roman" w:hAnsi="Times New Roman" w:cs="Times New Roman"/>
+        </w:rPr>
+        <w:t xml:space="preserve">Ngày nay </w:t>
+      </w:r>
+      <w:r>
+        <w:rPr>
+          <w:rFonts w:ascii="Times New Roman" w:hAnsi="Times New Roman" w:cs="Times New Roman"/>
+        </w:rPr>
+        <w:t xml:space="preserve">các hệ thống </w:t>
+      </w:r>
+      <w:r>
+        <w:rPr>
+          <w:rFonts w:ascii="Times New Roman" w:hAnsi="Times New Roman" w:cs="Times New Roman"/>
+        </w:rPr>
+        <w:t>theo dõi video thường đơn</w:t>
+      </w:r>
+      <w:r>
+        <w:rPr>
+          <w:rFonts w:ascii="Times New Roman" w:hAnsi="Times New Roman" w:cs="Times New Roman"/>
+        </w:rPr>
+        <w:t xml:space="preserve"> giản</w:t>
+      </w:r>
+      <w:r>
+        <w:rPr>
+          <w:rFonts w:ascii="Times New Roman" w:hAnsi="Times New Roman" w:cs="Times New Roman"/>
+        </w:rPr>
+        <w:t>, ít camera</w:t>
+      </w:r>
+      <w:r>
+        <w:rPr>
+          <w:rFonts w:ascii="Times New Roman" w:hAnsi="Times New Roman" w:cs="Times New Roman"/>
+        </w:rPr>
+        <w:t>.</w:t>
+      </w:r>
+      <w:r>
+        <w:rPr>
+          <w:rFonts w:ascii="Times New Roman" w:hAnsi="Times New Roman" w:cs="Times New Roman"/>
+        </w:rPr>
+        <w:t xml:space="preserve"> Các camera này sẽ thu hình và </w:t>
+      </w:r>
+      <w:r>
+        <w:rPr>
+          <w:rFonts w:ascii="Times New Roman" w:hAnsi="Times New Roman" w:cs="Times New Roman"/>
+        </w:rPr>
+        <w:t>đưa nguồn tập</w:t>
+      </w:r>
+      <w:r>
+        <w:rPr>
+          <w:rFonts w:ascii="Times New Roman" w:hAnsi="Times New Roman" w:cs="Times New Roman"/>
+        </w:rPr>
+        <w:t xml:space="preserve"> trung thành một luồng duy nhất vào</w:t>
+      </w:r>
+      <w:r>
+        <w:rPr>
+          <w:rFonts w:ascii="Times New Roman" w:hAnsi="Times New Roman" w:cs="Times New Roman"/>
+        </w:rPr>
+        <w:t xml:space="preserve"> một</w:t>
+      </w:r>
+      <w:r>
+        <w:rPr>
+          <w:rFonts w:ascii="Times New Roman" w:hAnsi="Times New Roman" w:cs="Times New Roman"/>
+        </w:rPr>
+        <w:t xml:space="preserve"> server</w:t>
+      </w:r>
+      <w:r>
+        <w:rPr>
+          <w:rFonts w:ascii="Times New Roman" w:hAnsi="Times New Roman" w:cs="Times New Roman"/>
+        </w:rPr>
+        <w:t>.</w:t>
+      </w:r>
+      <w:r>
+        <w:rPr>
+          <w:rFonts w:ascii="Times New Roman" w:hAnsi="Times New Roman" w:cs="Times New Roman"/>
+        </w:rPr>
+        <w:t xml:space="preserve"> Tuy </w:t>
+      </w:r>
+      <w:r>
+        <w:rPr>
+          <w:rFonts w:ascii="Times New Roman" w:hAnsi="Times New Roman" w:cs="Times New Roman"/>
+        </w:rPr>
+        <w:t>nhiên trên thực tế,</w:t>
+      </w:r>
+      <w:r>
+        <w:rPr>
+          <w:rFonts w:ascii="Times New Roman" w:hAnsi="Times New Roman" w:cs="Times New Roman"/>
+        </w:rPr>
+        <w:t xml:space="preserve"> có những hệ thống </w:t>
+      </w:r>
+      <w:r>
+        <w:rPr>
+          <w:rFonts w:ascii="Times New Roman" w:hAnsi="Times New Roman" w:cs="Times New Roman"/>
+        </w:rPr>
+        <w:t>phức tạp hơn</w:t>
+      </w:r>
+      <w:r>
+        <w:rPr>
+          <w:rFonts w:ascii="Times New Roman" w:hAnsi="Times New Roman" w:cs="Times New Roman"/>
+        </w:rPr>
+        <w:t>, đ</w:t>
+      </w:r>
+      <w:r>
+        <w:rPr>
+          <w:rFonts w:ascii="Times New Roman" w:hAnsi="Times New Roman" w:cs="Times New Roman"/>
+        </w:rPr>
+        <w:t>ặc biệt đối với nhữ</w:t>
+      </w:r>
+      <w:r>
+        <w:rPr>
+          <w:rFonts w:ascii="Times New Roman" w:hAnsi="Times New Roman" w:cs="Times New Roman"/>
+        </w:rPr>
+        <w:t>ng tòa nhà, chung cư, siêu thị lớn</w:t>
+      </w:r>
+      <w:r>
+        <w:rPr>
+          <w:rFonts w:ascii="Times New Roman" w:hAnsi="Times New Roman" w:cs="Times New Roman"/>
+        </w:rPr>
+        <w:t>.</w:t>
+      </w:r>
+      <w:r>
+        <w:rPr>
+          <w:rFonts w:ascii="Times New Roman" w:hAnsi="Times New Roman" w:cs="Times New Roman"/>
+        </w:rPr>
+        <w:t xml:space="preserve"> Trong</w:t>
+      </w:r>
+      <w:r>
+        <w:rPr>
+          <w:rFonts w:ascii="Times New Roman" w:hAnsi="Times New Roman" w:cs="Times New Roman"/>
+        </w:rPr>
+        <w:t xml:space="preserve"> hệ thống này</w:t>
+      </w:r>
+      <w:r>
+        <w:rPr>
+          <w:rFonts w:ascii="Times New Roman" w:hAnsi="Times New Roman" w:cs="Times New Roman"/>
+        </w:rPr>
+        <w:t>,</w:t>
+      </w:r>
+      <w:r>
+        <w:rPr>
+          <w:rFonts w:ascii="Times New Roman" w:hAnsi="Times New Roman" w:cs="Times New Roman"/>
+        </w:rPr>
+        <w:t xml:space="preserve"> các camera được chia thành nhiều nhóm</w:t>
+      </w:r>
+      <w:r>
+        <w:rPr>
+          <w:rFonts w:ascii="Times New Roman" w:hAnsi="Times New Roman" w:cs="Times New Roman"/>
+        </w:rPr>
+        <w:t xml:space="preserve"> hoặc khu vực khác nhau.</w:t>
+      </w:r>
+      <w:r>
+        <w:rPr>
+          <w:rFonts w:ascii="Times New Roman" w:hAnsi="Times New Roman" w:cs="Times New Roman"/>
+        </w:rPr>
+        <w:t xml:space="preserve"> Dĩ nhiên yêu cầu và nhiệm vụ của mỗi nhóm</w:t>
+      </w:r>
+      <w:r>
+        <w:rPr>
+          <w:rFonts w:ascii="Times New Roman" w:hAnsi="Times New Roman" w:cs="Times New Roman"/>
+        </w:rPr>
+        <w:t xml:space="preserve"> camera sẽ khác nhau.</w:t>
+      </w:r>
+      <w:r>
+        <w:rPr>
+          <w:rFonts w:ascii="Times New Roman" w:hAnsi="Times New Roman" w:cs="Times New Roman"/>
+        </w:rPr>
+        <w:t xml:space="preserve"> Ví dụ như</w:t>
+      </w:r>
+    </w:p>
+    <w:p>
+      <w:pPr>
+        <w:jc w:val="both"/>
+        <w:rPr>
+          <w:rFonts w:ascii="Times New Roman" w:hAnsi="Times New Roman" w:cs="Times New Roman"/>
+        </w:rPr>
+      </w:pPr>
+      <w:r>
+        <w:rPr>
+          <w:rFonts w:ascii="Times New Roman" w:hAnsi="Times New Roman" w:cs="Times New Roman"/>
+        </w:rPr>
+        <w:t>Đối vớ</w:t>
+      </w:r>
+      <w:r>
+        <w:rPr>
+          <w:rFonts w:ascii="Times New Roman" w:hAnsi="Times New Roman" w:cs="Times New Roman"/>
+        </w:rPr>
+        <w:t>i chung cư/</w:t>
+      </w:r>
+      <w:r>
+        <w:rPr>
+          <w:rFonts w:ascii="Times New Roman" w:hAnsi="Times New Roman" w:cs="Times New Roman"/>
+        </w:rPr>
+        <w:t>khu tập thể lớn</w:t>
+      </w:r>
+      <w:r>
+        <w:rPr>
+          <w:rFonts w:ascii="Times New Roman" w:hAnsi="Times New Roman" w:cs="Times New Roman"/>
+        </w:rPr>
+        <w:t xml:space="preserve"> hoặc cơ quan</w:t>
+      </w:r>
+      <w:r>
+        <w:rPr>
+          <w:rFonts w:ascii="Times New Roman" w:hAnsi="Times New Roman" w:cs="Times New Roman"/>
+        </w:rPr>
+        <w:t>, sẽ có:</w:t>
+      </w:r>
+    </w:p>
+    <w:p>
+      <w:pPr>
+        <w:pStyle w:val="ListParagraph"/>
+        <w:numPr>
+          <w:ilvl w:val="0"/>
+          <w:numId w:val="6"/>
+        </w:numPr>
+        <w:jc w:val="both"/>
+        <w:rPr>
+          <w:rFonts w:ascii="Times New Roman" w:hAnsi="Times New Roman" w:cs="Times New Roman"/>
+        </w:rPr>
+      </w:pPr>
+      <w:r>
+        <w:rPr>
+          <w:rFonts w:ascii="Times New Roman" w:hAnsi="Times New Roman" w:cs="Times New Roman"/>
+        </w:rPr>
+        <w:t>Nhóm camera dành cho quan sát khuôn viên</w:t>
+      </w:r>
+    </w:p>
+    <w:p>
+      <w:pPr>
+        <w:pStyle w:val="ListParagraph"/>
+        <w:numPr>
+          <w:ilvl w:val="0"/>
+          <w:numId w:val="6"/>
+        </w:numPr>
+        <w:jc w:val="both"/>
+        <w:rPr>
+          <w:rFonts w:ascii="Times New Roman" w:hAnsi="Times New Roman" w:cs="Times New Roman"/>
+        </w:rPr>
+      </w:pPr>
+      <w:r>
+        <w:rPr>
+          <w:rFonts w:ascii="Times New Roman" w:hAnsi="Times New Roman" w:cs="Times New Roman"/>
+        </w:rPr>
+        <w:t xml:space="preserve">Nhóm </w:t>
+      </w:r>
+      <w:r>
+        <w:rPr>
+          <w:rFonts w:ascii="Times New Roman" w:hAnsi="Times New Roman" w:cs="Times New Roman"/>
+        </w:rPr>
+        <w:t>camera theo dõi khu vực gửi xe</w:t>
+      </w:r>
+    </w:p>
+    <w:p>
+      <w:pPr>
+        <w:pStyle w:val="ListParagraph"/>
+        <w:numPr>
+          <w:ilvl w:val="0"/>
+          <w:numId w:val="6"/>
+        </w:numPr>
+        <w:jc w:val="both"/>
+        <w:rPr>
+          <w:rFonts w:ascii="Times New Roman" w:hAnsi="Times New Roman" w:cs="Times New Roman"/>
+        </w:rPr>
+      </w:pPr>
+      <w:r>
+        <w:rPr>
+          <w:rFonts w:ascii="Times New Roman" w:hAnsi="Times New Roman" w:cs="Times New Roman"/>
+        </w:rPr>
+        <w:t>Nhóm camera theo dõi hành lang</w:t>
+      </w:r>
+    </w:p>
+    <w:p>
+      <w:pPr>
+        <w:jc w:val="both"/>
+        <w:rPr>
+          <w:rFonts w:ascii="Times New Roman" w:hAnsi="Times New Roman" w:cs="Times New Roman"/>
+        </w:rPr>
+      </w:pPr>
+      <w:r>
+        <w:rPr>
+          <w:rFonts w:ascii="Times New Roman" w:hAnsi="Times New Roman" w:cs="Times New Roman"/>
+        </w:rPr>
+        <w:t>Đối với siêu thị</w:t>
+      </w:r>
+      <w:r>
+        <w:rPr>
+          <w:rFonts w:ascii="Times New Roman" w:hAnsi="Times New Roman" w:cs="Times New Roman"/>
+        </w:rPr>
+        <w:t>:</w:t>
+      </w:r>
+      <w:r>
+        <w:rPr>
+          <w:rFonts w:ascii="Times New Roman" w:hAnsi="Times New Roman" w:cs="Times New Roman"/>
+        </w:rPr>
+        <w:t xml:space="preserve"> Ngoài các nhóm camera trên, siêu thị còn cần lắp đặt các nhóm camera đặc biệt như:</w:t>
+      </w:r>
+    </w:p>
+    <w:p>
+      <w:pPr>
+        <w:pStyle w:val="ListParagraph"/>
+        <w:numPr>
+          <w:ilvl w:val="0"/>
+          <w:numId w:val="6"/>
+        </w:numPr>
+        <w:jc w:val="both"/>
+        <w:rPr>
+          <w:rFonts w:ascii="Times New Roman" w:hAnsi="Times New Roman" w:cs="Times New Roman"/>
+        </w:rPr>
+      </w:pPr>
+      <w:r>
+        <w:rPr>
+          <w:rFonts w:ascii="Times New Roman" w:hAnsi="Times New Roman" w:cs="Times New Roman"/>
+        </w:rPr>
+        <w:t xml:space="preserve">Nhóm camera quan sát quầy </w:t>
+      </w:r>
+      <w:r>
+        <w:rPr>
+          <w:rFonts w:ascii="Times New Roman" w:hAnsi="Times New Roman" w:cs="Times New Roman"/>
+        </w:rPr>
+        <w:t>thanh toán</w:t>
+      </w:r>
+    </w:p>
+    <w:p>
+      <w:pPr>
+        <w:pStyle w:val="ListParagraph"/>
+        <w:numPr>
+          <w:ilvl w:val="0"/>
+          <w:numId w:val="6"/>
+        </w:numPr>
+        <w:jc w:val="both"/>
+        <w:rPr>
+          <w:rFonts w:ascii="Times New Roman" w:hAnsi="Times New Roman" w:cs="Times New Roman"/>
+        </w:rPr>
+      </w:pPr>
+      <w:r>
+        <w:rPr>
+          <w:rFonts w:ascii="Times New Roman" w:hAnsi="Times New Roman" w:cs="Times New Roman"/>
+        </w:rPr>
+        <w:t>Nhóm camera theo dõi từng khu vực quầy hàng</w:t>
+      </w:r>
+    </w:p>
+    <w:p>
+      <w:pPr>
+        <w:jc w:val="both"/>
+        <w:rPr>
+          <w:rFonts w:ascii="Times New Roman" w:hAnsi="Times New Roman" w:cs="Times New Roman"/>
+        </w:rPr>
+      </w:pPr>
+      <w:r>
+        <w:rPr>
+          <w:rFonts w:ascii="Times New Roman" w:hAnsi="Times New Roman" w:cs="Times New Roman"/>
+        </w:rPr>
+        <w:t>Ngoài ra trên thực tế</w:t>
+      </w:r>
+      <w:r>
+        <w:rPr>
+          <w:rFonts w:ascii="Times New Roman" w:hAnsi="Times New Roman" w:cs="Times New Roman"/>
+        </w:rPr>
+        <w:t>, số lượng camera sẽ có thể được thay đổi thường xuyên theo sự kiện.</w:t>
+      </w:r>
+      <w:r>
+        <w:rPr>
+          <w:rFonts w:ascii="Times New Roman" w:hAnsi="Times New Roman" w:cs="Times New Roman"/>
+        </w:rPr>
+        <w:t xml:space="preserve"> Vì vậy, hệ thống phải quản lý được vấn đề này.</w:t>
+      </w:r>
+    </w:p>
+    <w:p>
+      <w:pPr>
+        <w:ind w:left="360"/>
+        <w:jc w:val="both"/>
+        <w:rPr>
+          <w:rFonts w:ascii="Times New Roman" w:hAnsi="Times New Roman" w:cs="Times New Roman"/>
+          <w:b/>
+        </w:rPr>
+      </w:pPr>
+      <w:r>
+        <w:rPr>
+          <w:rFonts w:ascii="Times New Roman" w:hAnsi="Times New Roman" w:cs="Times New Roman"/>
+          <w:b/>
         </w:rPr>
         <w:t>Mô tả chi tiết và yêu cầu</w:t>
       </w:r>
@@ -8773,14 +9173,25 @@
       </w:pPr>
       <w:r>
         <w:rPr>
+          <w:rStyle w:val="CommentReference"/>
+        </w:rPr>
+        <w:commentReference w:id="0"/>
+      </w:r>
+      <w:r>
+        <w:rPr>
           <w:noProof/>
-          <w:highlight w:val="yellow"/>
+        </w:rPr>
+        <w:t xml:space="preserve"> </w:t>
+      </w:r>
+      <w:r>
+        <w:rPr>
+          <w:noProof/>
         </w:rPr>
         <w:drawing>
-          <wp:inline distT="0" distB="0" distL="0" distR="0" wp14:anchorId="0659CB27" wp14:editId="291DBF74">
-            <wp:extent cx="5943600" cy="2519680"/>
+          <wp:inline distT="0" distB="0" distL="0" distR="0" wp14:anchorId="2246EDDC" wp14:editId="6C4274A0">
+            <wp:extent cx="5943600" cy="2479675"/>
             <wp:effectExtent l="0" t="0" r="0" b="0"/>
-            <wp:docPr id="17" name="Picture 17"/>
+            <wp:docPr id="16" name="Picture 16"/>
             <wp:cNvGraphicFramePr>
               <a:graphicFrameLocks xmlns:a="http://schemas.openxmlformats.org/drawingml/2006/main" noChangeAspect="1"/>
             </wp:cNvGraphicFramePr>
@@ -8792,7 +9203,7 @@
                     <pic:cNvPicPr/>
                   </pic:nvPicPr>
                   <pic:blipFill>
-                    <a:blip r:embed="rId25"/>
+                    <a:blip r:embed="rId27"/>
                     <a:stretch>
                       <a:fillRect/>
                     </a:stretch>
@@ -8800,7 +9211,7 @@
                   <pic:spPr>
                     <a:xfrm>
                       <a:off x="0" y="0"/>
-                      <a:ext cx="5943600" cy="2519680"/>
+                      <a:ext cx="5943600" cy="2479675"/>
                     </a:xfrm>
                     <a:prstGeom prst="rect">
                       <a:avLst/>
@@ -8828,76 +9239,95 @@
         <w:jc w:val="both"/>
         <w:rPr>
           <w:rFonts w:ascii="Times New Roman" w:hAnsi="Times New Roman" w:cs="Times New Roman"/>
-          <w:highlight w:val="yellow"/>
-        </w:rPr>
-      </w:pPr>
-      <w:r>
-        <w:rPr>
-          <w:rFonts w:ascii="Times New Roman" w:hAnsi="Times New Roman" w:cs="Times New Roman"/>
-          <w:highlight w:val="yellow"/>
+        </w:rPr>
+      </w:pPr>
+      <w:r>
+        <w:rPr>
+          <w:rFonts w:ascii="Times New Roman" w:hAnsi="Times New Roman" w:cs="Times New Roman"/>
         </w:rPr>
         <w:t>Trên cơ sở</w:t>
       </w:r>
       <w:r>
         <w:rPr>
           <w:rFonts w:ascii="Times New Roman" w:hAnsi="Times New Roman" w:cs="Times New Roman"/>
-          <w:highlight w:val="yellow"/>
         </w:rPr>
         <w:t xml:space="preserve"> tiếp nối </w:t>
       </w:r>
       <w:r>
         <w:rPr>
           <w:rFonts w:ascii="Times New Roman" w:hAnsi="Times New Roman" w:cs="Times New Roman"/>
-          <w:highlight w:val="yellow"/>
         </w:rPr>
         <w:t>ứng dụng</w:t>
       </w:r>
       <w:r>
         <w:rPr>
           <w:rFonts w:ascii="Times New Roman" w:hAnsi="Times New Roman" w:cs="Times New Roman"/>
-          <w:highlight w:val="yellow"/>
-        </w:rPr>
-        <w:t xml:space="preserve"> của Hoàng và Thưởng : phát triển </w:t>
-      </w:r>
-      <w:r>
-        <w:rPr>
-          <w:rFonts w:ascii="Times New Roman" w:hAnsi="Times New Roman" w:cs="Times New Roman"/>
-          <w:highlight w:val="yellow"/>
+        </w:rPr>
+        <w:t xml:space="preserve"> luận văn</w:t>
+      </w:r>
+      <w:r>
+        <w:rPr>
+          <w:rFonts w:ascii="Times New Roman" w:hAnsi="Times New Roman" w:cs="Times New Roman"/>
+        </w:rPr>
+        <w:t xml:space="preserve"> </w:t>
+      </w:r>
+      <w:r>
+        <w:rPr>
+          <w:rFonts w:ascii="Times New Roman" w:hAnsi="Times New Roman" w:cs="Times New Roman"/>
+        </w:rPr>
+        <w:t>29-06</w:t>
+      </w:r>
+      <w:r>
+        <w:rPr>
+          <w:rFonts w:ascii="Times New Roman" w:hAnsi="Times New Roman" w:cs="Times New Roman"/>
+        </w:rPr>
+        <w:t xml:space="preserve"> c</w:t>
+      </w:r>
+      <w:r>
+        <w:rPr>
+          <w:rFonts w:ascii="Times New Roman" w:hAnsi="Times New Roman" w:cs="Times New Roman"/>
+        </w:rPr>
+        <w:t>ủa</w:t>
+      </w:r>
+      <w:r>
+        <w:rPr>
+          <w:rFonts w:ascii="Times New Roman" w:hAnsi="Times New Roman" w:cs="Times New Roman"/>
+        </w:rPr>
+        <w:t xml:space="preserve"> </w:t>
+      </w:r>
+      <w:r>
+        <w:rPr>
+          <w:rFonts w:ascii="Times New Roman" w:hAnsi="Times New Roman" w:cs="Times New Roman"/>
+        </w:rPr>
+        <w:t xml:space="preserve">Hoàng và Thưởng : phát triển </w:t>
+      </w:r>
+      <w:r>
+        <w:rPr>
+          <w:rFonts w:ascii="Times New Roman" w:hAnsi="Times New Roman" w:cs="Times New Roman"/>
         </w:rPr>
         <w:t xml:space="preserve">một mạng cluster có quy mô rộng hơn gồm </w:t>
       </w:r>
       <w:r>
         <w:rPr>
           <w:rFonts w:ascii="Times New Roman" w:hAnsi="Times New Roman" w:cs="Times New Roman"/>
-          <w:highlight w:val="yellow"/>
-        </w:rPr>
-        <w:t xml:space="preserve">   </w:t>
-      </w:r>
-      <w:r>
-        <w:rPr>
-          <w:rFonts w:ascii="Times New Roman" w:hAnsi="Times New Roman" w:cs="Times New Roman"/>
-          <w:highlight w:val="yellow"/>
         </w:rPr>
         <w:t>nhiều host</w:t>
       </w:r>
       <w:r>
         <w:rPr>
           <w:rFonts w:ascii="Times New Roman" w:hAnsi="Times New Roman" w:cs="Times New Roman"/>
-          <w:highlight w:val="yellow"/>
         </w:rPr>
         <w:t xml:space="preserve"> thay vì mộ</w:t>
       </w:r>
       <w:r>
         <w:rPr>
           <w:rFonts w:ascii="Times New Roman" w:hAnsi="Times New Roman" w:cs="Times New Roman"/>
-          <w:highlight w:val="yellow"/>
         </w:rPr>
         <w:t>t host như trướ</w:t>
       </w:r>
       <w:r>
         <w:rPr>
           <w:rFonts w:ascii="Times New Roman" w:hAnsi="Times New Roman" w:cs="Times New Roman"/>
-          <w:highlight w:val="yellow"/>
         </w:rPr>
         <w:t>c kia.</w:t>
       </w:r>
@@ -8907,111 +9337,95 @@
         <w:jc w:val="both"/>
         <w:rPr>
           <w:rFonts w:ascii="Times New Roman" w:hAnsi="Times New Roman" w:cs="Times New Roman"/>
-          <w:highlight w:val="yellow"/>
-        </w:rPr>
-      </w:pPr>
-      <w:r>
-        <w:rPr>
-          <w:rFonts w:ascii="Times New Roman" w:hAnsi="Times New Roman" w:cs="Times New Roman"/>
-          <w:highlight w:val="yellow"/>
+        </w:rPr>
+      </w:pPr>
+      <w:r>
+        <w:rPr>
+          <w:rFonts w:ascii="Times New Roman" w:hAnsi="Times New Roman" w:cs="Times New Roman"/>
         </w:rPr>
         <w:t xml:space="preserve">Trong </w:t>
       </w:r>
       <w:r>
         <w:rPr>
           <w:rFonts w:ascii="Times New Roman" w:hAnsi="Times New Roman" w:cs="Times New Roman"/>
-          <w:highlight w:val="yellow"/>
         </w:rPr>
         <w:t>ứng dụng này, các camera sẽ được phân thành nhiều nhóm</w:t>
       </w:r>
       <w:r>
         <w:rPr>
           <w:rFonts w:ascii="Times New Roman" w:hAnsi="Times New Roman" w:cs="Times New Roman"/>
-          <w:highlight w:val="yellow"/>
         </w:rPr>
         <w:t xml:space="preserve"> </w:t>
       </w:r>
       <w:r>
         <w:rPr>
           <w:rFonts w:ascii="Times New Roman" w:hAnsi="Times New Roman" w:cs="Times New Roman"/>
-          <w:highlight w:val="yellow"/>
         </w:rPr>
         <w:t>theo dõi các khu vự</w:t>
       </w:r>
       <w:r>
         <w:rPr>
           <w:rFonts w:ascii="Times New Roman" w:hAnsi="Times New Roman" w:cs="Times New Roman"/>
-          <w:highlight w:val="yellow"/>
         </w:rPr>
         <w:t>c khác nhau</w:t>
       </w:r>
       <w:r>
         <w:rPr>
           <w:rFonts w:ascii="Times New Roman" w:hAnsi="Times New Roman" w:cs="Times New Roman"/>
-          <w:highlight w:val="yellow"/>
         </w:rPr>
         <w:t>.</w:t>
       </w:r>
       <w:r>
         <w:rPr>
           <w:rFonts w:ascii="Times New Roman" w:hAnsi="Times New Roman" w:cs="Times New Roman"/>
-          <w:highlight w:val="yellow"/>
         </w:rPr>
         <w:t xml:space="preserve"> </w:t>
       </w:r>
       <w:r>
         <w:rPr>
           <w:rFonts w:ascii="Times New Roman" w:hAnsi="Times New Roman" w:cs="Times New Roman"/>
-          <w:highlight w:val="yellow"/>
         </w:rPr>
         <w:t xml:space="preserve">Ứng dụng phục vụ nhu cầu người dùng </w:t>
       </w:r>
       <w:r>
         <w:rPr>
           <w:rFonts w:ascii="Times New Roman" w:hAnsi="Times New Roman" w:cs="Times New Roman"/>
-          <w:highlight w:val="yellow"/>
         </w:rPr>
         <w:t xml:space="preserve">khi </w:t>
       </w:r>
       <w:r>
         <w:rPr>
           <w:rFonts w:ascii="Times New Roman" w:hAnsi="Times New Roman" w:cs="Times New Roman"/>
-          <w:highlight w:val="yellow"/>
         </w:rPr>
         <w:t xml:space="preserve">họ </w:t>
       </w:r>
       <w:r>
         <w:rPr>
           <w:rFonts w:ascii="Times New Roman" w:hAnsi="Times New Roman" w:cs="Times New Roman"/>
-          <w:highlight w:val="yellow"/>
         </w:rPr>
         <w:t xml:space="preserve">muốn </w:t>
       </w:r>
       <w:r>
         <w:rPr>
           <w:rFonts w:ascii="Times New Roman" w:hAnsi="Times New Roman" w:cs="Times New Roman"/>
-          <w:highlight w:val="yellow"/>
         </w:rPr>
         <w:t xml:space="preserve">theo dõi </w:t>
       </w:r>
       <w:r>
         <w:rPr>
           <w:rFonts w:ascii="Times New Roman" w:hAnsi="Times New Roman" w:cs="Times New Roman"/>
-          <w:highlight w:val="yellow"/>
         </w:rPr>
         <w:t>một khu vực</w:t>
       </w:r>
       <w:r>
         <w:rPr>
           <w:rFonts w:ascii="Times New Roman" w:hAnsi="Times New Roman" w:cs="Times New Roman"/>
-          <w:highlight w:val="yellow"/>
         </w:rPr>
         <w:t xml:space="preserve"> nhất định</w:t>
       </w:r>
       <w:r>
         <w:rPr>
           <w:rFonts w:ascii="Times New Roman" w:hAnsi="Times New Roman" w:cs="Times New Roman"/>
-          <w:highlight w:val="yellow"/>
         </w:rPr>
         <w:t xml:space="preserve"> nào đó.</w:t>
       </w:r>
@@ -9029,21 +9443,22 @@
           <w:rFonts w:ascii="Times New Roman" w:hAnsi="Times New Roman" w:cs="Times New Roman"/>
           <w:highlight w:val="yellow"/>
         </w:rPr>
-        <w:t xml:space="preserve">Ứng dụng </w:t>
-      </w:r>
-      <w:r>
-        <w:rPr>
-          <w:rFonts w:ascii="Times New Roman" w:hAnsi="Times New Roman" w:cs="Times New Roman"/>
-          <w:highlight w:val="yellow"/>
-        </w:rPr>
-        <w:t>được phát triển theo 5 kịch bản sau đây</w:t>
-      </w:r>
-      <w:r>
-        <w:rPr>
-          <w:rFonts w:ascii="Times New Roman" w:hAnsi="Times New Roman" w:cs="Times New Roman"/>
-          <w:highlight w:val="yellow"/>
-        </w:rPr>
-        <w:t>:</w:t>
+        <w:lastRenderedPageBreak/>
+        <w:t>Cluster gồm có hai thành phần</w:t>
+      </w:r>
+      <w:r>
+        <w:rPr>
+          <w:rFonts w:ascii="Times New Roman" w:hAnsi="Times New Roman" w:cs="Times New Roman"/>
+          <w:highlight w:val="yellow"/>
+        </w:rPr>
+        <w:t xml:space="preserve"> và chức năng của chúng là</w:t>
+      </w:r>
+      <w:r>
+        <w:rPr>
+          <w:rFonts w:ascii="Times New Roman" w:hAnsi="Times New Roman" w:cs="Times New Roman"/>
+          <w:highlight w:val="yellow"/>
+        </w:rPr>
+        <w:t xml:space="preserve"> :</w:t>
       </w:r>
     </w:p>
     <w:p>
@@ -9064,42 +9479,7 @@
           <w:rFonts w:ascii="Times New Roman" w:hAnsi="Times New Roman" w:cs="Times New Roman"/>
           <w:highlight w:val="yellow"/>
         </w:rPr>
-        <w:t>Kịch bả</w:t>
-      </w:r>
-      <w:r>
-        <w:rPr>
-          <w:rFonts w:ascii="Times New Roman" w:hAnsi="Times New Roman" w:cs="Times New Roman"/>
-          <w:highlight w:val="yellow"/>
-        </w:rPr>
-        <w:t xml:space="preserve">n 1 - </w:t>
-      </w:r>
-      <w:r>
-        <w:rPr>
-          <w:rFonts w:ascii="Times New Roman" w:hAnsi="Times New Roman" w:cs="Times New Roman"/>
-          <w:highlight w:val="yellow"/>
-        </w:rPr>
-        <w:t>Camera</w:t>
-      </w:r>
-      <w:r>
-        <w:rPr>
-          <w:rFonts w:ascii="Times New Roman" w:hAnsi="Times New Roman" w:cs="Times New Roman"/>
-          <w:highlight w:val="yellow"/>
-        </w:rPr>
-        <w:t xml:space="preserve"> đăng nhập vào hệ thống</w:t>
-      </w:r>
-      <w:r>
-        <w:rPr>
-          <w:rFonts w:ascii="Times New Roman" w:hAnsi="Times New Roman" w:cs="Times New Roman"/>
-          <w:highlight w:val="yellow"/>
-        </w:rPr>
-        <w:t xml:space="preserve"> </w:t>
-      </w:r>
-      <w:r>
-        <w:rPr>
-          <w:rFonts w:ascii="Times New Roman" w:hAnsi="Times New Roman" w:cs="Times New Roman"/>
-          <w:highlight w:val="yellow"/>
-        </w:rPr>
-        <w:t>thông qua Master</w:t>
+        <w:t>Master</w:t>
       </w:r>
       <w:r>
         <w:rPr>
@@ -9113,131 +9493,99 @@
           <w:rFonts w:ascii="Times New Roman" w:hAnsi="Times New Roman" w:cs="Times New Roman"/>
           <w:highlight w:val="yellow"/>
         </w:rPr>
-        <w:t xml:space="preserve">camera </w:t>
-      </w:r>
-      <w:r>
-        <w:rPr>
-          <w:rFonts w:ascii="Times New Roman" w:hAnsi="Times New Roman" w:cs="Times New Roman"/>
-          <w:highlight w:val="yellow"/>
-        </w:rPr>
-        <w:t>phải được</w:t>
-      </w:r>
-      <w:r>
-        <w:rPr>
-          <w:rFonts w:ascii="Times New Roman" w:hAnsi="Times New Roman" w:cs="Times New Roman"/>
-          <w:highlight w:val="yellow"/>
-        </w:rPr>
-        <w:t xml:space="preserve"> gia nhập vào</w:t>
-      </w:r>
-      <w:r>
-        <w:rPr>
-          <w:rFonts w:ascii="Times New Roman" w:hAnsi="Times New Roman" w:cs="Times New Roman"/>
-          <w:highlight w:val="yellow"/>
-        </w:rPr>
-        <w:t xml:space="preserve"> nhóm nào đó thì mới có thể kiểm soát được.</w:t>
-      </w:r>
-      <w:r>
-        <w:rPr>
-          <w:rFonts w:ascii="Times New Roman" w:hAnsi="Times New Roman" w:cs="Times New Roman"/>
-          <w:highlight w:val="yellow"/>
-        </w:rPr>
-        <w:t xml:space="preserve"> </w:t>
-      </w:r>
-      <w:r>
-        <w:rPr>
-          <w:rFonts w:ascii="Times New Roman" w:hAnsi="Times New Roman" w:cs="Times New Roman"/>
-          <w:highlight w:val="yellow"/>
-        </w:rPr>
-        <w:t xml:space="preserve">Master sẽ cung cấp cho </w:t>
-      </w:r>
-      <w:r>
-        <w:rPr>
-          <w:rFonts w:ascii="Times New Roman" w:hAnsi="Times New Roman" w:cs="Times New Roman"/>
-          <w:highlight w:val="yellow"/>
-        </w:rPr>
-        <w:t xml:space="preserve">camera port, </w:t>
-      </w:r>
-      <w:r>
-        <w:rPr>
-          <w:rFonts w:ascii="Times New Roman" w:hAnsi="Times New Roman" w:cs="Times New Roman"/>
-          <w:highlight w:val="yellow"/>
-        </w:rPr>
-        <w:t>địa chỉ IP</w:t>
-      </w:r>
-      <w:r>
-        <w:rPr>
-          <w:rFonts w:ascii="Times New Roman" w:hAnsi="Times New Roman" w:cs="Times New Roman"/>
-          <w:highlight w:val="yellow"/>
-        </w:rPr>
-        <w:t>…</w:t>
-      </w:r>
-      <w:r>
-        <w:rPr>
-          <w:rFonts w:ascii="Times New Roman" w:hAnsi="Times New Roman" w:cs="Times New Roman"/>
-          <w:highlight w:val="yellow"/>
-        </w:rPr>
-        <w:t xml:space="preserve"> của slave đảm nhận </w:t>
-      </w:r>
-      <w:r>
-        <w:rPr>
-          <w:rFonts w:ascii="Times New Roman" w:hAnsi="Times New Roman" w:cs="Times New Roman"/>
-          <w:highlight w:val="yellow"/>
-        </w:rPr>
-        <w:t>nhóm</w:t>
-      </w:r>
-      <w:r>
-        <w:rPr>
-          <w:rFonts w:ascii="Times New Roman" w:hAnsi="Times New Roman" w:cs="Times New Roman"/>
-          <w:highlight w:val="yellow"/>
-        </w:rPr>
-        <w:t xml:space="preserve"> mà camera thuộc về</w:t>
-      </w:r>
-      <w:r>
-        <w:rPr>
-          <w:rFonts w:ascii="Times New Roman" w:hAnsi="Times New Roman" w:cs="Times New Roman"/>
-          <w:highlight w:val="yellow"/>
-        </w:rPr>
-        <w:t>.</w:t>
-      </w:r>
-      <w:r>
-        <w:rPr>
-          <w:rFonts w:ascii="Times New Roman" w:hAnsi="Times New Roman" w:cs="Times New Roman"/>
-          <w:highlight w:val="yellow"/>
-        </w:rPr>
-        <w:t xml:space="preserve"> Kịch bản này chỉ xảy ra một lần duy nhất.</w:t>
-      </w:r>
-      <w:r>
-        <w:rPr>
-          <w:rFonts w:ascii="Times New Roman" w:hAnsi="Times New Roman" w:cs="Times New Roman"/>
-          <w:highlight w:val="yellow"/>
-        </w:rPr>
-        <w:t xml:space="preserve"> Nếu </w:t>
-      </w:r>
-      <w:r>
-        <w:rPr>
-          <w:rFonts w:ascii="Times New Roman" w:hAnsi="Times New Roman" w:cs="Times New Roman"/>
-          <w:highlight w:val="yellow"/>
-        </w:rPr>
-        <w:t xml:space="preserve">Camera </w:t>
-      </w:r>
-      <w:r>
-        <w:rPr>
-          <w:rFonts w:ascii="Times New Roman" w:hAnsi="Times New Roman" w:cs="Times New Roman"/>
-          <w:highlight w:val="yellow"/>
-        </w:rPr>
-        <w:t>đổi khu vực, thì phải đăng nhập lại từ đầu với master.</w:t>
-      </w:r>
-    </w:p>
-    <w:p>
-      <w:pPr>
-        <w:pStyle w:val="ListParagraph"/>
-        <w:ind w:left="525"/>
-        <w:jc w:val="both"/>
-        <w:rPr>
-          <w:rFonts w:ascii="Times New Roman" w:hAnsi="Times New Roman" w:cs="Times New Roman"/>
-          <w:highlight w:val="yellow"/>
-        </w:rPr>
-      </w:pPr>
+        <w:t xml:space="preserve">chịu trách nhiệm </w:t>
+      </w:r>
+      <w:r>
+        <w:rPr>
+          <w:rFonts w:ascii="Times New Roman" w:hAnsi="Times New Roman" w:cs="Times New Roman"/>
+          <w:highlight w:val="yellow"/>
+        </w:rPr>
+        <w:t xml:space="preserve">quản lý các slave (server) như </w:t>
+      </w:r>
+      <w:r>
+        <w:rPr>
+          <w:rFonts w:ascii="Times New Roman" w:hAnsi="Times New Roman" w:cs="Times New Roman"/>
+          <w:highlight w:val="yellow"/>
+        </w:rPr>
+        <w:t>giao tiế</w:t>
+      </w:r>
+      <w:r>
+        <w:rPr>
+          <w:rFonts w:ascii="Times New Roman" w:hAnsi="Times New Roman" w:cs="Times New Roman"/>
+          <w:highlight w:val="yellow"/>
+        </w:rPr>
+        <w:t xml:space="preserve">p </w:t>
+      </w:r>
+      <w:r>
+        <w:rPr>
+          <w:rFonts w:ascii="Times New Roman" w:hAnsi="Times New Roman" w:cs="Times New Roman"/>
+          <w:highlight w:val="yellow"/>
+        </w:rPr>
+        <w:t xml:space="preserve">cho phép </w:t>
+      </w:r>
+      <w:r>
+        <w:rPr>
+          <w:rFonts w:ascii="Times New Roman" w:hAnsi="Times New Roman" w:cs="Times New Roman"/>
+          <w:highlight w:val="yellow"/>
+        </w:rPr>
+        <w:t xml:space="preserve">người dùng và các camera </w:t>
+      </w:r>
+      <w:r>
+        <w:rPr>
+          <w:rFonts w:ascii="Times New Roman" w:hAnsi="Times New Roman" w:cs="Times New Roman"/>
+          <w:highlight w:val="yellow"/>
+        </w:rPr>
+        <w:t xml:space="preserve">truy cập ra vào hệ thống, </w:t>
+      </w:r>
+      <w:r>
+        <w:rPr>
+          <w:rFonts w:ascii="Times New Roman" w:hAnsi="Times New Roman" w:cs="Times New Roman"/>
+          <w:highlight w:val="yellow"/>
+        </w:rPr>
+        <w:t>phân</w:t>
+      </w:r>
+      <w:r>
+        <w:rPr>
+          <w:rFonts w:ascii="Times New Roman" w:hAnsi="Times New Roman" w:cs="Times New Roman"/>
+          <w:highlight w:val="yellow"/>
+        </w:rPr>
+        <w:t xml:space="preserve"> phối</w:t>
+      </w:r>
+      <w:r>
+        <w:rPr>
+          <w:rFonts w:ascii="Times New Roman" w:hAnsi="Times New Roman" w:cs="Times New Roman"/>
+          <w:highlight w:val="yellow"/>
+        </w:rPr>
+        <w:t xml:space="preserve"> công việc, lập lịch</w:t>
+      </w:r>
+      <w:r>
+        <w:rPr>
+          <w:rFonts w:ascii="Times New Roman" w:hAnsi="Times New Roman" w:cs="Times New Roman"/>
+          <w:highlight w:val="yellow"/>
+        </w:rPr>
+        <w:t xml:space="preserve"> cho các slave</w:t>
+      </w:r>
+      <w:r>
+        <w:rPr>
+          <w:rFonts w:ascii="Times New Roman" w:hAnsi="Times New Roman" w:cs="Times New Roman"/>
+          <w:highlight w:val="yellow"/>
+        </w:rPr>
+        <w:t xml:space="preserve"> và </w:t>
+      </w:r>
+      <w:r>
+        <w:rPr>
+          <w:rFonts w:ascii="Times New Roman" w:hAnsi="Times New Roman" w:cs="Times New Roman"/>
+          <w:highlight w:val="yellow"/>
+        </w:rPr>
+        <w:t>chịu trách nhiệm điều phối lại công việc</w:t>
+      </w:r>
+      <w:r>
+        <w:rPr>
+          <w:rFonts w:ascii="Times New Roman" w:hAnsi="Times New Roman" w:cs="Times New Roman"/>
+          <w:highlight w:val="yellow"/>
+        </w:rPr>
+        <w:t xml:space="preserve"> khi một trong các slave bị xảy ra sự cố.</w:t>
+      </w:r>
     </w:p>
     <w:p>
       <w:pPr>
@@ -9257,105 +9605,104 @@
           <w:rFonts w:ascii="Times New Roman" w:hAnsi="Times New Roman" w:cs="Times New Roman"/>
           <w:highlight w:val="yellow"/>
         </w:rPr>
-        <w:t>Kịch bản 2</w:t>
-      </w:r>
-      <w:r>
-        <w:rPr>
-          <w:rFonts w:ascii="Times New Roman" w:hAnsi="Times New Roman" w:cs="Times New Roman"/>
-          <w:highlight w:val="yellow"/>
-        </w:rPr>
-        <w:t xml:space="preserve"> - </w:t>
-      </w:r>
-      <w:r>
-        <w:rPr>
-          <w:rFonts w:ascii="Times New Roman" w:hAnsi="Times New Roman" w:cs="Times New Roman"/>
-          <w:highlight w:val="yellow"/>
-        </w:rPr>
-        <w:t>User đăng nhập vào hệ thống để yêu cầ</w:t>
-      </w:r>
-      <w:r>
-        <w:rPr>
-          <w:rFonts w:ascii="Times New Roman" w:hAnsi="Times New Roman" w:cs="Times New Roman"/>
-          <w:highlight w:val="yellow"/>
-        </w:rPr>
-        <w:t xml:space="preserve">u quan sát </w:t>
-      </w:r>
-      <w:r>
-        <w:rPr>
-          <w:rFonts w:ascii="Times New Roman" w:hAnsi="Times New Roman" w:cs="Times New Roman"/>
-          <w:highlight w:val="yellow"/>
-        </w:rPr>
-        <w:t xml:space="preserve">: </w:t>
-      </w:r>
-      <w:r>
-        <w:rPr>
-          <w:rFonts w:ascii="Times New Roman" w:hAnsi="Times New Roman" w:cs="Times New Roman"/>
-          <w:highlight w:val="yellow"/>
-        </w:rPr>
-        <w:t xml:space="preserve">user sẽ gửi yêu cầu </w:t>
-      </w:r>
-      <w:r>
-        <w:rPr>
-          <w:rFonts w:ascii="Times New Roman" w:hAnsi="Times New Roman" w:cs="Times New Roman"/>
-          <w:highlight w:val="yellow"/>
-        </w:rPr>
-        <w:t xml:space="preserve">muốn </w:t>
-      </w:r>
-      <w:r>
-        <w:rPr>
-          <w:rFonts w:ascii="Times New Roman" w:hAnsi="Times New Roman" w:cs="Times New Roman"/>
-          <w:highlight w:val="yellow"/>
-        </w:rPr>
-        <w:t xml:space="preserve">theo dõi </w:t>
-      </w:r>
-      <w:r>
-        <w:rPr>
-          <w:rFonts w:ascii="Times New Roman" w:hAnsi="Times New Roman" w:cs="Times New Roman"/>
-          <w:highlight w:val="yellow"/>
-        </w:rPr>
-        <w:t xml:space="preserve">khu vực nào đó </w:t>
-      </w:r>
-      <w:r>
-        <w:rPr>
-          <w:rFonts w:ascii="Times New Roman" w:hAnsi="Times New Roman" w:cs="Times New Roman"/>
-          <w:highlight w:val="yellow"/>
-        </w:rPr>
-        <w:t xml:space="preserve">tới </w:t>
-      </w:r>
-      <w:r>
-        <w:rPr>
-          <w:rFonts w:ascii="Times New Roman" w:hAnsi="Times New Roman" w:cs="Times New Roman"/>
-          <w:highlight w:val="yellow"/>
-        </w:rPr>
-        <w:t>Master</w:t>
-      </w:r>
-      <w:r>
-        <w:rPr>
-          <w:rFonts w:ascii="Times New Roman" w:hAnsi="Times New Roman" w:cs="Times New Roman"/>
-          <w:highlight w:val="yellow"/>
-        </w:rPr>
-        <w:t xml:space="preserve">. Master sẽ chỉ định, cung cấp </w:t>
-      </w:r>
-      <w:r>
-        <w:rPr>
-          <w:rFonts w:ascii="Times New Roman" w:hAnsi="Times New Roman" w:cs="Times New Roman"/>
-          <w:highlight w:val="yellow"/>
-        </w:rPr>
-        <w:t>port, địa chỉ IP,…</w:t>
-      </w:r>
-      <w:r>
-        <w:rPr>
-          <w:rFonts w:ascii="Times New Roman" w:hAnsi="Times New Roman" w:cs="Times New Roman"/>
-          <w:highlight w:val="yellow"/>
-        </w:rPr>
-        <w:t xml:space="preserve"> mà slave </w:t>
-      </w:r>
-      <w:r>
-        <w:rPr>
-          <w:rFonts w:ascii="Times New Roman" w:hAnsi="Times New Roman" w:cs="Times New Roman"/>
-          <w:highlight w:val="yellow"/>
-        </w:rPr>
-        <w:t>đảm nhận khu vực người dùng muốn theo dõi.</w:t>
+        <w:t xml:space="preserve">Slave: </w:t>
+      </w:r>
+      <w:r>
+        <w:rPr>
+          <w:rFonts w:ascii="Times New Roman" w:hAnsi="Times New Roman" w:cs="Times New Roman"/>
+          <w:highlight w:val="yellow"/>
+        </w:rPr>
+        <w:t xml:space="preserve">chịu </w:t>
+      </w:r>
+      <w:r>
+        <w:rPr>
+          <w:rFonts w:ascii="Times New Roman" w:hAnsi="Times New Roman" w:cs="Times New Roman"/>
+          <w:highlight w:val="yellow"/>
+        </w:rPr>
+        <w:t>trách nhiệ</w:t>
+      </w:r>
+      <w:r>
+        <w:rPr>
+          <w:rFonts w:ascii="Times New Roman" w:hAnsi="Times New Roman" w:cs="Times New Roman"/>
+          <w:highlight w:val="yellow"/>
+        </w:rPr>
+        <w:t xml:space="preserve">m capture lại hình ảnh các camera </w:t>
+      </w:r>
+      <w:r>
+        <w:rPr>
+          <w:rFonts w:ascii="Times New Roman" w:hAnsi="Times New Roman" w:cs="Times New Roman"/>
+          <w:highlight w:val="yellow"/>
+        </w:rPr>
+        <w:t>(trong cùng một nhóm)</w:t>
+      </w:r>
+      <w:r>
+        <w:rPr>
+          <w:rFonts w:ascii="Times New Roman" w:hAnsi="Times New Roman" w:cs="Times New Roman"/>
+          <w:highlight w:val="yellow"/>
+        </w:rPr>
+        <w:t xml:space="preserve"> thu được</w:t>
+      </w:r>
+      <w:r>
+        <w:rPr>
+          <w:rFonts w:ascii="Times New Roman" w:hAnsi="Times New Roman" w:cs="Times New Roman"/>
+          <w:highlight w:val="yellow"/>
+        </w:rPr>
+        <w:t xml:space="preserve"> và </w:t>
+      </w:r>
+      <w:r>
+        <w:rPr>
+          <w:rFonts w:ascii="Times New Roman" w:hAnsi="Times New Roman" w:cs="Times New Roman"/>
+          <w:highlight w:val="yellow"/>
+        </w:rPr>
+        <w:t xml:space="preserve">chuyển giao </w:t>
+      </w:r>
+      <w:r>
+        <w:rPr>
+          <w:rFonts w:ascii="Times New Roman" w:hAnsi="Times New Roman" w:cs="Times New Roman"/>
+          <w:highlight w:val="yellow"/>
+        </w:rPr>
+        <w:t xml:space="preserve">trực tiếp </w:t>
+      </w:r>
+      <w:r>
+        <w:rPr>
+          <w:rFonts w:ascii="Times New Roman" w:hAnsi="Times New Roman" w:cs="Times New Roman"/>
+          <w:highlight w:val="yellow"/>
+        </w:rPr>
+        <w:t>cho máy người dùng</w:t>
+      </w:r>
+      <w:r>
+        <w:rPr>
+          <w:rFonts w:ascii="Times New Roman" w:hAnsi="Times New Roman" w:cs="Times New Roman"/>
+          <w:highlight w:val="yellow"/>
+        </w:rPr>
+        <w:t>.</w:t>
+      </w:r>
+    </w:p>
+    <w:p>
+      <w:pPr>
+        <w:pStyle w:val="ListParagraph"/>
+        <w:ind w:left="525"/>
+        <w:jc w:val="both"/>
+        <w:rPr>
+          <w:rFonts w:ascii="Times New Roman" w:hAnsi="Times New Roman" w:cs="Times New Roman"/>
+          <w:highlight w:val="yellow"/>
+        </w:rPr>
+      </w:pPr>
+    </w:p>
+    <w:p>
+      <w:pPr>
+        <w:jc w:val="both"/>
+        <w:rPr>
+          <w:rFonts w:ascii="Times New Roman" w:hAnsi="Times New Roman" w:cs="Times New Roman"/>
+          <w:highlight w:val="yellow"/>
+        </w:rPr>
+      </w:pPr>
+      <w:r>
+        <w:rPr>
+          <w:rFonts w:ascii="Times New Roman" w:hAnsi="Times New Roman" w:cs="Times New Roman"/>
+          <w:highlight w:val="yellow"/>
+        </w:rPr>
+        <w:t>Sự tương tác giữa các camera, người dùng và cluster</w:t>
       </w:r>
       <w:r>
         <w:rPr>
@@ -9369,45 +9716,57 @@
           <w:rFonts w:ascii="Times New Roman" w:hAnsi="Times New Roman" w:cs="Times New Roman"/>
           <w:highlight w:val="yellow"/>
         </w:rPr>
-        <w:t>Kịch bản này chỉ xảy ra một lần duy nhất</w:t>
-      </w:r>
-      <w:r>
-        <w:rPr>
-          <w:rFonts w:ascii="Times New Roman" w:hAnsi="Times New Roman" w:cs="Times New Roman"/>
-          <w:highlight w:val="yellow"/>
-        </w:rPr>
-        <w:t xml:space="preserve">. </w:t>
-      </w:r>
-      <w:r>
-        <w:rPr>
-          <w:rFonts w:ascii="Times New Roman" w:hAnsi="Times New Roman" w:cs="Times New Roman"/>
-          <w:highlight w:val="yellow"/>
-        </w:rPr>
-        <w:t xml:space="preserve">Nếu người dùng </w:t>
-      </w:r>
-      <w:r>
-        <w:rPr>
-          <w:rFonts w:ascii="Times New Roman" w:hAnsi="Times New Roman" w:cs="Times New Roman"/>
-          <w:highlight w:val="yellow"/>
-        </w:rPr>
-        <w:t>đổi khu vực thi phải đăng nhập lại</w:t>
-      </w:r>
-      <w:r>
-        <w:rPr>
-          <w:rFonts w:ascii="Times New Roman" w:hAnsi="Times New Roman" w:cs="Times New Roman"/>
-          <w:highlight w:val="yellow"/>
-        </w:rPr>
-        <w:t xml:space="preserve"> qua Master.</w:t>
-      </w:r>
-    </w:p>
-    <w:p>
-      <w:pPr>
-        <w:pStyle w:val="ListParagraph"/>
-        <w:rPr>
-          <w:rFonts w:ascii="Times New Roman" w:hAnsi="Times New Roman" w:cs="Times New Roman"/>
-          <w:highlight w:val="yellow"/>
-        </w:rPr>
-      </w:pPr>
+        <w:t xml:space="preserve">được </w:t>
+      </w:r>
+      <w:r>
+        <w:rPr>
+          <w:rFonts w:ascii="Times New Roman" w:hAnsi="Times New Roman" w:cs="Times New Roman"/>
+          <w:highlight w:val="yellow"/>
+        </w:rPr>
+        <w:t>chia</w:t>
+      </w:r>
+      <w:r>
+        <w:rPr>
+          <w:rFonts w:ascii="Times New Roman" w:hAnsi="Times New Roman" w:cs="Times New Roman"/>
+          <w:highlight w:val="yellow"/>
+        </w:rPr>
+        <w:t xml:space="preserve"> </w:t>
+      </w:r>
+      <w:r>
+        <w:rPr>
+          <w:rFonts w:ascii="Times New Roman" w:hAnsi="Times New Roman" w:cs="Times New Roman"/>
+          <w:highlight w:val="yellow"/>
+        </w:rPr>
+        <w:t>thành</w:t>
+      </w:r>
+      <w:r>
+        <w:rPr>
+          <w:rFonts w:ascii="Times New Roman" w:hAnsi="Times New Roman" w:cs="Times New Roman"/>
+          <w:highlight w:val="yellow"/>
+        </w:rPr>
+        <w:t xml:space="preserve"> 5 kịch bản </w:t>
+      </w:r>
+      <w:r>
+        <w:rPr>
+          <w:rFonts w:ascii="Times New Roman" w:hAnsi="Times New Roman" w:cs="Times New Roman"/>
+          <w:highlight w:val="yellow"/>
+        </w:rPr>
+        <w:t>tương ứng với các module chức năng</w:t>
+      </w:r>
+      <w:r>
+        <w:rPr>
+          <w:rFonts w:ascii="Times New Roman" w:hAnsi="Times New Roman" w:cs="Times New Roman"/>
+          <w:highlight w:val="yellow"/>
+        </w:rPr>
+        <w:t xml:space="preserve"> sau đây</w:t>
+      </w:r>
+      <w:r>
+        <w:rPr>
+          <w:rFonts w:ascii="Times New Roman" w:hAnsi="Times New Roman" w:cs="Times New Roman"/>
+          <w:highlight w:val="yellow"/>
+        </w:rPr>
+        <w:t>:</w:t>
+      </w:r>
     </w:p>
     <w:p>
       <w:pPr>
@@ -9427,14 +9786,60 @@
           <w:rFonts w:ascii="Times New Roman" w:hAnsi="Times New Roman" w:cs="Times New Roman"/>
           <w:highlight w:val="yellow"/>
         </w:rPr>
-        <w:t>Kịch bả</w:t>
-      </w:r>
-      <w:r>
-        <w:rPr>
-          <w:rFonts w:ascii="Times New Roman" w:hAnsi="Times New Roman" w:cs="Times New Roman"/>
-          <w:highlight w:val="yellow"/>
-        </w:rPr>
-        <w:t>n 3 -</w:t>
+        <w:t>Chức năng</w:t>
+      </w:r>
+      <w:r>
+        <w:rPr>
+          <w:rFonts w:ascii="Times New Roman" w:hAnsi="Times New Roman" w:cs="Times New Roman"/>
+          <w:highlight w:val="yellow"/>
+        </w:rPr>
+        <w:t xml:space="preserve"> 1 </w:t>
+      </w:r>
+      <w:r>
+        <w:rPr>
+          <w:rFonts w:ascii="Times New Roman" w:hAnsi="Times New Roman" w:cs="Times New Roman"/>
+          <w:highlight w:val="yellow"/>
+        </w:rPr>
+        <w:t>(</w:t>
+      </w:r>
+      <w:r>
+        <w:rPr>
+          <w:rFonts w:ascii="Times New Roman" w:hAnsi="Times New Roman" w:cs="Times New Roman"/>
+          <w:i/>
+          <w:highlight w:val="yellow"/>
+        </w:rPr>
+        <w:t>quản lý</w:t>
+      </w:r>
+      <w:r>
+        <w:rPr>
+          <w:rFonts w:ascii="Times New Roman" w:hAnsi="Times New Roman" w:cs="Times New Roman"/>
+          <w:i/>
+          <w:highlight w:val="yellow"/>
+        </w:rPr>
+        <w:t xml:space="preserve"> camera</w:t>
+      </w:r>
+      <w:r>
+        <w:rPr>
+          <w:rFonts w:ascii="Times New Roman" w:hAnsi="Times New Roman" w:cs="Times New Roman"/>
+          <w:i/>
+          <w:highlight w:val="yellow"/>
+        </w:rPr>
+        <w:t xml:space="preserve"> : </w:t>
+      </w:r>
+      <w:r>
+        <w:rPr>
+          <w:rFonts w:ascii="Times New Roman" w:hAnsi="Times New Roman" w:cs="Times New Roman"/>
+          <w:i/>
+          <w:highlight w:val="yellow"/>
+        </w:rPr>
+        <w:t>đăng nhập, phân phối và đăng xuất</w:t>
+      </w:r>
+      <w:r>
+        <w:rPr>
+          <w:rFonts w:ascii="Times New Roman" w:hAnsi="Times New Roman" w:cs="Times New Roman"/>
+          <w:highlight w:val="yellow"/>
+        </w:rPr>
+        <w:t>)</w:t>
       </w:r>
       <w:r>
         <w:rPr>
@@ -9448,42 +9853,77 @@
           <w:rFonts w:ascii="Times New Roman" w:hAnsi="Times New Roman" w:cs="Times New Roman"/>
           <w:highlight w:val="yellow"/>
         </w:rPr>
-        <w:t>Master quả</w:t>
-      </w:r>
-      <w:r>
-        <w:rPr>
-          <w:rFonts w:ascii="Times New Roman" w:hAnsi="Times New Roman" w:cs="Times New Roman"/>
-          <w:highlight w:val="yellow"/>
-        </w:rPr>
-        <w:t>n lý slave</w:t>
-      </w:r>
-      <w:r>
-        <w:rPr>
-          <w:rFonts w:ascii="Times New Roman" w:hAnsi="Times New Roman" w:cs="Times New Roman"/>
-          <w:highlight w:val="yellow"/>
-        </w:rPr>
-        <w:t xml:space="preserve"> : </w:t>
-      </w:r>
-      <w:r>
-        <w:rPr>
-          <w:rFonts w:ascii="Times New Roman" w:hAnsi="Times New Roman" w:cs="Times New Roman"/>
-          <w:highlight w:val="yellow"/>
-        </w:rPr>
-        <w:t xml:space="preserve">Master có nhiệm vụ </w:t>
-      </w:r>
-      <w:r>
-        <w:rPr>
-          <w:rFonts w:ascii="Times New Roman" w:hAnsi="Times New Roman" w:cs="Times New Roman"/>
-          <w:highlight w:val="yellow"/>
-        </w:rPr>
-        <w:t>phân phối công việc</w:t>
-      </w:r>
-      <w:r>
-        <w:rPr>
-          <w:rFonts w:ascii="Times New Roman" w:hAnsi="Times New Roman" w:cs="Times New Roman"/>
-          <w:highlight w:val="yellow"/>
-        </w:rPr>
-        <w:t>, thời gian cho các slave</w:t>
+        <w:t>Camera</w:t>
+      </w:r>
+      <w:r>
+        <w:rPr>
+          <w:rFonts w:ascii="Times New Roman" w:hAnsi="Times New Roman" w:cs="Times New Roman"/>
+          <w:highlight w:val="yellow"/>
+        </w:rPr>
+        <w:t xml:space="preserve"> đăng nhập vào hệ thống</w:t>
+      </w:r>
+      <w:r>
+        <w:rPr>
+          <w:rFonts w:ascii="Times New Roman" w:hAnsi="Times New Roman" w:cs="Times New Roman"/>
+          <w:highlight w:val="yellow"/>
+        </w:rPr>
+        <w:t xml:space="preserve"> </w:t>
+      </w:r>
+      <w:r>
+        <w:rPr>
+          <w:rFonts w:ascii="Times New Roman" w:hAnsi="Times New Roman" w:cs="Times New Roman"/>
+          <w:highlight w:val="yellow"/>
+        </w:rPr>
+        <w:t>thông qua Master</w:t>
+      </w:r>
+      <w:r>
+        <w:rPr>
+          <w:rFonts w:ascii="Times New Roman" w:hAnsi="Times New Roman" w:cs="Times New Roman"/>
+          <w:highlight w:val="yellow"/>
+        </w:rPr>
+        <w:t xml:space="preserve"> (</w:t>
+      </w:r>
+      <w:r>
+        <w:rPr>
+          <w:rFonts w:ascii="Times New Roman" w:hAnsi="Times New Roman" w:cs="Times New Roman"/>
+          <w:highlight w:val="yellow"/>
+        </w:rPr>
+        <w:t xml:space="preserve">camera </w:t>
+      </w:r>
+      <w:r>
+        <w:rPr>
+          <w:rFonts w:ascii="Times New Roman" w:hAnsi="Times New Roman" w:cs="Times New Roman"/>
+          <w:highlight w:val="yellow"/>
+        </w:rPr>
+        <w:t>phải được</w:t>
+      </w:r>
+      <w:r>
+        <w:rPr>
+          <w:rFonts w:ascii="Times New Roman" w:hAnsi="Times New Roman" w:cs="Times New Roman"/>
+          <w:highlight w:val="yellow"/>
+        </w:rPr>
+        <w:t xml:space="preserve"> gia nhập vào</w:t>
+      </w:r>
+      <w:r>
+        <w:rPr>
+          <w:rFonts w:ascii="Times New Roman" w:hAnsi="Times New Roman" w:cs="Times New Roman"/>
+          <w:highlight w:val="yellow"/>
+        </w:rPr>
+        <w:t xml:space="preserve"> một </w:t>
+      </w:r>
+      <w:r>
+        <w:rPr>
+          <w:rFonts w:ascii="Times New Roman" w:hAnsi="Times New Roman" w:cs="Times New Roman"/>
+          <w:highlight w:val="yellow"/>
+        </w:rPr>
+        <w:t>nhóm</w:t>
+      </w:r>
+      <w:r>
+        <w:rPr>
+          <w:rFonts w:ascii="Times New Roman" w:hAnsi="Times New Roman" w:cs="Times New Roman"/>
+          <w:highlight w:val="yellow"/>
+        </w:rPr>
+        <w:t>)</w:t>
       </w:r>
       <w:r>
         <w:rPr>
@@ -9497,20 +9937,6 @@
           <w:rFonts w:ascii="Times New Roman" w:hAnsi="Times New Roman" w:cs="Times New Roman"/>
           <w:highlight w:val="yellow"/>
         </w:rPr>
-        <w:t xml:space="preserve"> Mỗi slave sẽ</w:t>
-      </w:r>
-      <w:r>
-        <w:rPr>
-          <w:rFonts w:ascii="Times New Roman" w:hAnsi="Times New Roman" w:cs="Times New Roman"/>
-          <w:highlight w:val="yellow"/>
-        </w:rPr>
-        <w:t xml:space="preserve"> được Master giao</w:t>
-      </w:r>
-      <w:r>
-        <w:rPr>
-          <w:rFonts w:ascii="Times New Roman" w:hAnsi="Times New Roman" w:cs="Times New Roman"/>
-          <w:highlight w:val="yellow"/>
-        </w:rPr>
         <w:t xml:space="preserve"> </w:t>
       </w:r>
       <w:r>
@@ -9518,68 +9944,203 @@
           <w:rFonts w:ascii="Times New Roman" w:hAnsi="Times New Roman" w:cs="Times New Roman"/>
           <w:highlight w:val="yellow"/>
         </w:rPr>
-        <w:t xml:space="preserve">đảm nhận </w:t>
-      </w:r>
-      <w:r>
-        <w:rPr>
-          <w:rFonts w:ascii="Times New Roman" w:hAnsi="Times New Roman" w:cs="Times New Roman"/>
-          <w:highlight w:val="yellow"/>
-        </w:rPr>
-        <w:t xml:space="preserve">xử lý </w:t>
-      </w:r>
-      <w:r>
-        <w:rPr>
-          <w:rFonts w:ascii="Times New Roman" w:hAnsi="Times New Roman" w:cs="Times New Roman"/>
-          <w:highlight w:val="yellow"/>
-        </w:rPr>
-        <w:t xml:space="preserve">dữ liệu hình ảnh từ một hay nhiều </w:t>
-      </w:r>
-      <w:r>
-        <w:rPr>
-          <w:rFonts w:ascii="Times New Roman" w:hAnsi="Times New Roman" w:cs="Times New Roman"/>
-          <w:highlight w:val="yellow"/>
-        </w:rPr>
-        <w:t>khu vực camera nào đó.</w:t>
-      </w:r>
-      <w:r>
-        <w:rPr>
-          <w:rFonts w:ascii="Times New Roman" w:hAnsi="Times New Roman" w:cs="Times New Roman"/>
-          <w:highlight w:val="yellow"/>
-        </w:rPr>
-        <w:t xml:space="preserve"> Mạng giao tiếp giữa </w:t>
-      </w:r>
-      <w:r>
-        <w:rPr>
-          <w:rFonts w:ascii="Times New Roman" w:hAnsi="Times New Roman" w:cs="Times New Roman"/>
-          <w:highlight w:val="yellow"/>
-        </w:rPr>
-        <w:t>các slave và Master là</w:t>
-      </w:r>
-      <w:r>
-        <w:rPr>
-          <w:rFonts w:ascii="Times New Roman" w:hAnsi="Times New Roman" w:cs="Times New Roman"/>
-          <w:highlight w:val="yellow"/>
-        </w:rPr>
-        <w:t xml:space="preserve"> cục bộ (LAN).</w:t>
-      </w:r>
-      <w:r>
-        <w:rPr>
-          <w:rFonts w:ascii="Times New Roman" w:hAnsi="Times New Roman" w:cs="Times New Roman"/>
-          <w:highlight w:val="yellow"/>
-        </w:rPr>
-        <w:t xml:space="preserve"> Master còn có nhiệm vụ </w:t>
-      </w:r>
-      <w:r>
-        <w:rPr>
-          <w:rFonts w:ascii="Times New Roman" w:hAnsi="Times New Roman" w:cs="Times New Roman"/>
-          <w:highlight w:val="yellow"/>
-        </w:rPr>
-        <w:t>phân phối lại công việc trong trường hợp xảy ra sự cố: slave bị hư…</w:t>
+        <w:t xml:space="preserve">Master sẽ cung cấp cho </w:t>
+      </w:r>
+      <w:r>
+        <w:rPr>
+          <w:rFonts w:ascii="Times New Roman" w:hAnsi="Times New Roman" w:cs="Times New Roman"/>
+          <w:highlight w:val="yellow"/>
+        </w:rPr>
+        <w:t xml:space="preserve">camera port, </w:t>
+      </w:r>
+      <w:r>
+        <w:rPr>
+          <w:rFonts w:ascii="Times New Roman" w:hAnsi="Times New Roman" w:cs="Times New Roman"/>
+          <w:highlight w:val="yellow"/>
+        </w:rPr>
+        <w:t>địa chỉ</w:t>
+      </w:r>
+      <w:r>
+        <w:rPr>
+          <w:rFonts w:ascii="Times New Roman" w:hAnsi="Times New Roman" w:cs="Times New Roman"/>
+          <w:highlight w:val="yellow"/>
+        </w:rPr>
+        <w:t xml:space="preserve"> IP</w:t>
+      </w:r>
+      <w:r>
+        <w:rPr>
+          <w:rFonts w:ascii="Times New Roman" w:hAnsi="Times New Roman" w:cs="Times New Roman"/>
+          <w:highlight w:val="yellow"/>
+        </w:rPr>
+        <w:t xml:space="preserve"> của slave đảm nhận </w:t>
+      </w:r>
+      <w:r>
+        <w:rPr>
+          <w:rFonts w:ascii="Times New Roman" w:hAnsi="Times New Roman" w:cs="Times New Roman"/>
+          <w:highlight w:val="yellow"/>
+        </w:rPr>
+        <w:t>nhóm</w:t>
+      </w:r>
+      <w:r>
+        <w:rPr>
+          <w:rFonts w:ascii="Times New Roman" w:hAnsi="Times New Roman" w:cs="Times New Roman"/>
+          <w:highlight w:val="yellow"/>
+        </w:rPr>
+        <w:t xml:space="preserve"> mà camera thuộc về</w:t>
+      </w:r>
+      <w:r>
+        <w:rPr>
+          <w:rFonts w:ascii="Times New Roman" w:hAnsi="Times New Roman" w:cs="Times New Roman"/>
+          <w:highlight w:val="yellow"/>
+        </w:rPr>
+        <w:t>.</w:t>
+      </w:r>
+      <w:r>
+        <w:rPr>
+          <w:rFonts w:ascii="Times New Roman" w:hAnsi="Times New Roman" w:cs="Times New Roman"/>
+          <w:highlight w:val="yellow"/>
+        </w:rPr>
+        <w:t xml:space="preserve"> Kịch bản này chỉ xảy ra một lần duy nhất.</w:t>
+      </w:r>
+      <w:r>
+        <w:rPr>
+          <w:rFonts w:ascii="Times New Roman" w:hAnsi="Times New Roman" w:cs="Times New Roman"/>
+          <w:highlight w:val="yellow"/>
+        </w:rPr>
+        <w:t xml:space="preserve"> </w:t>
+      </w:r>
+      <w:r>
+        <w:rPr>
+          <w:rFonts w:ascii="Times New Roman" w:hAnsi="Times New Roman" w:cs="Times New Roman"/>
+          <w:highlight w:val="yellow"/>
+        </w:rPr>
+        <w:t>Trước khi</w:t>
+      </w:r>
+      <w:r>
+        <w:rPr>
+          <w:rFonts w:ascii="Times New Roman" w:hAnsi="Times New Roman" w:cs="Times New Roman"/>
+          <w:highlight w:val="yellow"/>
+        </w:rPr>
+        <w:t xml:space="preserve"> </w:t>
+      </w:r>
+      <w:r>
+        <w:rPr>
+          <w:rFonts w:ascii="Times New Roman" w:hAnsi="Times New Roman" w:cs="Times New Roman"/>
+          <w:highlight w:val="yellow"/>
+        </w:rPr>
+        <w:t xml:space="preserve">camera </w:t>
+      </w:r>
+      <w:r>
+        <w:rPr>
+          <w:rFonts w:ascii="Times New Roman" w:hAnsi="Times New Roman" w:cs="Times New Roman"/>
+          <w:highlight w:val="yellow"/>
+        </w:rPr>
+        <w:t xml:space="preserve">được tháo ra khỏi nhóm, thì </w:t>
+      </w:r>
+      <w:r>
+        <w:rPr>
+          <w:rFonts w:ascii="Times New Roman" w:hAnsi="Times New Roman" w:cs="Times New Roman"/>
+          <w:highlight w:val="yellow"/>
+        </w:rPr>
+        <w:t xml:space="preserve">trước tiên </w:t>
+      </w:r>
+      <w:r>
+        <w:rPr>
+          <w:rFonts w:ascii="Times New Roman" w:hAnsi="Times New Roman" w:cs="Times New Roman"/>
+          <w:highlight w:val="yellow"/>
+        </w:rPr>
+        <w:t xml:space="preserve">phải thực hiện thủ tục đăng xuất với </w:t>
+      </w:r>
+      <w:r>
+        <w:rPr>
+          <w:rFonts w:ascii="Times New Roman" w:hAnsi="Times New Roman" w:cs="Times New Roman"/>
+          <w:highlight w:val="yellow"/>
+        </w:rPr>
+        <w:t>Master</w:t>
+      </w:r>
+      <w:r>
+        <w:rPr>
+          <w:rFonts w:ascii="Times New Roman" w:hAnsi="Times New Roman" w:cs="Times New Roman"/>
+          <w:highlight w:val="yellow"/>
+        </w:rPr>
+        <w:t>.</w:t>
+      </w:r>
+      <w:r>
+        <w:rPr>
+          <w:rFonts w:ascii="Times New Roman" w:hAnsi="Times New Roman" w:cs="Times New Roman"/>
+          <w:highlight w:val="yellow"/>
+        </w:rPr>
+        <w:t xml:space="preserve"> Nếu </w:t>
+      </w:r>
+      <w:r>
+        <w:rPr>
+          <w:rFonts w:ascii="Times New Roman" w:hAnsi="Times New Roman" w:cs="Times New Roman"/>
+          <w:highlight w:val="yellow"/>
+        </w:rPr>
+        <w:t xml:space="preserve">Camera </w:t>
+      </w:r>
+      <w:r>
+        <w:rPr>
+          <w:rFonts w:ascii="Times New Roman" w:hAnsi="Times New Roman" w:cs="Times New Roman"/>
+          <w:highlight w:val="yellow"/>
+        </w:rPr>
+        <w:t xml:space="preserve">đổi khu vực, thì phải </w:t>
+      </w:r>
+      <w:r>
+        <w:rPr>
+          <w:rFonts w:ascii="Times New Roman" w:hAnsi="Times New Roman" w:cs="Times New Roman"/>
+          <w:highlight w:val="yellow"/>
+        </w:rPr>
+        <w:t xml:space="preserve">đăng xuất </w:t>
+      </w:r>
+      <w:r>
+        <w:rPr>
+          <w:rFonts w:ascii="Times New Roman" w:hAnsi="Times New Roman" w:cs="Times New Roman"/>
+          <w:highlight w:val="yellow"/>
+        </w:rPr>
+        <w:t>kết nối qua Master</w:t>
+      </w:r>
+      <w:r>
+        <w:rPr>
+          <w:rFonts w:ascii="Times New Roman" w:hAnsi="Times New Roman" w:cs="Times New Roman"/>
+          <w:highlight w:val="yellow"/>
+        </w:rPr>
+        <w:t xml:space="preserve"> </w:t>
+      </w:r>
+      <w:r>
+        <w:rPr>
+          <w:rFonts w:ascii="Times New Roman" w:hAnsi="Times New Roman" w:cs="Times New Roman"/>
+          <w:highlight w:val="yellow"/>
+        </w:rPr>
+        <w:t xml:space="preserve">và </w:t>
+      </w:r>
+      <w:r>
+        <w:rPr>
+          <w:rFonts w:ascii="Times New Roman" w:hAnsi="Times New Roman" w:cs="Times New Roman"/>
+          <w:highlight w:val="yellow"/>
+        </w:rPr>
+        <w:t>đăng nhập lại từ đầ</w:t>
+      </w:r>
+      <w:r>
+        <w:rPr>
+          <w:rFonts w:ascii="Times New Roman" w:hAnsi="Times New Roman" w:cs="Times New Roman"/>
+          <w:highlight w:val="yellow"/>
+        </w:rPr>
+        <w:t>u thông qua</w:t>
+      </w:r>
+      <w:r>
+        <w:rPr>
+          <w:rFonts w:ascii="Times New Roman" w:hAnsi="Times New Roman" w:cs="Times New Roman"/>
+          <w:highlight w:val="yellow"/>
+        </w:rPr>
+        <w:t xml:space="preserve"> master.</w:t>
       </w:r>
     </w:p>
     <w:p>
       <w:pPr>
         <w:pStyle w:val="ListParagraph"/>
+        <w:ind w:left="525"/>
+        <w:jc w:val="both"/>
         <w:rPr>
           <w:rFonts w:ascii="Times New Roman" w:hAnsi="Times New Roman" w:cs="Times New Roman"/>
           <w:highlight w:val="yellow"/>
@@ -9604,14 +10165,14 @@
           <w:rFonts w:ascii="Times New Roman" w:hAnsi="Times New Roman" w:cs="Times New Roman"/>
           <w:highlight w:val="yellow"/>
         </w:rPr>
-        <w:t xml:space="preserve">Kịch bản 4 </w:t>
-      </w:r>
-      <w:r>
-        <w:rPr>
-          <w:rFonts w:ascii="Times New Roman" w:hAnsi="Times New Roman" w:cs="Times New Roman"/>
-          <w:highlight w:val="yellow"/>
-        </w:rPr>
-        <w:t>–</w:t>
+        <w:t>Chức năng</w:t>
+      </w:r>
+      <w:r>
+        <w:rPr>
+          <w:rFonts w:ascii="Times New Roman" w:hAnsi="Times New Roman" w:cs="Times New Roman"/>
+          <w:highlight w:val="yellow"/>
+        </w:rPr>
+        <w:t xml:space="preserve"> 2</w:t>
       </w:r>
       <w:r>
         <w:rPr>
@@ -9625,77 +10186,122 @@
           <w:rFonts w:ascii="Times New Roman" w:hAnsi="Times New Roman" w:cs="Times New Roman"/>
           <w:highlight w:val="yellow"/>
         </w:rPr>
-        <w:t xml:space="preserve">Slave </w:t>
-      </w:r>
-      <w:r>
-        <w:rPr>
-          <w:rFonts w:ascii="Times New Roman" w:hAnsi="Times New Roman" w:cs="Times New Roman"/>
-          <w:highlight w:val="yellow"/>
-        </w:rPr>
-        <w:t>giao tiếp với Camera</w:t>
-      </w:r>
-      <w:r>
-        <w:rPr>
-          <w:rFonts w:ascii="Times New Roman" w:hAnsi="Times New Roman" w:cs="Times New Roman"/>
-          <w:highlight w:val="yellow"/>
-        </w:rPr>
-        <w:t xml:space="preserve"> : </w:t>
-      </w:r>
-      <w:r>
-        <w:rPr>
-          <w:rFonts w:ascii="Times New Roman" w:hAnsi="Times New Roman" w:cs="Times New Roman"/>
-          <w:highlight w:val="yellow"/>
-        </w:rPr>
-        <w:t>S</w:t>
-      </w:r>
-      <w:r>
-        <w:rPr>
-          <w:rFonts w:ascii="Times New Roman" w:hAnsi="Times New Roman" w:cs="Times New Roman"/>
-          <w:highlight w:val="yellow"/>
-        </w:rPr>
-        <w:t>au khi camera đăng nhập</w:t>
-      </w:r>
-      <w:r>
-        <w:rPr>
-          <w:rFonts w:ascii="Times New Roman" w:hAnsi="Times New Roman" w:cs="Times New Roman"/>
-          <w:highlight w:val="yellow"/>
-        </w:rPr>
-        <w:t xml:space="preserve"> lần đầu tiên</w:t>
-      </w:r>
-      <w:r>
-        <w:rPr>
-          <w:rFonts w:ascii="Times New Roman" w:hAnsi="Times New Roman" w:cs="Times New Roman"/>
-          <w:highlight w:val="yellow"/>
-        </w:rPr>
-        <w:t xml:space="preserve"> thì </w:t>
-      </w:r>
-      <w:r>
-        <w:rPr>
-          <w:rFonts w:ascii="Times New Roman" w:hAnsi="Times New Roman" w:cs="Times New Roman"/>
-          <w:highlight w:val="yellow"/>
-        </w:rPr>
-        <w:t>nó sẽ giao tiếp trực tiếp vớ</w:t>
-      </w:r>
-      <w:r>
-        <w:rPr>
-          <w:rFonts w:ascii="Times New Roman" w:hAnsi="Times New Roman" w:cs="Times New Roman"/>
-          <w:highlight w:val="yellow"/>
-        </w:rPr>
-        <w:t xml:space="preserve">i slave </w:t>
-      </w:r>
-      <w:r>
-        <w:rPr>
-          <w:rFonts w:ascii="Times New Roman" w:hAnsi="Times New Roman" w:cs="Times New Roman"/>
-          <w:highlight w:val="yellow"/>
-        </w:rPr>
-        <w:t xml:space="preserve">thông qua mạng LAN hoặc WAN mà không phải qua </w:t>
-      </w:r>
-      <w:r>
-        <w:rPr>
-          <w:rFonts w:ascii="Times New Roman" w:hAnsi="Times New Roman" w:cs="Times New Roman"/>
-          <w:highlight w:val="yellow"/>
-        </w:rPr>
-        <w:t xml:space="preserve">trung gian </w:t>
+        <w:t>(</w:t>
+      </w:r>
+      <w:r>
+        <w:rPr>
+          <w:rFonts w:ascii="Times New Roman" w:hAnsi="Times New Roman" w:cs="Times New Roman"/>
+          <w:i/>
+          <w:highlight w:val="yellow"/>
+        </w:rPr>
+        <w:t>quản lý user</w:t>
+      </w:r>
+      <w:r>
+        <w:rPr>
+          <w:rFonts w:ascii="Times New Roman" w:hAnsi="Times New Roman" w:cs="Times New Roman"/>
+          <w:i/>
+          <w:highlight w:val="yellow"/>
+        </w:rPr>
+        <w:t xml:space="preserve">: </w:t>
+      </w:r>
+      <w:r>
+        <w:rPr>
+          <w:rFonts w:ascii="Times New Roman" w:hAnsi="Times New Roman" w:cs="Times New Roman"/>
+          <w:i/>
+          <w:highlight w:val="yellow"/>
+        </w:rPr>
+        <w:t>đăng nhập, phân phối và đăng xuất</w:t>
+      </w:r>
+      <w:r>
+        <w:rPr>
+          <w:rFonts w:ascii="Times New Roman" w:hAnsi="Times New Roman" w:cs="Times New Roman"/>
+          <w:highlight w:val="yellow"/>
+        </w:rPr>
+        <w:t>)</w:t>
+      </w:r>
+      <w:r>
+        <w:rPr>
+          <w:rFonts w:ascii="Times New Roman" w:hAnsi="Times New Roman" w:cs="Times New Roman"/>
+          <w:highlight w:val="yellow"/>
+        </w:rPr>
+        <w:t xml:space="preserve"> </w:t>
+      </w:r>
+      <w:r>
+        <w:rPr>
+          <w:rFonts w:ascii="Times New Roman" w:hAnsi="Times New Roman" w:cs="Times New Roman"/>
+          <w:highlight w:val="yellow"/>
+        </w:rPr>
+        <w:t xml:space="preserve">- </w:t>
+      </w:r>
+      <w:r>
+        <w:rPr>
+          <w:rFonts w:ascii="Times New Roman" w:hAnsi="Times New Roman" w:cs="Times New Roman"/>
+          <w:highlight w:val="yellow"/>
+        </w:rPr>
+        <w:t>người dùng</w:t>
+      </w:r>
+      <w:r>
+        <w:rPr>
+          <w:rFonts w:ascii="Times New Roman" w:hAnsi="Times New Roman" w:cs="Times New Roman"/>
+          <w:highlight w:val="yellow"/>
+        </w:rPr>
+        <w:t xml:space="preserve"> đăng nhập vào hệ thống để yêu cầ</w:t>
+      </w:r>
+      <w:r>
+        <w:rPr>
+          <w:rFonts w:ascii="Times New Roman" w:hAnsi="Times New Roman" w:cs="Times New Roman"/>
+          <w:highlight w:val="yellow"/>
+        </w:rPr>
+        <w:t>u quan sát</w:t>
+      </w:r>
+      <w:r>
+        <w:rPr>
+          <w:rFonts w:ascii="Times New Roman" w:hAnsi="Times New Roman" w:cs="Times New Roman"/>
+          <w:highlight w:val="yellow"/>
+        </w:rPr>
+        <w:t xml:space="preserve"> một khu vực nào đó</w:t>
+      </w:r>
+      <w:r>
+        <w:rPr>
+          <w:rFonts w:ascii="Times New Roman" w:hAnsi="Times New Roman" w:cs="Times New Roman"/>
+          <w:highlight w:val="yellow"/>
+        </w:rPr>
+        <w:t xml:space="preserve">: </w:t>
+      </w:r>
+      <w:r>
+        <w:rPr>
+          <w:rFonts w:ascii="Times New Roman" w:hAnsi="Times New Roman" w:cs="Times New Roman"/>
+          <w:highlight w:val="yellow"/>
+        </w:rPr>
+        <w:t>người dùng</w:t>
+      </w:r>
+      <w:r>
+        <w:rPr>
+          <w:rFonts w:ascii="Times New Roman" w:hAnsi="Times New Roman" w:cs="Times New Roman"/>
+          <w:highlight w:val="yellow"/>
+        </w:rPr>
+        <w:t xml:space="preserve"> sẽ gửi yêu cầu </w:t>
+      </w:r>
+      <w:r>
+        <w:rPr>
+          <w:rFonts w:ascii="Times New Roman" w:hAnsi="Times New Roman" w:cs="Times New Roman"/>
+          <w:highlight w:val="yellow"/>
+        </w:rPr>
+        <w:t>đăng nhập</w:t>
+      </w:r>
+      <w:r>
+        <w:rPr>
+          <w:rFonts w:ascii="Times New Roman" w:hAnsi="Times New Roman" w:cs="Times New Roman"/>
+          <w:highlight w:val="yellow"/>
+        </w:rPr>
+        <w:t xml:space="preserve"> </w:t>
+      </w:r>
+      <w:r>
+        <w:rPr>
+          <w:rFonts w:ascii="Times New Roman" w:hAnsi="Times New Roman" w:cs="Times New Roman"/>
+          <w:highlight w:val="yellow"/>
+        </w:rPr>
+        <w:t xml:space="preserve">tới </w:t>
       </w:r>
       <w:r>
         <w:rPr>
@@ -9709,6 +10315,62 @@
           <w:rFonts w:ascii="Times New Roman" w:hAnsi="Times New Roman" w:cs="Times New Roman"/>
           <w:highlight w:val="yellow"/>
         </w:rPr>
+        <w:t>;</w:t>
+      </w:r>
+      <w:r>
+        <w:rPr>
+          <w:rFonts w:ascii="Times New Roman" w:hAnsi="Times New Roman" w:cs="Times New Roman"/>
+          <w:highlight w:val="yellow"/>
+        </w:rPr>
+        <w:t xml:space="preserve"> Master sẽ cung cấp </w:t>
+      </w:r>
+      <w:r>
+        <w:rPr>
+          <w:rFonts w:ascii="Times New Roman" w:hAnsi="Times New Roman" w:cs="Times New Roman"/>
+          <w:highlight w:val="yellow"/>
+        </w:rPr>
+        <w:t>port, địa chỉ</w:t>
+      </w:r>
+      <w:r>
+        <w:rPr>
+          <w:rFonts w:ascii="Times New Roman" w:hAnsi="Times New Roman" w:cs="Times New Roman"/>
+          <w:highlight w:val="yellow"/>
+        </w:rPr>
+        <w:t xml:space="preserve"> IP</w:t>
+      </w:r>
+      <w:r>
+        <w:rPr>
+          <w:rFonts w:ascii="Times New Roman" w:hAnsi="Times New Roman" w:cs="Times New Roman"/>
+          <w:highlight w:val="yellow"/>
+        </w:rPr>
+        <w:t xml:space="preserve"> của</w:t>
+      </w:r>
+      <w:r>
+        <w:rPr>
+          <w:rFonts w:ascii="Times New Roman" w:hAnsi="Times New Roman" w:cs="Times New Roman"/>
+          <w:highlight w:val="yellow"/>
+        </w:rPr>
+        <w:t xml:space="preserve"> slave </w:t>
+      </w:r>
+      <w:r>
+        <w:rPr>
+          <w:rFonts w:ascii="Times New Roman" w:hAnsi="Times New Roman" w:cs="Times New Roman"/>
+          <w:highlight w:val="yellow"/>
+        </w:rPr>
+        <w:t>đảm nhận khu vực người dùng muốn theo dõi</w:t>
+      </w:r>
+      <w:r>
+        <w:rPr>
+          <w:rFonts w:ascii="Times New Roman" w:hAnsi="Times New Roman" w:cs="Times New Roman"/>
+          <w:highlight w:val="yellow"/>
+        </w:rPr>
+        <w:t xml:space="preserve"> để người dùng kết nối tới</w:t>
+      </w:r>
+      <w:r>
+        <w:rPr>
+          <w:rFonts w:ascii="Times New Roman" w:hAnsi="Times New Roman" w:cs="Times New Roman"/>
+          <w:highlight w:val="yellow"/>
+        </w:rPr>
         <w:t>.</w:t>
       </w:r>
       <w:r>
@@ -9716,7 +10378,140 @@
           <w:rFonts w:ascii="Times New Roman" w:hAnsi="Times New Roman" w:cs="Times New Roman"/>
           <w:highlight w:val="yellow"/>
         </w:rPr>
-        <w:t xml:space="preserve"> Slave lấy hình ảnh từ camera đó làm tài nguyên của mình</w:t>
+        <w:t xml:space="preserve"> </w:t>
+      </w:r>
+      <w:r>
+        <w:rPr>
+          <w:rFonts w:ascii="Times New Roman" w:hAnsi="Times New Roman" w:cs="Times New Roman"/>
+          <w:highlight w:val="yellow"/>
+        </w:rPr>
+        <w:t>Kịch bản này chỉ xảy ra một lần duy nhất</w:t>
+      </w:r>
+      <w:r>
+        <w:rPr>
+          <w:rFonts w:ascii="Times New Roman" w:hAnsi="Times New Roman" w:cs="Times New Roman"/>
+          <w:highlight w:val="yellow"/>
+        </w:rPr>
+        <w:t xml:space="preserve">. </w:t>
+      </w:r>
+      <w:r>
+        <w:rPr>
+          <w:rFonts w:ascii="Times New Roman" w:hAnsi="Times New Roman" w:cs="Times New Roman"/>
+          <w:highlight w:val="yellow"/>
+        </w:rPr>
+        <w:t xml:space="preserve">Nếu người dùng </w:t>
+      </w:r>
+      <w:r>
+        <w:rPr>
+          <w:rFonts w:ascii="Times New Roman" w:hAnsi="Times New Roman" w:cs="Times New Roman"/>
+          <w:highlight w:val="yellow"/>
+        </w:rPr>
+        <w:t xml:space="preserve">đổi khu vực </w:t>
+      </w:r>
+      <w:r>
+        <w:rPr>
+          <w:rFonts w:ascii="Times New Roman" w:hAnsi="Times New Roman" w:cs="Times New Roman"/>
+          <w:highlight w:val="yellow"/>
+        </w:rPr>
+        <w:t>theo dõi thì</w:t>
+      </w:r>
+      <w:r>
+        <w:rPr>
+          <w:rFonts w:ascii="Times New Roman" w:hAnsi="Times New Roman" w:cs="Times New Roman"/>
+          <w:highlight w:val="yellow"/>
+        </w:rPr>
+        <w:t xml:space="preserve"> phải</w:t>
+      </w:r>
+      <w:r>
+        <w:rPr>
+          <w:rFonts w:ascii="Times New Roman" w:hAnsi="Times New Roman" w:cs="Times New Roman"/>
+          <w:highlight w:val="yellow"/>
+        </w:rPr>
+        <w:t xml:space="preserve"> đăng xuất kết nối với </w:t>
+      </w:r>
+      <w:r>
+        <w:rPr>
+          <w:rFonts w:ascii="Times New Roman" w:hAnsi="Times New Roman" w:cs="Times New Roman"/>
+          <w:highlight w:val="yellow"/>
+        </w:rPr>
+        <w:t>Master</w:t>
+      </w:r>
+      <w:r>
+        <w:rPr>
+          <w:rFonts w:ascii="Times New Roman" w:hAnsi="Times New Roman" w:cs="Times New Roman"/>
+          <w:highlight w:val="yellow"/>
+        </w:rPr>
+        <w:t xml:space="preserve"> và</w:t>
+      </w:r>
+      <w:r>
+        <w:rPr>
+          <w:rFonts w:ascii="Times New Roman" w:hAnsi="Times New Roman" w:cs="Times New Roman"/>
+          <w:highlight w:val="yellow"/>
+        </w:rPr>
+        <w:t xml:space="preserve"> đăng nhập lại</w:t>
+      </w:r>
+      <w:r>
+        <w:rPr>
+          <w:rFonts w:ascii="Times New Roman" w:hAnsi="Times New Roman" w:cs="Times New Roman"/>
+          <w:highlight w:val="yellow"/>
+        </w:rPr>
+        <w:t xml:space="preserve"> qua Master.</w:t>
+      </w:r>
+      <w:r>
+        <w:rPr>
+          <w:rFonts w:ascii="Times New Roman" w:hAnsi="Times New Roman" w:cs="Times New Roman"/>
+          <w:highlight w:val="yellow"/>
+        </w:rPr>
+        <w:t xml:space="preserve"> Nếu người dùng </w:t>
+      </w:r>
+      <w:r>
+        <w:rPr>
+          <w:rFonts w:ascii="Times New Roman" w:hAnsi="Times New Roman" w:cs="Times New Roman"/>
+          <w:highlight w:val="yellow"/>
+        </w:rPr>
+        <w:t>thôi theo dõi</w:t>
+      </w:r>
+      <w:r>
+        <w:rPr>
+          <w:rFonts w:ascii="Times New Roman" w:hAnsi="Times New Roman" w:cs="Times New Roman"/>
+          <w:highlight w:val="yellow"/>
+        </w:rPr>
+        <w:t xml:space="preserve">, thì </w:t>
+      </w:r>
+      <w:r>
+        <w:rPr>
+          <w:rFonts w:ascii="Times New Roman" w:hAnsi="Times New Roman" w:cs="Times New Roman"/>
+          <w:highlight w:val="yellow"/>
+        </w:rPr>
+        <w:t xml:space="preserve">chỉ </w:t>
+      </w:r>
+      <w:r>
+        <w:rPr>
+          <w:rFonts w:ascii="Times New Roman" w:hAnsi="Times New Roman" w:cs="Times New Roman"/>
+          <w:highlight w:val="yellow"/>
+        </w:rPr>
+        <w:t xml:space="preserve">cần phải </w:t>
+      </w:r>
+      <w:r>
+        <w:rPr>
+          <w:rFonts w:ascii="Times New Roman" w:hAnsi="Times New Roman" w:cs="Times New Roman"/>
+          <w:highlight w:val="yellow"/>
+        </w:rPr>
+        <w:t xml:space="preserve">thực hiện </w:t>
+      </w:r>
+      <w:r>
+        <w:rPr>
+          <w:rFonts w:ascii="Times New Roman" w:hAnsi="Times New Roman" w:cs="Times New Roman"/>
+          <w:highlight w:val="yellow"/>
+        </w:rPr>
+        <w:t xml:space="preserve">thủ tục đăng xuất với </w:t>
+      </w:r>
+      <w:r>
+        <w:rPr>
+          <w:rFonts w:ascii="Times New Roman" w:hAnsi="Times New Roman" w:cs="Times New Roman"/>
+          <w:highlight w:val="yellow"/>
+        </w:rPr>
+        <w:t>Master</w:t>
       </w:r>
       <w:r>
         <w:rPr>
@@ -9729,17 +10524,6 @@
     <w:p>
       <w:pPr>
         <w:pStyle w:val="ListParagraph"/>
-        <w:rPr>
-          <w:rFonts w:ascii="Times New Roman" w:hAnsi="Times New Roman" w:cs="Times New Roman"/>
-          <w:highlight w:val="yellow"/>
-        </w:rPr>
-      </w:pPr>
-    </w:p>
-    <w:p>
-      <w:pPr>
-        <w:pStyle w:val="ListParagraph"/>
-        <w:ind w:left="525"/>
-        <w:jc w:val="both"/>
         <w:rPr>
           <w:rFonts w:ascii="Times New Roman" w:hAnsi="Times New Roman" w:cs="Times New Roman"/>
           <w:highlight w:val="yellow"/>
@@ -9764,14 +10548,7 @@
           <w:rFonts w:ascii="Times New Roman" w:hAnsi="Times New Roman" w:cs="Times New Roman"/>
           <w:highlight w:val="yellow"/>
         </w:rPr>
-        <w:t xml:space="preserve">Kịch bản 5 </w:t>
-      </w:r>
-      <w:r>
-        <w:rPr>
-          <w:rFonts w:ascii="Times New Roman" w:hAnsi="Times New Roman" w:cs="Times New Roman"/>
-          <w:highlight w:val="yellow"/>
-        </w:rPr>
-        <w:t>–</w:t>
+        <w:t>Chức năng</w:t>
       </w:r>
       <w:r>
         <w:rPr>
@@ -9785,14 +10562,37 @@
           <w:rFonts w:ascii="Times New Roman" w:hAnsi="Times New Roman" w:cs="Times New Roman"/>
           <w:highlight w:val="yellow"/>
         </w:rPr>
-        <w:t xml:space="preserve">Slave giao tiếp với user : </w:t>
-      </w:r>
-      <w:r>
-        <w:rPr>
-          <w:rFonts w:ascii="Times New Roman" w:hAnsi="Times New Roman" w:cs="Times New Roman"/>
-          <w:highlight w:val="yellow"/>
-        </w:rPr>
-        <w:t>sau khi user đăng nhập lần đầu tiên</w:t>
+        <w:t xml:space="preserve">3 </w:t>
+      </w:r>
+      <w:r>
+        <w:rPr>
+          <w:rFonts w:ascii="Times New Roman" w:hAnsi="Times New Roman" w:cs="Times New Roman"/>
+          <w:highlight w:val="yellow"/>
+        </w:rPr>
+        <w:t>(</w:t>
+      </w:r>
+      <w:r>
+        <w:rPr>
+          <w:rFonts w:ascii="Times New Roman" w:hAnsi="Times New Roman" w:cs="Times New Roman"/>
+          <w:i/>
+          <w:highlight w:val="yellow"/>
+        </w:rPr>
+        <w:t>Phân phối camera</w:t>
+      </w:r>
+      <w:r>
+        <w:rPr>
+          <w:rFonts w:ascii="Times New Roman" w:hAnsi="Times New Roman" w:cs="Times New Roman"/>
+          <w:i/>
+          <w:highlight w:val="yellow"/>
+        </w:rPr>
+        <w:t xml:space="preserve"> cho slave</w:t>
+      </w:r>
+      <w:r>
+        <w:rPr>
+          <w:rFonts w:ascii="Times New Roman" w:hAnsi="Times New Roman" w:cs="Times New Roman"/>
+          <w:highlight w:val="yellow"/>
+        </w:rPr>
+        <w:t>)</w:t>
       </w:r>
       <w:r>
         <w:rPr>
@@ -9806,42 +10606,571 @@
           <w:rFonts w:ascii="Times New Roman" w:hAnsi="Times New Roman" w:cs="Times New Roman"/>
           <w:highlight w:val="yellow"/>
         </w:rPr>
-        <w:t xml:space="preserve">vào </w:t>
-      </w:r>
-      <w:r>
-        <w:rPr>
-          <w:rFonts w:ascii="Times New Roman" w:hAnsi="Times New Roman" w:cs="Times New Roman"/>
-          <w:highlight w:val="yellow"/>
-        </w:rPr>
-        <w:t>hệ thống</w:t>
-      </w:r>
-      <w:r>
-        <w:rPr>
-          <w:rFonts w:ascii="Times New Roman" w:hAnsi="Times New Roman" w:cs="Times New Roman"/>
-          <w:highlight w:val="yellow"/>
-        </w:rPr>
-        <w:t xml:space="preserve"> thì máy tính user sẽ </w:t>
-      </w:r>
-      <w:r>
-        <w:rPr>
-          <w:rFonts w:ascii="Times New Roman" w:hAnsi="Times New Roman" w:cs="Times New Roman"/>
-          <w:highlight w:val="yellow"/>
-        </w:rPr>
-        <w:t>giao</w:t>
-      </w:r>
-      <w:r>
-        <w:rPr>
-          <w:rFonts w:ascii="Times New Roman" w:hAnsi="Times New Roman" w:cs="Times New Roman"/>
-          <w:highlight w:val="yellow"/>
-        </w:rPr>
-        <w:t xml:space="preserve"> tiếp trực tiếp </w:t>
-      </w:r>
-      <w:r>
-        <w:rPr>
-          <w:rFonts w:ascii="Times New Roman" w:hAnsi="Times New Roman" w:cs="Times New Roman"/>
-          <w:highlight w:val="yellow"/>
-        </w:rPr>
-        <w:t>với slave để lấy hình ảnh mà không phải qua trung gian Master nữa.</w:t>
+        <w:t>-</w:t>
+      </w:r>
+      <w:r>
+        <w:rPr>
+          <w:rFonts w:ascii="Times New Roman" w:hAnsi="Times New Roman" w:cs="Times New Roman"/>
+          <w:highlight w:val="yellow"/>
+        </w:rPr>
+        <w:t xml:space="preserve"> </w:t>
+      </w:r>
+      <w:r>
+        <w:rPr>
+          <w:rFonts w:ascii="Times New Roman" w:hAnsi="Times New Roman" w:cs="Times New Roman"/>
+          <w:highlight w:val="yellow"/>
+        </w:rPr>
+        <w:t>Master quả</w:t>
+      </w:r>
+      <w:r>
+        <w:rPr>
+          <w:rFonts w:ascii="Times New Roman" w:hAnsi="Times New Roman" w:cs="Times New Roman"/>
+          <w:highlight w:val="yellow"/>
+        </w:rPr>
+        <w:t xml:space="preserve">n </w:t>
+      </w:r>
+      <w:r>
+        <w:rPr>
+          <w:rFonts w:ascii="Times New Roman" w:hAnsi="Times New Roman" w:cs="Times New Roman"/>
+          <w:highlight w:val="yellow"/>
+        </w:rPr>
+        <w:t>lý</w:t>
+      </w:r>
+      <w:r>
+        <w:rPr>
+          <w:rFonts w:ascii="Times New Roman" w:hAnsi="Times New Roman" w:cs="Times New Roman"/>
+          <w:highlight w:val="yellow"/>
+        </w:rPr>
+        <w:t xml:space="preserve"> : </w:t>
+      </w:r>
+      <w:r>
+        <w:rPr>
+          <w:rFonts w:ascii="Times New Roman" w:hAnsi="Times New Roman" w:cs="Times New Roman"/>
+          <w:highlight w:val="yellow"/>
+        </w:rPr>
+        <w:t xml:space="preserve">Master có nhiệm vụ </w:t>
+      </w:r>
+      <w:r>
+        <w:rPr>
+          <w:rFonts w:ascii="Times New Roman" w:hAnsi="Times New Roman" w:cs="Times New Roman"/>
+          <w:highlight w:val="yellow"/>
+        </w:rPr>
+        <w:t>phân phối công việc</w:t>
+      </w:r>
+      <w:r>
+        <w:rPr>
+          <w:rFonts w:ascii="Times New Roman" w:hAnsi="Times New Roman" w:cs="Times New Roman"/>
+          <w:highlight w:val="yellow"/>
+        </w:rPr>
+        <w:t xml:space="preserve"> capture hình ảnh của camera mới đăng nhập</w:t>
+      </w:r>
+      <w:r>
+        <w:rPr>
+          <w:rFonts w:ascii="Times New Roman" w:hAnsi="Times New Roman" w:cs="Times New Roman"/>
+          <w:highlight w:val="yellow"/>
+        </w:rPr>
+        <w:t xml:space="preserve"> và</w:t>
+      </w:r>
+      <w:r>
+        <w:rPr>
+          <w:rFonts w:ascii="Times New Roman" w:hAnsi="Times New Roman" w:cs="Times New Roman"/>
+          <w:highlight w:val="yellow"/>
+        </w:rPr>
+        <w:t xml:space="preserve"> </w:t>
+      </w:r>
+      <w:r>
+        <w:rPr>
+          <w:rFonts w:ascii="Times New Roman" w:hAnsi="Times New Roman" w:cs="Times New Roman"/>
+          <w:highlight w:val="yellow"/>
+        </w:rPr>
+        <w:t>lập lịch</w:t>
+      </w:r>
+      <w:r>
+        <w:rPr>
+          <w:rFonts w:ascii="Times New Roman" w:hAnsi="Times New Roman" w:cs="Times New Roman"/>
+          <w:highlight w:val="yellow"/>
+        </w:rPr>
+        <w:t xml:space="preserve"> cho các slave</w:t>
+      </w:r>
+      <w:r>
+        <w:rPr>
+          <w:rFonts w:ascii="Times New Roman" w:hAnsi="Times New Roman" w:cs="Times New Roman"/>
+          <w:highlight w:val="yellow"/>
+        </w:rPr>
+        <w:t>.</w:t>
+      </w:r>
+      <w:r>
+        <w:rPr>
+          <w:rFonts w:ascii="Times New Roman" w:hAnsi="Times New Roman" w:cs="Times New Roman"/>
+          <w:highlight w:val="yellow"/>
+        </w:rPr>
+        <w:t xml:space="preserve"> Mỗi slave sẽ</w:t>
+      </w:r>
+      <w:r>
+        <w:rPr>
+          <w:rFonts w:ascii="Times New Roman" w:hAnsi="Times New Roman" w:cs="Times New Roman"/>
+          <w:highlight w:val="yellow"/>
+        </w:rPr>
+        <w:t xml:space="preserve"> được Master giao</w:t>
+      </w:r>
+      <w:r>
+        <w:rPr>
+          <w:rFonts w:ascii="Times New Roman" w:hAnsi="Times New Roman" w:cs="Times New Roman"/>
+          <w:highlight w:val="yellow"/>
+        </w:rPr>
+        <w:t xml:space="preserve"> </w:t>
+      </w:r>
+      <w:r>
+        <w:rPr>
+          <w:rFonts w:ascii="Times New Roman" w:hAnsi="Times New Roman" w:cs="Times New Roman"/>
+          <w:highlight w:val="yellow"/>
+        </w:rPr>
+        <w:t xml:space="preserve">đảm nhận </w:t>
+      </w:r>
+      <w:r>
+        <w:rPr>
+          <w:rFonts w:ascii="Times New Roman" w:hAnsi="Times New Roman" w:cs="Times New Roman"/>
+          <w:highlight w:val="yellow"/>
+        </w:rPr>
+        <w:t xml:space="preserve">xử lý </w:t>
+      </w:r>
+      <w:r>
+        <w:rPr>
+          <w:rFonts w:ascii="Times New Roman" w:hAnsi="Times New Roman" w:cs="Times New Roman"/>
+          <w:highlight w:val="yellow"/>
+        </w:rPr>
+        <w:t xml:space="preserve">dữ liệu hình ảnh từ một hay nhiều </w:t>
+      </w:r>
+      <w:r>
+        <w:rPr>
+          <w:rFonts w:ascii="Times New Roman" w:hAnsi="Times New Roman" w:cs="Times New Roman"/>
+          <w:highlight w:val="yellow"/>
+        </w:rPr>
+        <w:t>khu vực</w:t>
+      </w:r>
+      <w:r>
+        <w:rPr>
+          <w:rFonts w:ascii="Times New Roman" w:hAnsi="Times New Roman" w:cs="Times New Roman"/>
+          <w:highlight w:val="yellow"/>
+        </w:rPr>
+        <w:t xml:space="preserve"> có</w:t>
+      </w:r>
+      <w:r>
+        <w:rPr>
+          <w:rFonts w:ascii="Times New Roman" w:hAnsi="Times New Roman" w:cs="Times New Roman"/>
+          <w:highlight w:val="yellow"/>
+        </w:rPr>
+        <w:t xml:space="preserve"> camera nào đó.</w:t>
+      </w:r>
+      <w:r>
+        <w:rPr>
+          <w:rFonts w:ascii="Times New Roman" w:hAnsi="Times New Roman" w:cs="Times New Roman"/>
+          <w:highlight w:val="yellow"/>
+        </w:rPr>
+        <w:t xml:space="preserve"> Mạng giao tiếp giữa </w:t>
+      </w:r>
+      <w:r>
+        <w:rPr>
+          <w:rFonts w:ascii="Times New Roman" w:hAnsi="Times New Roman" w:cs="Times New Roman"/>
+          <w:highlight w:val="yellow"/>
+        </w:rPr>
+        <w:t>các slave và Master là</w:t>
+      </w:r>
+      <w:r>
+        <w:rPr>
+          <w:rFonts w:ascii="Times New Roman" w:hAnsi="Times New Roman" w:cs="Times New Roman"/>
+          <w:highlight w:val="yellow"/>
+        </w:rPr>
+        <w:t xml:space="preserve"> cục bộ (LAN).</w:t>
+      </w:r>
+      <w:r>
+        <w:rPr>
+          <w:rFonts w:ascii="Times New Roman" w:hAnsi="Times New Roman" w:cs="Times New Roman"/>
+          <w:highlight w:val="yellow"/>
+        </w:rPr>
+        <w:t xml:space="preserve"> Master còn có nhiệm vụ </w:t>
+      </w:r>
+      <w:r>
+        <w:rPr>
+          <w:rFonts w:ascii="Times New Roman" w:hAnsi="Times New Roman" w:cs="Times New Roman"/>
+          <w:highlight w:val="yellow"/>
+        </w:rPr>
+        <w:t>phân phối lại công việc trong trường hợp xảy ra sự cố: slave bị hư…</w:t>
+      </w:r>
+    </w:p>
+    <w:p>
+      <w:pPr>
+        <w:pStyle w:val="ListParagraph"/>
+        <w:rPr>
+          <w:rFonts w:ascii="Times New Roman" w:hAnsi="Times New Roman" w:cs="Times New Roman"/>
+          <w:highlight w:val="yellow"/>
+        </w:rPr>
+      </w:pPr>
+    </w:p>
+    <w:p>
+      <w:pPr>
+        <w:pStyle w:val="ListParagraph"/>
+        <w:numPr>
+          <w:ilvl w:val="0"/>
+          <w:numId w:val="6"/>
+        </w:numPr>
+        <w:jc w:val="both"/>
+        <w:rPr>
+          <w:rFonts w:ascii="Times New Roman" w:hAnsi="Times New Roman" w:cs="Times New Roman"/>
+          <w:highlight w:val="yellow"/>
+        </w:rPr>
+      </w:pPr>
+      <w:r>
+        <w:rPr>
+          <w:rFonts w:ascii="Times New Roman" w:hAnsi="Times New Roman" w:cs="Times New Roman"/>
+          <w:highlight w:val="yellow"/>
+        </w:rPr>
+        <w:t>Chức năng</w:t>
+      </w:r>
+      <w:r>
+        <w:rPr>
+          <w:rFonts w:ascii="Times New Roman" w:hAnsi="Times New Roman" w:cs="Times New Roman"/>
+          <w:highlight w:val="yellow"/>
+        </w:rPr>
+        <w:t xml:space="preserve"> 4</w:t>
+      </w:r>
+      <w:r>
+        <w:rPr>
+          <w:rFonts w:ascii="Times New Roman" w:hAnsi="Times New Roman" w:cs="Times New Roman"/>
+          <w:highlight w:val="yellow"/>
+        </w:rPr>
+        <w:t xml:space="preserve"> </w:t>
+      </w:r>
+      <w:r>
+        <w:rPr>
+          <w:rFonts w:ascii="Times New Roman" w:hAnsi="Times New Roman" w:cs="Times New Roman"/>
+          <w:highlight w:val="yellow"/>
+        </w:rPr>
+        <w:t>(</w:t>
+      </w:r>
+      <w:r>
+        <w:rPr>
+          <w:rFonts w:ascii="Times New Roman" w:hAnsi="Times New Roman" w:cs="Times New Roman"/>
+          <w:i/>
+          <w:highlight w:val="yellow"/>
+        </w:rPr>
+        <w:t xml:space="preserve">Giao tiếp giữa slave và </w:t>
+      </w:r>
+      <w:r>
+        <w:rPr>
+          <w:rFonts w:ascii="Times New Roman" w:hAnsi="Times New Roman" w:cs="Times New Roman"/>
+          <w:i/>
+          <w:highlight w:val="yellow"/>
+        </w:rPr>
+        <w:t>camera</w:t>
+      </w:r>
+      <w:r>
+        <w:rPr>
+          <w:rFonts w:ascii="Times New Roman" w:hAnsi="Times New Roman" w:cs="Times New Roman"/>
+          <w:highlight w:val="yellow"/>
+        </w:rPr>
+        <w:t>)</w:t>
+      </w:r>
+      <w:r>
+        <w:rPr>
+          <w:rFonts w:ascii="Times New Roman" w:hAnsi="Times New Roman" w:cs="Times New Roman"/>
+          <w:highlight w:val="yellow"/>
+        </w:rPr>
+        <w:t xml:space="preserve"> </w:t>
+      </w:r>
+      <w:r>
+        <w:rPr>
+          <w:rFonts w:ascii="Times New Roman" w:hAnsi="Times New Roman" w:cs="Times New Roman"/>
+          <w:highlight w:val="yellow"/>
+        </w:rPr>
+        <w:t>:</w:t>
+      </w:r>
+      <w:r>
+        <w:rPr>
+          <w:rFonts w:ascii="Times New Roman" w:hAnsi="Times New Roman" w:cs="Times New Roman"/>
+          <w:highlight w:val="yellow"/>
+        </w:rPr>
+        <w:t xml:space="preserve"> </w:t>
+      </w:r>
+      <w:r>
+        <w:rPr>
+          <w:rFonts w:ascii="Times New Roman" w:hAnsi="Times New Roman" w:cs="Times New Roman"/>
+          <w:highlight w:val="yellow"/>
+        </w:rPr>
+        <w:t xml:space="preserve">slave nhận </w:t>
+      </w:r>
+      <w:r>
+        <w:rPr>
+          <w:rFonts w:ascii="Times New Roman" w:hAnsi="Times New Roman" w:cs="Times New Roman"/>
+          <w:highlight w:val="yellow"/>
+        </w:rPr>
+        <w:t xml:space="preserve">trực tiếp </w:t>
+      </w:r>
+      <w:r>
+        <w:rPr>
+          <w:rFonts w:ascii="Times New Roman" w:hAnsi="Times New Roman" w:cs="Times New Roman"/>
+          <w:highlight w:val="yellow"/>
+        </w:rPr>
+        <w:t xml:space="preserve">các </w:t>
+      </w:r>
+      <w:r>
+        <w:rPr>
+          <w:rFonts w:ascii="Times New Roman" w:hAnsi="Times New Roman" w:cs="Times New Roman"/>
+          <w:highlight w:val="yellow"/>
+        </w:rPr>
+        <w:t>luồng video từ</w:t>
+      </w:r>
+      <w:r>
+        <w:rPr>
+          <w:rFonts w:ascii="Times New Roman" w:hAnsi="Times New Roman" w:cs="Times New Roman"/>
+          <w:highlight w:val="yellow"/>
+        </w:rPr>
+        <w:t xml:space="preserve"> nhiều</w:t>
+      </w:r>
+      <w:r>
+        <w:rPr>
+          <w:rFonts w:ascii="Times New Roman" w:hAnsi="Times New Roman" w:cs="Times New Roman"/>
+          <w:highlight w:val="yellow"/>
+        </w:rPr>
+        <w:t xml:space="preserve"> camera</w:t>
+      </w:r>
+      <w:r>
+        <w:rPr>
+          <w:rFonts w:ascii="Times New Roman" w:hAnsi="Times New Roman" w:cs="Times New Roman"/>
+          <w:highlight w:val="yellow"/>
+        </w:rPr>
+        <w:t xml:space="preserve"> </w:t>
+      </w:r>
+      <w:r>
+        <w:rPr>
+          <w:rFonts w:ascii="Times New Roman" w:hAnsi="Times New Roman" w:cs="Times New Roman"/>
+          <w:highlight w:val="yellow"/>
+        </w:rPr>
+        <w:t xml:space="preserve">(trong cùng một nhóm/khu vực) </w:t>
+      </w:r>
+      <w:r>
+        <w:rPr>
+          <w:rFonts w:ascii="Times New Roman" w:hAnsi="Times New Roman" w:cs="Times New Roman"/>
+          <w:highlight w:val="yellow"/>
+        </w:rPr>
+        <w:t xml:space="preserve">và </w:t>
+      </w:r>
+      <w:r>
+        <w:rPr>
+          <w:rFonts w:ascii="Times New Roman" w:hAnsi="Times New Roman" w:cs="Times New Roman"/>
+          <w:highlight w:val="yellow"/>
+        </w:rPr>
+        <w:t>nén</w:t>
+      </w:r>
+      <w:r>
+        <w:rPr>
+          <w:rFonts w:ascii="Times New Roman" w:hAnsi="Times New Roman" w:cs="Times New Roman"/>
+          <w:highlight w:val="yellow"/>
+        </w:rPr>
+        <w:t xml:space="preserve"> chúng lạ</w:t>
+      </w:r>
+      <w:r>
+        <w:rPr>
+          <w:rFonts w:ascii="Times New Roman" w:hAnsi="Times New Roman" w:cs="Times New Roman"/>
+          <w:highlight w:val="yellow"/>
+        </w:rPr>
+        <w:t>i ngay s</w:t>
+      </w:r>
+      <w:r>
+        <w:rPr>
+          <w:rFonts w:ascii="Times New Roman" w:hAnsi="Times New Roman" w:cs="Times New Roman"/>
+          <w:highlight w:val="yellow"/>
+        </w:rPr>
+        <w:t xml:space="preserve">au khi camera </w:t>
+      </w:r>
+      <w:r>
+        <w:rPr>
+          <w:rFonts w:ascii="Times New Roman" w:hAnsi="Times New Roman" w:cs="Times New Roman"/>
+          <w:highlight w:val="yellow"/>
+        </w:rPr>
+        <w:t xml:space="preserve">thực hiện </w:t>
+      </w:r>
+      <w:r>
+        <w:rPr>
+          <w:rFonts w:ascii="Times New Roman" w:hAnsi="Times New Roman" w:cs="Times New Roman"/>
+          <w:highlight w:val="yellow"/>
+        </w:rPr>
+        <w:t>đăng nhập</w:t>
+      </w:r>
+      <w:r>
+        <w:rPr>
+          <w:rFonts w:ascii="Times New Roman" w:hAnsi="Times New Roman" w:cs="Times New Roman"/>
+          <w:highlight w:val="yellow"/>
+        </w:rPr>
+        <w:t xml:space="preserve"> với Master</w:t>
+      </w:r>
+      <w:r>
+        <w:rPr>
+          <w:rFonts w:ascii="Times New Roman" w:hAnsi="Times New Roman" w:cs="Times New Roman"/>
+          <w:highlight w:val="yellow"/>
+        </w:rPr>
+        <w:t>.</w:t>
+      </w:r>
+      <w:r>
+        <w:rPr>
+          <w:rFonts w:ascii="Times New Roman" w:hAnsi="Times New Roman" w:cs="Times New Roman"/>
+          <w:highlight w:val="yellow"/>
+        </w:rPr>
+        <w:t xml:space="preserve"> </w:t>
+      </w:r>
+      <w:r>
+        <w:rPr>
+          <w:rFonts w:ascii="Times New Roman" w:hAnsi="Times New Roman" w:cs="Times New Roman"/>
+          <w:highlight w:val="yellow"/>
+        </w:rPr>
+        <w:t xml:space="preserve">Slave và </w:t>
+      </w:r>
+      <w:r>
+        <w:rPr>
+          <w:rFonts w:ascii="Times New Roman" w:hAnsi="Times New Roman" w:cs="Times New Roman"/>
+          <w:highlight w:val="yellow"/>
+        </w:rPr>
+        <w:t>camera giao tiếp</w:t>
+      </w:r>
+      <w:r>
+        <w:rPr>
+          <w:rFonts w:ascii="Times New Roman" w:hAnsi="Times New Roman" w:cs="Times New Roman"/>
+          <w:highlight w:val="yellow"/>
+        </w:rPr>
+        <w:t xml:space="preserve"> </w:t>
+      </w:r>
+      <w:r>
+        <w:rPr>
+          <w:rFonts w:ascii="Times New Roman" w:hAnsi="Times New Roman" w:cs="Times New Roman"/>
+          <w:highlight w:val="yellow"/>
+        </w:rPr>
+        <w:t>thông qua mạ</w:t>
+      </w:r>
+      <w:r>
+        <w:rPr>
+          <w:rFonts w:ascii="Times New Roman" w:hAnsi="Times New Roman" w:cs="Times New Roman"/>
+          <w:highlight w:val="yellow"/>
+        </w:rPr>
+        <w:t>ng LAN,</w:t>
+      </w:r>
+      <w:r>
+        <w:rPr>
+          <w:rFonts w:ascii="Times New Roman" w:hAnsi="Times New Roman" w:cs="Times New Roman"/>
+          <w:highlight w:val="yellow"/>
+        </w:rPr>
+        <w:t xml:space="preserve"> WAN </w:t>
+      </w:r>
+      <w:r>
+        <w:rPr>
+          <w:rFonts w:ascii="Times New Roman" w:hAnsi="Times New Roman" w:cs="Times New Roman"/>
+          <w:highlight w:val="yellow"/>
+        </w:rPr>
+        <w:t xml:space="preserve">hoặc Internet </w:t>
+      </w:r>
+      <w:r>
+        <w:rPr>
+          <w:rFonts w:ascii="Times New Roman" w:hAnsi="Times New Roman" w:cs="Times New Roman"/>
+          <w:highlight w:val="yellow"/>
+        </w:rPr>
+        <w:t xml:space="preserve">mà không </w:t>
+      </w:r>
+      <w:r>
+        <w:rPr>
+          <w:rFonts w:ascii="Times New Roman" w:hAnsi="Times New Roman" w:cs="Times New Roman"/>
+          <w:highlight w:val="yellow"/>
+        </w:rPr>
+        <w:t xml:space="preserve">còn </w:t>
+      </w:r>
+      <w:r>
+        <w:rPr>
+          <w:rFonts w:ascii="Times New Roman" w:hAnsi="Times New Roman" w:cs="Times New Roman"/>
+          <w:highlight w:val="yellow"/>
+        </w:rPr>
+        <w:t xml:space="preserve">phải qua </w:t>
+      </w:r>
+      <w:r>
+        <w:rPr>
+          <w:rFonts w:ascii="Times New Roman" w:hAnsi="Times New Roman" w:cs="Times New Roman"/>
+          <w:highlight w:val="yellow"/>
+        </w:rPr>
+        <w:t xml:space="preserve">trung gian </w:t>
+      </w:r>
+      <w:r>
+        <w:rPr>
+          <w:rFonts w:ascii="Times New Roman" w:hAnsi="Times New Roman" w:cs="Times New Roman"/>
+          <w:highlight w:val="yellow"/>
+        </w:rPr>
+        <w:t>Master</w:t>
+      </w:r>
+      <w:r>
+        <w:rPr>
+          <w:rFonts w:ascii="Times New Roman" w:hAnsi="Times New Roman" w:cs="Times New Roman"/>
+          <w:highlight w:val="yellow"/>
+        </w:rPr>
+        <w:t>.</w:t>
+      </w:r>
+      <w:r>
+        <w:rPr>
+          <w:rFonts w:ascii="Times New Roman" w:hAnsi="Times New Roman" w:cs="Times New Roman"/>
+          <w:highlight w:val="yellow"/>
+        </w:rPr>
+        <w:t xml:space="preserve"> </w:t>
+      </w:r>
+      <w:r>
+        <w:rPr>
+          <w:rFonts w:ascii="Times New Roman" w:hAnsi="Times New Roman" w:cs="Times New Roman"/>
+          <w:highlight w:val="yellow"/>
+        </w:rPr>
+        <w:t>Luồng h</w:t>
+      </w:r>
+      <w:r>
+        <w:rPr>
+          <w:rFonts w:ascii="Times New Roman" w:hAnsi="Times New Roman" w:cs="Times New Roman"/>
+          <w:highlight w:val="yellow"/>
+        </w:rPr>
+        <w:t xml:space="preserve">ình ảnh </w:t>
+      </w:r>
+      <w:r>
+        <w:rPr>
+          <w:rFonts w:ascii="Times New Roman" w:hAnsi="Times New Roman" w:cs="Times New Roman"/>
+          <w:highlight w:val="yellow"/>
+        </w:rPr>
+        <w:t xml:space="preserve">capture </w:t>
+      </w:r>
+      <w:r>
+        <w:rPr>
+          <w:rFonts w:ascii="Times New Roman" w:hAnsi="Times New Roman" w:cs="Times New Roman"/>
+          <w:highlight w:val="yellow"/>
+        </w:rPr>
+        <w:t>từ</w:t>
+      </w:r>
+      <w:r>
+        <w:rPr>
+          <w:rFonts w:ascii="Times New Roman" w:hAnsi="Times New Roman" w:cs="Times New Roman"/>
+          <w:highlight w:val="yellow"/>
+        </w:rPr>
+        <w:t xml:space="preserve"> camera</w:t>
+      </w:r>
+      <w:r>
+        <w:rPr>
+          <w:rFonts w:ascii="Times New Roman" w:hAnsi="Times New Roman" w:cs="Times New Roman"/>
+          <w:highlight w:val="yellow"/>
+        </w:rPr>
+        <w:t xml:space="preserve"> </w:t>
+      </w:r>
+      <w:r>
+        <w:rPr>
+          <w:rFonts w:ascii="Times New Roman" w:hAnsi="Times New Roman" w:cs="Times New Roman"/>
+          <w:highlight w:val="yellow"/>
+        </w:rPr>
+        <w:t>chính là tài nguyên của slave</w:t>
+      </w:r>
+      <w:r>
+        <w:rPr>
+          <w:rFonts w:ascii="Times New Roman" w:hAnsi="Times New Roman" w:cs="Times New Roman"/>
+          <w:highlight w:val="yellow"/>
+        </w:rPr>
+        <w:t>.</w:t>
       </w:r>
     </w:p>
     <w:p>
@@ -9854,24 +11183,220 @@
           <w:highlight w:val="yellow"/>
         </w:rPr>
       </w:pPr>
-      <w:r>
-        <w:rPr>
-          <w:rFonts w:ascii="Times New Roman" w:hAnsi="Times New Roman" w:cs="Times New Roman"/>
+    </w:p>
+    <w:p>
+      <w:pPr>
+        <w:pStyle w:val="ListParagraph"/>
+        <w:numPr>
+          <w:ilvl w:val="0"/>
+          <w:numId w:val="6"/>
+        </w:numPr>
+        <w:jc w:val="both"/>
+        <w:rPr>
+          <w:rFonts w:ascii="Times New Roman" w:hAnsi="Times New Roman" w:cs="Times New Roman"/>
+          <w:highlight w:val="yellow"/>
+        </w:rPr>
+      </w:pPr>
+      <w:r>
+        <w:rPr>
+          <w:rFonts w:ascii="Times New Roman" w:hAnsi="Times New Roman" w:cs="Times New Roman"/>
+          <w:highlight w:val="yellow"/>
+        </w:rPr>
+        <w:t>Chức năng</w:t>
+      </w:r>
+      <w:r>
+        <w:rPr>
+          <w:rFonts w:ascii="Times New Roman" w:hAnsi="Times New Roman" w:cs="Times New Roman"/>
+          <w:highlight w:val="yellow"/>
+        </w:rPr>
+        <w:t xml:space="preserve"> 5 </w:t>
+      </w:r>
+      <w:r>
+        <w:rPr>
+          <w:rFonts w:ascii="Times New Roman" w:hAnsi="Times New Roman" w:cs="Times New Roman"/>
+          <w:i/>
+          <w:highlight w:val="yellow"/>
+        </w:rPr>
+        <w:t>(</w:t>
+      </w:r>
+      <w:r>
+        <w:rPr>
+          <w:rFonts w:ascii="Times New Roman" w:hAnsi="Times New Roman" w:cs="Times New Roman"/>
+          <w:i/>
+          <w:highlight w:val="yellow"/>
+        </w:rPr>
+        <w:t>Giao tiếp giữa slave và máy người dùng) :</w:t>
+      </w:r>
+      <w:r>
+        <w:rPr>
+          <w:rFonts w:ascii="Times New Roman" w:hAnsi="Times New Roman" w:cs="Times New Roman"/>
+          <w:i/>
           <w:highlight w:val="yellow"/>
         </w:rPr>
         <w:t xml:space="preserve"> </w:t>
       </w:r>
-    </w:p>
-    <w:p>
-      <w:pPr>
-        <w:ind w:left="360"/>
-        <w:jc w:val="both"/>
+      <w:r>
+        <w:rPr>
+          <w:rFonts w:ascii="Times New Roman" w:hAnsi="Times New Roman" w:cs="Times New Roman"/>
+          <w:highlight w:val="yellow"/>
+        </w:rPr>
+        <w:t xml:space="preserve">Slave chịu trách nhiệm </w:t>
+      </w:r>
+      <w:r>
+        <w:rPr>
+          <w:rFonts w:ascii="Times New Roman" w:hAnsi="Times New Roman" w:cs="Times New Roman"/>
+          <w:highlight w:val="yellow"/>
+        </w:rPr>
+        <w:t>p</w:t>
+      </w:r>
+      <w:r>
+        <w:rPr>
+          <w:rFonts w:ascii="Times New Roman" w:hAnsi="Times New Roman" w:cs="Times New Roman"/>
+          <w:highlight w:val="yellow"/>
+        </w:rPr>
+        <w:t>hân phối</w:t>
+      </w:r>
+      <w:r>
+        <w:rPr>
+          <w:rFonts w:ascii="Times New Roman" w:hAnsi="Times New Roman" w:cs="Times New Roman"/>
+          <w:highlight w:val="yellow"/>
+        </w:rPr>
+        <w:t xml:space="preserve"> luồng video đã nén</w:t>
+      </w:r>
+      <w:r>
+        <w:rPr>
+          <w:rFonts w:ascii="Times New Roman" w:hAnsi="Times New Roman" w:cs="Times New Roman"/>
+          <w:highlight w:val="yellow"/>
+        </w:rPr>
+        <w:t xml:space="preserve"> cho</w:t>
+      </w:r>
+      <w:r>
+        <w:rPr>
+          <w:rFonts w:ascii="Times New Roman" w:hAnsi="Times New Roman" w:cs="Times New Roman"/>
+          <w:highlight w:val="yellow"/>
+        </w:rPr>
+        <w:t xml:space="preserve"> người dùng</w:t>
+      </w:r>
+      <w:r>
+        <w:rPr>
+          <w:rFonts w:ascii="Times New Roman" w:hAnsi="Times New Roman" w:cs="Times New Roman"/>
+          <w:highlight w:val="yellow"/>
+        </w:rPr>
+        <w:t xml:space="preserve"> thông qua mạng LAN/WAN</w:t>
+      </w:r>
+      <w:r>
+        <w:rPr>
+          <w:rFonts w:ascii="Times New Roman" w:hAnsi="Times New Roman" w:cs="Times New Roman"/>
+          <w:highlight w:val="yellow"/>
+        </w:rPr>
+        <w:t xml:space="preserve"> ngay</w:t>
+      </w:r>
+      <w:r>
+        <w:rPr>
+          <w:rFonts w:ascii="Times New Roman" w:hAnsi="Times New Roman" w:cs="Times New Roman"/>
+          <w:highlight w:val="yellow"/>
+        </w:rPr>
+        <w:t xml:space="preserve"> </w:t>
+      </w:r>
+      <w:r>
+        <w:rPr>
+          <w:rFonts w:ascii="Times New Roman" w:hAnsi="Times New Roman" w:cs="Times New Roman"/>
+          <w:highlight w:val="yellow"/>
+        </w:rPr>
+        <w:t>sau khi user đăng nhập lần đầu tiên</w:t>
+      </w:r>
+      <w:r>
+        <w:rPr>
+          <w:rFonts w:ascii="Times New Roman" w:hAnsi="Times New Roman" w:cs="Times New Roman"/>
+          <w:highlight w:val="yellow"/>
+        </w:rPr>
+        <w:t xml:space="preserve"> </w:t>
+      </w:r>
+      <w:r>
+        <w:rPr>
+          <w:rFonts w:ascii="Times New Roman" w:hAnsi="Times New Roman" w:cs="Times New Roman"/>
+          <w:highlight w:val="yellow"/>
+        </w:rPr>
+        <w:t xml:space="preserve">vào </w:t>
+      </w:r>
+      <w:r>
+        <w:rPr>
+          <w:rFonts w:ascii="Times New Roman" w:hAnsi="Times New Roman" w:cs="Times New Roman"/>
+          <w:highlight w:val="yellow"/>
+        </w:rPr>
+        <w:t>hệ thống</w:t>
+      </w:r>
+      <w:r>
+        <w:rPr>
+          <w:rFonts w:ascii="Times New Roman" w:hAnsi="Times New Roman" w:cs="Times New Roman"/>
+          <w:highlight w:val="yellow"/>
+        </w:rPr>
+        <w:t xml:space="preserve">. Lúc này </w:t>
+      </w:r>
+      <w:r>
+        <w:rPr>
+          <w:rFonts w:ascii="Times New Roman" w:hAnsi="Times New Roman" w:cs="Times New Roman"/>
+          <w:highlight w:val="yellow"/>
+        </w:rPr>
+        <w:t xml:space="preserve">máy tính user sẽ </w:t>
+      </w:r>
+      <w:r>
+        <w:rPr>
+          <w:rFonts w:ascii="Times New Roman" w:hAnsi="Times New Roman" w:cs="Times New Roman"/>
+          <w:highlight w:val="yellow"/>
+        </w:rPr>
+        <w:t>giao</w:t>
+      </w:r>
+      <w:r>
+        <w:rPr>
+          <w:rFonts w:ascii="Times New Roman" w:hAnsi="Times New Roman" w:cs="Times New Roman"/>
+          <w:highlight w:val="yellow"/>
+        </w:rPr>
+        <w:t xml:space="preserve"> tiếp trực tiếp </w:t>
+      </w:r>
+      <w:r>
+        <w:rPr>
+          <w:rFonts w:ascii="Times New Roman" w:hAnsi="Times New Roman" w:cs="Times New Roman"/>
+          <w:highlight w:val="yellow"/>
+        </w:rPr>
+        <w:t xml:space="preserve">với slave để </w:t>
+      </w:r>
+      <w:r>
+        <w:rPr>
+          <w:rFonts w:ascii="Times New Roman" w:hAnsi="Times New Roman" w:cs="Times New Roman"/>
+          <w:highlight w:val="yellow"/>
+        </w:rPr>
+        <w:t>xem</w:t>
+      </w:r>
+      <w:r>
+        <w:rPr>
+          <w:rFonts w:ascii="Times New Roman" w:hAnsi="Times New Roman" w:cs="Times New Roman"/>
+          <w:highlight w:val="yellow"/>
+        </w:rPr>
+        <w:t xml:space="preserve"> hình ảnh</w:t>
+      </w:r>
+      <w:r>
+        <w:rPr>
+          <w:rFonts w:ascii="Times New Roman" w:hAnsi="Times New Roman" w:cs="Times New Roman"/>
+          <w:highlight w:val="yellow"/>
+        </w:rPr>
+        <w:t xml:space="preserve"> từ camera</w:t>
+      </w:r>
+      <w:r>
+        <w:rPr>
+          <w:rFonts w:ascii="Times New Roman" w:hAnsi="Times New Roman" w:cs="Times New Roman"/>
+          <w:highlight w:val="yellow"/>
+        </w:rPr>
+        <w:t xml:space="preserve"> mà không phải qua trung gian Master nữa.</w:t>
+      </w:r>
+    </w:p>
+    <w:p>
+      <w:pPr>
         <w:rPr>
           <w:rFonts w:ascii="Times New Roman" w:hAnsi="Times New Roman" w:cs="Times New Roman"/>
           <w:b/>
           <w:sz w:val="24"/>
           <w:szCs w:val="24"/>
-          <w:highlight w:val="yellow"/>
         </w:rPr>
       </w:pPr>
       <w:r>
@@ -9880,16 +11405,17 @@
           <w:b/>
           <w:sz w:val="24"/>
           <w:szCs w:val="24"/>
-          <w:highlight w:val="yellow"/>
-        </w:rPr>
-        <w:t>Lợi thế</w:t>
-      </w:r>
-    </w:p>
-    <w:p>
-      <w:pPr>
-        <w:jc w:val="both"/>
-        <w:rPr>
-          <w:rFonts w:ascii="Times New Roman" w:hAnsi="Times New Roman" w:cs="Times New Roman"/>
+        </w:rPr>
+        <w:br w:type="page"/>
+      </w:r>
+    </w:p>
+    <w:p>
+      <w:pPr>
+        <w:ind w:left="360"/>
+        <w:jc w:val="both"/>
+        <w:rPr>
+          <w:rFonts w:ascii="Times New Roman" w:hAnsi="Times New Roman" w:cs="Times New Roman"/>
+          <w:b/>
           <w:sz w:val="24"/>
           <w:szCs w:val="24"/>
           <w:highlight w:val="yellow"/>
@@ -9898,57 +11424,71 @@
       <w:r>
         <w:rPr>
           <w:rFonts w:ascii="Times New Roman" w:hAnsi="Times New Roman" w:cs="Times New Roman"/>
+          <w:b/>
           <w:sz w:val="24"/>
           <w:szCs w:val="24"/>
-          <w:highlight w:val="yellow"/>
-        </w:rPr>
-        <w:t xml:space="preserve">So với </w:t>
-      </w:r>
-      <w:r>
-        <w:rPr>
-          <w:rFonts w:ascii="Times New Roman" w:hAnsi="Times New Roman" w:cs="Times New Roman"/>
+        </w:rPr>
+        <w:lastRenderedPageBreak/>
+        <w:t xml:space="preserve">Kịch bản của </w:t>
+      </w:r>
+      <w:r>
+        <w:rPr>
+          <w:rFonts w:ascii="Times New Roman" w:hAnsi="Times New Roman" w:cs="Times New Roman"/>
+          <w:b/>
           <w:sz w:val="24"/>
           <w:szCs w:val="24"/>
-          <w:highlight w:val="yellow"/>
-        </w:rPr>
-        <w:t>hệ thống</w:t>
-      </w:r>
-      <w:r>
-        <w:rPr>
-          <w:rFonts w:ascii="Times New Roman" w:hAnsi="Times New Roman" w:cs="Times New Roman"/>
+        </w:rPr>
+        <w:t>mỗi</w:t>
+      </w:r>
+      <w:r>
+        <w:rPr>
+          <w:rFonts w:ascii="Times New Roman" w:hAnsi="Times New Roman" w:cs="Times New Roman"/>
+          <w:b/>
           <w:sz w:val="24"/>
           <w:szCs w:val="24"/>
-          <w:highlight w:val="yellow"/>
-        </w:rPr>
-        <w:t xml:space="preserve"> một </w:t>
-      </w:r>
-      <w:r>
-        <w:rPr>
-          <w:rFonts w:ascii="Times New Roman" w:hAnsi="Times New Roman" w:cs="Times New Roman"/>
+        </w:rPr>
+        <w:t xml:space="preserve"> chức năng</w:t>
+      </w:r>
+      <w:r>
+        <w:rPr>
+          <w:rFonts w:ascii="Times New Roman" w:hAnsi="Times New Roman" w:cs="Times New Roman"/>
+          <w:highlight w:val="yellow"/>
+        </w:rPr>
+        <w:t xml:space="preserve"> </w:t>
+      </w:r>
+    </w:p>
+    <w:p>
+      <w:pPr>
+        <w:ind w:left="360"/>
+        <w:jc w:val="both"/>
+        <w:rPr>
+          <w:rFonts w:ascii="Times New Roman" w:hAnsi="Times New Roman" w:cs="Times New Roman"/>
+          <w:b/>
           <w:sz w:val="24"/>
           <w:szCs w:val="24"/>
-          <w:highlight w:val="yellow"/>
-        </w:rPr>
-        <w:t>host</w:t>
-      </w:r>
-      <w:r>
-        <w:rPr>
-          <w:rFonts w:ascii="Times New Roman" w:hAnsi="Times New Roman" w:cs="Times New Roman"/>
+        </w:rPr>
+      </w:pPr>
+      <w:r>
+        <w:rPr>
+          <w:rFonts w:ascii="Times New Roman" w:hAnsi="Times New Roman" w:cs="Times New Roman"/>
+          <w:b/>
           <w:sz w:val="24"/>
           <w:szCs w:val="24"/>
           <w:highlight w:val="yellow"/>
         </w:rPr>
-        <w:t xml:space="preserve"> của Hoàng và Thưởng</w:t>
-      </w:r>
-      <w:r>
+        <w:t>Nhận xét</w:t>
+      </w:r>
+    </w:p>
+    <w:p>
+      <w:pPr>
+        <w:jc w:val="both"/>
         <w:rPr>
           <w:rFonts w:ascii="Times New Roman" w:hAnsi="Times New Roman" w:cs="Times New Roman"/>
           <w:sz w:val="24"/>
           <w:szCs w:val="24"/>
           <w:highlight w:val="yellow"/>
         </w:rPr>
-        <w:t>, thì hệ thống cluster này có nhiều điểm ưu việt hơn</w:t>
-      </w:r>
+      </w:pPr>
       <w:r>
         <w:rPr>
           <w:rFonts w:ascii="Times New Roman" w:hAnsi="Times New Roman" w:cs="Times New Roman"/>
@@ -9956,20 +11496,17 @@
           <w:szCs w:val="24"/>
           <w:highlight w:val="yellow"/>
         </w:rPr>
-        <w:t xml:space="preserve"> vì</w:t>
-      </w:r>
-    </w:p>
-    <w:p>
-      <w:pPr>
-        <w:ind w:firstLine="720"/>
-        <w:jc w:val="both"/>
+        <w:t xml:space="preserve">So với </w:t>
+      </w:r>
+      <w:r>
         <w:rPr>
           <w:rFonts w:ascii="Times New Roman" w:hAnsi="Times New Roman" w:cs="Times New Roman"/>
           <w:sz w:val="24"/>
           <w:szCs w:val="24"/>
           <w:highlight w:val="yellow"/>
         </w:rPr>
-      </w:pPr>
+        <w:t>hệ thống</w:t>
+      </w:r>
       <w:r>
         <w:rPr>
           <w:rFonts w:ascii="Times New Roman" w:hAnsi="Times New Roman" w:cs="Times New Roman"/>
@@ -9977,7 +11514,7 @@
           <w:szCs w:val="24"/>
           <w:highlight w:val="yellow"/>
         </w:rPr>
-        <w:t xml:space="preserve">- </w:t>
+        <w:t xml:space="preserve"> một </w:t>
       </w:r>
       <w:r>
         <w:rPr>
@@ -9986,7 +11523,7 @@
           <w:szCs w:val="24"/>
           <w:highlight w:val="yellow"/>
         </w:rPr>
-        <w:t>Dễ dàng xử lý khi lượng máy client</w:t>
+        <w:t>host</w:t>
       </w:r>
       <w:r>
         <w:rPr>
@@ -9995,7 +11532,7 @@
           <w:szCs w:val="24"/>
           <w:highlight w:val="yellow"/>
         </w:rPr>
-        <w:t xml:space="preserve"> hay camera</w:t>
+        <w:t>, thì hệ thống cluster này có nhiều điểm ưu việt hơn</w:t>
       </w:r>
       <w:r>
         <w:rPr>
@@ -10004,7 +11541,7 @@
           <w:szCs w:val="24"/>
           <w:highlight w:val="yellow"/>
         </w:rPr>
-        <w:t xml:space="preserve"> truy cập tăng cao</w:t>
+        <w:t xml:space="preserve"> vì</w:t>
       </w:r>
       <w:r>
         <w:rPr>
@@ -10013,7 +11550,7 @@
           <w:szCs w:val="24"/>
           <w:highlight w:val="yellow"/>
         </w:rPr>
-        <w:t xml:space="preserve"> và </w:t>
+        <w:t xml:space="preserve"> nó</w:t>
       </w:r>
       <w:r>
         <w:rPr>
@@ -10022,7 +11559,7 @@
           <w:szCs w:val="24"/>
           <w:highlight w:val="yellow"/>
         </w:rPr>
-        <w:t>phần cứng lẫn ứng dụng của</w:t>
+        <w:t xml:space="preserve"> có nhiều slave, cho phép</w:t>
       </w:r>
       <w:r>
         <w:rPr>
@@ -10040,7 +11577,7 @@
           <w:szCs w:val="24"/>
           <w:highlight w:val="yellow"/>
         </w:rPr>
-        <w:t>một host không thể đáp ứng nổi điề</w:t>
+        <w:t>điề</w:t>
       </w:r>
       <w:r>
         <w:rPr>
@@ -10049,7 +11586,7 @@
           <w:szCs w:val="24"/>
           <w:highlight w:val="yellow"/>
         </w:rPr>
-        <w:t>u đó, n</w:t>
+        <w:t>u tiết</w:t>
       </w:r>
       <w:r>
         <w:rPr>
@@ -10058,7 +11595,7 @@
           <w:szCs w:val="24"/>
           <w:highlight w:val="yellow"/>
         </w:rPr>
-        <w:t xml:space="preserve">ên </w:t>
+        <w:t xml:space="preserve">: </w:t>
       </w:r>
       <w:r>
         <w:rPr>
@@ -10067,7 +11604,7 @@
           <w:szCs w:val="24"/>
           <w:highlight w:val="yellow"/>
         </w:rPr>
-        <w:t>tốc độ xử lý sẽ chậm hoặ</w:t>
+        <w:t>tăng</w:t>
       </w:r>
       <w:r>
         <w:rPr>
@@ -10076,7 +11613,7 @@
           <w:szCs w:val="24"/>
           <w:highlight w:val="yellow"/>
         </w:rPr>
-        <w:t>c</w:t>
+        <w:t xml:space="preserve"> hoặc </w:t>
       </w:r>
       <w:r>
         <w:rPr>
@@ -10085,8 +11622,10 @@
           <w:szCs w:val="24"/>
           <w:highlight w:val="yellow"/>
         </w:rPr>
-        <w:t xml:space="preserve"> sự</w:t>
-      </w:r>
+        <w:t>giảm</w:t>
+      </w:r>
+      <w:bookmarkStart w:id="1" w:name="_GoBack"/>
+      <w:bookmarkEnd w:id="1"/>
       <w:r>
         <w:rPr>
           <w:rFonts w:ascii="Times New Roman" w:hAnsi="Times New Roman" w:cs="Times New Roman"/>
@@ -10094,7 +11633,7 @@
           <w:szCs w:val="24"/>
           <w:highlight w:val="yellow"/>
         </w:rPr>
-        <w:t xml:space="preserve"> </w:t>
+        <w:t xml:space="preserve"> số lượng host </w:t>
       </w:r>
       <w:r>
         <w:rPr>
@@ -10103,7 +11642,7 @@
           <w:szCs w:val="24"/>
           <w:highlight w:val="yellow"/>
         </w:rPr>
-        <w:t>cạn kiệt tài nguyên củ</w:t>
+        <w:t>để</w:t>
       </w:r>
       <w:r>
         <w:rPr>
@@ -10112,7 +11651,7 @@
           <w:szCs w:val="24"/>
           <w:highlight w:val="yellow"/>
         </w:rPr>
-        <w:t>a host</w:t>
+        <w:t xml:space="preserve"> </w:t>
       </w:r>
       <w:r>
         <w:rPr>
@@ -10121,7 +11660,7 @@
           <w:szCs w:val="24"/>
           <w:highlight w:val="yellow"/>
         </w:rPr>
-        <w:t xml:space="preserve"> sẽ xảy ra</w:t>
+        <w:t xml:space="preserve">đáp ứng </w:t>
       </w:r>
       <w:r>
         <w:rPr>
@@ -10130,20 +11669,17 @@
           <w:szCs w:val="24"/>
           <w:highlight w:val="yellow"/>
         </w:rPr>
-        <w:t>.</w:t>
-      </w:r>
-    </w:p>
-    <w:p>
-      <w:pPr>
-        <w:ind w:firstLine="720"/>
-        <w:jc w:val="both"/>
+        <w:t>khi số lượng camera cũng như người dùng tăng cao</w:t>
+      </w:r>
+      <w:r>
         <w:rPr>
           <w:rFonts w:ascii="Times New Roman" w:hAnsi="Times New Roman" w:cs="Times New Roman"/>
           <w:sz w:val="24"/>
           <w:szCs w:val="24"/>
           <w:highlight w:val="yellow"/>
         </w:rPr>
-      </w:pPr>
+        <w:t xml:space="preserve"> hoặc giả</w:t>
+      </w:r>
       <w:r>
         <w:rPr>
           <w:rFonts w:ascii="Times New Roman" w:hAnsi="Times New Roman" w:cs="Times New Roman"/>
@@ -10151,7 +11687,7 @@
           <w:szCs w:val="24"/>
           <w:highlight w:val="yellow"/>
         </w:rPr>
-        <w:t xml:space="preserve">- </w:t>
+        <w:t>m đi</w:t>
       </w:r>
       <w:r>
         <w:rPr>
@@ -10160,16 +11696,31 @@
           <w:szCs w:val="24"/>
           <w:highlight w:val="yellow"/>
         </w:rPr>
-        <w:t xml:space="preserve">Hệ thống một host sẽ dễ bị tổn thương khi có sự cố vì nó không có </w:t>
-      </w:r>
-      <w:r>
+        <w:t>.</w:t>
+      </w:r>
+    </w:p>
+    <w:p>
+      <w:pPr>
+        <w:jc w:val="both"/>
         <w:rPr>
           <w:rFonts w:ascii="Times New Roman" w:hAnsi="Times New Roman" w:cs="Times New Roman"/>
           <w:sz w:val="24"/>
           <w:szCs w:val="24"/>
-          <w:highlight w:val="yellow"/>
-        </w:rPr>
-        <w:t>server dự phòng.</w:t>
+        </w:rPr>
+      </w:pPr>
+      <w:r>
+        <w:rPr>
+          <w:rFonts w:ascii="Times New Roman" w:hAnsi="Times New Roman" w:cs="Times New Roman"/>
+          <w:b/>
+        </w:rPr>
+        <w:t>3.</w:t>
+      </w:r>
+      <w:r>
+        <w:rPr>
+          <w:rFonts w:ascii="Times New Roman" w:hAnsi="Times New Roman" w:cs="Times New Roman"/>
+          <w:b/>
+        </w:rPr>
+        <w:t>2) Phân tích thiết kế</w:t>
       </w:r>
     </w:p>
     <w:p>
@@ -10184,59 +11735,108 @@
       <w:r>
         <w:rPr>
           <w:rFonts w:ascii="Times New Roman" w:hAnsi="Times New Roman" w:cs="Times New Roman"/>
+        </w:rPr>
+        <w:t xml:space="preserve">   </w:t>
+      </w:r>
+      <w:r>
+        <w:rPr>
+          <w:rFonts w:ascii="Times New Roman" w:hAnsi="Times New Roman" w:cs="Times New Roman"/>
+          <w:b/>
+        </w:rPr>
+        <w:t xml:space="preserve">3.2.1) </w:t>
+      </w:r>
+      <w:r>
+        <w:rPr>
+          <w:rFonts w:ascii="Times New Roman" w:hAnsi="Times New Roman" w:cs="Times New Roman"/>
+          <w:b/>
+        </w:rPr>
+        <w:t xml:space="preserve">Kịch bản </w:t>
+      </w:r>
+      <w:r>
+        <w:rPr>
+          <w:rFonts w:ascii="Times New Roman" w:hAnsi="Times New Roman" w:cs="Times New Roman"/>
+          <w:b/>
+        </w:rPr>
+        <w:t>xử lý</w:t>
+      </w:r>
+      <w:r>
+        <w:rPr>
+          <w:rFonts w:ascii="Times New Roman" w:hAnsi="Times New Roman" w:cs="Times New Roman"/>
+          <w:b/>
+        </w:rPr>
+        <w:t xml:space="preserve"> trên các </w:t>
+      </w:r>
+      <w:r>
+        <w:rPr>
+          <w:rFonts w:ascii="Times New Roman" w:hAnsi="Times New Roman" w:cs="Times New Roman"/>
+          <w:b/>
+        </w:rPr>
+        <w:t>môi trường</w:t>
+      </w:r>
+      <w:r>
+        <w:rPr>
+          <w:rFonts w:ascii="Times New Roman" w:hAnsi="Times New Roman" w:cs="Times New Roman"/>
+          <w:b/>
+        </w:rPr>
+        <w:t xml:space="preserve"> phần cứng</w:t>
+      </w:r>
+    </w:p>
+    <w:p>
+      <w:pPr>
+        <w:ind w:left="360"/>
+        <w:jc w:val="both"/>
+        <w:rPr>
+          <w:rFonts w:ascii="Times New Roman" w:hAnsi="Times New Roman" w:cs="Times New Roman"/>
+          <w:b/>
           <w:sz w:val="24"/>
           <w:szCs w:val="24"/>
-          <w:highlight w:val="yellow"/>
-        </w:rPr>
-        <w:tab/>
-        <w:t xml:space="preserve">- </w:t>
-      </w:r>
-      <w:r>
-        <w:rPr>
-          <w:rFonts w:ascii="Times New Roman" w:hAnsi="Times New Roman" w:cs="Times New Roman"/>
+        </w:rPr>
+      </w:pPr>
+      <w:r>
+        <w:rPr>
+          <w:rFonts w:ascii="Times New Roman" w:hAnsi="Times New Roman" w:cs="Times New Roman"/>
+          <w:b/>
           <w:sz w:val="24"/>
           <w:szCs w:val="24"/>
-          <w:highlight w:val="yellow"/>
-        </w:rPr>
-        <w:t>Tránh</w:t>
-      </w:r>
-      <w:r>
-        <w:rPr>
-          <w:rFonts w:ascii="Times New Roman" w:hAnsi="Times New Roman" w:cs="Times New Roman"/>
+        </w:rPr>
+        <w:t>Môi trường phần cứ</w:t>
+      </w:r>
+      <w:r>
+        <w:rPr>
+          <w:rFonts w:ascii="Times New Roman" w:hAnsi="Times New Roman" w:cs="Times New Roman"/>
+          <w:b/>
           <w:sz w:val="24"/>
           <w:szCs w:val="24"/>
-          <w:highlight w:val="yellow"/>
-        </w:rPr>
-        <w:t xml:space="preserve"> được trường hợp nghẽn nút cổ chai nếu xảy ra quá tải đường truyền</w:t>
-      </w:r>
-      <w:r>
-        <w:rPr>
-          <w:rFonts w:ascii="Times New Roman" w:hAnsi="Times New Roman" w:cs="Times New Roman"/>
+        </w:rPr>
+        <w:t>ng chí có</w:t>
+      </w:r>
+      <w:r>
+        <w:rPr>
+          <w:rFonts w:ascii="Times New Roman" w:hAnsi="Times New Roman" w:cs="Times New Roman"/>
+          <w:b/>
           <w:sz w:val="24"/>
           <w:szCs w:val="24"/>
-          <w:highlight w:val="yellow"/>
-        </w:rPr>
-        <w:t xml:space="preserve"> ra</w:t>
-      </w:r>
-      <w:r>
+        </w:rPr>
+        <w:t xml:space="preserve"> CPU</w:t>
+      </w:r>
+    </w:p>
+    <w:p>
+      <w:pPr>
+        <w:jc w:val="both"/>
         <w:rPr>
           <w:rFonts w:ascii="Times New Roman" w:hAnsi="Times New Roman" w:cs="Times New Roman"/>
           <w:sz w:val="24"/>
           <w:szCs w:val="24"/>
-          <w:highlight w:val="yellow"/>
-        </w:rPr>
-        <w:t xml:space="preserve"> vào Master.</w:t>
-      </w:r>
-    </w:p>
-    <w:p>
-      <w:pPr>
-        <w:jc w:val="both"/>
+        </w:rPr>
+      </w:pPr>
+      <w:r>
         <w:rPr>
           <w:rFonts w:ascii="Times New Roman" w:hAnsi="Times New Roman" w:cs="Times New Roman"/>
           <w:sz w:val="24"/>
           <w:szCs w:val="24"/>
         </w:rPr>
-      </w:pPr>
+        <w:t>Một client yêu cầu tới Master</w:t>
+      </w:r>
     </w:p>
     <w:p>
       <w:pPr>
@@ -10250,165 +11850,103 @@
       <w:r>
         <w:rPr>
           <w:rFonts w:ascii="Times New Roman" w:hAnsi="Times New Roman" w:cs="Times New Roman"/>
-          <w:b/>
-        </w:rPr>
-        <w:t>3.</w:t>
-      </w:r>
-      <w:r>
-        <w:rPr>
-          <w:rFonts w:ascii="Times New Roman" w:hAnsi="Times New Roman" w:cs="Times New Roman"/>
-          <w:b/>
-        </w:rPr>
-        <w:t>2) Phân tích thiết kế</w:t>
-      </w:r>
-    </w:p>
-    <w:p>
-      <w:pPr>
-        <w:jc w:val="both"/>
-        <w:rPr>
-          <w:rFonts w:ascii="Times New Roman" w:hAnsi="Times New Roman" w:cs="Times New Roman"/>
           <w:sz w:val="24"/>
           <w:szCs w:val="24"/>
         </w:rPr>
-      </w:pPr>
-      <w:r>
-        <w:rPr>
-          <w:rFonts w:ascii="Times New Roman" w:hAnsi="Times New Roman" w:cs="Times New Roman"/>
-        </w:rPr>
-        <w:t xml:space="preserve">   </w:t>
-      </w:r>
-      <w:r>
-        <w:rPr>
-          <w:rFonts w:ascii="Times New Roman" w:hAnsi="Times New Roman" w:cs="Times New Roman"/>
-          <w:b/>
-        </w:rPr>
-        <w:t xml:space="preserve">3.2.1) </w:t>
-      </w:r>
-      <w:r>
-        <w:rPr>
-          <w:rFonts w:ascii="Times New Roman" w:hAnsi="Times New Roman" w:cs="Times New Roman"/>
-          <w:b/>
-        </w:rPr>
-        <w:t xml:space="preserve">Kịch bản </w:t>
-      </w:r>
-      <w:r>
-        <w:rPr>
-          <w:rFonts w:ascii="Times New Roman" w:hAnsi="Times New Roman" w:cs="Times New Roman"/>
-          <w:b/>
-        </w:rPr>
-        <w:t>xử lý</w:t>
-      </w:r>
-      <w:r>
-        <w:rPr>
-          <w:rFonts w:ascii="Times New Roman" w:hAnsi="Times New Roman" w:cs="Times New Roman"/>
-          <w:b/>
-        </w:rPr>
-        <w:t xml:space="preserve"> trên các </w:t>
-      </w:r>
-      <w:r>
-        <w:rPr>
-          <w:rFonts w:ascii="Times New Roman" w:hAnsi="Times New Roman" w:cs="Times New Roman"/>
-          <w:b/>
-        </w:rPr>
-        <w:t>môi trường</w:t>
-      </w:r>
-      <w:r>
-        <w:rPr>
-          <w:rFonts w:ascii="Times New Roman" w:hAnsi="Times New Roman" w:cs="Times New Roman"/>
-          <w:b/>
-        </w:rPr>
-        <w:t xml:space="preserve"> phần cứng</w:t>
-      </w:r>
-    </w:p>
-    <w:p>
-      <w:pPr>
-        <w:ind w:left="360"/>
-        <w:jc w:val="both"/>
-        <w:rPr>
-          <w:rFonts w:ascii="Times New Roman" w:hAnsi="Times New Roman" w:cs="Times New Roman"/>
-          <w:b/>
+        <w:tab/>
+        <w:t>If (</w:t>
+      </w:r>
+      <w:r>
+        <w:rPr>
+          <w:rFonts w:ascii="Times New Roman" w:hAnsi="Times New Roman" w:cs="Times New Roman"/>
           <w:sz w:val="24"/>
           <w:szCs w:val="24"/>
         </w:rPr>
-      </w:pPr>
-      <w:r>
-        <w:rPr>
-          <w:rFonts w:ascii="Times New Roman" w:hAnsi="Times New Roman" w:cs="Times New Roman"/>
-          <w:b/>
+        <w:t>NoCoreRest)</w:t>
+      </w:r>
+    </w:p>
+    <w:p>
+      <w:pPr>
+        <w:jc w:val="both"/>
+        <w:rPr>
+          <w:rFonts w:ascii="Times New Roman" w:hAnsi="Times New Roman" w:cs="Times New Roman"/>
           <w:sz w:val="24"/>
           <w:szCs w:val="24"/>
         </w:rPr>
-        <w:t>Môi trường phần cứ</w:t>
-      </w:r>
-      <w:r>
-        <w:rPr>
-          <w:rFonts w:ascii="Times New Roman" w:hAnsi="Times New Roman" w:cs="Times New Roman"/>
-          <w:b/>
+      </w:pPr>
+      <w:r>
+        <w:rPr>
+          <w:rFonts w:ascii="Times New Roman" w:hAnsi="Times New Roman" w:cs="Times New Roman"/>
           <w:sz w:val="24"/>
           <w:szCs w:val="24"/>
         </w:rPr>
-        <w:t>ng chí có</w:t>
-      </w:r>
-      <w:r>
-        <w:rPr>
-          <w:rFonts w:ascii="Times New Roman" w:hAnsi="Times New Roman" w:cs="Times New Roman"/>
-          <w:b/>
+        <w:tab/>
+      </w:r>
+      <w:r>
+        <w:rPr>
+          <w:rFonts w:ascii="Times New Roman" w:hAnsi="Times New Roman" w:cs="Times New Roman"/>
           <w:sz w:val="24"/>
           <w:szCs w:val="24"/>
         </w:rPr>
-        <w:t xml:space="preserve"> CPU</w:t>
-      </w:r>
-    </w:p>
-    <w:p>
-      <w:pPr>
-        <w:jc w:val="both"/>
+        <w:tab/>
+      </w:r>
+      <w:r>
         <w:rPr>
           <w:rFonts w:ascii="Times New Roman" w:hAnsi="Times New Roman" w:cs="Times New Roman"/>
           <w:sz w:val="24"/>
           <w:szCs w:val="24"/>
         </w:rPr>
-      </w:pPr>
-      <w:r>
-        <w:rPr>
-          <w:rFonts w:ascii="Times New Roman" w:hAnsi="Times New Roman" w:cs="Times New Roman"/>
+        <w:t>//process</w:t>
+      </w:r>
+    </w:p>
+    <w:p>
+      <w:pPr>
+        <w:ind w:left="360"/>
+        <w:jc w:val="both"/>
+        <w:rPr>
+          <w:rFonts w:ascii="Times New Roman" w:hAnsi="Times New Roman" w:cs="Times New Roman"/>
+          <w:b/>
           <w:sz w:val="24"/>
           <w:szCs w:val="24"/>
         </w:rPr>
-        <w:t>Một client yêu cầu tới Master</w:t>
-      </w:r>
-    </w:p>
-    <w:p>
-      <w:pPr>
-        <w:jc w:val="both"/>
-        <w:rPr>
-          <w:rFonts w:ascii="Times New Roman" w:hAnsi="Times New Roman" w:cs="Times New Roman"/>
+      </w:pPr>
+      <w:r>
+        <w:rPr>
+          <w:rFonts w:ascii="Times New Roman" w:hAnsi="Times New Roman" w:cs="Times New Roman"/>
+          <w:b/>
           <w:sz w:val="24"/>
           <w:szCs w:val="24"/>
         </w:rPr>
-      </w:pPr>
-      <w:r>
-        <w:rPr>
-          <w:rFonts w:ascii="Times New Roman" w:hAnsi="Times New Roman" w:cs="Times New Roman"/>
+        <w:t>Môi trường phần cứng chỉ có một GPU</w:t>
+      </w:r>
+    </w:p>
+    <w:p>
+      <w:pPr>
+        <w:jc w:val="both"/>
+        <w:rPr>
+          <w:rFonts w:ascii="Times New Roman" w:hAnsi="Times New Roman" w:cs="Times New Roman"/>
+          <w:b/>
           <w:sz w:val="24"/>
           <w:szCs w:val="24"/>
         </w:rPr>
-        <w:tab/>
-        <w:t>If (</w:t>
-      </w:r>
-      <w:r>
-        <w:rPr>
-          <w:rFonts w:ascii="Times New Roman" w:hAnsi="Times New Roman" w:cs="Times New Roman"/>
+      </w:pPr>
+      <w:r>
+        <w:rPr>
+          <w:rFonts w:ascii="Times New Roman" w:hAnsi="Times New Roman" w:cs="Times New Roman"/>
+          <w:b/>
           <w:sz w:val="24"/>
           <w:szCs w:val="24"/>
         </w:rPr>
-        <w:t>NoCoreRest)</w:t>
-      </w:r>
-    </w:p>
-    <w:p>
-      <w:pPr>
-        <w:jc w:val="both"/>
-        <w:rPr>
-          <w:rFonts w:ascii="Times New Roman" w:hAnsi="Times New Roman" w:cs="Times New Roman"/>
+        <w:t>….</w:t>
+      </w:r>
+    </w:p>
+    <w:p>
+      <w:pPr>
+        <w:ind w:left="360"/>
+        <w:jc w:val="both"/>
+        <w:rPr>
+          <w:rFonts w:ascii="Times New Roman" w:hAnsi="Times New Roman" w:cs="Times New Roman"/>
+          <w:b/>
           <w:sz w:val="24"/>
           <w:szCs w:val="24"/>
         </w:rPr>
@@ -10416,108 +11954,31 @@
       <w:r>
         <w:rPr>
           <w:rFonts w:ascii="Times New Roman" w:hAnsi="Times New Roman" w:cs="Times New Roman"/>
+          <w:b/>
           <w:sz w:val="24"/>
           <w:szCs w:val="24"/>
         </w:rPr>
-        <w:tab/>
-      </w:r>
-      <w:r>
-        <w:rPr>
-          <w:rFonts w:ascii="Times New Roman" w:hAnsi="Times New Roman" w:cs="Times New Roman"/>
-          <w:sz w:val="24"/>
-          <w:szCs w:val="24"/>
-        </w:rPr>
-        <w:tab/>
-      </w:r>
-      <w:r>
-        <w:rPr>
-          <w:rFonts w:ascii="Times New Roman" w:hAnsi="Times New Roman" w:cs="Times New Roman"/>
-          <w:sz w:val="24"/>
-          <w:szCs w:val="24"/>
-        </w:rPr>
-        <w:t>//process</w:t>
-      </w:r>
-    </w:p>
-    <w:p>
-      <w:pPr>
-        <w:ind w:left="360"/>
-        <w:jc w:val="both"/>
-        <w:rPr>
-          <w:rFonts w:ascii="Times New Roman" w:hAnsi="Times New Roman" w:cs="Times New Roman"/>
-          <w:b/>
-          <w:sz w:val="24"/>
-          <w:szCs w:val="24"/>
-        </w:rPr>
-      </w:pPr>
-      <w:r>
-        <w:rPr>
-          <w:rFonts w:ascii="Times New Roman" w:hAnsi="Times New Roman" w:cs="Times New Roman"/>
-          <w:b/>
-          <w:sz w:val="24"/>
-          <w:szCs w:val="24"/>
-        </w:rPr>
-        <w:t>Môi trường phần cứng chỉ có một GPU</w:t>
-      </w:r>
-    </w:p>
-    <w:p>
-      <w:pPr>
-        <w:jc w:val="both"/>
-        <w:rPr>
-          <w:rFonts w:ascii="Times New Roman" w:hAnsi="Times New Roman" w:cs="Times New Roman"/>
-          <w:b/>
-          <w:sz w:val="24"/>
-          <w:szCs w:val="24"/>
-        </w:rPr>
-      </w:pPr>
-      <w:r>
-        <w:rPr>
-          <w:rFonts w:ascii="Times New Roman" w:hAnsi="Times New Roman" w:cs="Times New Roman"/>
-          <w:b/>
-          <w:sz w:val="24"/>
-          <w:szCs w:val="24"/>
+        <w:t>Môi trường phần cứng có nhiều GPU</w:t>
+      </w:r>
+    </w:p>
+    <w:p>
+      <w:pPr>
+        <w:jc w:val="both"/>
+        <w:rPr>
+          <w:rFonts w:ascii="Times New Roman" w:hAnsi="Times New Roman" w:cs="Times New Roman"/>
+          <w:b/>
+        </w:rPr>
+      </w:pPr>
+      <w:r>
+        <w:rPr>
+          <w:rFonts w:ascii="Times New Roman" w:hAnsi="Times New Roman" w:cs="Times New Roman"/>
+          <w:b/>
         </w:rPr>
         <w:t>….</w:t>
       </w:r>
     </w:p>
     <w:p>
       <w:pPr>
-        <w:ind w:left="360"/>
-        <w:jc w:val="both"/>
-        <w:rPr>
-          <w:rFonts w:ascii="Times New Roman" w:hAnsi="Times New Roman" w:cs="Times New Roman"/>
-          <w:b/>
-          <w:sz w:val="24"/>
-          <w:szCs w:val="24"/>
-        </w:rPr>
-      </w:pPr>
-      <w:r>
-        <w:rPr>
-          <w:rFonts w:ascii="Times New Roman" w:hAnsi="Times New Roman" w:cs="Times New Roman"/>
-          <w:b/>
-          <w:sz w:val="24"/>
-          <w:szCs w:val="24"/>
-        </w:rPr>
-        <w:t>Môi trường phần cứng có nhiều GPU</w:t>
-      </w:r>
-    </w:p>
-    <w:p>
-      <w:pPr>
-        <w:jc w:val="both"/>
-        <w:rPr>
-          <w:rFonts w:ascii="Times New Roman" w:hAnsi="Times New Roman" w:cs="Times New Roman"/>
-          <w:b/>
-        </w:rPr>
-      </w:pPr>
-      <w:r>
-        <w:rPr>
-          <w:rFonts w:ascii="Times New Roman" w:hAnsi="Times New Roman" w:cs="Times New Roman"/>
-          <w:b/>
-        </w:rPr>
-        <w:t>….</w:t>
-      </w:r>
-    </w:p>
-    <w:p>
-      <w:pPr>
         <w:jc w:val="both"/>
         <w:rPr>
           <w:rFonts w:ascii="Times New Roman" w:hAnsi="Times New Roman" w:cs="Times New Roman"/>
@@ -10659,105 +12120,105 @@
         <w:rPr>
           <w:rFonts w:ascii="Times New Roman" w:hAnsi="Times New Roman" w:cs="Times New Roman"/>
         </w:rPr>
+        <w:t xml:space="preserve">   </w:t>
+      </w:r>
+      <w:r>
+        <w:rPr>
+          <w:rFonts w:ascii="Times New Roman" w:hAnsi="Times New Roman" w:cs="Times New Roman"/>
+        </w:rPr>
+        <w:t>- Framework và công dụng</w:t>
+      </w:r>
+    </w:p>
+    <w:p>
+      <w:pPr>
+        <w:jc w:val="both"/>
+        <w:rPr>
+          <w:rFonts w:ascii="Times New Roman" w:hAnsi="Times New Roman" w:cs="Times New Roman"/>
+        </w:rPr>
+      </w:pPr>
+      <w:r>
+        <w:rPr>
+          <w:rFonts w:ascii="Times New Roman" w:hAnsi="Times New Roman" w:cs="Times New Roman"/>
+        </w:rPr>
+        <w:t xml:space="preserve">     + CUDA : ...</w:t>
+      </w:r>
+    </w:p>
+    <w:p>
+      <w:pPr>
+        <w:jc w:val="both"/>
+        <w:rPr>
+          <w:rFonts w:ascii="Times New Roman" w:hAnsi="Times New Roman" w:cs="Times New Roman"/>
+        </w:rPr>
+      </w:pPr>
+      <w:r>
+        <w:rPr>
+          <w:rFonts w:ascii="Times New Roman" w:hAnsi="Times New Roman" w:cs="Times New Roman"/>
+        </w:rPr>
+        <w:t xml:space="preserve">       ...</w:t>
+      </w:r>
+    </w:p>
+    <w:p>
+      <w:pPr>
+        <w:jc w:val="both"/>
+        <w:rPr>
+          <w:rFonts w:ascii="Times New Roman" w:hAnsi="Times New Roman" w:cs="Times New Roman"/>
+        </w:rPr>
+      </w:pPr>
+      <w:r>
+        <w:rPr>
+          <w:rFonts w:ascii="Times New Roman" w:hAnsi="Times New Roman" w:cs="Times New Roman"/>
+        </w:rPr>
+        <w:t xml:space="preserve">   - Ngôn ngữ Ltr và công dụng</w:t>
+      </w:r>
+    </w:p>
+    <w:p>
+      <w:pPr>
+        <w:jc w:val="both"/>
+        <w:rPr>
+          <w:rFonts w:ascii="Times New Roman" w:hAnsi="Times New Roman" w:cs="Times New Roman"/>
+        </w:rPr>
+      </w:pPr>
+      <w:r>
+        <w:rPr>
+          <w:rFonts w:ascii="Times New Roman" w:hAnsi="Times New Roman" w:cs="Times New Roman"/>
+        </w:rPr>
+        <w:t xml:space="preserve">     + C++ : chạy ở đâu, công đoạn nào</w:t>
+      </w:r>
+    </w:p>
+    <w:p>
+      <w:pPr>
+        <w:jc w:val="both"/>
+        <w:rPr>
+          <w:rFonts w:ascii="Times New Roman" w:hAnsi="Times New Roman" w:cs="Times New Roman"/>
+        </w:rPr>
+      </w:pPr>
+    </w:p>
+    <w:p>
+      <w:pPr>
+        <w:jc w:val="both"/>
+        <w:rPr>
+          <w:rFonts w:ascii="Times New Roman" w:hAnsi="Times New Roman" w:cs="Times New Roman"/>
+        </w:rPr>
+      </w:pPr>
+      <w:r>
+        <w:rPr>
+          <w:rFonts w:ascii="Times New Roman" w:hAnsi="Times New Roman" w:cs="Times New Roman"/>
+        </w:rPr>
+        <w:t>P/S : xem xét ý 3 và 4</w:t>
+      </w:r>
+    </w:p>
+    <w:p>
+      <w:pPr>
+        <w:jc w:val="both"/>
+        <w:rPr>
+          <w:rFonts w:ascii="Times New Roman" w:hAnsi="Times New Roman" w:cs="Times New Roman"/>
+        </w:rPr>
+      </w:pPr>
+      <w:r>
+        <w:rPr>
+          <w:rFonts w:ascii="Times New Roman" w:hAnsi="Times New Roman" w:cs="Times New Roman"/>
+        </w:rPr>
         <w:lastRenderedPageBreak/>
-        <w:t xml:space="preserve">   </w:t>
-      </w:r>
-      <w:r>
-        <w:rPr>
-          <w:rFonts w:ascii="Times New Roman" w:hAnsi="Times New Roman" w:cs="Times New Roman"/>
-        </w:rPr>
-        <w:t>- Framework và công dụng</w:t>
-      </w:r>
-    </w:p>
-    <w:p>
-      <w:pPr>
-        <w:jc w:val="both"/>
-        <w:rPr>
-          <w:rFonts w:ascii="Times New Roman" w:hAnsi="Times New Roman" w:cs="Times New Roman"/>
-        </w:rPr>
-      </w:pPr>
-      <w:r>
-        <w:rPr>
-          <w:rFonts w:ascii="Times New Roman" w:hAnsi="Times New Roman" w:cs="Times New Roman"/>
-        </w:rPr>
-        <w:t xml:space="preserve">     + CUDA : ...</w:t>
-      </w:r>
-    </w:p>
-    <w:p>
-      <w:pPr>
-        <w:jc w:val="both"/>
-        <w:rPr>
-          <w:rFonts w:ascii="Times New Roman" w:hAnsi="Times New Roman" w:cs="Times New Roman"/>
-        </w:rPr>
-      </w:pPr>
-      <w:r>
-        <w:rPr>
-          <w:rFonts w:ascii="Times New Roman" w:hAnsi="Times New Roman" w:cs="Times New Roman"/>
-        </w:rPr>
-        <w:t xml:space="preserve">       ...</w:t>
-      </w:r>
-    </w:p>
-    <w:p>
-      <w:pPr>
-        <w:jc w:val="both"/>
-        <w:rPr>
-          <w:rFonts w:ascii="Times New Roman" w:hAnsi="Times New Roman" w:cs="Times New Roman"/>
-        </w:rPr>
-      </w:pPr>
-      <w:r>
-        <w:rPr>
-          <w:rFonts w:ascii="Times New Roman" w:hAnsi="Times New Roman" w:cs="Times New Roman"/>
-        </w:rPr>
-        <w:t xml:space="preserve">   - Ngôn ngữ Ltr và công dụng</w:t>
-      </w:r>
-    </w:p>
-    <w:p>
-      <w:pPr>
-        <w:jc w:val="both"/>
-        <w:rPr>
-          <w:rFonts w:ascii="Times New Roman" w:hAnsi="Times New Roman" w:cs="Times New Roman"/>
-        </w:rPr>
-      </w:pPr>
-      <w:r>
-        <w:rPr>
-          <w:rFonts w:ascii="Times New Roman" w:hAnsi="Times New Roman" w:cs="Times New Roman"/>
-        </w:rPr>
-        <w:t xml:space="preserve">     + C++ : chạy ở đâu, công đoạn nào</w:t>
-      </w:r>
-    </w:p>
-    <w:p>
-      <w:pPr>
-        <w:jc w:val="both"/>
-        <w:rPr>
-          <w:rFonts w:ascii="Times New Roman" w:hAnsi="Times New Roman" w:cs="Times New Roman"/>
-        </w:rPr>
-      </w:pPr>
-    </w:p>
-    <w:p>
-      <w:pPr>
-        <w:jc w:val="both"/>
-        <w:rPr>
-          <w:rFonts w:ascii="Times New Roman" w:hAnsi="Times New Roman" w:cs="Times New Roman"/>
-        </w:rPr>
-      </w:pPr>
-      <w:r>
-        <w:rPr>
-          <w:rFonts w:ascii="Times New Roman" w:hAnsi="Times New Roman" w:cs="Times New Roman"/>
-        </w:rPr>
-        <w:t>P/S : xem xét ý 3 và 4</w:t>
-      </w:r>
-    </w:p>
-    <w:p>
-      <w:pPr>
-        <w:jc w:val="both"/>
-        <w:rPr>
-          <w:rFonts w:ascii="Times New Roman" w:hAnsi="Times New Roman" w:cs="Times New Roman"/>
-        </w:rPr>
-      </w:pPr>
-      <w:r>
-        <w:rPr>
-          <w:rFonts w:ascii="Times New Roman" w:hAnsi="Times New Roman" w:cs="Times New Roman"/>
-        </w:rPr>
         <w:t>#########################</w:t>
       </w:r>
     </w:p>
@@ -10991,6 +12452,33 @@
     </w:sectPr>
   </w:body>
 </w:document>
+</file>
+
+<file path=word/comments.xml><?xml version="1.0" encoding="utf-8"?>
+<w:comments xmlns:wpc="http://schemas.microsoft.com/office/word/2010/wordprocessingCanvas" xmlns:cx="http://schemas.microsoft.com/office/drawing/2014/chartex" xmlns:mc="http://schemas.openxmlformats.org/markup-compatibility/2006" xmlns:o="urn:schemas-microsoft-com:office:office" xmlns:r="http://schemas.openxmlformats.org/officeDocument/2006/relationships" xmlns:m="http://schemas.openxmlformats.org/officeDocument/2006/math" xmlns:v="urn:schemas-microsoft-com:vml" xmlns:wp14="http://schemas.microsoft.com/office/word/2010/wordprocessingDrawing" xmlns:wp="http://schemas.openxmlformats.org/drawingml/2006/wordprocessingDrawing" xmlns:w10="urn:schemas-microsoft-com:office:word" xmlns:w="http://schemas.openxmlformats.org/wordprocessingml/2006/main" xmlns:w14="http://schemas.microsoft.com/office/word/2010/wordml" xmlns:w15="http://schemas.microsoft.com/office/word/2012/wordml" xmlns:w16se="http://schemas.microsoft.com/office/word/2015/wordml/symex" xmlns:wpg="http://schemas.microsoft.com/office/word/2010/wordprocessingGroup" xmlns:wpi="http://schemas.microsoft.com/office/word/2010/wordprocessingInk" xmlns:wne="http://schemas.microsoft.com/office/word/2006/wordml" xmlns:wps="http://schemas.microsoft.com/office/word/2010/wordprocessingShape" mc:Ignorable="w14 w15 w16se wp14">
+  <w:comment w:id="0" w:author="admin" w:date="2017-03-21T08:50:00Z" w:initials="a">
+    <w:p>
+      <w:pPr>
+        <w:pStyle w:val="CommentText"/>
+      </w:pPr>
+      <w:r>
+        <w:rPr>
+          <w:rStyle w:val="CommentReference"/>
+        </w:rPr>
+        <w:annotationRef/>
+      </w:r>
+      <w:r>
+        <w:t>LAN/WAN/Internet và LAN/WAN</w:t>
+      </w:r>
+    </w:p>
+  </w:comment>
+</w:comments>
+</file>
+
+<file path=word/commentsExtended.xml><?xml version="1.0" encoding="utf-8"?>
+<w15:commentsEx xmlns:wpc="http://schemas.microsoft.com/office/word/2010/wordprocessingCanvas" xmlns:cx="http://schemas.microsoft.com/office/drawing/2014/chartex" xmlns:mc="http://schemas.openxmlformats.org/markup-compatibility/2006" xmlns:o="urn:schemas-microsoft-com:office:office" xmlns:r="http://schemas.openxmlformats.org/officeDocument/2006/relationships" xmlns:m="http://schemas.openxmlformats.org/officeDocument/2006/math" xmlns:v="urn:schemas-microsoft-com:vml" xmlns:wp14="http://schemas.microsoft.com/office/word/2010/wordprocessingDrawing" xmlns:wp="http://schemas.openxmlformats.org/drawingml/2006/wordprocessingDrawing" xmlns:w10="urn:schemas-microsoft-com:office:word" xmlns:w="http://schemas.openxmlformats.org/wordprocessingml/2006/main" xmlns:w14="http://schemas.microsoft.com/office/word/2010/wordml" xmlns:w15="http://schemas.microsoft.com/office/word/2012/wordml" xmlns:w16se="http://schemas.microsoft.com/office/word/2015/wordml/symex" xmlns:wpg="http://schemas.microsoft.com/office/word/2010/wordprocessingGroup" xmlns:wpi="http://schemas.microsoft.com/office/word/2010/wordprocessingInk" xmlns:wne="http://schemas.microsoft.com/office/word/2006/wordml" xmlns:wps="http://schemas.microsoft.com/office/word/2010/wordprocessingShape" mc:Ignorable="w14 w15 w16se wp14">
+  <w15:commentEx w15:paraId="493B9255" w15:done="0"/>
+</w15:commentsEx>
 </file>
 
 <file path=word/numbering.xml><?xml version="1.0" encoding="utf-8"?>
@@ -15029,6 +16517,14 @@
     <w:abstractNumId w:val="23"/>
   </w:num>
 </w:numbering>
+</file>
+
+<file path=word/people.xml><?xml version="1.0" encoding="utf-8"?>
+<w15:people xmlns:wpc="http://schemas.microsoft.com/office/word/2010/wordprocessingCanvas" xmlns:cx="http://schemas.microsoft.com/office/drawing/2014/chartex" xmlns:mc="http://schemas.openxmlformats.org/markup-compatibility/2006" xmlns:o="urn:schemas-microsoft-com:office:office" xmlns:r="http://schemas.openxmlformats.org/officeDocument/2006/relationships" xmlns:m="http://schemas.openxmlformats.org/officeDocument/2006/math" xmlns:v="urn:schemas-microsoft-com:vml" xmlns:wp14="http://schemas.microsoft.com/office/word/2010/wordprocessingDrawing" xmlns:wp="http://schemas.openxmlformats.org/drawingml/2006/wordprocessingDrawing" xmlns:w10="urn:schemas-microsoft-com:office:word" xmlns:w="http://schemas.openxmlformats.org/wordprocessingml/2006/main" xmlns:w14="http://schemas.microsoft.com/office/word/2010/wordml" xmlns:w15="http://schemas.microsoft.com/office/word/2012/wordml" xmlns:w16se="http://schemas.microsoft.com/office/word/2015/wordml/symex" xmlns:wpg="http://schemas.microsoft.com/office/word/2010/wordprocessingGroup" xmlns:wpi="http://schemas.microsoft.com/office/word/2010/wordprocessingInk" xmlns:wne="http://schemas.microsoft.com/office/word/2006/wordml" xmlns:wps="http://schemas.microsoft.com/office/word/2010/wordprocessingShape" mc:Ignorable="w14 w15 w16se wp14">
+  <w15:person w15:author="admin">
+    <w15:presenceInfo w15:providerId="None" w15:userId="admin"/>
+  </w15:person>
+</w15:people>
 </file>
 
 <file path=word/styles.xml><?xml version="1.0" encoding="utf-8"?>
@@ -15474,6 +16970,104 @@
       <w:u w:val="single"/>
     </w:rPr>
   </w:style>
+  <w:style w:type="character" w:styleId="CommentReference">
+    <w:name w:val="annotation reference"/>
+    <w:basedOn w:val="DefaultParagraphFont"/>
+    <w:uiPriority w:val="99"/>
+    <w:semiHidden/>
+    <w:unhideWhenUsed/>
+    <w:rsid w:val="00984F97"/>
+    <w:rPr>
+      <w:sz w:val="16"/>
+      <w:szCs w:val="16"/>
+    </w:rPr>
+  </w:style>
+  <w:style w:type="paragraph" w:styleId="CommentText">
+    <w:name w:val="annotation text"/>
+    <w:basedOn w:val="Normal"/>
+    <w:link w:val="CommentTextChar"/>
+    <w:uiPriority w:val="99"/>
+    <w:semiHidden/>
+    <w:unhideWhenUsed/>
+    <w:rsid w:val="00984F97"/>
+    <w:pPr>
+      <w:spacing w:line="240" w:lineRule="auto"/>
+    </w:pPr>
+    <w:rPr>
+      <w:sz w:val="20"/>
+      <w:szCs w:val="20"/>
+    </w:rPr>
+  </w:style>
+  <w:style w:type="character" w:customStyle="1" w:styleId="CommentTextChar">
+    <w:name w:val="Comment Text Char"/>
+    <w:basedOn w:val="DefaultParagraphFont"/>
+    <w:link w:val="CommentText"/>
+    <w:uiPriority w:val="99"/>
+    <w:semiHidden/>
+    <w:rsid w:val="00984F97"/>
+    <w:rPr>
+      <w:sz w:val="20"/>
+      <w:szCs w:val="20"/>
+    </w:rPr>
+  </w:style>
+  <w:style w:type="paragraph" w:styleId="CommentSubject">
+    <w:name w:val="annotation subject"/>
+    <w:basedOn w:val="CommentText"/>
+    <w:next w:val="CommentText"/>
+    <w:link w:val="CommentSubjectChar"/>
+    <w:uiPriority w:val="99"/>
+    <w:semiHidden/>
+    <w:unhideWhenUsed/>
+    <w:rsid w:val="00984F97"/>
+    <w:rPr>
+      <w:b/>
+      <w:bCs/>
+    </w:rPr>
+  </w:style>
+  <w:style w:type="character" w:customStyle="1" w:styleId="CommentSubjectChar">
+    <w:name w:val="Comment Subject Char"/>
+    <w:basedOn w:val="CommentTextChar"/>
+    <w:link w:val="CommentSubject"/>
+    <w:uiPriority w:val="99"/>
+    <w:semiHidden/>
+    <w:rsid w:val="00984F97"/>
+    <w:rPr>
+      <w:b/>
+      <w:bCs/>
+      <w:sz w:val="20"/>
+      <w:szCs w:val="20"/>
+    </w:rPr>
+  </w:style>
+  <w:style w:type="paragraph" w:styleId="BalloonText">
+    <w:name w:val="Balloon Text"/>
+    <w:basedOn w:val="Normal"/>
+    <w:link w:val="BalloonTextChar"/>
+    <w:uiPriority w:val="99"/>
+    <w:semiHidden/>
+    <w:unhideWhenUsed/>
+    <w:rsid w:val="00984F97"/>
+    <w:pPr>
+      <w:spacing w:after="0" w:line="240" w:lineRule="auto"/>
+    </w:pPr>
+    <w:rPr>
+      <w:rFonts w:ascii="Segoe UI" w:hAnsi="Segoe UI" w:cs="Segoe UI"/>
+      <w:sz w:val="18"/>
+      <w:szCs w:val="18"/>
+    </w:rPr>
+  </w:style>
+  <w:style w:type="character" w:customStyle="1" w:styleId="BalloonTextChar">
+    <w:name w:val="Balloon Text Char"/>
+    <w:basedOn w:val="DefaultParagraphFont"/>
+    <w:link w:val="BalloonText"/>
+    <w:uiPriority w:val="99"/>
+    <w:semiHidden/>
+    <w:rsid w:val="00984F97"/>
+    <w:rPr>
+      <w:rFonts w:ascii="Segoe UI" w:hAnsi="Segoe UI" w:cs="Segoe UI"/>
+      <w:sz w:val="18"/>
+      <w:szCs w:val="18"/>
+    </w:rPr>
+  </w:style>
 </w:styles>
 </file>
 
@@ -15743,7 +17337,7 @@
 </file>
 
 <file path=customXml/itemProps1.xml><?xml version="1.0" encoding="utf-8"?>
-<ds:datastoreItem xmlns:ds="http://schemas.openxmlformats.org/officeDocument/2006/customXml" ds:itemID="{A59C8E53-DA18-4C8D-A5FE-FE6D452B872E}">
+<ds:datastoreItem xmlns:ds="http://schemas.openxmlformats.org/officeDocument/2006/customXml" ds:itemID="{8B05D0F1-B65B-4D4B-B6CA-E92E8CD0B0FB}">
   <ds:schemaRefs>
     <ds:schemaRef ds:uri="http://schemas.openxmlformats.org/officeDocument/2006/bibliography"/>
   </ds:schemaRefs>

</xml_diff>

<commit_message>
Plan updates from 20/3 -> 9/4
26/3/2017:
Update my thesis' plans in README.md
</commit_message>
<xml_diff>
--- a/Outline.docx
+++ b/Outline.docx
@@ -9821,23 +9821,27 @@
         <w:jc w:val="both"/>
         <w:rPr>
           <w:rFonts w:ascii="Times New Roman" w:eastAsiaTheme="minorEastAsia" w:hAnsi="Times New Roman" w:cs="Times New Roman"/>
-        </w:rPr>
-      </w:pPr>
-      <w:r>
-        <w:rPr>
-          <w:rFonts w:ascii="Times New Roman" w:hAnsi="Times New Roman" w:cs="Times New Roman"/>
+          <w:highlight w:val="yellow"/>
+        </w:rPr>
+      </w:pPr>
+      <w:r>
+        <w:rPr>
+          <w:rFonts w:ascii="Times New Roman" w:hAnsi="Times New Roman" w:cs="Times New Roman"/>
+          <w:highlight w:val="yellow"/>
         </w:rPr>
         <w:t>Các camera được chia thành nhiều nhóm khác nhau</w:t>
       </w:r>
       <w:r>
         <w:rPr>
           <w:rFonts w:ascii="Times New Roman" w:hAnsi="Times New Roman" w:cs="Times New Roman"/>
+          <w:highlight w:val="yellow"/>
         </w:rPr>
         <w:t xml:space="preserve"> </w:t>
       </w:r>
       <w:r>
         <w:rPr>
           <w:rFonts w:ascii="Times New Roman" w:hAnsi="Times New Roman" w:cs="Times New Roman"/>
+          <w:highlight w:val="yellow"/>
         </w:rPr>
         <w:t xml:space="preserve">là </w:t>
       </w:r>
@@ -9848,6 +9852,7 @@
               <w:rPr>
                 <w:rFonts w:ascii="Cambria Math" w:hAnsi="Cambria Math" w:cs="Times New Roman"/>
                 <w:i/>
+                <w:highlight w:val="yellow"/>
               </w:rPr>
             </m:ctrlPr>
           </m:sSubPr>
@@ -9855,6 +9860,7 @@
             <m:r>
               <w:rPr>
                 <w:rFonts w:ascii="Cambria Math" w:hAnsi="Cambria Math" w:cs="Times New Roman"/>
+                <w:highlight w:val="yellow"/>
               </w:rPr>
               <m:t>G</m:t>
             </m:r>
@@ -9863,6 +9869,7 @@
             <m:r>
               <w:rPr>
                 <w:rFonts w:ascii="Cambria Math" w:hAnsi="Cambria Math" w:cs="Times New Roman"/>
+                <w:highlight w:val="yellow"/>
               </w:rPr>
               <m:t>i</m:t>
             </m:r>
@@ -9872,30 +9879,35 @@
       <w:r>
         <w:rPr>
           <w:rFonts w:ascii="Times New Roman" w:hAnsi="Times New Roman" w:cs="Times New Roman"/>
+          <w:highlight w:val="yellow"/>
         </w:rPr>
         <w:t>,</w:t>
       </w:r>
       <w:r>
         <w:rPr>
           <w:rFonts w:ascii="Times New Roman" w:hAnsi="Times New Roman" w:cs="Times New Roman"/>
+          <w:highlight w:val="yellow"/>
         </w:rPr>
         <w:t xml:space="preserve"> </w:t>
       </w:r>
       <w:r>
         <w:rPr>
           <w:rFonts w:ascii="Times New Roman" w:hAnsi="Times New Roman" w:cs="Times New Roman"/>
+          <w:highlight w:val="yellow"/>
         </w:rPr>
         <w:t>s</w:t>
       </w:r>
       <w:r>
         <w:rPr>
           <w:rFonts w:ascii="Times New Roman" w:hAnsi="Times New Roman" w:cs="Times New Roman"/>
+          <w:highlight w:val="yellow"/>
         </w:rPr>
         <w:t xml:space="preserve">ố lượng camera trong mỗi nhóm </w:t>
       </w:r>
       <w:r>
         <w:rPr>
           <w:rFonts w:ascii="Times New Roman" w:hAnsi="Times New Roman" w:cs="Times New Roman"/>
+          <w:highlight w:val="yellow"/>
         </w:rPr>
         <w:t xml:space="preserve">là </w:t>
       </w:r>
@@ -9906,6 +9918,7 @@
               <w:rPr>
                 <w:rFonts w:ascii="Cambria Math" w:hAnsi="Cambria Math" w:cs="Times New Roman"/>
                 <w:i/>
+                <w:highlight w:val="yellow"/>
               </w:rPr>
             </m:ctrlPr>
           </m:sSubPr>
@@ -9913,6 +9926,7 @@
             <m:r>
               <w:rPr>
                 <w:rFonts w:ascii="Cambria Math" w:hAnsi="Cambria Math" w:cs="Times New Roman"/>
+                <w:highlight w:val="yellow"/>
               </w:rPr>
               <m:t>n</m:t>
             </m:r>
@@ -9924,6 +9938,7 @@
                   <w:rPr>
                     <w:rFonts w:ascii="Cambria Math" w:hAnsi="Cambria Math" w:cs="Times New Roman"/>
                     <w:i/>
+                    <w:highlight w:val="yellow"/>
                   </w:rPr>
                 </m:ctrlPr>
               </m:sSubPr>
@@ -9931,6 +9946,7 @@
                 <m:r>
                   <w:rPr>
                     <w:rFonts w:ascii="Cambria Math" w:hAnsi="Cambria Math" w:cs="Times New Roman"/>
+                    <w:highlight w:val="yellow"/>
                   </w:rPr>
                   <m:t>G</m:t>
                 </m:r>
@@ -9939,6 +9955,7 @@
                 <m:r>
                   <w:rPr>
                     <w:rFonts w:ascii="Cambria Math" w:hAnsi="Cambria Math" w:cs="Times New Roman"/>
+                    <w:highlight w:val="yellow"/>
                   </w:rPr>
                   <m:t>i</m:t>
                 </m:r>
@@ -9950,90 +9967,105 @@
       <w:r>
         <w:rPr>
           <w:rFonts w:ascii="Times New Roman" w:eastAsiaTheme="minorEastAsia" w:hAnsi="Times New Roman" w:cs="Times New Roman"/>
+          <w:highlight w:val="yellow"/>
         </w:rPr>
         <w:t xml:space="preserve"> và có thể thay đổi tùy theo </w:t>
       </w:r>
       <w:r>
         <w:rPr>
           <w:rFonts w:ascii="Times New Roman" w:eastAsiaTheme="minorEastAsia" w:hAnsi="Times New Roman" w:cs="Times New Roman"/>
+          <w:highlight w:val="yellow"/>
         </w:rPr>
         <w:t>sự kiện.</w:t>
       </w:r>
       <w:r>
         <w:rPr>
           <w:rFonts w:ascii="Times New Roman" w:eastAsiaTheme="minorEastAsia" w:hAnsi="Times New Roman" w:cs="Times New Roman"/>
+          <w:highlight w:val="yellow"/>
         </w:rPr>
         <w:t xml:space="preserve"> </w:t>
       </w:r>
       <w:r>
         <w:rPr>
           <w:rFonts w:ascii="Times New Roman" w:eastAsiaTheme="minorEastAsia" w:hAnsi="Times New Roman" w:cs="Times New Roman"/>
+          <w:highlight w:val="yellow"/>
         </w:rPr>
         <w:t>Song</w:t>
       </w:r>
       <w:r>
         <w:rPr>
           <w:rFonts w:ascii="Times New Roman" w:eastAsiaTheme="minorEastAsia" w:hAnsi="Times New Roman" w:cs="Times New Roman"/>
+          <w:highlight w:val="yellow"/>
         </w:rPr>
         <w:t xml:space="preserve"> song với đó</w:t>
       </w:r>
       <w:r>
         <w:rPr>
           <w:rFonts w:ascii="Times New Roman" w:eastAsiaTheme="minorEastAsia" w:hAnsi="Times New Roman" w:cs="Times New Roman"/>
+          <w:highlight w:val="yellow"/>
         </w:rPr>
         <w:t>, số lượng người có nhu cầ</w:t>
       </w:r>
       <w:r>
         <w:rPr>
           <w:rFonts w:ascii="Times New Roman" w:eastAsiaTheme="minorEastAsia" w:hAnsi="Times New Roman" w:cs="Times New Roman"/>
+          <w:highlight w:val="yellow"/>
         </w:rPr>
         <w:t>u xem</w:t>
       </w:r>
       <w:r>
         <w:rPr>
           <w:rFonts w:ascii="Times New Roman" w:eastAsiaTheme="minorEastAsia" w:hAnsi="Times New Roman" w:cs="Times New Roman"/>
+          <w:highlight w:val="yellow"/>
         </w:rPr>
         <w:t xml:space="preserve"> cũng có thể tăng lên hay giảm đi</w:t>
       </w:r>
       <w:r>
         <w:rPr>
           <w:rFonts w:ascii="Times New Roman" w:eastAsiaTheme="minorEastAsia" w:hAnsi="Times New Roman" w:cs="Times New Roman"/>
+          <w:highlight w:val="yellow"/>
         </w:rPr>
         <w:t xml:space="preserve"> đột biến</w:t>
       </w:r>
       <w:r>
         <w:rPr>
           <w:rFonts w:ascii="Times New Roman" w:eastAsiaTheme="minorEastAsia" w:hAnsi="Times New Roman" w:cs="Times New Roman"/>
+          <w:highlight w:val="yellow"/>
         </w:rPr>
         <w:t xml:space="preserve"> tùy theo quy mô theo dõi.</w:t>
       </w:r>
       <w:r>
         <w:rPr>
           <w:rFonts w:ascii="Times New Roman" w:eastAsiaTheme="minorEastAsia" w:hAnsi="Times New Roman" w:cs="Times New Roman"/>
+          <w:highlight w:val="yellow"/>
         </w:rPr>
         <w:t xml:space="preserve"> Vấn đề được đặt ra có thể là băng thông bị hạn chế</w:t>
       </w:r>
       <w:r>
         <w:rPr>
           <w:rFonts w:ascii="Times New Roman" w:eastAsiaTheme="minorEastAsia" w:hAnsi="Times New Roman" w:cs="Times New Roman"/>
+          <w:highlight w:val="yellow"/>
         </w:rPr>
         <w:t xml:space="preserve">, hoặc </w:t>
       </w:r>
       <w:r>
         <w:rPr>
           <w:rFonts w:ascii="Times New Roman" w:eastAsiaTheme="minorEastAsia" w:hAnsi="Times New Roman" w:cs="Times New Roman"/>
+          <w:highlight w:val="yellow"/>
         </w:rPr>
         <w:t xml:space="preserve">lợi thế </w:t>
       </w:r>
       <w:r>
         <w:rPr>
           <w:rFonts w:ascii="Times New Roman" w:eastAsiaTheme="minorEastAsia" w:hAnsi="Times New Roman" w:cs="Times New Roman"/>
+          <w:highlight w:val="yellow"/>
         </w:rPr>
         <w:t xml:space="preserve">thiết bị phần cứng </w:t>
       </w:r>
       <w:r>
         <w:rPr>
           <w:rFonts w:ascii="Times New Roman" w:eastAsiaTheme="minorEastAsia" w:hAnsi="Times New Roman" w:cs="Times New Roman"/>
+          <w:highlight w:val="yellow"/>
         </w:rPr>
         <w:t>không đủ đáp ứng nhu cầu.</w:t>
       </w:r>
@@ -10052,249 +10084,292 @@
       <w:r>
         <w:rPr>
           <w:rFonts w:ascii="Times New Roman" w:eastAsiaTheme="minorEastAsia" w:hAnsi="Times New Roman" w:cs="Times New Roman"/>
+          <w:highlight w:val="yellow"/>
         </w:rPr>
         <w:t xml:space="preserve">Ý tưởng của luận văn được đưa ra là </w:t>
       </w:r>
       <w:r>
         <w:rPr>
           <w:rFonts w:ascii="Times New Roman" w:eastAsiaTheme="minorEastAsia" w:hAnsi="Times New Roman" w:cs="Times New Roman"/>
+          <w:highlight w:val="yellow"/>
         </w:rPr>
         <w:t xml:space="preserve">xây dựng một </w:t>
       </w:r>
       <w:r>
         <w:rPr>
           <w:rFonts w:ascii="Times New Roman" w:eastAsiaTheme="minorEastAsia" w:hAnsi="Times New Roman" w:cs="Times New Roman"/>
+          <w:highlight w:val="yellow"/>
         </w:rPr>
         <w:t>hệ thống</w:t>
       </w:r>
       <w:r>
         <w:rPr>
           <w:rFonts w:ascii="Times New Roman" w:eastAsiaTheme="minorEastAsia" w:hAnsi="Times New Roman" w:cs="Times New Roman"/>
+          <w:highlight w:val="yellow"/>
         </w:rPr>
         <w:t xml:space="preserve"> nhận</w:t>
       </w:r>
       <w:r>
         <w:rPr>
           <w:rFonts w:ascii="Times New Roman" w:eastAsiaTheme="minorEastAsia" w:hAnsi="Times New Roman" w:cs="Times New Roman"/>
+          <w:highlight w:val="yellow"/>
         </w:rPr>
         <w:t xml:space="preserve"> nhiều luồng</w:t>
       </w:r>
       <w:r>
         <w:rPr>
           <w:rFonts w:ascii="Times New Roman" w:eastAsiaTheme="minorEastAsia" w:hAnsi="Times New Roman" w:cs="Times New Roman"/>
+          <w:highlight w:val="yellow"/>
         </w:rPr>
         <w:t xml:space="preserve"> video </w:t>
       </w:r>
       <w:r>
         <w:rPr>
           <w:rFonts w:ascii="Times New Roman" w:eastAsiaTheme="minorEastAsia" w:hAnsi="Times New Roman" w:cs="Times New Roman"/>
+          <w:highlight w:val="yellow"/>
         </w:rPr>
         <w:t xml:space="preserve">từ rất nhiều camera ở các </w:t>
       </w:r>
       <w:r>
         <w:rPr>
           <w:rFonts w:ascii="Times New Roman" w:eastAsiaTheme="minorEastAsia" w:hAnsi="Times New Roman" w:cs="Times New Roman"/>
+          <w:highlight w:val="yellow"/>
         </w:rPr>
         <w:t>vị trí khác nhau</w:t>
       </w:r>
       <w:r>
         <w:rPr>
           <w:rFonts w:ascii="Times New Roman" w:eastAsiaTheme="minorEastAsia" w:hAnsi="Times New Roman" w:cs="Times New Roman"/>
+          <w:highlight w:val="yellow"/>
         </w:rPr>
         <w:t xml:space="preserve"> mà ứng dụng của hệ thống cho phép </w:t>
       </w:r>
       <w:r>
         <w:rPr>
           <w:rFonts w:ascii="Times New Roman" w:eastAsiaTheme="minorEastAsia" w:hAnsi="Times New Roman" w:cs="Times New Roman"/>
+          <w:highlight w:val="yellow"/>
         </w:rPr>
         <w:t>nén các luồng này thành một luồng duy nhất</w:t>
       </w:r>
       <w:r>
         <w:rPr>
           <w:rFonts w:ascii="Times New Roman" w:eastAsiaTheme="minorEastAsia" w:hAnsi="Times New Roman" w:cs="Times New Roman"/>
+          <w:highlight w:val="yellow"/>
         </w:rPr>
         <w:t xml:space="preserve"> sao cho phù hợp với băng thông</w:t>
       </w:r>
       <w:r>
         <w:rPr>
           <w:rFonts w:ascii="Times New Roman" w:eastAsiaTheme="minorEastAsia" w:hAnsi="Times New Roman" w:cs="Times New Roman"/>
+          <w:highlight w:val="yellow"/>
         </w:rPr>
         <w:t xml:space="preserve"> mạng hiện có</w:t>
       </w:r>
       <w:r>
         <w:rPr>
           <w:rFonts w:ascii="Times New Roman" w:eastAsiaTheme="minorEastAsia" w:hAnsi="Times New Roman" w:cs="Times New Roman"/>
+          <w:highlight w:val="yellow"/>
         </w:rPr>
         <w:t xml:space="preserve"> của mỗi người dùng.</w:t>
       </w:r>
       <w:r>
         <w:rPr>
           <w:rFonts w:ascii="Times New Roman" w:eastAsiaTheme="minorEastAsia" w:hAnsi="Times New Roman" w:cs="Times New Roman"/>
+          <w:highlight w:val="yellow"/>
         </w:rPr>
         <w:t xml:space="preserve"> </w:t>
       </w:r>
       <w:r>
         <w:rPr>
           <w:rFonts w:ascii="Times New Roman" w:hAnsi="Times New Roman" w:cs="Times New Roman"/>
+          <w:highlight w:val="yellow"/>
         </w:rPr>
         <w:t>Bản chất của việc này là thực hiện giảm kích thước frame ảnh từ các luồng, sau đó đặt chúng vào vị trí tương ứ</w:t>
       </w:r>
       <w:r>
         <w:rPr>
           <w:rFonts w:ascii="Times New Roman" w:hAnsi="Times New Roman" w:cs="Times New Roman"/>
+          <w:highlight w:val="yellow"/>
         </w:rPr>
         <w:t>ng trên một</w:t>
       </w:r>
       <w:r>
         <w:rPr>
           <w:rFonts w:ascii="Times New Roman" w:hAnsi="Times New Roman" w:cs="Times New Roman"/>
+          <w:highlight w:val="yellow"/>
         </w:rPr>
         <w:t xml:space="preserve"> frame duy nhất để thu được frame chứ</w:t>
       </w:r>
       <w:r>
         <w:rPr>
           <w:rFonts w:ascii="Times New Roman" w:hAnsi="Times New Roman" w:cs="Times New Roman"/>
+          <w:highlight w:val="yellow"/>
         </w:rPr>
         <w:t>a</w:t>
       </w:r>
       <w:r>
         <w:rPr>
           <w:rFonts w:ascii="Times New Roman" w:hAnsi="Times New Roman" w:cs="Times New Roman"/>
+          <w:highlight w:val="yellow"/>
         </w:rPr>
         <w:t xml:space="preserve"> tất cả các frame ảnh từ các luồng khác.</w:t>
       </w:r>
       <w:r>
         <w:rPr>
           <w:rFonts w:ascii="Times New Roman" w:hAnsi="Times New Roman" w:cs="Times New Roman"/>
+          <w:highlight w:val="yellow"/>
         </w:rPr>
         <w:t xml:space="preserve"> </w:t>
       </w:r>
       <w:r>
         <w:rPr>
           <w:rFonts w:ascii="Times New Roman" w:hAnsi="Times New Roman" w:cs="Times New Roman"/>
+          <w:highlight w:val="yellow"/>
         </w:rPr>
         <w:t>Công việc</w:t>
       </w:r>
       <w:r>
         <w:rPr>
           <w:rFonts w:ascii="Times New Roman" w:hAnsi="Times New Roman" w:cs="Times New Roman"/>
+          <w:highlight w:val="yellow"/>
         </w:rPr>
         <w:t xml:space="preserve"> này sẽ</w:t>
       </w:r>
       <w:r>
         <w:rPr>
           <w:rFonts w:ascii="Times New Roman" w:hAnsi="Times New Roman" w:cs="Times New Roman"/>
+          <w:highlight w:val="yellow"/>
         </w:rPr>
         <w:t xml:space="preserve"> được</w:t>
       </w:r>
       <w:r>
         <w:rPr>
           <w:rFonts w:ascii="Times New Roman" w:hAnsi="Times New Roman" w:cs="Times New Roman"/>
+          <w:highlight w:val="yellow"/>
         </w:rPr>
         <w:t xml:space="preserve"> áp dụng một </w:t>
       </w:r>
       <w:r>
         <w:rPr>
           <w:rFonts w:ascii="Times New Roman" w:hAnsi="Times New Roman" w:cs="Times New Roman"/>
+          <w:highlight w:val="yellow"/>
         </w:rPr>
         <w:t>nền tảng</w:t>
       </w:r>
       <w:r>
         <w:rPr>
           <w:rFonts w:ascii="Times New Roman" w:hAnsi="Times New Roman" w:cs="Times New Roman"/>
+          <w:highlight w:val="yellow"/>
         </w:rPr>
         <w:t xml:space="preserve"> tính toán </w:t>
       </w:r>
       <w:r>
         <w:rPr>
           <w:rFonts w:ascii="Times New Roman" w:hAnsi="Times New Roman" w:cs="Times New Roman"/>
+          <w:highlight w:val="yellow"/>
         </w:rPr>
         <w:t xml:space="preserve">mới </w:t>
       </w:r>
       <w:r>
         <w:rPr>
           <w:rFonts w:ascii="Times New Roman" w:hAnsi="Times New Roman" w:cs="Times New Roman"/>
+          <w:highlight w:val="yellow"/>
         </w:rPr>
         <w:t xml:space="preserve">nhưng rất nhiệu quả </w:t>
       </w:r>
       <w:r>
         <w:rPr>
           <w:rFonts w:ascii="Times New Roman" w:hAnsi="Times New Roman" w:cs="Times New Roman"/>
+          <w:highlight w:val="yellow"/>
         </w:rPr>
         <w:t xml:space="preserve">là </w:t>
       </w:r>
       <w:r>
         <w:rPr>
           <w:rFonts w:ascii="Times New Roman" w:hAnsi="Times New Roman" w:cs="Times New Roman"/>
+          <w:highlight w:val="yellow"/>
         </w:rPr>
         <w:t xml:space="preserve">công nghệ </w:t>
       </w:r>
       <w:r>
         <w:rPr>
           <w:rFonts w:ascii="Times New Roman" w:hAnsi="Times New Roman" w:cs="Times New Roman"/>
+          <w:highlight w:val="yellow"/>
         </w:rPr>
         <w:t>GPU.</w:t>
       </w:r>
       <w:r>
         <w:rPr>
           <w:rFonts w:ascii="Times New Roman" w:hAnsi="Times New Roman" w:cs="Times New Roman"/>
+          <w:highlight w:val="yellow"/>
         </w:rPr>
         <w:t xml:space="preserve"> Vì GPU xử lý </w:t>
       </w:r>
       <w:r>
         <w:rPr>
           <w:rFonts w:ascii="Times New Roman" w:hAnsi="Times New Roman" w:cs="Times New Roman"/>
+          <w:highlight w:val="yellow"/>
         </w:rPr>
         <w:t>đồ họa</w:t>
       </w:r>
       <w:r>
         <w:rPr>
           <w:rFonts w:ascii="Times New Roman" w:hAnsi="Times New Roman" w:cs="Times New Roman"/>
+          <w:highlight w:val="yellow"/>
         </w:rPr>
         <w:t xml:space="preserve"> </w:t>
       </w:r>
       <w:r>
         <w:rPr>
           <w:rFonts w:ascii="Times New Roman" w:hAnsi="Times New Roman" w:cs="Times New Roman"/>
+          <w:highlight w:val="yellow"/>
         </w:rPr>
         <w:t>hiệu quả hơn so với CPU</w:t>
       </w:r>
       <w:r>
         <w:rPr>
           <w:rFonts w:ascii="Times New Roman" w:hAnsi="Times New Roman" w:cs="Times New Roman"/>
+          <w:highlight w:val="yellow"/>
         </w:rPr>
         <w:t xml:space="preserve"> nhưng </w:t>
       </w:r>
       <w:r>
         <w:rPr>
           <w:rFonts w:ascii="Times New Roman" w:hAnsi="Times New Roman" w:cs="Times New Roman"/>
+          <w:highlight w:val="yellow"/>
         </w:rPr>
         <w:t>kinh phí lạ</w:t>
       </w:r>
       <w:r>
         <w:rPr>
           <w:rFonts w:ascii="Times New Roman" w:hAnsi="Times New Roman" w:cs="Times New Roman"/>
+          <w:highlight w:val="yellow"/>
         </w:rPr>
         <w:t xml:space="preserve">i </w:t>
       </w:r>
       <w:r>
         <w:rPr>
           <w:rFonts w:ascii="Times New Roman" w:hAnsi="Times New Roman" w:cs="Times New Roman"/>
+          <w:highlight w:val="yellow"/>
         </w:rPr>
         <w:t xml:space="preserve">ngày càng rẻ </w:t>
       </w:r>
       <w:r>
         <w:rPr>
           <w:rFonts w:ascii="Times New Roman" w:hAnsi="Times New Roman" w:cs="Times New Roman"/>
+          <w:highlight w:val="yellow"/>
         </w:rPr>
         <w:t>đi</w:t>
       </w:r>
       <w:r>
         <w:rPr>
           <w:rFonts w:ascii="Times New Roman" w:hAnsi="Times New Roman" w:cs="Times New Roman"/>
+          <w:highlight w:val="yellow"/>
         </w:rPr>
         <w:t>.</w:t>
       </w:r>
+      <w:bookmarkStart w:id="0" w:name="_GoBack"/>
+      <w:bookmarkEnd w:id="0"/>
     </w:p>
     <w:p>
       <w:pPr>
@@ -13126,7 +13201,7 @@
         <w:rPr>
           <w:rStyle w:val="CommentReference"/>
         </w:rPr>
-        <w:commentReference w:id="0"/>
+        <w:commentReference w:id="1"/>
       </w:r>
       <w:r>
         <w:rPr>
@@ -14173,16 +14248,7 @@
           <w:szCs w:val="24"/>
           <w:highlight w:val="yellow"/>
         </w:rPr>
-        <w:t xml:space="preserve">Chỉ định: Master chỉ định việc </w:t>
-      </w:r>
-      <w:r>
-        <w:rPr>
-          <w:rFonts w:ascii="Times New Roman" w:hAnsi="Times New Roman" w:cs="Times New Roman"/>
-          <w:sz w:val="24"/>
-          <w:szCs w:val="24"/>
-          <w:highlight w:val="yellow"/>
-        </w:rPr>
-        <w:t>đáp ứng nhu cầu xem video</w:t>
+        <w:t>Chỉ định: Master chỉ định việc đáp ứng nhu cầu xem video</w:t>
       </w:r>
       <w:r>
         <w:rPr>
@@ -14251,25 +14317,7 @@
           <w:szCs w:val="24"/>
           <w:highlight w:val="yellow"/>
         </w:rPr>
-        <w:t xml:space="preserve">(1’) Master trả lời lại </w:t>
-      </w:r>
-      <w:r>
-        <w:rPr>
-          <w:rFonts w:ascii="Times New Roman" w:hAnsi="Times New Roman" w:cs="Times New Roman"/>
-          <w:sz w:val="24"/>
-          <w:szCs w:val="24"/>
-          <w:highlight w:val="yellow"/>
-        </w:rPr>
-        <w:t>người dùng</w:t>
-      </w:r>
-      <w:r>
-        <w:rPr>
-          <w:rFonts w:ascii="Times New Roman" w:hAnsi="Times New Roman" w:cs="Times New Roman"/>
-          <w:sz w:val="24"/>
-          <w:szCs w:val="24"/>
-          <w:highlight w:val="yellow"/>
-        </w:rPr>
-        <w:t xml:space="preserve"> để xác nhận kết quả đăng nhậ</w:t>
+        <w:t>(1’) Master trả lời lại người dùng để xác nhận kết quả đăng nhậ</w:t>
       </w:r>
       <w:r>
         <w:rPr>
@@ -14474,25 +14522,7 @@
           <w:szCs w:val="24"/>
           <w:highlight w:val="yellow"/>
         </w:rPr>
-        <w:t xml:space="preserve">, </w:t>
-      </w:r>
-      <w:r>
-        <w:rPr>
-          <w:rFonts w:ascii="Times New Roman" w:hAnsi="Times New Roman" w:cs="Times New Roman"/>
-          <w:sz w:val="24"/>
-          <w:szCs w:val="24"/>
-          <w:highlight w:val="yellow"/>
-        </w:rPr>
-        <w:t>người dùng</w:t>
-      </w:r>
-      <w:r>
-        <w:rPr>
-          <w:rFonts w:ascii="Times New Roman" w:hAnsi="Times New Roman" w:cs="Times New Roman"/>
-          <w:sz w:val="24"/>
-          <w:szCs w:val="24"/>
-          <w:highlight w:val="yellow"/>
-        </w:rPr>
-        <w:t xml:space="preserve"> muốn </w:t>
+        <w:t xml:space="preserve">, người dùng muốn </w:t>
       </w:r>
       <w:r>
         <w:rPr>
@@ -14568,25 +14598,7 @@
           <w:szCs w:val="24"/>
           <w:highlight w:val="yellow"/>
         </w:rPr>
-        <w:t xml:space="preserve">Báo cáo tình trạng: slave nhắn tới master rằng có </w:t>
-      </w:r>
-      <w:r>
-        <w:rPr>
-          <w:rFonts w:ascii="Times New Roman" w:hAnsi="Times New Roman" w:cs="Times New Roman"/>
-          <w:sz w:val="24"/>
-          <w:szCs w:val="24"/>
-          <w:highlight w:val="yellow"/>
-        </w:rPr>
-        <w:t>người dùng</w:t>
-      </w:r>
-      <w:r>
-        <w:rPr>
-          <w:rFonts w:ascii="Times New Roman" w:hAnsi="Times New Roman" w:cs="Times New Roman"/>
-          <w:sz w:val="24"/>
-          <w:szCs w:val="24"/>
-          <w:highlight w:val="yellow"/>
-        </w:rPr>
-        <w:t xml:space="preserve"> sẽ rời hệ thống, yêu cầu sự cho phép của Master. Master sẽ cập nhật lại trạng thái của slave vào lịch quản lý của mình.</w:t>
+        <w:t>Báo cáo tình trạng: slave nhắn tới master rằng có người dùng sẽ rời hệ thống, yêu cầu sự cho phép của Master. Master sẽ cập nhật lại trạng thái của slave vào lịch quản lý của mình.</w:t>
       </w:r>
     </w:p>
     <w:p>
@@ -14608,16 +14620,7 @@
           <w:szCs w:val="24"/>
           <w:highlight w:val="yellow"/>
         </w:rPr>
-        <w:t xml:space="preserve">(5’) </w:t>
-      </w:r>
-      <w:r>
-        <w:rPr>
-          <w:rFonts w:ascii="Times New Roman" w:hAnsi="Times New Roman" w:cs="Times New Roman"/>
-          <w:sz w:val="24"/>
-          <w:szCs w:val="24"/>
-          <w:highlight w:val="yellow"/>
-        </w:rPr>
-        <w:t xml:space="preserve">Master gửi xác nhận cho phép </w:t>
+        <w:t xml:space="preserve">(5’) Master gửi xác nhận cho phép </w:t>
       </w:r>
       <w:r>
         <w:rPr>
@@ -14748,7 +14751,7 @@
           <w:highlight w:val="yellow"/>
         </w:rPr>
       </w:pPr>
-      <w:commentRangeStart w:id="1"/>
+      <w:commentRangeStart w:id="2"/>
       <w:r>
         <w:rPr>
           <w:noProof/>
@@ -14790,12 +14793,12 @@
           </wp:inline>
         </w:drawing>
       </w:r>
-      <w:commentRangeEnd w:id="1"/>
+      <w:commentRangeEnd w:id="2"/>
       <w:r>
         <w:rPr>
           <w:rStyle w:val="CommentReference"/>
         </w:rPr>
-        <w:commentReference w:id="1"/>
+        <w:commentReference w:id="2"/>
       </w:r>
     </w:p>
     <w:p>
@@ -14818,8 +14821,6 @@
         </w:rPr>
         <w:br w:type="page"/>
       </w:r>
-      <w:bookmarkStart w:id="2" w:name="_GoBack"/>
-      <w:bookmarkEnd w:id="2"/>
     </w:p>
     <w:p>
       <w:pPr>
@@ -14976,19 +14977,20 @@
           <w:highlight w:val="yellow"/>
         </w:rPr>
       </w:pPr>
+      <w:commentRangeStart w:id="4"/>
       <w:r>
         <w:rPr>
           <w:noProof/>
         </w:rPr>
         <w:lastRenderedPageBreak/>
         <w:drawing>
-          <wp:anchor distT="0" distB="0" distL="114300" distR="114300" simplePos="0" relativeHeight="251668480" behindDoc="0" locked="0" layoutInCell="1" allowOverlap="1" wp14:anchorId="42FCCA42" wp14:editId="695F6060">
+          <wp:anchor distT="0" distB="0" distL="114300" distR="114300" simplePos="0" relativeHeight="251668480" behindDoc="0" locked="0" layoutInCell="1" allowOverlap="1" wp14:anchorId="42FCCA42" wp14:editId="2635D081">
             <wp:simplePos x="0" y="0"/>
             <wp:positionH relativeFrom="margin">
-              <wp:align>left</wp:align>
+              <wp:posOffset>0</wp:posOffset>
             </wp:positionH>
             <wp:positionV relativeFrom="paragraph">
-              <wp:posOffset>304399</wp:posOffset>
+              <wp:posOffset>335046</wp:posOffset>
             </wp:positionV>
             <wp:extent cx="4276090" cy="3745230"/>
             <wp:effectExtent l="0" t="0" r="0" b="7620"/>
@@ -15033,6 +15035,13 @@
             </wp14:sizeRelV>
           </wp:anchor>
         </w:drawing>
+      </w:r>
+      <w:commentRangeEnd w:id="4"/>
+      <w:r>
+        <w:rPr>
+          <w:rStyle w:val="CommentReference"/>
+        </w:rPr>
+        <w:commentReference w:id="4"/>
       </w:r>
       <w:r>
         <w:rPr>
@@ -15320,7 +15329,7 @@
           <w:highlight w:val="yellow"/>
         </w:rPr>
       </w:pPr>
-      <w:commentRangeStart w:id="4"/>
+      <w:commentRangeStart w:id="5"/>
       <w:r>
         <w:rPr>
           <w:noProof/>
@@ -15361,12 +15370,12 @@
           </wp:inline>
         </w:drawing>
       </w:r>
-      <w:commentRangeEnd w:id="4"/>
+      <w:commentRangeEnd w:id="5"/>
       <w:r>
         <w:rPr>
           <w:rStyle w:val="CommentReference"/>
         </w:rPr>
-        <w:commentReference w:id="4"/>
+        <w:commentReference w:id="5"/>
       </w:r>
     </w:p>
     <w:p>
@@ -16400,7 +16409,7 @@
 
 <file path=word/comments.xml><?xml version="1.0" encoding="utf-8"?>
 <w:comments xmlns:wpc="http://schemas.microsoft.com/office/word/2010/wordprocessingCanvas" xmlns:cx="http://schemas.microsoft.com/office/drawing/2014/chartex" xmlns:mc="http://schemas.openxmlformats.org/markup-compatibility/2006" xmlns:o="urn:schemas-microsoft-com:office:office" xmlns:r="http://schemas.openxmlformats.org/officeDocument/2006/relationships" xmlns:m="http://schemas.openxmlformats.org/officeDocument/2006/math" xmlns:v="urn:schemas-microsoft-com:vml" xmlns:wp14="http://schemas.microsoft.com/office/word/2010/wordprocessingDrawing" xmlns:wp="http://schemas.openxmlformats.org/drawingml/2006/wordprocessingDrawing" xmlns:w10="urn:schemas-microsoft-com:office:word" xmlns:w="http://schemas.openxmlformats.org/wordprocessingml/2006/main" xmlns:w14="http://schemas.microsoft.com/office/word/2010/wordml" xmlns:w15="http://schemas.microsoft.com/office/word/2012/wordml" xmlns:w16se="http://schemas.microsoft.com/office/word/2015/wordml/symex" xmlns:wpg="http://schemas.microsoft.com/office/word/2010/wordprocessingGroup" xmlns:wpi="http://schemas.microsoft.com/office/word/2010/wordprocessingInk" xmlns:wne="http://schemas.microsoft.com/office/word/2006/wordml" xmlns:wps="http://schemas.microsoft.com/office/word/2010/wordprocessingShape" mc:Ignorable="w14 w15 w16se wp14">
-  <w:comment w:id="0" w:author="admin" w:date="2017-03-23T08:36:00Z" w:initials="a">
+  <w:comment w:id="1" w:author="admin" w:date="2017-03-23T08:36:00Z" w:initials="a">
     <w:p>
       <w:pPr>
         <w:pStyle w:val="CommentText"/>
@@ -16425,7 +16434,7 @@
       </w:r>
     </w:p>
   </w:comment>
-  <w:comment w:id="1" w:author="admin" w:date="2017-03-23T08:41:00Z" w:initials="a">
+  <w:comment w:id="2" w:author="admin" w:date="2017-03-23T08:41:00Z" w:initials="a">
     <w:p>
       <w:pPr>
         <w:pStyle w:val="CommentText"/>
@@ -16466,7 +16475,26 @@
       </w:r>
     </w:p>
   </w:comment>
-  <w:comment w:id="4" w:author="admin" w:date="2017-03-23T08:59:00Z" w:initials="a">
+  <w:comment w:id="4" w:author="admin" w:date="2017-03-26T08:34:00Z" w:initials="a">
+    <w:p>
+      <w:pPr>
+        <w:pStyle w:val="CommentText"/>
+      </w:pPr>
+      <w:r>
+        <w:rPr>
+          <w:rStyle w:val="CommentReference"/>
+        </w:rPr>
+        <w:annotationRef/>
+      </w:r>
+      <w:r>
+        <w:rPr>
+          <w:rStyle w:val="CommentReference"/>
+        </w:rPr>
+        <w:t>Mô hình trên nhiều host và master thì sao, phải vẽ</w:t>
+      </w:r>
+    </w:p>
+  </w:comment>
+  <w:comment w:id="5" w:author="admin" w:date="2017-03-23T08:59:00Z" w:initials="a">
     <w:p>
       <w:pPr>
         <w:pStyle w:val="CommentText"/>
@@ -16490,6 +16518,7 @@
   <w15:commentEx w15:paraId="30AA82F6" w15:done="0"/>
   <w15:commentEx w15:paraId="27360C62" w15:done="0"/>
   <w15:commentEx w15:paraId="2B7A674D" w15:done="0"/>
+  <w15:commentEx w15:paraId="798CBC14" w15:done="0"/>
   <w15:commentEx w15:paraId="5D02B230" w15:done="0"/>
 </w15:commentsEx>
 </file>
@@ -22096,7 +22125,7 @@
 </file>
 
 <file path=customXml/itemProps1.xml><?xml version="1.0" encoding="utf-8"?>
-<ds:datastoreItem xmlns:ds="http://schemas.openxmlformats.org/officeDocument/2006/customXml" ds:itemID="{EC2068C8-F5A6-4351-9691-BABA51755C74}">
+<ds:datastoreItem xmlns:ds="http://schemas.openxmlformats.org/officeDocument/2006/customXml" ds:itemID="{00CAF76B-BAF3-419B-9E9A-A46AB2F91859}">
   <ds:schemaRefs>
     <ds:schemaRef ds:uri="http://schemas.openxmlformats.org/officeDocument/2006/bibliography"/>
   </ds:schemaRefs>

</xml_diff>

<commit_message>
Dàn ý đề cương - Chỉnh sửa lần 7 (TT)
Ngày 27/3/2017:
Hoàn chỉnh kịch bản 3: Giao tiếp giữa Slave và Master
</commit_message>
<xml_diff>
--- a/Outline.docx
+++ b/Outline.docx
@@ -10368,11 +10368,10 @@
         </w:rPr>
         <w:t>.</w:t>
       </w:r>
-      <w:bookmarkStart w:id="0" w:name="_GoBack"/>
-      <w:bookmarkEnd w:id="0"/>
-    </w:p>
-    <w:p>
-      <w:pPr>
+    </w:p>
+    <w:p>
+      <w:pPr>
+        <w:jc w:val="both"/>
         <w:rPr>
           <w:rFonts w:ascii="Times New Roman" w:hAnsi="Times New Roman" w:cs="Times New Roman"/>
         </w:rPr>
@@ -12310,14 +12309,7 @@
           <w:rFonts w:ascii="Times New Roman" w:hAnsi="Times New Roman" w:cs="Times New Roman"/>
           <w:i/>
         </w:rPr>
-        <w:t>Phân phối camera</w:t>
-      </w:r>
-      <w:r>
-        <w:rPr>
-          <w:rFonts w:ascii="Times New Roman" w:hAnsi="Times New Roman" w:cs="Times New Roman"/>
-          <w:i/>
-        </w:rPr>
-        <w:t xml:space="preserve"> cho slave</w:t>
+        <w:t>Giao tiếp giữa Master và Slave</w:t>
       </w:r>
       <w:r>
         <w:rPr>
@@ -12528,6 +12520,30 @@
           <w:rFonts w:ascii="Times New Roman" w:hAnsi="Times New Roman" w:cs="Times New Roman"/>
         </w:rPr>
         <w:t>…</w:t>
+      </w:r>
+      <w:r>
+        <w:rPr>
+          <w:rFonts w:ascii="Times New Roman" w:hAnsi="Times New Roman" w:cs="Times New Roman"/>
+        </w:rPr>
+        <w:t xml:space="preserve"> Hơn nữa mỗi slave phải có nghĩa vụ thông báo thường xuyên tình trạng củ</w:t>
+      </w:r>
+      <w:r>
+        <w:rPr>
+          <w:rFonts w:ascii="Times New Roman" w:hAnsi="Times New Roman" w:cs="Times New Roman"/>
+        </w:rPr>
+        <w:t xml:space="preserve">a mình cho Master (có thể định kỳ hoặc khi </w:t>
+      </w:r>
+      <w:r>
+        <w:rPr>
+          <w:rFonts w:ascii="Times New Roman" w:hAnsi="Times New Roman" w:cs="Times New Roman"/>
+        </w:rPr>
+        <w:t>có thay đổi</w:t>
+      </w:r>
+      <w:r>
+        <w:rPr>
+          <w:rFonts w:ascii="Times New Roman" w:hAnsi="Times New Roman" w:cs="Times New Roman"/>
+        </w:rPr>
+        <w:t>).</w:t>
       </w:r>
     </w:p>
     <w:p>
@@ -13197,11 +13213,25 @@
           <w:highlight w:val="yellow"/>
         </w:rPr>
       </w:pPr>
+    </w:p>
+    <w:p>
+      <w:pPr>
+        <w:pStyle w:val="ListParagraph"/>
+        <w:ind w:left="1080"/>
+        <w:jc w:val="both"/>
+        <w:rPr>
+          <w:rFonts w:ascii="Times New Roman" w:hAnsi="Times New Roman" w:cs="Times New Roman"/>
+          <w:b/>
+          <w:sz w:val="24"/>
+          <w:szCs w:val="24"/>
+          <w:highlight w:val="yellow"/>
+        </w:rPr>
+      </w:pPr>
       <w:r>
         <w:rPr>
           <w:rStyle w:val="CommentReference"/>
         </w:rPr>
-        <w:commentReference w:id="1"/>
+        <w:commentReference w:id="0"/>
       </w:r>
       <w:r>
         <w:rPr>
@@ -13401,222 +13431,15 @@
     <w:p>
       <w:pPr>
         <w:pStyle w:val="ListParagraph"/>
-        <w:numPr>
-          <w:ilvl w:val="0"/>
-          <w:numId w:val="40"/>
-        </w:numPr>
-        <w:jc w:val="both"/>
-        <w:rPr>
-          <w:rFonts w:ascii="Times New Roman" w:hAnsi="Times New Roman" w:cs="Times New Roman"/>
-          <w:sz w:val="24"/>
-          <w:szCs w:val="24"/>
-          <w:highlight w:val="yellow"/>
-        </w:rPr>
-      </w:pPr>
-      <w:r>
-        <w:rPr>
-          <w:rFonts w:ascii="Times New Roman" w:hAnsi="Times New Roman" w:cs="Times New Roman"/>
-          <w:sz w:val="24"/>
-          <w:szCs w:val="24"/>
-          <w:highlight w:val="yellow"/>
-        </w:rPr>
-        <w:t xml:space="preserve">Chỉ định: </w:t>
-      </w:r>
-      <w:r>
-        <w:rPr>
-          <w:rFonts w:ascii="Times New Roman" w:hAnsi="Times New Roman" w:cs="Times New Roman"/>
-          <w:sz w:val="24"/>
-          <w:szCs w:val="24"/>
-          <w:highlight w:val="yellow"/>
-        </w:rPr>
-        <w:t xml:space="preserve">Master chỉ định </w:t>
-      </w:r>
-      <w:r>
-        <w:rPr>
-          <w:rFonts w:ascii="Times New Roman" w:hAnsi="Times New Roman" w:cs="Times New Roman"/>
-          <w:sz w:val="24"/>
-          <w:szCs w:val="24"/>
-          <w:highlight w:val="yellow"/>
-        </w:rPr>
-        <w:t>việc thu hình của camera cho slave phụ trách nhóm đó</w:t>
-      </w:r>
-    </w:p>
-    <w:p>
-      <w:pPr>
-        <w:ind w:left="525"/>
-        <w:jc w:val="both"/>
-        <w:rPr>
-          <w:rFonts w:ascii="Times New Roman" w:hAnsi="Times New Roman" w:cs="Times New Roman"/>
-          <w:sz w:val="24"/>
-          <w:szCs w:val="24"/>
-          <w:highlight w:val="yellow"/>
-        </w:rPr>
-      </w:pPr>
-      <w:r>
-        <w:rPr>
-          <w:rFonts w:ascii="Times New Roman" w:hAnsi="Times New Roman" w:cs="Times New Roman"/>
-          <w:sz w:val="24"/>
-          <w:szCs w:val="24"/>
-          <w:highlight w:val="yellow"/>
-        </w:rPr>
-        <w:t xml:space="preserve">(2’) </w:t>
-      </w:r>
-      <w:r>
-        <w:rPr>
-          <w:rFonts w:ascii="Times New Roman" w:hAnsi="Times New Roman" w:cs="Times New Roman"/>
-          <w:sz w:val="24"/>
-          <w:szCs w:val="24"/>
-          <w:highlight w:val="yellow"/>
-        </w:rPr>
-        <w:t xml:space="preserve">Trả lời : </w:t>
-      </w:r>
-      <w:r>
-        <w:rPr>
-          <w:rFonts w:ascii="Times New Roman" w:hAnsi="Times New Roman" w:cs="Times New Roman"/>
-          <w:sz w:val="24"/>
-          <w:szCs w:val="24"/>
-          <w:highlight w:val="yellow"/>
-        </w:rPr>
-        <w:t xml:space="preserve">Slave </w:t>
-      </w:r>
-      <w:r>
-        <w:rPr>
-          <w:rFonts w:ascii="Times New Roman" w:hAnsi="Times New Roman" w:cs="Times New Roman"/>
-          <w:sz w:val="24"/>
-          <w:szCs w:val="24"/>
-          <w:highlight w:val="yellow"/>
-        </w:rPr>
-        <w:t xml:space="preserve">sẽ </w:t>
-      </w:r>
-      <w:r>
-        <w:rPr>
-          <w:rFonts w:ascii="Times New Roman" w:hAnsi="Times New Roman" w:cs="Times New Roman"/>
-          <w:sz w:val="24"/>
-          <w:szCs w:val="24"/>
-          <w:highlight w:val="yellow"/>
-        </w:rPr>
-        <w:t>trả lời cho Master để cho biết đã nhận chỉ định và cho Master biết nó có thể phụ trách camera này hay không. Nếu không, Master sẽ gửi chỉ định tới slave khác.</w:t>
-      </w:r>
-    </w:p>
-    <w:p>
-      <w:pPr>
-        <w:ind w:left="525"/>
-        <w:jc w:val="both"/>
-        <w:rPr>
-          <w:rFonts w:ascii="Times New Roman" w:hAnsi="Times New Roman" w:cs="Times New Roman"/>
-          <w:sz w:val="24"/>
-          <w:szCs w:val="24"/>
-          <w:highlight w:val="yellow"/>
-        </w:rPr>
-      </w:pPr>
-      <w:r>
-        <w:rPr>
-          <w:rFonts w:ascii="Times New Roman" w:hAnsi="Times New Roman" w:cs="Times New Roman"/>
-          <w:sz w:val="24"/>
-          <w:szCs w:val="24"/>
-          <w:highlight w:val="yellow"/>
-        </w:rPr>
-        <w:t>(</w:t>
-      </w:r>
-      <w:r>
-        <w:rPr>
-          <w:rFonts w:ascii="Times New Roman" w:hAnsi="Times New Roman" w:cs="Times New Roman"/>
-          <w:sz w:val="24"/>
-          <w:szCs w:val="24"/>
-          <w:highlight w:val="yellow"/>
-        </w:rPr>
-        <w:t xml:space="preserve">1’) </w:t>
-      </w:r>
-      <w:r>
-        <w:rPr>
-          <w:rFonts w:ascii="Times New Roman" w:hAnsi="Times New Roman" w:cs="Times New Roman"/>
-          <w:sz w:val="24"/>
-          <w:szCs w:val="24"/>
-          <w:highlight w:val="yellow"/>
-        </w:rPr>
-        <w:t>Master trả lời lạ</w:t>
-      </w:r>
-      <w:r>
-        <w:rPr>
-          <w:rFonts w:ascii="Times New Roman" w:hAnsi="Times New Roman" w:cs="Times New Roman"/>
-          <w:sz w:val="24"/>
-          <w:szCs w:val="24"/>
-          <w:highlight w:val="yellow"/>
-        </w:rPr>
-        <w:t xml:space="preserve">i </w:t>
-      </w:r>
-      <w:r>
-        <w:rPr>
-          <w:rFonts w:ascii="Times New Roman" w:hAnsi="Times New Roman" w:cs="Times New Roman"/>
-          <w:sz w:val="24"/>
-          <w:szCs w:val="24"/>
-          <w:highlight w:val="yellow"/>
-        </w:rPr>
-        <w:t xml:space="preserve">camera </w:t>
-      </w:r>
-      <w:r>
-        <w:rPr>
-          <w:rFonts w:ascii="Times New Roman" w:hAnsi="Times New Roman" w:cs="Times New Roman"/>
-          <w:sz w:val="24"/>
-          <w:szCs w:val="24"/>
-          <w:highlight w:val="yellow"/>
-        </w:rPr>
-        <w:t>để xác nhận kết quả đăng nhập của camera.</w:t>
-      </w:r>
-      <w:r>
-        <w:rPr>
-          <w:rFonts w:ascii="Times New Roman" w:hAnsi="Times New Roman" w:cs="Times New Roman"/>
-          <w:sz w:val="24"/>
-          <w:szCs w:val="24"/>
-          <w:highlight w:val="yellow"/>
-        </w:rPr>
-        <w:t xml:space="preserve"> </w:t>
-      </w:r>
-      <w:r>
-        <w:rPr>
-          <w:rFonts w:ascii="Times New Roman" w:hAnsi="Times New Roman" w:cs="Times New Roman"/>
-          <w:sz w:val="24"/>
-          <w:szCs w:val="24"/>
-          <w:highlight w:val="yellow"/>
-        </w:rPr>
-        <w:t>Nếu k</w:t>
-      </w:r>
-      <w:r>
-        <w:rPr>
-          <w:rFonts w:ascii="Times New Roman" w:hAnsi="Times New Roman" w:cs="Times New Roman"/>
-          <w:sz w:val="24"/>
-          <w:szCs w:val="24"/>
-          <w:highlight w:val="yellow"/>
-        </w:rPr>
-        <w:t>ết quả trả lờ</w:t>
-      </w:r>
-      <w:r>
-        <w:rPr>
-          <w:rFonts w:ascii="Times New Roman" w:hAnsi="Times New Roman" w:cs="Times New Roman"/>
-          <w:sz w:val="24"/>
-          <w:szCs w:val="24"/>
-          <w:highlight w:val="yellow"/>
-        </w:rPr>
-        <w:t xml:space="preserve">i gồm có port, IP của slave tức là camera </w:t>
-      </w:r>
-      <w:r>
-        <w:rPr>
-          <w:rFonts w:ascii="Times New Roman" w:hAnsi="Times New Roman" w:cs="Times New Roman"/>
-          <w:sz w:val="24"/>
-          <w:szCs w:val="24"/>
-          <w:highlight w:val="yellow"/>
-        </w:rPr>
-        <w:t>đăng nhập thành công</w:t>
-      </w:r>
-      <w:r>
-        <w:rPr>
-          <w:rFonts w:ascii="Times New Roman" w:hAnsi="Times New Roman" w:cs="Times New Roman"/>
-          <w:sz w:val="24"/>
-          <w:szCs w:val="24"/>
-          <w:highlight w:val="yellow"/>
-        </w:rPr>
-        <w:t>, còn kết quả trả lời là ký tự rỗng tức là đăng nhập không thành công.</w:t>
-      </w:r>
+        <w:ind w:left="885"/>
+        <w:jc w:val="both"/>
+        <w:rPr>
+          <w:rFonts w:ascii="Times New Roman" w:hAnsi="Times New Roman" w:cs="Times New Roman"/>
+          <w:sz w:val="24"/>
+          <w:szCs w:val="24"/>
+          <w:highlight w:val="yellow"/>
+        </w:rPr>
+      </w:pPr>
     </w:p>
     <w:p>
       <w:pPr>
@@ -13640,6 +13463,263 @@
           <w:szCs w:val="24"/>
           <w:highlight w:val="yellow"/>
         </w:rPr>
+        <w:t xml:space="preserve">Chỉ định: </w:t>
+      </w:r>
+      <w:r>
+        <w:rPr>
+          <w:rFonts w:ascii="Times New Roman" w:hAnsi="Times New Roman" w:cs="Times New Roman"/>
+          <w:sz w:val="24"/>
+          <w:szCs w:val="24"/>
+          <w:highlight w:val="yellow"/>
+        </w:rPr>
+        <w:t xml:space="preserve">Master chỉ định </w:t>
+      </w:r>
+      <w:r>
+        <w:rPr>
+          <w:rFonts w:ascii="Times New Roman" w:hAnsi="Times New Roman" w:cs="Times New Roman"/>
+          <w:sz w:val="24"/>
+          <w:szCs w:val="24"/>
+          <w:highlight w:val="yellow"/>
+        </w:rPr>
+        <w:t>việc thu hình của camera cho slave phụ trách nhóm đó</w:t>
+      </w:r>
+    </w:p>
+    <w:p>
+      <w:pPr>
+        <w:pStyle w:val="ListParagraph"/>
+        <w:ind w:left="885"/>
+        <w:jc w:val="both"/>
+        <w:rPr>
+          <w:rFonts w:ascii="Times New Roman" w:hAnsi="Times New Roman" w:cs="Times New Roman"/>
+          <w:sz w:val="24"/>
+          <w:szCs w:val="24"/>
+          <w:highlight w:val="yellow"/>
+        </w:rPr>
+      </w:pPr>
+    </w:p>
+    <w:p>
+      <w:pPr>
+        <w:ind w:left="525"/>
+        <w:jc w:val="both"/>
+        <w:rPr>
+          <w:rFonts w:ascii="Times New Roman" w:hAnsi="Times New Roman" w:cs="Times New Roman"/>
+          <w:sz w:val="24"/>
+          <w:szCs w:val="24"/>
+          <w:highlight w:val="yellow"/>
+        </w:rPr>
+      </w:pPr>
+      <w:r>
+        <w:rPr>
+          <w:rFonts w:ascii="Times New Roman" w:hAnsi="Times New Roman" w:cs="Times New Roman"/>
+          <w:sz w:val="24"/>
+          <w:szCs w:val="24"/>
+          <w:highlight w:val="yellow"/>
+        </w:rPr>
+        <w:t xml:space="preserve">(2’) </w:t>
+      </w:r>
+      <w:r>
+        <w:rPr>
+          <w:rFonts w:ascii="Times New Roman" w:hAnsi="Times New Roman" w:cs="Times New Roman"/>
+          <w:sz w:val="24"/>
+          <w:szCs w:val="24"/>
+          <w:highlight w:val="yellow"/>
+        </w:rPr>
+        <w:t xml:space="preserve">Trả lời : </w:t>
+      </w:r>
+      <w:r>
+        <w:rPr>
+          <w:rFonts w:ascii="Times New Roman" w:hAnsi="Times New Roman" w:cs="Times New Roman"/>
+          <w:sz w:val="24"/>
+          <w:szCs w:val="24"/>
+          <w:highlight w:val="yellow"/>
+        </w:rPr>
+        <w:t xml:space="preserve">Slave </w:t>
+      </w:r>
+      <w:r>
+        <w:rPr>
+          <w:rFonts w:ascii="Times New Roman" w:hAnsi="Times New Roman" w:cs="Times New Roman"/>
+          <w:sz w:val="24"/>
+          <w:szCs w:val="24"/>
+          <w:highlight w:val="yellow"/>
+        </w:rPr>
+        <w:t xml:space="preserve">sẽ </w:t>
+      </w:r>
+      <w:r>
+        <w:rPr>
+          <w:rFonts w:ascii="Times New Roman" w:hAnsi="Times New Roman" w:cs="Times New Roman"/>
+          <w:sz w:val="24"/>
+          <w:szCs w:val="24"/>
+          <w:highlight w:val="yellow"/>
+        </w:rPr>
+        <w:t>trả lời cho Master để cho biết đã nhận chỉ định và cho Master biết nó có thể phụ trách camera này hay không. Nếu không, Master sẽ gửi chỉ định tới slave khác.</w:t>
+      </w:r>
+    </w:p>
+    <w:p>
+      <w:pPr>
+        <w:ind w:left="525"/>
+        <w:jc w:val="both"/>
+        <w:rPr>
+          <w:rFonts w:ascii="Times New Roman" w:hAnsi="Times New Roman" w:cs="Times New Roman"/>
+          <w:sz w:val="24"/>
+          <w:szCs w:val="24"/>
+          <w:highlight w:val="yellow"/>
+        </w:rPr>
+      </w:pPr>
+    </w:p>
+    <w:p>
+      <w:pPr>
+        <w:ind w:left="525"/>
+        <w:jc w:val="both"/>
+        <w:rPr>
+          <w:rFonts w:ascii="Times New Roman" w:hAnsi="Times New Roman" w:cs="Times New Roman"/>
+          <w:sz w:val="24"/>
+          <w:szCs w:val="24"/>
+          <w:highlight w:val="yellow"/>
+        </w:rPr>
+      </w:pPr>
+      <w:r>
+        <w:rPr>
+          <w:rFonts w:ascii="Times New Roman" w:hAnsi="Times New Roman" w:cs="Times New Roman"/>
+          <w:sz w:val="24"/>
+          <w:szCs w:val="24"/>
+          <w:highlight w:val="yellow"/>
+        </w:rPr>
+        <w:t>(</w:t>
+      </w:r>
+      <w:r>
+        <w:rPr>
+          <w:rFonts w:ascii="Times New Roman" w:hAnsi="Times New Roman" w:cs="Times New Roman"/>
+          <w:sz w:val="24"/>
+          <w:szCs w:val="24"/>
+          <w:highlight w:val="yellow"/>
+        </w:rPr>
+        <w:t xml:space="preserve">1’) </w:t>
+      </w:r>
+      <w:r>
+        <w:rPr>
+          <w:rFonts w:ascii="Times New Roman" w:hAnsi="Times New Roman" w:cs="Times New Roman"/>
+          <w:sz w:val="24"/>
+          <w:szCs w:val="24"/>
+          <w:highlight w:val="yellow"/>
+        </w:rPr>
+        <w:t>Master trả lời lạ</w:t>
+      </w:r>
+      <w:r>
+        <w:rPr>
+          <w:rFonts w:ascii="Times New Roman" w:hAnsi="Times New Roman" w:cs="Times New Roman"/>
+          <w:sz w:val="24"/>
+          <w:szCs w:val="24"/>
+          <w:highlight w:val="yellow"/>
+        </w:rPr>
+        <w:t xml:space="preserve">i </w:t>
+      </w:r>
+      <w:r>
+        <w:rPr>
+          <w:rFonts w:ascii="Times New Roman" w:hAnsi="Times New Roman" w:cs="Times New Roman"/>
+          <w:sz w:val="24"/>
+          <w:szCs w:val="24"/>
+          <w:highlight w:val="yellow"/>
+        </w:rPr>
+        <w:t xml:space="preserve">camera </w:t>
+      </w:r>
+      <w:r>
+        <w:rPr>
+          <w:rFonts w:ascii="Times New Roman" w:hAnsi="Times New Roman" w:cs="Times New Roman"/>
+          <w:sz w:val="24"/>
+          <w:szCs w:val="24"/>
+          <w:highlight w:val="yellow"/>
+        </w:rPr>
+        <w:t>để xác nhận kết quả đăng nhập của camera.</w:t>
+      </w:r>
+      <w:r>
+        <w:rPr>
+          <w:rFonts w:ascii="Times New Roman" w:hAnsi="Times New Roman" w:cs="Times New Roman"/>
+          <w:sz w:val="24"/>
+          <w:szCs w:val="24"/>
+          <w:highlight w:val="yellow"/>
+        </w:rPr>
+        <w:t xml:space="preserve"> </w:t>
+      </w:r>
+      <w:r>
+        <w:rPr>
+          <w:rFonts w:ascii="Times New Roman" w:hAnsi="Times New Roman" w:cs="Times New Roman"/>
+          <w:sz w:val="24"/>
+          <w:szCs w:val="24"/>
+          <w:highlight w:val="yellow"/>
+        </w:rPr>
+        <w:t>Nếu k</w:t>
+      </w:r>
+      <w:r>
+        <w:rPr>
+          <w:rFonts w:ascii="Times New Roman" w:hAnsi="Times New Roman" w:cs="Times New Roman"/>
+          <w:sz w:val="24"/>
+          <w:szCs w:val="24"/>
+          <w:highlight w:val="yellow"/>
+        </w:rPr>
+        <w:t>ết quả trả lờ</w:t>
+      </w:r>
+      <w:r>
+        <w:rPr>
+          <w:rFonts w:ascii="Times New Roman" w:hAnsi="Times New Roman" w:cs="Times New Roman"/>
+          <w:sz w:val="24"/>
+          <w:szCs w:val="24"/>
+          <w:highlight w:val="yellow"/>
+        </w:rPr>
+        <w:t xml:space="preserve">i gồm có port, IP của slave tức là camera </w:t>
+      </w:r>
+      <w:r>
+        <w:rPr>
+          <w:rFonts w:ascii="Times New Roman" w:hAnsi="Times New Roman" w:cs="Times New Roman"/>
+          <w:sz w:val="24"/>
+          <w:szCs w:val="24"/>
+          <w:highlight w:val="yellow"/>
+        </w:rPr>
+        <w:t>đăng nhập thành công</w:t>
+      </w:r>
+      <w:r>
+        <w:rPr>
+          <w:rFonts w:ascii="Times New Roman" w:hAnsi="Times New Roman" w:cs="Times New Roman"/>
+          <w:sz w:val="24"/>
+          <w:szCs w:val="24"/>
+          <w:highlight w:val="yellow"/>
+        </w:rPr>
+        <w:t>, còn kết quả trả lời là ký tự rỗng tức là đăng nhập không thành công.</w:t>
+      </w:r>
+    </w:p>
+    <w:p>
+      <w:pPr>
+        <w:ind w:left="525"/>
+        <w:jc w:val="both"/>
+        <w:rPr>
+          <w:rFonts w:ascii="Times New Roman" w:hAnsi="Times New Roman" w:cs="Times New Roman"/>
+          <w:sz w:val="24"/>
+          <w:szCs w:val="24"/>
+          <w:highlight w:val="yellow"/>
+        </w:rPr>
+      </w:pPr>
+    </w:p>
+    <w:p>
+      <w:pPr>
+        <w:pStyle w:val="ListParagraph"/>
+        <w:numPr>
+          <w:ilvl w:val="0"/>
+          <w:numId w:val="40"/>
+        </w:numPr>
+        <w:jc w:val="both"/>
+        <w:rPr>
+          <w:rFonts w:ascii="Times New Roman" w:hAnsi="Times New Roman" w:cs="Times New Roman"/>
+          <w:sz w:val="24"/>
+          <w:szCs w:val="24"/>
+          <w:highlight w:val="yellow"/>
+        </w:rPr>
+      </w:pPr>
+      <w:r>
+        <w:rPr>
+          <w:rFonts w:ascii="Times New Roman" w:hAnsi="Times New Roman" w:cs="Times New Roman"/>
+          <w:sz w:val="24"/>
+          <w:szCs w:val="24"/>
+          <w:highlight w:val="yellow"/>
+        </w:rPr>
         <w:t>Nếu Master cho phép camera đăng nhập</w:t>
       </w:r>
       <w:r>
@@ -13660,6 +13740,19 @@
         </w:rPr>
         <w:t>camera sẽ gửi yêu cầu kết nối tới slave theo port và IP đã được Master cung cấp cho.</w:t>
       </w:r>
+    </w:p>
+    <w:p>
+      <w:pPr>
+        <w:pStyle w:val="ListParagraph"/>
+        <w:ind w:left="885"/>
+        <w:jc w:val="both"/>
+        <w:rPr>
+          <w:rFonts w:ascii="Times New Roman" w:hAnsi="Times New Roman" w:cs="Times New Roman"/>
+          <w:sz w:val="24"/>
+          <w:szCs w:val="24"/>
+          <w:highlight w:val="yellow"/>
+        </w:rPr>
+      </w:pPr>
     </w:p>
     <w:p>
       <w:pPr>
@@ -13700,6 +13793,19 @@
         </w:rPr>
         <w:t xml:space="preserve"> Nếu thành công, cả hai bên bắt đầu thực hiện kết nối và slave sẽ capture hình trực tiếp từ camera.</w:t>
       </w:r>
+    </w:p>
+    <w:p>
+      <w:pPr>
+        <w:spacing w:before="240"/>
+        <w:ind w:left="525"/>
+        <w:jc w:val="both"/>
+        <w:rPr>
+          <w:rFonts w:ascii="Times New Roman" w:hAnsi="Times New Roman" w:cs="Times New Roman"/>
+          <w:sz w:val="24"/>
+          <w:szCs w:val="24"/>
+          <w:highlight w:val="yellow"/>
+        </w:rPr>
+      </w:pPr>
     </w:p>
     <w:p>
       <w:pPr>
@@ -13833,6 +13939,7 @@
     <w:p>
       <w:pPr>
         <w:pStyle w:val="ListParagraph"/>
+        <w:jc w:val="both"/>
         <w:rPr>
           <w:rFonts w:ascii="Times New Roman" w:hAnsi="Times New Roman" w:cs="Times New Roman"/>
           <w:sz w:val="24"/>
@@ -13911,6 +14018,19 @@
           <w:highlight w:val="yellow"/>
         </w:rPr>
       </w:pPr>
+    </w:p>
+    <w:p>
+      <w:pPr>
+        <w:spacing w:before="240"/>
+        <w:ind w:left="525"/>
+        <w:jc w:val="both"/>
+        <w:rPr>
+          <w:rFonts w:ascii="Times New Roman" w:hAnsi="Times New Roman" w:cs="Times New Roman"/>
+          <w:sz w:val="24"/>
+          <w:szCs w:val="24"/>
+          <w:highlight w:val="yellow"/>
+        </w:rPr>
+      </w:pPr>
       <w:r>
         <w:rPr>
           <w:rFonts w:ascii="Times New Roman" w:hAnsi="Times New Roman" w:cs="Times New Roman"/>
@@ -13959,6 +14079,7 @@
     </w:p>
     <w:p>
       <w:pPr>
+        <w:jc w:val="both"/>
         <w:rPr>
           <w:rFonts w:ascii="Times New Roman" w:hAnsi="Times New Roman" w:cs="Times New Roman"/>
           <w:b/>
@@ -14039,6 +14160,20 @@
           <w:highlight w:val="yellow"/>
         </w:rPr>
       </w:pPr>
+    </w:p>
+    <w:p>
+      <w:pPr>
+        <w:pStyle w:val="ListParagraph"/>
+        <w:ind w:left="1080"/>
+        <w:jc w:val="both"/>
+        <w:rPr>
+          <w:rFonts w:ascii="Times New Roman" w:hAnsi="Times New Roman" w:cs="Times New Roman"/>
+          <w:b/>
+          <w:sz w:val="24"/>
+          <w:szCs w:val="24"/>
+          <w:highlight w:val="yellow"/>
+        </w:rPr>
+      </w:pPr>
       <w:r>
         <w:rPr>
           <w:rFonts w:ascii="Times New Roman" w:hAnsi="Times New Roman" w:cs="Times New Roman"/>
@@ -14048,9 +14183,9 @@
           <w:szCs w:val="24"/>
         </w:rPr>
         <w:drawing>
-          <wp:inline distT="0" distB="0" distL="0" distR="0" wp14:anchorId="7D603549" wp14:editId="02359673">
-            <wp:extent cx="5497286" cy="5703444"/>
-            <wp:effectExtent l="0" t="0" r="8255" b="0"/>
+          <wp:inline distT="0" distB="0" distL="0" distR="0" wp14:anchorId="7D603549" wp14:editId="0F1898F7">
+            <wp:extent cx="5617029" cy="6400258"/>
+            <wp:effectExtent l="0" t="0" r="3175" b="635"/>
             <wp:docPr id="20" name="Picture 20" descr="C:\Users\admin\Desktop\Capture.JPG"/>
             <wp:cNvGraphicFramePr>
               <a:graphicFrameLocks xmlns:a="http://schemas.openxmlformats.org/drawingml/2006/main" noChangeAspect="1"/>
@@ -14080,7 +14215,7 @@
                   <pic:spPr bwMode="auto">
                     <a:xfrm>
                       <a:off x="0" y="0"/>
-                      <a:ext cx="5529316" cy="5736675"/>
+                      <a:ext cx="5659631" cy="6448801"/>
                     </a:xfrm>
                     <a:prstGeom prst="rect">
                       <a:avLst/>
@@ -14113,6 +14248,28 @@
     </w:p>
     <w:p>
       <w:pPr>
+        <w:jc w:val="both"/>
+        <w:rPr>
+          <w:rFonts w:ascii="Times New Roman" w:hAnsi="Times New Roman" w:cs="Times New Roman"/>
+          <w:b/>
+          <w:sz w:val="24"/>
+          <w:szCs w:val="24"/>
+          <w:highlight w:val="yellow"/>
+        </w:rPr>
+      </w:pPr>
+      <w:r>
+        <w:rPr>
+          <w:rFonts w:ascii="Times New Roman" w:hAnsi="Times New Roman" w:cs="Times New Roman"/>
+          <w:b/>
+          <w:sz w:val="24"/>
+          <w:szCs w:val="24"/>
+          <w:highlight w:val="yellow"/>
+        </w:rPr>
+        <w:br w:type="page"/>
+      </w:r>
+    </w:p>
+    <w:p>
+      <w:pPr>
         <w:pStyle w:val="ListParagraph"/>
         <w:numPr>
           <w:ilvl w:val="0"/>
@@ -14133,6 +14290,7 @@
           <w:szCs w:val="24"/>
           <w:highlight w:val="yellow"/>
         </w:rPr>
+        <w:lastRenderedPageBreak/>
         <w:t>Yêu cầu đăng nhập</w:t>
       </w:r>
       <w:r>
@@ -14225,6 +14383,19 @@
         </w:rPr>
         <w:t>.</w:t>
       </w:r>
+    </w:p>
+    <w:p>
+      <w:pPr>
+        <w:pStyle w:val="ListParagraph"/>
+        <w:ind w:left="1440"/>
+        <w:jc w:val="both"/>
+        <w:rPr>
+          <w:rFonts w:ascii="Times New Roman" w:hAnsi="Times New Roman" w:cs="Times New Roman"/>
+          <w:sz w:val="24"/>
+          <w:szCs w:val="24"/>
+          <w:highlight w:val="yellow"/>
+        </w:rPr>
+      </w:pPr>
     </w:p>
     <w:p>
       <w:pPr>
@@ -14280,6 +14451,19 @@
     </w:p>
     <w:p>
       <w:pPr>
+        <w:pStyle w:val="ListParagraph"/>
+        <w:ind w:left="1440"/>
+        <w:jc w:val="both"/>
+        <w:rPr>
+          <w:rFonts w:ascii="Times New Roman" w:hAnsi="Times New Roman" w:cs="Times New Roman"/>
+          <w:sz w:val="24"/>
+          <w:szCs w:val="24"/>
+          <w:highlight w:val="yellow"/>
+        </w:rPr>
+      </w:pPr>
+    </w:p>
+    <w:p>
+      <w:pPr>
         <w:ind w:left="1440" w:hanging="360"/>
         <w:jc w:val="both"/>
         <w:rPr>
@@ -14423,7 +14607,6 @@
           <w:szCs w:val="24"/>
           <w:highlight w:val="yellow"/>
         </w:rPr>
-        <w:lastRenderedPageBreak/>
         <w:t xml:space="preserve">Nếu Master cho phép </w:t>
       </w:r>
       <w:r>
@@ -14480,6 +14663,19 @@
         </w:rPr>
         <w:t>tới slave theo port và IP đã được Master cung cấp cho.</w:t>
       </w:r>
+    </w:p>
+    <w:p>
+      <w:pPr>
+        <w:pStyle w:val="ListParagraph"/>
+        <w:ind w:left="1440"/>
+        <w:jc w:val="both"/>
+        <w:rPr>
+          <w:rFonts w:ascii="Times New Roman" w:hAnsi="Times New Roman" w:cs="Times New Roman"/>
+          <w:sz w:val="24"/>
+          <w:szCs w:val="24"/>
+          <w:highlight w:val="yellow"/>
+        </w:rPr>
+      </w:pPr>
     </w:p>
     <w:p>
       <w:pPr>
@@ -14702,14 +14898,25 @@
     </w:p>
     <w:p>
       <w:pPr>
-        <w:rPr>
-          <w:rFonts w:ascii="Times New Roman" w:hAnsi="Times New Roman" w:cs="Times New Roman"/>
-          <w:b/>
-          <w:sz w:val="24"/>
-          <w:szCs w:val="24"/>
-          <w:highlight w:val="yellow"/>
-        </w:rPr>
-      </w:pPr>
+        <w:jc w:val="both"/>
+        <w:rPr>
+          <w:rFonts w:ascii="Times New Roman" w:hAnsi="Times New Roman" w:cs="Times New Roman"/>
+          <w:b/>
+          <w:sz w:val="24"/>
+          <w:szCs w:val="24"/>
+          <w:highlight w:val="yellow"/>
+        </w:rPr>
+      </w:pPr>
+      <w:r>
+        <w:rPr>
+          <w:rFonts w:ascii="Times New Roman" w:hAnsi="Times New Roman" w:cs="Times New Roman"/>
+          <w:b/>
+          <w:sz w:val="24"/>
+          <w:szCs w:val="24"/>
+          <w:highlight w:val="yellow"/>
+        </w:rPr>
+        <w:br w:type="page"/>
+      </w:r>
     </w:p>
     <w:p>
       <w:pPr>
@@ -14735,33 +14942,554 @@
           <w:szCs w:val="24"/>
           <w:highlight w:val="yellow"/>
         </w:rPr>
+        <w:lastRenderedPageBreak/>
         <w:t>Phân phối camera cho slave</w:t>
       </w:r>
     </w:p>
     <w:p>
       <w:pPr>
+        <w:jc w:val="both"/>
+        <w:rPr>
+          <w:rFonts w:ascii="Times New Roman" w:hAnsi="Times New Roman" w:cs="Times New Roman"/>
+          <w:b/>
+          <w:sz w:val="24"/>
+          <w:szCs w:val="24"/>
+          <w:highlight w:val="yellow"/>
+        </w:rPr>
+      </w:pPr>
+      <w:r>
+        <w:rPr>
+          <w:rStyle w:val="CommentReference"/>
+        </w:rPr>
+        <w:commentReference w:id="1"/>
+      </w:r>
+      <w:r>
+        <w:rPr>
+          <w:rFonts w:ascii="Times New Roman" w:hAnsi="Times New Roman" w:cs="Times New Roman"/>
+          <w:b/>
+          <w:sz w:val="24"/>
+          <w:szCs w:val="24"/>
+          <w:highlight w:val="yellow"/>
+        </w:rPr>
+        <w:t>Quy trình</w:t>
+      </w:r>
+      <w:r>
+        <w:rPr>
+          <w:rFonts w:ascii="Times New Roman" w:hAnsi="Times New Roman" w:cs="Times New Roman"/>
+          <w:b/>
+          <w:sz w:val="24"/>
+          <w:szCs w:val="24"/>
+          <w:highlight w:val="yellow"/>
+        </w:rPr>
+        <w:t xml:space="preserve"> hoạt động</w:t>
+      </w:r>
+    </w:p>
+    <w:p>
+      <w:pPr>
         <w:pStyle w:val="ListParagraph"/>
-        <w:ind w:left="1080"/>
-        <w:jc w:val="both"/>
-        <w:rPr>
-          <w:rFonts w:ascii="Times New Roman" w:hAnsi="Times New Roman" w:cs="Times New Roman"/>
-          <w:b/>
-          <w:sz w:val="24"/>
-          <w:szCs w:val="24"/>
-          <w:highlight w:val="yellow"/>
-        </w:rPr>
-      </w:pPr>
-      <w:commentRangeStart w:id="2"/>
+        <w:numPr>
+          <w:ilvl w:val="0"/>
+          <w:numId w:val="6"/>
+        </w:numPr>
+        <w:jc w:val="both"/>
+        <w:rPr>
+          <w:rFonts w:ascii="Times New Roman" w:hAnsi="Times New Roman" w:cs="Times New Roman"/>
+          <w:sz w:val="24"/>
+          <w:szCs w:val="24"/>
+          <w:highlight w:val="yellow"/>
+        </w:rPr>
+      </w:pPr>
+      <w:r>
+        <w:rPr>
+          <w:rFonts w:ascii="Times New Roman" w:hAnsi="Times New Roman" w:cs="Times New Roman"/>
+          <w:sz w:val="24"/>
+          <w:szCs w:val="24"/>
+          <w:highlight w:val="yellow"/>
+        </w:rPr>
+        <w:t>Khi một camera</w:t>
+      </w:r>
+      <w:r>
+        <w:rPr>
+          <w:rFonts w:ascii="Times New Roman" w:hAnsi="Times New Roman" w:cs="Times New Roman"/>
+          <w:sz w:val="24"/>
+          <w:szCs w:val="24"/>
+          <w:highlight w:val="yellow"/>
+        </w:rPr>
+        <w:t xml:space="preserve"> đăng nhập vào hệ thống</w:t>
+      </w:r>
+      <w:r>
+        <w:rPr>
+          <w:rFonts w:ascii="Times New Roman" w:hAnsi="Times New Roman" w:cs="Times New Roman"/>
+          <w:sz w:val="24"/>
+          <w:szCs w:val="24"/>
+          <w:highlight w:val="yellow"/>
+        </w:rPr>
+        <w:t xml:space="preserve"> cùng với ID nhóm hay khu vực mà nó quan sát thì Master có nhiệm vụ chỉ định </w:t>
+      </w:r>
+      <w:r>
+        <w:rPr>
+          <w:rFonts w:ascii="Times New Roman" w:hAnsi="Times New Roman" w:cs="Times New Roman"/>
+          <w:sz w:val="24"/>
+          <w:szCs w:val="24"/>
+          <w:highlight w:val="yellow"/>
+        </w:rPr>
+        <w:t>công việc cho slave phụ</w:t>
+      </w:r>
+      <w:r>
+        <w:rPr>
+          <w:rFonts w:ascii="Times New Roman" w:hAnsi="Times New Roman" w:cs="Times New Roman"/>
+          <w:sz w:val="24"/>
+          <w:szCs w:val="24"/>
+          <w:highlight w:val="yellow"/>
+        </w:rPr>
+        <w:t xml:space="preserve"> trách nhóm camera đó.</w:t>
+      </w:r>
+      <w:r>
+        <w:rPr>
+          <w:rFonts w:ascii="Times New Roman" w:hAnsi="Times New Roman" w:cs="Times New Roman"/>
+          <w:sz w:val="24"/>
+          <w:szCs w:val="24"/>
+          <w:highlight w:val="yellow"/>
+        </w:rPr>
+        <w:t xml:space="preserve"> </w:t>
+      </w:r>
+      <w:r>
+        <w:rPr>
+          <w:rFonts w:ascii="Times New Roman" w:hAnsi="Times New Roman" w:cs="Times New Roman"/>
+          <w:sz w:val="24"/>
+          <w:szCs w:val="24"/>
+          <w:highlight w:val="yellow"/>
+        </w:rPr>
+        <w:t>Master sẽ kiểm tra trong “lịch phân công”</w:t>
+      </w:r>
+      <w:r>
+        <w:rPr>
+          <w:rFonts w:ascii="Times New Roman" w:hAnsi="Times New Roman" w:cs="Times New Roman"/>
+          <w:sz w:val="24"/>
+          <w:szCs w:val="24"/>
+          <w:highlight w:val="yellow"/>
+        </w:rPr>
+        <w:t xml:space="preserve"> (“bảng trạng thái”)</w:t>
+      </w:r>
+      <w:r>
+        <w:rPr>
+          <w:rFonts w:ascii="Times New Roman" w:hAnsi="Times New Roman" w:cs="Times New Roman"/>
+          <w:sz w:val="24"/>
+          <w:szCs w:val="24"/>
+          <w:highlight w:val="yellow"/>
+        </w:rPr>
+        <w:t xml:space="preserve"> của mình </w:t>
+      </w:r>
+      <w:r>
+        <w:rPr>
+          <w:rFonts w:ascii="Times New Roman" w:hAnsi="Times New Roman" w:cs="Times New Roman"/>
+          <w:sz w:val="24"/>
+          <w:szCs w:val="24"/>
+          <w:highlight w:val="yellow"/>
+        </w:rPr>
+        <w:t xml:space="preserve">xem slave </w:t>
+      </w:r>
+      <w:r>
+        <w:rPr>
+          <w:rFonts w:ascii="Times New Roman" w:hAnsi="Times New Roman" w:cs="Times New Roman"/>
+          <w:sz w:val="24"/>
+          <w:szCs w:val="24"/>
+          <w:highlight w:val="yellow"/>
+        </w:rPr>
+        <w:t xml:space="preserve">có thể phụ trách thu hình của camera này hay không theo các </w:t>
+      </w:r>
+      <w:r>
+        <w:rPr>
+          <w:rFonts w:ascii="Times New Roman" w:hAnsi="Times New Roman" w:cs="Times New Roman"/>
+          <w:sz w:val="24"/>
+          <w:szCs w:val="24"/>
+          <w:highlight w:val="yellow"/>
+        </w:rPr>
+        <w:t>điều kiện sau</w:t>
+      </w:r>
+      <w:r>
+        <w:rPr>
+          <w:rFonts w:ascii="Times New Roman" w:hAnsi="Times New Roman" w:cs="Times New Roman"/>
+          <w:sz w:val="24"/>
+          <w:szCs w:val="24"/>
+          <w:highlight w:val="yellow"/>
+        </w:rPr>
+        <w:t xml:space="preserve">: </w:t>
+      </w:r>
+      <w:r>
+        <w:rPr>
+          <w:rFonts w:ascii="Times New Roman" w:hAnsi="Times New Roman" w:cs="Times New Roman"/>
+          <w:sz w:val="24"/>
+          <w:szCs w:val="24"/>
+          <w:highlight w:val="yellow"/>
+        </w:rPr>
+        <w:t>số lượ</w:t>
+      </w:r>
+      <w:r>
+        <w:rPr>
+          <w:rFonts w:ascii="Times New Roman" w:hAnsi="Times New Roman" w:cs="Times New Roman"/>
+          <w:sz w:val="24"/>
+          <w:szCs w:val="24"/>
+          <w:highlight w:val="yellow"/>
+        </w:rPr>
+        <w:t>ng</w:t>
+      </w:r>
+      <w:r>
+        <w:rPr>
+          <w:rFonts w:ascii="Times New Roman" w:hAnsi="Times New Roman" w:cs="Times New Roman"/>
+          <w:sz w:val="24"/>
+          <w:szCs w:val="24"/>
+          <w:highlight w:val="yellow"/>
+        </w:rPr>
+        <w:t xml:space="preserve"> </w:t>
+      </w:r>
+      <w:r>
+        <w:rPr>
+          <w:rFonts w:ascii="Times New Roman" w:hAnsi="Times New Roman" w:cs="Times New Roman"/>
+          <w:sz w:val="24"/>
+          <w:szCs w:val="24"/>
+          <w:highlight w:val="yellow"/>
+        </w:rPr>
+        <w:t>c</w:t>
+      </w:r>
+      <w:r>
+        <w:rPr>
+          <w:rFonts w:ascii="Times New Roman" w:hAnsi="Times New Roman" w:cs="Times New Roman"/>
+          <w:sz w:val="24"/>
+          <w:szCs w:val="24"/>
+          <w:highlight w:val="yellow"/>
+        </w:rPr>
+        <w:t>amera</w:t>
+      </w:r>
+      <w:r>
+        <w:rPr>
+          <w:rFonts w:ascii="Times New Roman" w:hAnsi="Times New Roman" w:cs="Times New Roman"/>
+          <w:sz w:val="24"/>
+          <w:szCs w:val="24"/>
+          <w:highlight w:val="yellow"/>
+        </w:rPr>
+        <w:t xml:space="preserve"> của nhóm</w:t>
+      </w:r>
+      <w:r>
+        <w:rPr>
+          <w:rFonts w:ascii="Times New Roman" w:hAnsi="Times New Roman" w:cs="Times New Roman"/>
+          <w:sz w:val="24"/>
+          <w:szCs w:val="24"/>
+          <w:highlight w:val="yellow"/>
+        </w:rPr>
+        <w:t xml:space="preserve"> đang kết nối</w:t>
+      </w:r>
+      <w:r>
+        <w:rPr>
+          <w:rFonts w:ascii="Times New Roman" w:hAnsi="Times New Roman" w:cs="Times New Roman"/>
+          <w:sz w:val="24"/>
+          <w:szCs w:val="24"/>
+          <w:highlight w:val="yellow"/>
+        </w:rPr>
+        <w:t xml:space="preserve">, </w:t>
+      </w:r>
+      <w:r>
+        <w:rPr>
+          <w:rFonts w:ascii="Times New Roman" w:hAnsi="Times New Roman" w:cs="Times New Roman"/>
+          <w:sz w:val="24"/>
+          <w:szCs w:val="24"/>
+          <w:highlight w:val="yellow"/>
+        </w:rPr>
+        <w:t>khả năng</w:t>
+      </w:r>
+      <w:r>
+        <w:rPr>
+          <w:rFonts w:ascii="Times New Roman" w:hAnsi="Times New Roman" w:cs="Times New Roman"/>
+          <w:sz w:val="24"/>
+          <w:szCs w:val="24"/>
+          <w:highlight w:val="yellow"/>
+        </w:rPr>
+        <w:t xml:space="preserve"> hoạt động</w:t>
+      </w:r>
+      <w:r>
+        <w:rPr>
+          <w:rFonts w:ascii="Times New Roman" w:hAnsi="Times New Roman" w:cs="Times New Roman"/>
+          <w:sz w:val="24"/>
+          <w:szCs w:val="24"/>
+          <w:highlight w:val="yellow"/>
+        </w:rPr>
+        <w:t xml:space="preserve"> củ</w:t>
+      </w:r>
+      <w:r>
+        <w:rPr>
+          <w:rFonts w:ascii="Times New Roman" w:hAnsi="Times New Roman" w:cs="Times New Roman"/>
+          <w:sz w:val="24"/>
+          <w:szCs w:val="24"/>
+          <w:highlight w:val="yellow"/>
+        </w:rPr>
+        <w:t>a slave</w:t>
+      </w:r>
+      <w:r>
+        <w:rPr>
+          <w:rFonts w:ascii="Times New Roman" w:hAnsi="Times New Roman" w:cs="Times New Roman"/>
+          <w:sz w:val="24"/>
+          <w:szCs w:val="24"/>
+          <w:highlight w:val="yellow"/>
+        </w:rPr>
+        <w:t xml:space="preserve">… </w:t>
+      </w:r>
+      <w:r>
+        <w:rPr>
+          <w:rFonts w:ascii="Times New Roman" w:hAnsi="Times New Roman" w:cs="Times New Roman"/>
+          <w:sz w:val="24"/>
+          <w:szCs w:val="24"/>
+          <w:highlight w:val="yellow"/>
+        </w:rPr>
+        <w:t>Các thông tin này thường xuyên được cập nhật</w:t>
+      </w:r>
+      <w:r>
+        <w:rPr>
+          <w:rFonts w:ascii="Times New Roman" w:hAnsi="Times New Roman" w:cs="Times New Roman"/>
+          <w:sz w:val="24"/>
+          <w:szCs w:val="24"/>
+          <w:highlight w:val="yellow"/>
+        </w:rPr>
+        <w:t xml:space="preserve"> vào “lịch phân công”</w:t>
+      </w:r>
+      <w:r>
+        <w:rPr>
+          <w:rFonts w:ascii="Times New Roman" w:hAnsi="Times New Roman" w:cs="Times New Roman"/>
+          <w:sz w:val="24"/>
+          <w:szCs w:val="24"/>
+          <w:highlight w:val="yellow"/>
+        </w:rPr>
+        <w:t xml:space="preserve"> dựa theo các báo cáo định kỳ mà</w:t>
+      </w:r>
+      <w:r>
+        <w:rPr>
+          <w:rFonts w:ascii="Times New Roman" w:hAnsi="Times New Roman" w:cs="Times New Roman"/>
+          <w:sz w:val="24"/>
+          <w:szCs w:val="24"/>
+          <w:highlight w:val="yellow"/>
+        </w:rPr>
+        <w:t xml:space="preserve"> các</w:t>
+      </w:r>
+      <w:r>
+        <w:rPr>
+          <w:rFonts w:ascii="Times New Roman" w:hAnsi="Times New Roman" w:cs="Times New Roman"/>
+          <w:sz w:val="24"/>
+          <w:szCs w:val="24"/>
+          <w:highlight w:val="yellow"/>
+        </w:rPr>
+        <w:t xml:space="preserve"> slave gửi cho Master</w:t>
+      </w:r>
+      <w:r>
+        <w:rPr>
+          <w:rFonts w:ascii="Times New Roman" w:hAnsi="Times New Roman" w:cs="Times New Roman"/>
+          <w:sz w:val="24"/>
+          <w:szCs w:val="24"/>
+          <w:highlight w:val="yellow"/>
+        </w:rPr>
+        <w:t xml:space="preserve">. </w:t>
+      </w:r>
+      <w:r>
+        <w:rPr>
+          <w:rFonts w:ascii="Times New Roman" w:hAnsi="Times New Roman" w:cs="Times New Roman"/>
+          <w:sz w:val="24"/>
+          <w:szCs w:val="24"/>
+          <w:highlight w:val="yellow"/>
+        </w:rPr>
+        <w:t>N</w:t>
+      </w:r>
+      <w:r>
+        <w:rPr>
+          <w:rFonts w:ascii="Times New Roman" w:hAnsi="Times New Roman" w:cs="Times New Roman"/>
+          <w:sz w:val="24"/>
+          <w:szCs w:val="24"/>
+          <w:highlight w:val="yellow"/>
+        </w:rPr>
+        <w:t>ế</w:t>
+      </w:r>
+      <w:r>
+        <w:rPr>
+          <w:rFonts w:ascii="Times New Roman" w:hAnsi="Times New Roman" w:cs="Times New Roman"/>
+          <w:sz w:val="24"/>
+          <w:szCs w:val="24"/>
+          <w:highlight w:val="yellow"/>
+        </w:rPr>
+        <w:t>u</w:t>
+      </w:r>
+      <w:r>
+        <w:rPr>
+          <w:rFonts w:ascii="Times New Roman" w:hAnsi="Times New Roman" w:cs="Times New Roman"/>
+          <w:sz w:val="24"/>
+          <w:szCs w:val="24"/>
+          <w:highlight w:val="yellow"/>
+        </w:rPr>
+        <w:t xml:space="preserve"> các điều kiện này không được thỏa (isAvailable = false) </w:t>
+      </w:r>
+      <w:r>
+        <w:rPr>
+          <w:rFonts w:ascii="Times New Roman" w:hAnsi="Times New Roman" w:cs="Times New Roman"/>
+          <w:sz w:val="24"/>
+          <w:szCs w:val="24"/>
+          <w:highlight w:val="yellow"/>
+        </w:rPr>
+        <w:t>thì việc chỉ định sẽ kết thúc</w:t>
+      </w:r>
+      <w:r>
+        <w:rPr>
+          <w:rFonts w:ascii="Times New Roman" w:hAnsi="Times New Roman" w:cs="Times New Roman"/>
+          <w:sz w:val="24"/>
+          <w:szCs w:val="24"/>
+          <w:highlight w:val="yellow"/>
+        </w:rPr>
+        <w:t>.</w:t>
+      </w:r>
+      <w:r>
+        <w:rPr>
+          <w:rFonts w:ascii="Times New Roman" w:hAnsi="Times New Roman" w:cs="Times New Roman"/>
+          <w:sz w:val="24"/>
+          <w:szCs w:val="24"/>
+          <w:highlight w:val="yellow"/>
+        </w:rPr>
+        <w:t xml:space="preserve"> Lúc đó một bảng thông báo sẽ xuất hiện trên màn hình camera cho biết lý do của việc đăng nhập không thành công.</w:t>
+      </w:r>
+    </w:p>
+    <w:p>
+      <w:pPr>
+        <w:pStyle w:val="ListParagraph"/>
+        <w:ind w:left="525"/>
+        <w:jc w:val="both"/>
+        <w:rPr>
+          <w:rFonts w:ascii="Times New Roman" w:hAnsi="Times New Roman" w:cs="Times New Roman"/>
+          <w:sz w:val="24"/>
+          <w:szCs w:val="24"/>
+          <w:highlight w:val="yellow"/>
+        </w:rPr>
+      </w:pPr>
+    </w:p>
+    <w:p>
+      <w:pPr>
+        <w:pStyle w:val="ListParagraph"/>
+        <w:numPr>
+          <w:ilvl w:val="0"/>
+          <w:numId w:val="6"/>
+        </w:numPr>
+        <w:jc w:val="both"/>
+        <w:rPr>
+          <w:rFonts w:ascii="Times New Roman" w:hAnsi="Times New Roman" w:cs="Times New Roman"/>
+          <w:sz w:val="24"/>
+          <w:szCs w:val="24"/>
+          <w:highlight w:val="yellow"/>
+        </w:rPr>
+      </w:pPr>
+      <w:r>
+        <w:rPr>
+          <w:rFonts w:ascii="Times New Roman" w:hAnsi="Times New Roman" w:cs="Times New Roman"/>
+          <w:sz w:val="24"/>
+          <w:szCs w:val="24"/>
+          <w:highlight w:val="yellow"/>
+        </w:rPr>
+        <w:t xml:space="preserve">Các </w:t>
+      </w:r>
+      <w:r>
+        <w:rPr>
+          <w:rFonts w:ascii="Times New Roman" w:hAnsi="Times New Roman" w:cs="Times New Roman"/>
+          <w:sz w:val="24"/>
+          <w:szCs w:val="24"/>
+          <w:highlight w:val="yellow"/>
+        </w:rPr>
+        <w:t>camera gửi báo cáo tình trạng của mình cho Master theo định kỳ</w:t>
+      </w:r>
+      <w:r>
+        <w:rPr>
+          <w:rFonts w:ascii="Times New Roman" w:hAnsi="Times New Roman" w:cs="Times New Roman"/>
+          <w:sz w:val="24"/>
+          <w:szCs w:val="24"/>
+          <w:highlight w:val="yellow"/>
+        </w:rPr>
+        <w:t xml:space="preserve">. Master sẽ cập nhật liên tục </w:t>
+      </w:r>
+      <w:r>
+        <w:rPr>
+          <w:rFonts w:ascii="Times New Roman" w:hAnsi="Times New Roman" w:cs="Times New Roman"/>
+          <w:sz w:val="24"/>
+          <w:szCs w:val="24"/>
+          <w:highlight w:val="yellow"/>
+        </w:rPr>
+        <w:t>“lịch phân công” của mình.</w:t>
+      </w:r>
+      <w:r>
+        <w:rPr>
+          <w:rFonts w:ascii="Times New Roman" w:hAnsi="Times New Roman" w:cs="Times New Roman"/>
+          <w:sz w:val="24"/>
+          <w:szCs w:val="24"/>
+          <w:highlight w:val="yellow"/>
+        </w:rPr>
+        <w:t xml:space="preserve"> Để phát hiện sự cố, </w:t>
+      </w:r>
+      <w:r>
+        <w:rPr>
+          <w:rFonts w:ascii="Times New Roman" w:hAnsi="Times New Roman" w:cs="Times New Roman"/>
+          <w:sz w:val="24"/>
+          <w:szCs w:val="24"/>
+          <w:highlight w:val="yellow"/>
+        </w:rPr>
+        <w:t>ta dùng cơ chế timeout</w:t>
+      </w:r>
+      <w:r>
+        <w:rPr>
+          <w:rFonts w:ascii="Times New Roman" w:hAnsi="Times New Roman" w:cs="Times New Roman"/>
+          <w:sz w:val="24"/>
+          <w:szCs w:val="24"/>
+          <w:highlight w:val="yellow"/>
+        </w:rPr>
+        <w:t xml:space="preserve">: khi thời gian một slave không gửi báo cáo vượt quá t, </w:t>
+      </w:r>
+      <w:r>
+        <w:rPr>
+          <w:rFonts w:ascii="Times New Roman" w:hAnsi="Times New Roman" w:cs="Times New Roman"/>
+          <w:sz w:val="24"/>
+          <w:szCs w:val="24"/>
+          <w:highlight w:val="yellow"/>
+        </w:rPr>
+        <w:t>tức là slave đã bị sự</w:t>
+      </w:r>
+      <w:r>
+        <w:rPr>
+          <w:rFonts w:ascii="Times New Roman" w:hAnsi="Times New Roman" w:cs="Times New Roman"/>
+          <w:sz w:val="24"/>
+          <w:szCs w:val="24"/>
+          <w:highlight w:val="yellow"/>
+        </w:rPr>
+        <w:t xml:space="preserve"> cố</w:t>
+      </w:r>
+      <w:r>
+        <w:rPr>
+          <w:rFonts w:ascii="Times New Roman" w:hAnsi="Times New Roman" w:cs="Times New Roman"/>
+          <w:sz w:val="24"/>
+          <w:szCs w:val="24"/>
+          <w:highlight w:val="yellow"/>
+        </w:rPr>
+        <w:t>.</w:t>
+      </w:r>
+    </w:p>
+    <w:p>
+      <w:pPr>
+        <w:jc w:val="both"/>
+        <w:rPr>
+          <w:rFonts w:ascii="Times New Roman" w:hAnsi="Times New Roman" w:cs="Times New Roman"/>
+          <w:b/>
+          <w:sz w:val="24"/>
+          <w:szCs w:val="24"/>
+          <w:highlight w:val="yellow"/>
+        </w:rPr>
+      </w:pPr>
       <w:r>
         <w:rPr>
           <w:noProof/>
-          <w:highlight w:val="yellow"/>
         </w:rPr>
         <w:drawing>
-          <wp:inline distT="0" distB="0" distL="0" distR="0" wp14:anchorId="75506AD4" wp14:editId="6ED9B7C4">
-            <wp:extent cx="4219575" cy="3838575"/>
-            <wp:effectExtent l="0" t="0" r="9525" b="9525"/>
-            <wp:docPr id="23" name="Picture 23"/>
+          <wp:inline distT="0" distB="0" distL="0" distR="0" wp14:anchorId="7607C5FE" wp14:editId="2343939E">
+            <wp:extent cx="4991100" cy="4191000"/>
+            <wp:effectExtent l="0" t="0" r="0" b="0"/>
+            <wp:docPr id="19" name="Picture 19"/>
             <wp:cNvGraphicFramePr>
               <a:graphicFrameLocks xmlns:a="http://schemas.openxmlformats.org/drawingml/2006/main" noChangeAspect="1"/>
             </wp:cNvGraphicFramePr>
@@ -14781,7 +15509,7 @@
                   <pic:spPr>
                     <a:xfrm>
                       <a:off x="0" y="0"/>
-                      <a:ext cx="4219575" cy="3838575"/>
+                      <a:ext cx="4991100" cy="4191000"/>
                     </a:xfrm>
                     <a:prstGeom prst="rect">
                       <a:avLst/>
@@ -14793,24 +15521,389 @@
           </wp:inline>
         </w:drawing>
       </w:r>
-      <w:commentRangeEnd w:id="2"/>
-      <w:r>
-        <w:rPr>
-          <w:rStyle w:val="CommentReference"/>
-        </w:rPr>
-        <w:commentReference w:id="2"/>
-      </w:r>
-    </w:p>
-    <w:p>
-      <w:pPr>
-        <w:rPr>
-          <w:rFonts w:ascii="Times New Roman" w:hAnsi="Times New Roman" w:cs="Times New Roman"/>
-          <w:b/>
-          <w:sz w:val="24"/>
-          <w:szCs w:val="24"/>
-          <w:highlight w:val="yellow"/>
-        </w:rPr>
-      </w:pPr>
+    </w:p>
+    <w:p>
+      <w:pPr>
+        <w:jc w:val="both"/>
+        <w:rPr>
+          <w:rFonts w:ascii="Times New Roman" w:hAnsi="Times New Roman" w:cs="Times New Roman"/>
+          <w:b/>
+          <w:sz w:val="24"/>
+          <w:szCs w:val="24"/>
+          <w:highlight w:val="yellow"/>
+        </w:rPr>
+      </w:pPr>
+      <w:r>
+        <w:rPr>
+          <w:rFonts w:ascii="Times New Roman" w:hAnsi="Times New Roman" w:cs="Times New Roman"/>
+          <w:b/>
+          <w:sz w:val="24"/>
+          <w:szCs w:val="24"/>
+          <w:highlight w:val="yellow"/>
+        </w:rPr>
+        <w:br w:type="page"/>
+      </w:r>
+    </w:p>
+    <w:p>
+      <w:pPr>
+        <w:jc w:val="both"/>
+        <w:rPr>
+          <w:rFonts w:ascii="Times New Roman" w:hAnsi="Times New Roman" w:cs="Times New Roman"/>
+          <w:b/>
+          <w:sz w:val="24"/>
+          <w:szCs w:val="24"/>
+          <w:highlight w:val="yellow"/>
+        </w:rPr>
+      </w:pPr>
+      <w:r>
+        <w:rPr>
+          <w:rFonts w:ascii="Times New Roman" w:hAnsi="Times New Roman" w:cs="Times New Roman"/>
+          <w:b/>
+          <w:sz w:val="24"/>
+          <w:szCs w:val="24"/>
+          <w:highlight w:val="yellow"/>
+        </w:rPr>
+        <w:lastRenderedPageBreak/>
+        <w:t>Quy trình x</w:t>
+      </w:r>
+      <w:r>
+        <w:rPr>
+          <w:rFonts w:ascii="Times New Roman" w:hAnsi="Times New Roman" w:cs="Times New Roman"/>
+          <w:b/>
+          <w:sz w:val="24"/>
+          <w:szCs w:val="24"/>
+          <w:highlight w:val="yellow"/>
+        </w:rPr>
+        <w:t>ử lý sự cố</w:t>
+      </w:r>
+    </w:p>
+    <w:p>
+      <w:pPr>
+        <w:jc w:val="both"/>
+        <w:rPr>
+          <w:rFonts w:ascii="Times New Roman" w:hAnsi="Times New Roman" w:cs="Times New Roman"/>
+          <w:sz w:val="24"/>
+          <w:szCs w:val="24"/>
+          <w:highlight w:val="yellow"/>
+        </w:rPr>
+      </w:pPr>
+    </w:p>
+    <w:p>
+      <w:pPr>
+        <w:jc w:val="both"/>
+        <w:rPr>
+          <w:rFonts w:ascii="Times New Roman" w:hAnsi="Times New Roman" w:cs="Times New Roman"/>
+          <w:b/>
+          <w:sz w:val="24"/>
+          <w:szCs w:val="24"/>
+          <w:highlight w:val="yellow"/>
+        </w:rPr>
+      </w:pPr>
+      <w:r>
+        <w:rPr>
+          <w:noProof/>
+        </w:rPr>
+        <w:drawing>
+          <wp:inline distT="0" distB="0" distL="0" distR="0" wp14:anchorId="51D2C915" wp14:editId="3167F2B1">
+            <wp:extent cx="4930775" cy="4038600"/>
+            <wp:effectExtent l="0" t="0" r="3175" b="0"/>
+            <wp:docPr id="21" name="Picture 21"/>
+            <wp:cNvGraphicFramePr>
+              <a:graphicFrameLocks xmlns:a="http://schemas.openxmlformats.org/drawingml/2006/main" noChangeAspect="1"/>
+            </wp:cNvGraphicFramePr>
+            <a:graphic xmlns:a="http://schemas.openxmlformats.org/drawingml/2006/main">
+              <a:graphicData uri="http://schemas.openxmlformats.org/drawingml/2006/picture">
+                <pic:pic xmlns:pic="http://schemas.openxmlformats.org/drawingml/2006/picture">
+                  <pic:nvPicPr>
+                    <pic:cNvPr id="1" name=""/>
+                    <pic:cNvPicPr/>
+                  </pic:nvPicPr>
+                  <pic:blipFill>
+                    <a:blip r:embed="rId32"/>
+                    <a:stretch>
+                      <a:fillRect/>
+                    </a:stretch>
+                  </pic:blipFill>
+                  <pic:spPr>
+                    <a:xfrm>
+                      <a:off x="0" y="0"/>
+                      <a:ext cx="4940948" cy="4046932"/>
+                    </a:xfrm>
+                    <a:prstGeom prst="rect">
+                      <a:avLst/>
+                    </a:prstGeom>
+                  </pic:spPr>
+                </pic:pic>
+              </a:graphicData>
+            </a:graphic>
+          </wp:inline>
+        </w:drawing>
+      </w:r>
+    </w:p>
+    <w:p>
+      <w:pPr>
+        <w:jc w:val="both"/>
+        <w:rPr>
+          <w:rFonts w:ascii="Times New Roman" w:hAnsi="Times New Roman" w:cs="Times New Roman"/>
+          <w:b/>
+          <w:sz w:val="24"/>
+          <w:szCs w:val="24"/>
+          <w:highlight w:val="yellow"/>
+        </w:rPr>
+      </w:pPr>
+    </w:p>
+    <w:p>
+      <w:pPr>
+        <w:jc w:val="both"/>
+        <w:rPr>
+          <w:rFonts w:ascii="Times New Roman" w:hAnsi="Times New Roman" w:cs="Times New Roman"/>
+          <w:sz w:val="24"/>
+          <w:szCs w:val="24"/>
+          <w:highlight w:val="yellow"/>
+        </w:rPr>
+      </w:pPr>
+      <w:r>
+        <w:rPr>
+          <w:rFonts w:ascii="Times New Roman" w:hAnsi="Times New Roman" w:cs="Times New Roman"/>
+          <w:sz w:val="24"/>
+          <w:szCs w:val="24"/>
+          <w:highlight w:val="yellow"/>
+        </w:rPr>
+        <w:t xml:space="preserve">Master sẽ </w:t>
+      </w:r>
+      <w:r>
+        <w:rPr>
+          <w:rFonts w:ascii="Times New Roman" w:hAnsi="Times New Roman" w:cs="Times New Roman"/>
+          <w:sz w:val="24"/>
+          <w:szCs w:val="24"/>
+          <w:highlight w:val="yellow"/>
+        </w:rPr>
+        <w:t xml:space="preserve">gửi </w:t>
+      </w:r>
+      <w:r>
+        <w:rPr>
+          <w:rFonts w:ascii="Times New Roman" w:hAnsi="Times New Roman" w:cs="Times New Roman"/>
+          <w:sz w:val="24"/>
+          <w:szCs w:val="24"/>
+          <w:highlight w:val="yellow"/>
+        </w:rPr>
+        <w:t>cho Slave một yêu cầu request tới Slave nghi bị sự cố</w:t>
+      </w:r>
+      <w:r>
+        <w:rPr>
+          <w:rFonts w:ascii="Times New Roman" w:hAnsi="Times New Roman" w:cs="Times New Roman"/>
+          <w:sz w:val="24"/>
+          <w:szCs w:val="24"/>
+          <w:highlight w:val="yellow"/>
+        </w:rPr>
+        <w:t xml:space="preserve"> và đợi phản hồi từ</w:t>
+      </w:r>
+      <w:r>
+        <w:rPr>
+          <w:rFonts w:ascii="Times New Roman" w:hAnsi="Times New Roman" w:cs="Times New Roman"/>
+          <w:sz w:val="24"/>
+          <w:szCs w:val="24"/>
+          <w:highlight w:val="yellow"/>
+        </w:rPr>
+        <w:t xml:space="preserve"> slave đó trong khỏa</w:t>
+      </w:r>
+      <w:r>
+        <w:rPr>
+          <w:rFonts w:ascii="Times New Roman" w:hAnsi="Times New Roman" w:cs="Times New Roman"/>
+          <w:sz w:val="24"/>
+          <w:szCs w:val="24"/>
+          <w:highlight w:val="yellow"/>
+        </w:rPr>
+        <w:t>ng thời gian timeout.</w:t>
+      </w:r>
+      <w:r>
+        <w:rPr>
+          <w:rFonts w:ascii="Times New Roman" w:hAnsi="Times New Roman" w:cs="Times New Roman"/>
+          <w:sz w:val="24"/>
+          <w:szCs w:val="24"/>
+          <w:highlight w:val="yellow"/>
+        </w:rPr>
+        <w:t xml:space="preserve"> </w:t>
+      </w:r>
+    </w:p>
+    <w:p>
+      <w:pPr>
+        <w:jc w:val="both"/>
+        <w:rPr>
+          <w:rFonts w:ascii="Times New Roman" w:hAnsi="Times New Roman" w:cs="Times New Roman"/>
+          <w:b/>
+          <w:sz w:val="24"/>
+          <w:szCs w:val="24"/>
+          <w:highlight w:val="yellow"/>
+        </w:rPr>
+      </w:pPr>
+      <w:r>
+        <w:rPr>
+          <w:rFonts w:ascii="Times New Roman" w:hAnsi="Times New Roman" w:cs="Times New Roman"/>
+          <w:sz w:val="24"/>
+          <w:szCs w:val="24"/>
+          <w:highlight w:val="yellow"/>
+        </w:rPr>
+        <w:t xml:space="preserve">Nếu qua timeout mà </w:t>
+      </w:r>
+      <w:r>
+        <w:rPr>
+          <w:rFonts w:ascii="Times New Roman" w:hAnsi="Times New Roman" w:cs="Times New Roman"/>
+          <w:sz w:val="24"/>
+          <w:szCs w:val="24"/>
+          <w:highlight w:val="yellow"/>
+        </w:rPr>
+        <w:t>Slave</w:t>
+      </w:r>
+      <w:r>
+        <w:rPr>
+          <w:rFonts w:ascii="Times New Roman" w:hAnsi="Times New Roman" w:cs="Times New Roman"/>
+          <w:sz w:val="24"/>
+          <w:szCs w:val="24"/>
+          <w:highlight w:val="yellow"/>
+        </w:rPr>
+        <w:t xml:space="preserve"> không phản hồi thì </w:t>
+      </w:r>
+      <w:r>
+        <w:rPr>
+          <w:rFonts w:ascii="Times New Roman" w:hAnsi="Times New Roman" w:cs="Times New Roman"/>
+          <w:sz w:val="24"/>
+          <w:szCs w:val="24"/>
+          <w:highlight w:val="yellow"/>
+        </w:rPr>
+        <w:t xml:space="preserve">Master sẽ tự động cập nhật vào </w:t>
+      </w:r>
+      <w:r>
+        <w:rPr>
+          <w:rFonts w:ascii="Times New Roman" w:hAnsi="Times New Roman" w:cs="Times New Roman"/>
+          <w:sz w:val="24"/>
+          <w:szCs w:val="24"/>
+          <w:highlight w:val="yellow"/>
+        </w:rPr>
+        <w:t>bảng trạng thái.</w:t>
+      </w:r>
+    </w:p>
+    <w:p>
+      <w:pPr>
+        <w:jc w:val="both"/>
+        <w:rPr>
+          <w:rFonts w:ascii="Times New Roman" w:hAnsi="Times New Roman" w:cs="Times New Roman"/>
+          <w:sz w:val="24"/>
+          <w:szCs w:val="24"/>
+          <w:highlight w:val="yellow"/>
+        </w:rPr>
+      </w:pPr>
+      <w:r>
+        <w:rPr>
+          <w:rFonts w:ascii="Times New Roman" w:hAnsi="Times New Roman" w:cs="Times New Roman"/>
+          <w:sz w:val="24"/>
+          <w:szCs w:val="24"/>
+          <w:highlight w:val="yellow"/>
+        </w:rPr>
+        <w:t xml:space="preserve">Ngược lại thì </w:t>
+      </w:r>
+      <w:r>
+        <w:rPr>
+          <w:rFonts w:ascii="Times New Roman" w:hAnsi="Times New Roman" w:cs="Times New Roman"/>
+          <w:sz w:val="24"/>
+          <w:szCs w:val="24"/>
+          <w:highlight w:val="yellow"/>
+        </w:rPr>
+        <w:t>Master sẽ tiếp tụ</w:t>
+      </w:r>
+      <w:r>
+        <w:rPr>
+          <w:rFonts w:ascii="Times New Roman" w:hAnsi="Times New Roman" w:cs="Times New Roman"/>
+          <w:sz w:val="24"/>
+          <w:szCs w:val="24"/>
+          <w:highlight w:val="yellow"/>
+        </w:rPr>
+        <w:t xml:space="preserve">c </w:t>
+      </w:r>
+      <w:r>
+        <w:rPr>
+          <w:rFonts w:ascii="Times New Roman" w:hAnsi="Times New Roman" w:cs="Times New Roman"/>
+          <w:sz w:val="24"/>
+          <w:szCs w:val="24"/>
+          <w:highlight w:val="yellow"/>
+        </w:rPr>
+        <w:t>kiểm tra nếu Slave đủ điều kiện phụ trách việc thu hình từ camera.</w:t>
+      </w:r>
+    </w:p>
+    <w:p>
+      <w:pPr>
+        <w:jc w:val="both"/>
+        <w:rPr>
+          <w:rFonts w:ascii="Times New Roman" w:hAnsi="Times New Roman" w:cs="Times New Roman"/>
+          <w:b/>
+          <w:sz w:val="24"/>
+          <w:szCs w:val="24"/>
+          <w:highlight w:val="yellow"/>
+        </w:rPr>
+      </w:pPr>
+      <w:r>
+        <w:rPr>
+          <w:rFonts w:ascii="Times New Roman" w:hAnsi="Times New Roman" w:cs="Times New Roman"/>
+          <w:sz w:val="24"/>
+          <w:szCs w:val="24"/>
+          <w:highlight w:val="yellow"/>
+        </w:rPr>
+        <w:t>Repl</w:t>
+      </w:r>
+      <w:r>
+        <w:rPr>
+          <w:rFonts w:ascii="Times New Roman" w:hAnsi="Times New Roman" w:cs="Times New Roman"/>
+          <w:sz w:val="24"/>
+          <w:szCs w:val="24"/>
+          <w:highlight w:val="yellow"/>
+        </w:rPr>
+        <w:t>y từ slave chính</w:t>
+      </w:r>
+      <w:r>
+        <w:rPr>
+          <w:rFonts w:ascii="Times New Roman" w:hAnsi="Times New Roman" w:cs="Times New Roman"/>
+          <w:sz w:val="24"/>
+          <w:szCs w:val="24"/>
+          <w:highlight w:val="yellow"/>
+        </w:rPr>
+        <w:t xml:space="preserve"> là </w:t>
+      </w:r>
+      <w:r>
+        <w:rPr>
+          <w:rFonts w:ascii="Times New Roman" w:hAnsi="Times New Roman" w:cs="Times New Roman"/>
+          <w:sz w:val="24"/>
+          <w:szCs w:val="24"/>
+          <w:highlight w:val="yellow"/>
+        </w:rPr>
+        <w:t xml:space="preserve">các thông tin về </w:t>
+      </w:r>
+      <w:r>
+        <w:rPr>
+          <w:rFonts w:ascii="Times New Roman" w:hAnsi="Times New Roman" w:cs="Times New Roman"/>
+          <w:sz w:val="24"/>
+          <w:szCs w:val="24"/>
+          <w:highlight w:val="yellow"/>
+        </w:rPr>
+        <w:t>tình trạng</w:t>
+      </w:r>
+      <w:r>
+        <w:rPr>
+          <w:rFonts w:ascii="Times New Roman" w:hAnsi="Times New Roman" w:cs="Times New Roman"/>
+          <w:sz w:val="24"/>
+          <w:szCs w:val="24"/>
+          <w:highlight w:val="yellow"/>
+        </w:rPr>
+        <w:t xml:space="preserve"> của nó.</w:t>
+      </w:r>
+      <w:r>
+        <w:rPr>
+          <w:rFonts w:ascii="Times New Roman" w:hAnsi="Times New Roman" w:cs="Times New Roman"/>
+          <w:sz w:val="24"/>
+          <w:szCs w:val="24"/>
+          <w:highlight w:val="yellow"/>
+        </w:rPr>
+        <w:t xml:space="preserve"> </w:t>
+      </w:r>
       <w:r>
         <w:rPr>
           <w:rFonts w:ascii="Times New Roman" w:hAnsi="Times New Roman" w:cs="Times New Roman"/>
@@ -14853,6 +15946,20 @@
     <w:p>
       <w:pPr>
         <w:pStyle w:val="ListParagraph"/>
+        <w:ind w:left="1080"/>
+        <w:jc w:val="both"/>
+        <w:rPr>
+          <w:rFonts w:ascii="Times New Roman" w:hAnsi="Times New Roman" w:cs="Times New Roman"/>
+          <w:b/>
+          <w:sz w:val="24"/>
+          <w:szCs w:val="24"/>
+          <w:highlight w:val="yellow"/>
+        </w:rPr>
+      </w:pPr>
+    </w:p>
+    <w:p>
+      <w:pPr>
+        <w:pStyle w:val="ListParagraph"/>
         <w:numPr>
           <w:ilvl w:val="0"/>
           <w:numId w:val="6"/>
@@ -14872,16 +15979,16 @@
           <w:highlight w:val="yellow"/>
         </w:rPr>
         <w:drawing>
-          <wp:anchor distT="0" distB="0" distL="114300" distR="114300" simplePos="0" relativeHeight="251666432" behindDoc="0" locked="0" layoutInCell="1" allowOverlap="1" wp14:anchorId="15A6605D" wp14:editId="7EE6D00A">
+          <wp:anchor distT="0" distB="0" distL="114300" distR="114300" simplePos="0" relativeHeight="251666432" behindDoc="0" locked="0" layoutInCell="1" allowOverlap="1" wp14:anchorId="15A6605D" wp14:editId="42FCA56B">
             <wp:simplePos x="0" y="0"/>
             <wp:positionH relativeFrom="margin">
               <wp:align>left</wp:align>
             </wp:positionH>
             <wp:positionV relativeFrom="paragraph">
-              <wp:posOffset>192405</wp:posOffset>
+              <wp:posOffset>189230</wp:posOffset>
             </wp:positionV>
-            <wp:extent cx="4227830" cy="3962400"/>
-            <wp:effectExtent l="0" t="0" r="1270" b="0"/>
+            <wp:extent cx="3149600" cy="2658110"/>
+            <wp:effectExtent l="0" t="0" r="0" b="8890"/>
             <wp:wrapTopAndBottom/>
             <wp:docPr id="35" name="Picture 123"/>
             <wp:cNvGraphicFramePr/>
@@ -14893,7 +16000,7 @@
                     <pic:cNvPicPr/>
                   </pic:nvPicPr>
                   <pic:blipFill>
-                    <a:blip r:embed="rId32">
+                    <a:blip r:embed="rId33">
                       <a:alphaModFix/>
                     </a:blip>
                     <a:srcRect/>
@@ -14904,7 +16011,7 @@
                   <pic:spPr>
                     <a:xfrm>
                       <a:off x="0" y="0"/>
-                      <a:ext cx="4227830" cy="3962400"/>
+                      <a:ext cx="3149600" cy="2658110"/>
                     </a:xfrm>
                     <a:prstGeom prst="rect">
                       <a:avLst/>
@@ -14918,6 +16025,9 @@
                 </pic:pic>
               </a:graphicData>
             </a:graphic>
+            <wp14:sizeRelH relativeFrom="margin">
+              <wp14:pctWidth>0</wp14:pctWidth>
+            </wp14:sizeRelH>
             <wp14:sizeRelV relativeFrom="margin">
               <wp14:pctHeight>0</wp14:pctHeight>
             </wp14:sizeRelV>
@@ -14937,11 +16047,14 @@
           <w:rStyle w:val="CommentReference"/>
           <w:highlight w:val="yellow"/>
         </w:rPr>
-        <w:commentReference w:id="3"/>
-      </w:r>
-    </w:p>
-    <w:p>
-      <w:pPr>
+        <w:commentReference w:id="2"/>
+      </w:r>
+      <w:bookmarkStart w:id="3" w:name="_GoBack"/>
+      <w:bookmarkEnd w:id="3"/>
+    </w:p>
+    <w:p>
+      <w:pPr>
+        <w:jc w:val="both"/>
         <w:rPr>
           <w:rFonts w:ascii="Times New Roman" w:hAnsi="Times New Roman" w:cs="Times New Roman"/>
           <w:b/>
@@ -15005,7 +16118,7 @@
                     <pic:cNvPicPr/>
                   </pic:nvPicPr>
                   <pic:blipFill>
-                    <a:blip r:embed="rId33">
+                    <a:blip r:embed="rId34">
                       <a:alphaModFix/>
                     </a:blip>
                     <a:srcRect/>
@@ -15073,6 +16186,7 @@
     </w:p>
     <w:p>
       <w:pPr>
+        <w:jc w:val="both"/>
         <w:rPr>
           <w:rFonts w:ascii="Times New Roman" w:hAnsi="Times New Roman" w:cs="Times New Roman"/>
           <w:b/>
@@ -15099,6 +16213,7 @@
           <w:ilvl w:val="0"/>
           <w:numId w:val="6"/>
         </w:numPr>
+        <w:jc w:val="both"/>
         <w:rPr>
           <w:rFonts w:ascii="Times New Roman" w:hAnsi="Times New Roman" w:cs="Times New Roman"/>
           <w:b/>
@@ -15113,16 +16228,16 @@
         </w:rPr>
         <w:lastRenderedPageBreak/>
         <w:drawing>
-          <wp:anchor distT="0" distB="0" distL="114300" distR="114300" simplePos="0" relativeHeight="251670528" behindDoc="0" locked="0" layoutInCell="1" allowOverlap="1" wp14:anchorId="47A1B105" wp14:editId="2D072751">
+          <wp:anchor distT="0" distB="0" distL="114300" distR="114300" simplePos="0" relativeHeight="251670528" behindDoc="0" locked="0" layoutInCell="1" allowOverlap="1" wp14:anchorId="47A1B105" wp14:editId="3EB68C92">
             <wp:simplePos x="0" y="0"/>
             <wp:positionH relativeFrom="margin">
               <wp:align>left</wp:align>
             </wp:positionH>
             <wp:positionV relativeFrom="paragraph">
-              <wp:posOffset>240030</wp:posOffset>
+              <wp:posOffset>239395</wp:posOffset>
             </wp:positionV>
-            <wp:extent cx="4571365" cy="3817620"/>
-            <wp:effectExtent l="0" t="0" r="635" b="0"/>
+            <wp:extent cx="4016375" cy="3330575"/>
+            <wp:effectExtent l="0" t="0" r="3175" b="3175"/>
             <wp:wrapTopAndBottom/>
             <wp:docPr id="37" name="Hình ảnh 248"/>
             <wp:cNvGraphicFramePr/>
@@ -15134,7 +16249,7 @@
                     <pic:cNvPicPr/>
                   </pic:nvPicPr>
                   <pic:blipFill>
-                    <a:blip r:embed="rId34"/>
+                    <a:blip r:embed="rId35"/>
                     <a:stretch>
                       <a:fillRect/>
                     </a:stretch>
@@ -15142,7 +16257,7 @@
                   <pic:spPr>
                     <a:xfrm>
                       <a:off x="0" y="0"/>
-                      <a:ext cx="4571365" cy="3817620"/>
+                      <a:ext cx="4016375" cy="3330575"/>
                     </a:xfrm>
                     <a:prstGeom prst="rect">
                       <a:avLst/>
@@ -15156,6 +16271,9 @@
                 </pic:pic>
               </a:graphicData>
             </a:graphic>
+            <wp14:sizeRelH relativeFrom="margin">
+              <wp14:pctWidth>0</wp14:pctWidth>
+            </wp14:sizeRelH>
             <wp14:sizeRelV relativeFrom="margin">
               <wp14:pctHeight>0</wp14:pctHeight>
             </wp14:sizeRelV>
@@ -15174,6 +16292,7 @@
     </w:p>
     <w:p>
       <w:pPr>
+        <w:jc w:val="both"/>
         <w:rPr>
           <w:rFonts w:ascii="Times New Roman" w:hAnsi="Times New Roman" w:cs="Times New Roman"/>
           <w:b/>
@@ -15186,6 +16305,7 @@
     <w:p>
       <w:pPr>
         <w:pStyle w:val="ListParagraph"/>
+        <w:jc w:val="both"/>
         <w:rPr>
           <w:rFonts w:ascii="Times New Roman" w:hAnsi="Times New Roman" w:cs="Times New Roman"/>
           <w:b/>
@@ -15198,6 +16318,7 @@
     <w:p>
       <w:pPr>
         <w:pStyle w:val="ListParagraph"/>
+        <w:jc w:val="both"/>
         <w:rPr>
           <w:rFonts w:ascii="Times New Roman" w:hAnsi="Times New Roman" w:cs="Times New Roman"/>
           <w:b/>
@@ -15210,6 +16331,7 @@
     <w:p>
       <w:pPr>
         <w:pStyle w:val="ListParagraph"/>
+        <w:jc w:val="both"/>
         <w:rPr>
           <w:rFonts w:ascii="Times New Roman" w:hAnsi="Times New Roman" w:cs="Times New Roman"/>
           <w:b/>
@@ -15222,6 +16344,7 @@
     <w:p>
       <w:pPr>
         <w:pStyle w:val="ListParagraph"/>
+        <w:jc w:val="both"/>
         <w:rPr>
           <w:rFonts w:ascii="Times New Roman" w:hAnsi="Times New Roman" w:cs="Times New Roman"/>
           <w:b/>
@@ -15234,6 +16357,7 @@
     <w:p>
       <w:pPr>
         <w:pStyle w:val="ListParagraph"/>
+        <w:jc w:val="both"/>
         <w:rPr>
           <w:rFonts w:ascii="Times New Roman" w:hAnsi="Times New Roman" w:cs="Times New Roman"/>
           <w:b/>
@@ -15246,6 +16370,7 @@
     <w:p>
       <w:pPr>
         <w:pStyle w:val="ListParagraph"/>
+        <w:jc w:val="both"/>
         <w:rPr>
           <w:rFonts w:ascii="Times New Roman" w:hAnsi="Times New Roman" w:cs="Times New Roman"/>
           <w:b/>
@@ -15258,17 +16383,19 @@
     <w:p>
       <w:pPr>
         <w:pStyle w:val="ListParagraph"/>
-        <w:rPr>
-          <w:rFonts w:ascii="Times New Roman" w:hAnsi="Times New Roman" w:cs="Times New Roman"/>
-          <w:b/>
-          <w:sz w:val="24"/>
-          <w:szCs w:val="24"/>
-          <w:highlight w:val="yellow"/>
-        </w:rPr>
-      </w:pPr>
-    </w:p>
-    <w:p>
-      <w:pPr>
+        <w:jc w:val="both"/>
+        <w:rPr>
+          <w:rFonts w:ascii="Times New Roman" w:hAnsi="Times New Roman" w:cs="Times New Roman"/>
+          <w:b/>
+          <w:sz w:val="24"/>
+          <w:szCs w:val="24"/>
+          <w:highlight w:val="yellow"/>
+        </w:rPr>
+      </w:pPr>
+    </w:p>
+    <w:p>
+      <w:pPr>
+        <w:jc w:val="both"/>
         <w:rPr>
           <w:rFonts w:ascii="Times New Roman" w:hAnsi="Times New Roman" w:cs="Times New Roman"/>
           <w:b/>
@@ -15329,48 +16456,6 @@
           <w:highlight w:val="yellow"/>
         </w:rPr>
       </w:pPr>
-      <w:commentRangeStart w:id="5"/>
-      <w:r>
-        <w:rPr>
-          <w:noProof/>
-        </w:rPr>
-        <w:drawing>
-          <wp:inline distT="0" distB="0" distL="0" distR="0" wp14:anchorId="0513EC37" wp14:editId="6859BD57">
-            <wp:extent cx="1543050" cy="2266950"/>
-            <wp:effectExtent l="0" t="0" r="0" b="0"/>
-            <wp:docPr id="22" name="Picture 22"/>
-            <wp:cNvGraphicFramePr>
-              <a:graphicFrameLocks xmlns:a="http://schemas.openxmlformats.org/drawingml/2006/main" noChangeAspect="1"/>
-            </wp:cNvGraphicFramePr>
-            <a:graphic xmlns:a="http://schemas.openxmlformats.org/drawingml/2006/main">
-              <a:graphicData uri="http://schemas.openxmlformats.org/drawingml/2006/picture">
-                <pic:pic xmlns:pic="http://schemas.openxmlformats.org/drawingml/2006/picture">
-                  <pic:nvPicPr>
-                    <pic:cNvPr id="1" name=""/>
-                    <pic:cNvPicPr/>
-                  </pic:nvPicPr>
-                  <pic:blipFill>
-                    <a:blip r:embed="rId35"/>
-                    <a:stretch>
-                      <a:fillRect/>
-                    </a:stretch>
-                  </pic:blipFill>
-                  <pic:spPr>
-                    <a:xfrm>
-                      <a:off x="0" y="0"/>
-                      <a:ext cx="1543050" cy="2266950"/>
-                    </a:xfrm>
-                    <a:prstGeom prst="rect">
-                      <a:avLst/>
-                    </a:prstGeom>
-                  </pic:spPr>
-                </pic:pic>
-              </a:graphicData>
-            </a:graphic>
-          </wp:inline>
-        </w:drawing>
-      </w:r>
-      <w:commentRangeEnd w:id="5"/>
       <w:r>
         <w:rPr>
           <w:rStyle w:val="CommentReference"/>
@@ -15634,6 +16719,7 @@
     </w:p>
     <w:p>
       <w:pPr>
+        <w:jc w:val="both"/>
         <w:rPr>
           <w:rFonts w:ascii="Times New Roman" w:hAnsi="Times New Roman" w:cs="Times New Roman"/>
           <w:sz w:val="24"/>
@@ -16409,7 +17495,7 @@
 
 <file path=word/comments.xml><?xml version="1.0" encoding="utf-8"?>
 <w:comments xmlns:wpc="http://schemas.microsoft.com/office/word/2010/wordprocessingCanvas" xmlns:cx="http://schemas.microsoft.com/office/drawing/2014/chartex" xmlns:mc="http://schemas.openxmlformats.org/markup-compatibility/2006" xmlns:o="urn:schemas-microsoft-com:office:office" xmlns:r="http://schemas.openxmlformats.org/officeDocument/2006/relationships" xmlns:m="http://schemas.openxmlformats.org/officeDocument/2006/math" xmlns:v="urn:schemas-microsoft-com:vml" xmlns:wp14="http://schemas.microsoft.com/office/word/2010/wordprocessingDrawing" xmlns:wp="http://schemas.openxmlformats.org/drawingml/2006/wordprocessingDrawing" xmlns:w10="urn:schemas-microsoft-com:office:word" xmlns:w="http://schemas.openxmlformats.org/wordprocessingml/2006/main" xmlns:w14="http://schemas.microsoft.com/office/word/2010/wordml" xmlns:w15="http://schemas.microsoft.com/office/word/2012/wordml" xmlns:w16se="http://schemas.microsoft.com/office/word/2015/wordml/symex" xmlns:wpg="http://schemas.microsoft.com/office/word/2010/wordprocessingGroup" xmlns:wpi="http://schemas.microsoft.com/office/word/2010/wordprocessingInk" xmlns:wne="http://schemas.microsoft.com/office/word/2006/wordml" xmlns:wps="http://schemas.microsoft.com/office/word/2010/wordprocessingShape" mc:Ignorable="w14 w15 w16se wp14">
-  <w:comment w:id="1" w:author="admin" w:date="2017-03-23T08:36:00Z" w:initials="a">
+  <w:comment w:id="0" w:author="admin" w:date="2017-03-23T08:36:00Z" w:initials="a">
     <w:p>
       <w:pPr>
         <w:pStyle w:val="CommentText"/>
@@ -16434,7 +17520,7 @@
       </w:r>
     </w:p>
   </w:comment>
-  <w:comment w:id="2" w:author="admin" w:date="2017-03-23T08:41:00Z" w:initials="a">
+  <w:comment w:id="1" w:author="admin" w:date="2017-03-23T08:41:00Z" w:initials="a">
     <w:p>
       <w:pPr>
         <w:pStyle w:val="CommentText"/>
@@ -16459,7 +17545,7 @@
       </w:r>
     </w:p>
   </w:comment>
-  <w:comment w:id="3" w:author="admin" w:date="2017-03-23T08:59:00Z" w:initials="a">
+  <w:comment w:id="2" w:author="admin" w:date="2017-03-23T08:59:00Z" w:initials="a">
     <w:p>
       <w:pPr>
         <w:pStyle w:val="CommentText"/>
@@ -19788,7 +20874,7 @@
   <w:abstractNum w:abstractNumId="30" w15:restartNumberingAfterBreak="0">
     <w:nsid w:val="5AD56F6B"/>
     <w:multiLevelType w:val="hybridMultilevel"/>
-    <w:tmpl w:val="69BE3338"/>
+    <w:tmpl w:val="790C3200"/>
     <w:lvl w:ilvl="0" w:tplc="0409000B">
       <w:start w:val="1"/>
       <w:numFmt w:val="bullet"/>
@@ -22125,7 +23211,7 @@
 </file>
 
 <file path=customXml/itemProps1.xml><?xml version="1.0" encoding="utf-8"?>
-<ds:datastoreItem xmlns:ds="http://schemas.openxmlformats.org/officeDocument/2006/customXml" ds:itemID="{00CAF76B-BAF3-419B-9E9A-A46AB2F91859}">
+<ds:datastoreItem xmlns:ds="http://schemas.openxmlformats.org/officeDocument/2006/customXml" ds:itemID="{6F07690C-C2B3-4335-9016-84C3B5510345}">
   <ds:schemaRefs>
     <ds:schemaRef ds:uri="http://schemas.openxmlformats.org/officeDocument/2006/bibliography"/>
   </ds:schemaRefs>

</xml_diff>